<commit_message>
Projektstruktur, einfaches Newsletter API Request Diagramm, sowie Projekt-Balkendiagramm hinzugefügt
</commit_message>
<xml_diff>
--- a/semesterarbeit.docx
+++ b/semesterarbeit.docx
@@ -9,7 +9,7 @@
           <w:rFonts w:cs="Arial"/>
         </w:rPr>
       </w:pPr>
-      <w:bookmarkStart w:id="0" w:name="_Toc81605588"/>
+      <w:bookmarkStart w:id="0" w:name="_Toc81784350"/>
       <w:r>
         <w:rPr>
           <w:rFonts w:cs="Arial"/>
@@ -27,7 +27,7 @@
       </w:r>
     </w:p>
     <w:p/>
-    <w:bookmarkStart w:id="1" w:name="_Toc81605589" w:displacedByCustomXml="next"/>
+    <w:bookmarkStart w:id="1" w:name="_Toc81784351" w:displacedByCustomXml="next"/>
     <w:sdt>
       <w:sdtPr>
         <w:rPr>
@@ -101,7 +101,7 @@
             </w:rPr>
             <w:fldChar w:fldCharType="separate"/>
           </w:r>
-          <w:hyperlink w:anchor="_Toc81605588" w:history="1">
+          <w:hyperlink w:anchor="_Toc81784350" w:history="1">
             <w:r>
               <w:rPr>
                 <w:rStyle w:val="Hyperlink"/>
@@ -124,7 +124,7 @@
               <w:rPr>
                 <w:webHidden/>
               </w:rPr>
-              <w:instrText xml:space="preserve"> PAGEREF _Toc81605588 \h </w:instrText>
+              <w:instrText xml:space="preserve"> PAGEREF _Toc81784350 \h </w:instrText>
             </w:r>
             <w:r>
               <w:rPr>
@@ -161,7 +161,7 @@
               <w:lang w:eastAsia="de-CH"/>
             </w:rPr>
           </w:pPr>
-          <w:hyperlink w:anchor="_Toc81605589" w:history="1">
+          <w:hyperlink w:anchor="_Toc81784351" w:history="1">
             <w:r>
               <w:rPr>
                 <w:rStyle w:val="Hyperlink"/>
@@ -185,7 +185,7 @@
               <w:rPr>
                 <w:webHidden/>
               </w:rPr>
-              <w:instrText xml:space="preserve"> PAGEREF _Toc81605589 \h </w:instrText>
+              <w:instrText xml:space="preserve"> PAGEREF _Toc81784351 \h </w:instrText>
             </w:r>
             <w:r>
               <w:rPr>
@@ -222,7 +222,7 @@
               <w:lang w:eastAsia="de-CH"/>
             </w:rPr>
           </w:pPr>
-          <w:hyperlink w:anchor="_Toc81605590" w:history="1">
+          <w:hyperlink w:anchor="_Toc81784352" w:history="1">
             <w:r>
               <w:rPr>
                 <w:rStyle w:val="Hyperlink"/>
@@ -245,7 +245,7 @@
               <w:rPr>
                 <w:webHidden/>
               </w:rPr>
-              <w:instrText xml:space="preserve"> PAGEREF _Toc81605590 \h </w:instrText>
+              <w:instrText xml:space="preserve"> PAGEREF _Toc81784352 \h </w:instrText>
             </w:r>
             <w:r>
               <w:rPr>
@@ -282,7 +282,7 @@
               <w:lang w:eastAsia="de-CH"/>
             </w:rPr>
           </w:pPr>
-          <w:hyperlink w:anchor="_Toc81605591" w:history="1">
+          <w:hyperlink w:anchor="_Toc81784353" w:history="1">
             <w:r>
               <w:rPr>
                 <w:rStyle w:val="Hyperlink"/>
@@ -320,7 +320,7 @@
               <w:rPr>
                 <w:webHidden/>
               </w:rPr>
-              <w:instrText xml:space="preserve"> PAGEREF _Toc81605591 \h </w:instrText>
+              <w:instrText xml:space="preserve"> PAGEREF _Toc81784353 \h </w:instrText>
             </w:r>
             <w:r>
               <w:rPr>
@@ -357,7 +357,7 @@
               <w:lang w:eastAsia="de-CH"/>
             </w:rPr>
           </w:pPr>
-          <w:hyperlink w:anchor="_Toc81605592" w:history="1">
+          <w:hyperlink w:anchor="_Toc81784354" w:history="1">
             <w:r>
               <w:rPr>
                 <w:rStyle w:val="Hyperlink"/>
@@ -395,7 +395,7 @@
               <w:rPr>
                 <w:webHidden/>
               </w:rPr>
-              <w:instrText xml:space="preserve"> PAGEREF _Toc81605592 \h </w:instrText>
+              <w:instrText xml:space="preserve"> PAGEREF _Toc81784354 \h </w:instrText>
             </w:r>
             <w:r>
               <w:rPr>
@@ -432,7 +432,7 @@
               <w:lang w:eastAsia="de-CH"/>
             </w:rPr>
           </w:pPr>
-          <w:hyperlink w:anchor="_Toc81605593" w:history="1">
+          <w:hyperlink w:anchor="_Toc81784355" w:history="1">
             <w:r>
               <w:rPr>
                 <w:rStyle w:val="Hyperlink"/>
@@ -470,7 +470,7 @@
               <w:rPr>
                 <w:webHidden/>
               </w:rPr>
-              <w:instrText xml:space="preserve"> PAGEREF _Toc81605593 \h </w:instrText>
+              <w:instrText xml:space="preserve"> PAGEREF _Toc81784355 \h </w:instrText>
             </w:r>
             <w:r>
               <w:rPr>
@@ -487,7 +487,7 @@
               <w:rPr>
                 <w:webHidden/>
               </w:rPr>
-              <w:t>8</w:t>
+              <w:t>7</w:t>
             </w:r>
             <w:r>
               <w:rPr>
@@ -507,7 +507,7 @@
               <w:lang w:eastAsia="de-CH"/>
             </w:rPr>
           </w:pPr>
-          <w:hyperlink w:anchor="_Toc81605594" w:history="1">
+          <w:hyperlink w:anchor="_Toc81784356" w:history="1">
             <w:r>
               <w:rPr>
                 <w:rStyle w:val="Hyperlink"/>
@@ -545,7 +545,7 @@
               <w:rPr>
                 <w:webHidden/>
               </w:rPr>
-              <w:instrText xml:space="preserve"> PAGEREF _Toc81605594 \h </w:instrText>
+              <w:instrText xml:space="preserve"> PAGEREF _Toc81784356 \h </w:instrText>
             </w:r>
             <w:r>
               <w:rPr>
@@ -562,7 +562,7 @@
               <w:rPr>
                 <w:webHidden/>
               </w:rPr>
-              <w:t>8</w:t>
+              <w:t>7</w:t>
             </w:r>
             <w:r>
               <w:rPr>
@@ -582,7 +582,7 @@
               <w:lang w:eastAsia="de-CH"/>
             </w:rPr>
           </w:pPr>
-          <w:hyperlink w:anchor="_Toc81605595" w:history="1">
+          <w:hyperlink w:anchor="_Toc81784357" w:history="1">
             <w:r>
               <w:rPr>
                 <w:rStyle w:val="Hyperlink"/>
@@ -602,7 +602,7 @@
               <w:rPr>
                 <w:rStyle w:val="Hyperlink"/>
               </w:rPr>
-              <w:t>Ziele</w:t>
+              <w:t>Projektaufbau</w:t>
             </w:r>
             <w:r>
               <w:rPr>
@@ -620,7 +620,7 @@
               <w:rPr>
                 <w:webHidden/>
               </w:rPr>
-              <w:instrText xml:space="preserve"> PAGEREF _Toc81605595 \h </w:instrText>
+              <w:instrText xml:space="preserve"> PAGEREF _Toc81784357 \h </w:instrText>
             </w:r>
             <w:r>
               <w:rPr>
@@ -637,7 +637,7 @@
               <w:rPr>
                 <w:webHidden/>
               </w:rPr>
-              <w:t>8</w:t>
+              <w:t>7</w:t>
             </w:r>
             <w:r>
               <w:rPr>
@@ -657,12 +657,12 @@
               <w:lang w:eastAsia="de-CH"/>
             </w:rPr>
           </w:pPr>
-          <w:hyperlink w:anchor="_Toc81605596" w:history="1">
+          <w:hyperlink w:anchor="_Toc81784358" w:history="1">
             <w:r>
               <w:rPr>
                 <w:rStyle w:val="Hyperlink"/>
               </w:rPr>
-              <w:t>1.2.3</w:t>
+              <w:t>2.</w:t>
             </w:r>
             <w:r>
               <w:rPr>
@@ -677,7 +677,7 @@
               <w:rPr>
                 <w:rStyle w:val="Hyperlink"/>
               </w:rPr>
-              <w:t>Projektaufbau</w:t>
+              <w:t>Abgabe Teil 2</w:t>
             </w:r>
             <w:r>
               <w:rPr>
@@ -695,7 +695,7 @@
               <w:rPr>
                 <w:webHidden/>
               </w:rPr>
-              <w:instrText xml:space="preserve"> PAGEREF _Toc81605596 \h </w:instrText>
+              <w:instrText xml:space="preserve"> PAGEREF _Toc81784358 \h </w:instrText>
             </w:r>
             <w:r>
               <w:rPr>
@@ -712,7 +712,7 @@
               <w:rPr>
                 <w:webHidden/>
               </w:rPr>
-              <w:t>8</w:t>
+              <w:t>9</w:t>
             </w:r>
             <w:r>
               <w:rPr>
@@ -732,12 +732,12 @@
               <w:lang w:eastAsia="de-CH"/>
             </w:rPr>
           </w:pPr>
-          <w:hyperlink w:anchor="_Toc81605597" w:history="1">
+          <w:hyperlink w:anchor="_Toc81784359" w:history="1">
             <w:r>
               <w:rPr>
                 <w:rStyle w:val="Hyperlink"/>
               </w:rPr>
-              <w:t>2.</w:t>
+              <w:t>3.</w:t>
             </w:r>
             <w:r>
               <w:rPr>
@@ -752,7 +752,7 @@
               <w:rPr>
                 <w:rStyle w:val="Hyperlink"/>
               </w:rPr>
-              <w:t>Abgabe Teil 2</w:t>
+              <w:t>Abgabe Teil 3</w:t>
             </w:r>
             <w:r>
               <w:rPr>
@@ -770,7 +770,7 @@
               <w:rPr>
                 <w:webHidden/>
               </w:rPr>
-              <w:instrText xml:space="preserve"> PAGEREF _Toc81605597 \h </w:instrText>
+              <w:instrText xml:space="preserve"> PAGEREF _Toc81784359 \h </w:instrText>
             </w:r>
             <w:r>
               <w:rPr>
@@ -787,7 +787,7 @@
               <w:rPr>
                 <w:webHidden/>
               </w:rPr>
-              <w:t>9</w:t>
+              <w:t>10</w:t>
             </w:r>
             <w:r>
               <w:rPr>
@@ -807,12 +807,12 @@
               <w:lang w:eastAsia="de-CH"/>
             </w:rPr>
           </w:pPr>
-          <w:hyperlink w:anchor="_Toc81605598" w:history="1">
+          <w:hyperlink w:anchor="_Toc81784360" w:history="1">
             <w:r>
               <w:rPr>
                 <w:rStyle w:val="Hyperlink"/>
               </w:rPr>
-              <w:t>3.</w:t>
+              <w:t>4.</w:t>
             </w:r>
             <w:r>
               <w:rPr>
@@ -827,7 +827,7 @@
               <w:rPr>
                 <w:rStyle w:val="Hyperlink"/>
               </w:rPr>
-              <w:t>Abgabe Teil 3</w:t>
+              <w:t>Abgabe Teil 4</w:t>
             </w:r>
             <w:r>
               <w:rPr>
@@ -845,7 +845,7 @@
               <w:rPr>
                 <w:webHidden/>
               </w:rPr>
-              <w:instrText xml:space="preserve"> PAGEREF _Toc81605598 \h </w:instrText>
+              <w:instrText xml:space="preserve"> PAGEREF _Toc81784360 \h </w:instrText>
             </w:r>
             <w:r>
               <w:rPr>
@@ -862,7 +862,7 @@
               <w:rPr>
                 <w:webHidden/>
               </w:rPr>
-              <w:t>10</w:t>
+              <w:t>11</w:t>
             </w:r>
             <w:r>
               <w:rPr>
@@ -882,12 +882,12 @@
               <w:lang w:eastAsia="de-CH"/>
             </w:rPr>
           </w:pPr>
-          <w:hyperlink w:anchor="_Toc81605599" w:history="1">
+          <w:hyperlink w:anchor="_Toc81784361" w:history="1">
             <w:r>
               <w:rPr>
                 <w:rStyle w:val="Hyperlink"/>
               </w:rPr>
-              <w:t>4.</w:t>
+              <w:t>5.</w:t>
             </w:r>
             <w:r>
               <w:rPr>
@@ -902,7 +902,7 @@
               <w:rPr>
                 <w:rStyle w:val="Hyperlink"/>
               </w:rPr>
-              <w:t>Abgabe Teil 4</w:t>
+              <w:t>Abgabe Teil 5</w:t>
             </w:r>
             <w:r>
               <w:rPr>
@@ -920,7 +920,7 @@
               <w:rPr>
                 <w:webHidden/>
               </w:rPr>
-              <w:instrText xml:space="preserve"> PAGEREF _Toc81605599 \h </w:instrText>
+              <w:instrText xml:space="preserve"> PAGEREF _Toc81784361 \h </w:instrText>
             </w:r>
             <w:r>
               <w:rPr>
@@ -937,7 +937,7 @@
               <w:rPr>
                 <w:webHidden/>
               </w:rPr>
-              <w:t>11</w:t>
+              <w:t>12</w:t>
             </w:r>
             <w:r>
               <w:rPr>
@@ -957,12 +957,12 @@
               <w:lang w:eastAsia="de-CH"/>
             </w:rPr>
           </w:pPr>
-          <w:hyperlink w:anchor="_Toc81605600" w:history="1">
+          <w:hyperlink w:anchor="_Toc81784362" w:history="1">
             <w:r>
               <w:rPr>
                 <w:rStyle w:val="Hyperlink"/>
               </w:rPr>
-              <w:t>5.</w:t>
+              <w:t>6.</w:t>
             </w:r>
             <w:r>
               <w:rPr>
@@ -977,7 +977,7 @@
               <w:rPr>
                 <w:rStyle w:val="Hyperlink"/>
               </w:rPr>
-              <w:t>Abgabe Teil 5</w:t>
+              <w:t>Literaturverzeichnis</w:t>
             </w:r>
             <w:r>
               <w:rPr>
@@ -995,7 +995,7 @@
               <w:rPr>
                 <w:webHidden/>
               </w:rPr>
-              <w:instrText xml:space="preserve"> PAGEREF _Toc81605600 \h </w:instrText>
+              <w:instrText xml:space="preserve"> PAGEREF _Toc81784362 \h </w:instrText>
             </w:r>
             <w:r>
               <w:rPr>
@@ -1012,7 +1012,7 @@
               <w:rPr>
                 <w:webHidden/>
               </w:rPr>
-              <w:t>12</w:t>
+              <w:t>13</w:t>
             </w:r>
             <w:r>
               <w:rPr>
@@ -1068,7 +1068,7 @@
       <w:pPr>
         <w:pStyle w:val="Titel"/>
       </w:pPr>
-      <w:bookmarkStart w:id="2" w:name="_Toc81605590"/>
+      <w:bookmarkStart w:id="2" w:name="_Toc81784352"/>
       <w:r>
         <w:lastRenderedPageBreak/>
         <w:t>Einleitung</w:t>
@@ -1250,60 +1250,50 @@
         <w:t>: CMS wie ConcreteCMS bearbeiten sehr oft auch Anfragen, die Rechner intensiv sein können, aber mit den Kernaufgaben nichts zu tun haben.</w:t>
       </w:r>
     </w:p>
-    <w:p/>
     <w:p>
       <w:r>
-        <w:t>Diese Arbeit behandelt das Refactoring des zuvor vorgestellten Newsletter Packages. Dabei wird ein Dienst gemäss SOA geplant.</w:t>
-      </w:r>
-    </w:p>
-    <w:p>
-      <w:r>
         <w:lastRenderedPageBreak/>
-        <w:t>Pro Hauptkapitel, die sich den periodischen Abgaben nach den PVAs widmen, befindet sich einerseits ein Theorieteil</w:t>
+        <w:t xml:space="preserve">Werden nun die Newsletterfunktionen in einen separaten Service ausgegliedert, so sendet, wie in </w:t>
+      </w:r>
+      <w:r>
+        <w:fldChar w:fldCharType="begin"/>
+      </w:r>
+      <w:r>
+        <w:instrText xml:space="preserve"> REF _Ref81782307 \h </w:instrText>
+      </w:r>
+      <w:r>
+        <w:fldChar w:fldCharType="separate"/>
+      </w:r>
+      <w:r>
+        <w:t>Abbildung 2</w:t>
+      </w:r>
+      <w:r>
+        <w:fldChar w:fldCharType="end"/>
+      </w:r>
+      <w:r>
+        <w:t xml:space="preserve"> zu sehen ist, der Hosting-Server weiterhin die Newsletter-Oberflächen, aber jegliche Funktionen, die die Newsletter betreffen, werden nun von einem anderen Server behandelt</w:t>
+      </w:r>
+      <w:r>
+        <w:rPr>
+          <w:rStyle w:val="Funotenzeichen"/>
+        </w:rPr>
+        <w:footnoteReference w:id="2"/>
+      </w:r>
+      <w:r>
+        <w:t>.</w:t>
       </w:r>
     </w:p>
     <w:p/>
     <w:p>
       <w:pPr>
-        <w:spacing w:after="160" w:line="259" w:lineRule="auto"/>
-      </w:pPr>
-      <w:r>
-        <w:br w:type="page"/>
-      </w:r>
-    </w:p>
-    <w:p>
-      <w:pPr>
-        <w:pStyle w:val="GliederungNummerierung"/>
-      </w:pPr>
-      <w:bookmarkStart w:id="3" w:name="_Toc81605591"/>
-      <w:r>
-        <w:lastRenderedPageBreak/>
-        <w:t>Abgabe Teil 1</w:t>
-      </w:r>
-      <w:bookmarkEnd w:id="3"/>
-    </w:p>
-    <w:p>
-      <w:pPr>
-        <w:pStyle w:val="GliederungNummerierung"/>
-        <w:numPr>
-          <w:ilvl w:val="1"/>
-          <w:numId w:val="3"/>
-        </w:numPr>
-      </w:pPr>
-      <w:bookmarkStart w:id="4" w:name="_Toc81605592"/>
-      <w:r>
-        <w:t>Theorie Teil</w:t>
-      </w:r>
-      <w:bookmarkEnd w:id="4"/>
-    </w:p>
-    <w:p/>
-    <w:p>
+        <w:keepNext/>
+      </w:pPr>
       <w:r>
         <w:drawing>
-          <wp:inline distT="0" distB="0" distL="0" distR="0" wp14:anchorId="02B9724F" wp14:editId="2BBC01F9">
-            <wp:extent cx="6301516" cy="4429125"/>
-            <wp:effectExtent l="0" t="990600" r="0" b="981075"/>
-            <wp:docPr id="3" name="Grafik 3"/>
+          <wp:inline distT="0" distB="0" distL="0" distR="0" wp14:anchorId="30CE48B5" wp14:editId="74C82782">
+            <wp:extent cx="3771900" cy="2133600"/>
+            <wp:effectExtent l="0" t="0" r="0" b="0"/>
+            <wp:docPr id="4" name="Grafik 4"/>
             <wp:cNvGraphicFramePr>
               <a:graphicFrameLocks xmlns:a="http://schemas.openxmlformats.org/drawingml/2006/main" noChangeAspect="1"/>
             </wp:cNvGraphicFramePr>
@@ -1323,7 +1313,150 @@
                   <pic:spPr>
                     <a:xfrm>
                       <a:off x="0" y="0"/>
-                      <a:ext cx="6308676" cy="4434158"/>
+                      <a:ext cx="3771900" cy="2133600"/>
+                    </a:xfrm>
+                    <a:prstGeom prst="rect">
+                      <a:avLst/>
+                    </a:prstGeom>
+                  </pic:spPr>
+                </pic:pic>
+              </a:graphicData>
+            </a:graphic>
+          </wp:inline>
+        </w:drawing>
+      </w:r>
+    </w:p>
+    <w:p>
+      <w:pPr>
+        <w:pStyle w:val="Beschriftung"/>
+      </w:pPr>
+      <w:bookmarkStart w:id="3" w:name="_Ref81782307"/>
+      <w:r>
+        <w:t xml:space="preserve">Abbildung </w:t>
+      </w:r>
+      <w:r>
+        <w:fldChar w:fldCharType="begin"/>
+      </w:r>
+      <w:r>
+        <w:instrText xml:space="preserve"> SEQ Abbildung \* ARABIC </w:instrText>
+      </w:r>
+      <w:r>
+        <w:fldChar w:fldCharType="separate"/>
+      </w:r>
+      <w:r>
+        <w:t>2</w:t>
+      </w:r>
+      <w:r>
+        <w:fldChar w:fldCharType="end"/>
+      </w:r>
+      <w:bookmarkEnd w:id="3"/>
+      <w:r>
+        <w:t>: Ausgliederung der Newsletter Funktionen in einen eigenen Service</w:t>
+      </w:r>
+      <w:r>
+        <w:t>, wobei links der Hosting- und rechts der Service-Server ist</w:t>
+      </w:r>
+      <w:r>
+        <w:t>.</w:t>
+      </w:r>
+    </w:p>
+    <w:p/>
+    <w:p/>
+    <w:p>
+      <w:r>
+        <w:t>Diese Arbeit behandelt das Refactoring des zuvor vorgestellten Newsletter Packages. Dabei wird ein Dienst gemäss SOA geplant.</w:t>
+      </w:r>
+    </w:p>
+    <w:p>
+      <w:r>
+        <w:t>Pro Hauptkapitel, die sich den periodischen Abgaben nach den PVAs widmen, befindet sich einerseits ein Theorieteil</w:t>
+      </w:r>
+      <w:r>
+        <w:t xml:space="preserve">, der entsprechende Themen behandelt, andererseits </w:t>
+      </w:r>
+      <w:r>
+        <w:t>die eigentliche Semesterarbeit.</w:t>
+      </w:r>
+    </w:p>
+    <w:p/>
+    <w:p>
+      <w:pPr>
+        <w:spacing w:after="160" w:line="259" w:lineRule="auto"/>
+      </w:pPr>
+      <w:r>
+        <w:br w:type="page"/>
+      </w:r>
+    </w:p>
+    <w:p>
+      <w:pPr>
+        <w:pStyle w:val="GliederungNummerierung"/>
+      </w:pPr>
+      <w:bookmarkStart w:id="4" w:name="_Toc81784353"/>
+      <w:r>
+        <w:lastRenderedPageBreak/>
+        <w:t>Abgabe Teil 1</w:t>
+      </w:r>
+      <w:bookmarkEnd w:id="4"/>
+    </w:p>
+    <w:p>
+      <w:pPr>
+        <w:pStyle w:val="GliederungNummerierung"/>
+        <w:numPr>
+          <w:ilvl w:val="1"/>
+          <w:numId w:val="3"/>
+        </w:numPr>
+      </w:pPr>
+      <w:bookmarkStart w:id="5" w:name="_Toc81784354"/>
+      <w:r>
+        <w:t>Theorie Teil</w:t>
+      </w:r>
+      <w:bookmarkEnd w:id="5"/>
+    </w:p>
+    <w:p/>
+    <w:p>
+      <w:pPr>
+        <w:spacing w:after="160" w:line="259" w:lineRule="auto"/>
+      </w:pPr>
+      <w:r>
+        <w:drawing>
+          <wp:anchor distT="0" distB="0" distL="114300" distR="114300" simplePos="0" relativeHeight="251658240" behindDoc="0" locked="0" layoutInCell="1" allowOverlap="1" wp14:anchorId="02B9724F" wp14:editId="58E58C10">
+            <wp:simplePos x="0" y="0"/>
+            <wp:positionH relativeFrom="column">
+              <wp:posOffset>-838835</wp:posOffset>
+            </wp:positionH>
+            <wp:positionV relativeFrom="paragraph">
+              <wp:posOffset>844550</wp:posOffset>
+            </wp:positionV>
+            <wp:extent cx="7209477" cy="5067300"/>
+            <wp:effectExtent l="0" t="1123950" r="0" b="1123950"/>
+            <wp:wrapNone/>
+            <wp:docPr id="3" name="Grafik 3"/>
+            <wp:cNvGraphicFramePr>
+              <a:graphicFrameLocks xmlns:a="http://schemas.openxmlformats.org/drawingml/2006/main" noChangeAspect="1"/>
+            </wp:cNvGraphicFramePr>
+            <a:graphic xmlns:a="http://schemas.openxmlformats.org/drawingml/2006/main">
+              <a:graphicData uri="http://schemas.openxmlformats.org/drawingml/2006/picture">
+                <pic:pic xmlns:pic="http://schemas.openxmlformats.org/drawingml/2006/picture">
+                  <pic:nvPicPr>
+                    <pic:cNvPr id="1" name=""/>
+                    <pic:cNvPicPr/>
+                  </pic:nvPicPr>
+                  <pic:blipFill>
+                    <a:blip r:embed="rId13">
+                      <a:extLst>
+                        <a:ext uri="{28A0092B-C50C-407E-A947-70E740481C1C}">
+                          <a14:useLocalDpi xmlns:a14="http://schemas.microsoft.com/office/drawing/2010/main" val="0"/>
+                        </a:ext>
+                      </a:extLst>
+                    </a:blip>
+                    <a:stretch>
+                      <a:fillRect/>
+                    </a:stretch>
+                  </pic:blipFill>
+                  <pic:spPr>
+                    <a:xfrm>
+                      <a:off x="0" y="0"/>
+                      <a:ext cx="7209477" cy="5067300"/>
                     </a:xfrm>
                     <a:prstGeom prst="rect">
                       <a:avLst/>
@@ -1338,80 +1471,68 @@
                 </pic:pic>
               </a:graphicData>
             </a:graphic>
-          </wp:inline>
+            <wp14:sizeRelH relativeFrom="margin">
+              <wp14:pctWidth>0</wp14:pctWidth>
+            </wp14:sizeRelH>
+            <wp14:sizeRelV relativeFrom="margin">
+              <wp14:pctHeight>0</wp14:pctHeight>
+            </wp14:sizeRelV>
+          </wp:anchor>
         </w:drawing>
       </w:r>
-    </w:p>
-    <w:p/>
-    <w:p/>
-    <w:p/>
-    <w:p>
-      <w:pPr>
-        <w:spacing w:after="160" w:line="259" w:lineRule="auto"/>
-        <w:sectPr>
-          <w:headerReference w:type="default" r:id="rId13"/>
-          <w:footerReference w:type="even" r:id="rId14"/>
-          <w:footerReference w:type="default" r:id="rId15"/>
-          <w:pgSz w:w="11906" w:h="16838"/>
-          <w:pgMar w:top="2299" w:right="1418" w:bottom="1134" w:left="1418" w:header="709" w:footer="757" w:gutter="0"/>
-          <w:cols w:space="708"/>
-          <w:docGrid w:linePitch="360"/>
-        </w:sectPr>
-      </w:pPr>
-    </w:p>
-    <w:p>
-      <w:pPr>
-        <w:spacing w:after="160" w:line="259" w:lineRule="auto"/>
-      </w:pPr>
-    </w:p>
-    <w:bookmarkStart w:id="5" w:name="_Hlk81576185"/>
-    <w:p>
-      <w:pPr>
-        <w:jc w:val="center"/>
-      </w:pPr>
-      <w:r>
-        <w:object w:dxaOrig="16245" w:dyaOrig="11295" w14:anchorId="18BA091E">
-          <v:shapetype id="_x0000_t75" coordsize="21600,21600" o:spt="75" o:preferrelative="t" path="m@4@5l@4@11@9@11@9@5xe" filled="f" stroked="f">
-            <v:stroke joinstyle="miter"/>
-            <v:formulas>
-              <v:f eqn="if lineDrawn pixelLineWidth 0"/>
-              <v:f eqn="sum @0 1 0"/>
-              <v:f eqn="sum 0 0 @1"/>
-              <v:f eqn="prod @2 1 2"/>
-              <v:f eqn="prod @3 21600 pixelWidth"/>
-              <v:f eqn="prod @3 21600 pixelHeight"/>
-              <v:f eqn="sum @0 0 1"/>
-              <v:f eqn="prod @6 1 2"/>
-              <v:f eqn="prod @7 21600 pixelWidth"/>
-              <v:f eqn="sum @8 21600 0"/>
-              <v:f eqn="prod @7 21600 pixelHeight"/>
-              <v:f eqn="sum @10 21600 0"/>
-            </v:formulas>
-            <v:path o:extrusionok="f" gradientshapeok="t" o:connecttype="rect"/>
-            <o:lock v:ext="edit" aspectratio="t"/>
-          </v:shapetype>
-          <v:shape id="_x0000_i1025" type="#_x0000_t75" style="width:602.25pt;height:418.5pt" o:ole="">
-            <v:imagedata r:id="rId16" o:title=""/>
-          </v:shape>
-          <o:OLEObject Type="Embed" ProgID="Visio.Drawing.15" ShapeID="_x0000_i1025" DrawAspect="Content" ObjectID="_1692218522" r:id="rId17"/>
-        </w:object>
-      </w:r>
-      <w:bookmarkEnd w:id="5"/>
+      <w:r>
+        <w:br w:type="page"/>
+      </w:r>
     </w:p>
     <w:p/>
     <w:p>
-      <w:pPr>
-        <w:sectPr>
-          <w:pgSz w:w="16838" w:h="11906" w:orient="landscape"/>
-          <w:pgMar w:top="1418" w:right="2299" w:bottom="1418" w:left="1134" w:header="709" w:footer="757" w:gutter="0"/>
-          <w:cols w:space="708"/>
-          <w:docGrid w:linePitch="360"/>
-        </w:sectPr>
-      </w:pPr>
+      <w:r>
+        <w:drawing>
+          <wp:inline distT="0" distB="0" distL="0" distR="0" wp14:anchorId="4DEDBFF1" wp14:editId="41E09308">
+            <wp:extent cx="7932277" cy="4831080"/>
+            <wp:effectExtent l="7303" t="0" r="317" b="318"/>
+            <wp:docPr id="6" name="Grafik 6"/>
+            <wp:cNvGraphicFramePr>
+              <a:graphicFrameLocks xmlns:a="http://schemas.openxmlformats.org/drawingml/2006/main" noChangeAspect="1"/>
+            </wp:cNvGraphicFramePr>
+            <a:graphic xmlns:a="http://schemas.openxmlformats.org/drawingml/2006/main">
+              <a:graphicData uri="http://schemas.openxmlformats.org/drawingml/2006/picture">
+                <pic:pic xmlns:pic="http://schemas.openxmlformats.org/drawingml/2006/picture">
+                  <pic:nvPicPr>
+                    <pic:cNvPr id="1" name=""/>
+                    <pic:cNvPicPr/>
+                  </pic:nvPicPr>
+                  <pic:blipFill>
+                    <a:blip r:embed="rId14"/>
+                    <a:stretch>
+                      <a:fillRect/>
+                    </a:stretch>
+                  </pic:blipFill>
+                  <pic:spPr>
+                    <a:xfrm rot="16200000">
+                      <a:off x="0" y="0"/>
+                      <a:ext cx="7944575" cy="4838570"/>
+                    </a:xfrm>
+                    <a:prstGeom prst="rect">
+                      <a:avLst/>
+                    </a:prstGeom>
+                  </pic:spPr>
+                </pic:pic>
+              </a:graphicData>
+            </a:graphic>
+          </wp:inline>
+        </w:drawing>
+      </w:r>
     </w:p>
     <w:p/>
-    <w:p/>
-    <w:p/>
+    <w:p>
+      <w:pPr>
+        <w:spacing w:after="160" w:line="259" w:lineRule="auto"/>
+      </w:pPr>
+      <w:r>
+        <w:br w:type="page"/>
+      </w:r>
+    </w:p>
     <w:p>
       <w:pPr>
         <w:pStyle w:val="GliederungNummerierung"/>
@@ -1420,8 +1541,9 @@
           <w:numId w:val="3"/>
         </w:numPr>
       </w:pPr>
-      <w:bookmarkStart w:id="6" w:name="_Toc81605593"/>
-      <w:r>
+      <w:bookmarkStart w:id="6" w:name="_Toc81784355"/>
+      <w:r>
+        <w:lastRenderedPageBreak/>
         <w:t>Semesterarbeit</w:t>
       </w:r>
       <w:bookmarkEnd w:id="6"/>
@@ -1434,7 +1556,7 @@
           <w:numId w:val="3"/>
         </w:numPr>
       </w:pPr>
-      <w:bookmarkStart w:id="7" w:name="_Toc81605594"/>
+      <w:bookmarkStart w:id="7" w:name="_Toc81784356"/>
       <w:r>
         <w:t>Projektbeschreibung</w:t>
       </w:r>
@@ -1451,7 +1573,7 @@
         <w:rPr>
           <w:rStyle w:val="Funotenzeichen"/>
         </w:rPr>
-        <w:footnoteReference w:id="2"/>
+        <w:footnoteReference w:id="3"/>
       </w:r>
       <w:r>
         <w:t>. Eine neu zu entwickelnde Oberfläche soll das zentrale Konfigurieren des Services ermöglichen, wobei deren Zugriff ebenfalls mittels RESTfull API Requests ablaufen muss.</w:t>
@@ -1826,16 +1948,68 @@
     </w:tbl>
     <w:p/>
     <w:p/>
-    <w:p/>
     <w:p>
       <w:bookmarkStart w:id="8" w:name="_Hlk81601578"/>
       <w:r>
         <w:t>Das Projekt wird nach dem agilen Vorgehensmodell durchgeführt, wobei einige Tools von Scrum (z.B. User Stories, Story Board und Backlog) verwendet werden.</w:t>
       </w:r>
       <w:bookmarkEnd w:id="8"/>
+      <w:r>
+        <w:t xml:space="preserve"> Die Versionskontrolle findet auf GitHub statt</w:t>
+      </w:r>
+      <w:sdt>
+        <w:sdtPr>
+          <w:id w:val="-1599022918"/>
+          <w:citation/>
+        </w:sdtPr>
+        <w:sdtContent>
+          <w:r>
+            <w:fldChar w:fldCharType="begin"/>
+          </w:r>
+          <w:r>
+            <w:instrText xml:space="preserve"> CITATION Mei21 \l 2055 </w:instrText>
+          </w:r>
+          <w:r>
+            <w:fldChar w:fldCharType="separate"/>
+          </w:r>
+          <w:r>
+            <w:t xml:space="preserve"> (Meister &amp; Plüss, 1stthomas / ffhs-soa-work, 2021)</w:t>
+          </w:r>
+          <w:r>
+            <w:fldChar w:fldCharType="end"/>
+          </w:r>
+        </w:sdtContent>
+      </w:sdt>
+      <w:r>
+        <w:t>, wo auch ein vereinfachtes Projektmanagement betrieben wird</w:t>
+      </w:r>
+      <w:sdt>
+        <w:sdtPr>
+          <w:id w:val="-763218083"/>
+          <w:citation/>
+        </w:sdtPr>
+        <w:sdtContent>
+          <w:r>
+            <w:fldChar w:fldCharType="begin"/>
+          </w:r>
+          <w:r>
+            <w:instrText xml:space="preserve">CITATION Mei211 \l 2055 </w:instrText>
+          </w:r>
+          <w:r>
+            <w:fldChar w:fldCharType="separate"/>
+          </w:r>
+          <w:r>
+            <w:t xml:space="preserve"> (Meister &amp; Plüss, PVA 1 - KickOff, 2021)</w:t>
+          </w:r>
+          <w:r>
+            <w:fldChar w:fldCharType="end"/>
+          </w:r>
+        </w:sdtContent>
+      </w:sdt>
+      <w:r>
+        <w:t>.</w:t>
+      </w:r>
     </w:p>
-    <w:p/>
-    <w:p/>
     <w:p/>
     <w:p>
       <w:pPr>
@@ -1845,15 +2019,329 @@
           <w:numId w:val="3"/>
         </w:numPr>
       </w:pPr>
-      <w:bookmarkStart w:id="9" w:name="_Toc81605596"/>
+      <w:bookmarkStart w:id="9" w:name="_Toc81784357"/>
       <w:r>
         <w:t>Projektaufbau</w:t>
       </w:r>
       <w:bookmarkEnd w:id="9"/>
+    </w:p>
+    <w:p>
+      <w:r>
+        <w:t xml:space="preserve">Vom Auftrag vordefinierte Meilensteine geben die Projektstruktur vor. Sie sind in der </w:t>
+      </w:r>
+      <w:r>
+        <w:fldChar w:fldCharType="begin"/>
+      </w:r>
+      <w:r>
+        <w:instrText xml:space="preserve"> REF _Ref81784208 \h </w:instrText>
+      </w:r>
+      <w:r>
+        <w:fldChar w:fldCharType="separate"/>
+      </w:r>
+      <w:r>
+        <w:t>Tabelle 1</w:t>
+      </w:r>
+      <w:r>
+        <w:fldChar w:fldCharType="end"/>
+      </w:r>
+      <w:r>
+        <w:t xml:space="preserve"> aufgeführt.</w:t>
+      </w:r>
     </w:p>
     <w:p/>
     <w:p>
       <w:pPr>
+        <w:pStyle w:val="Beschriftung"/>
+        <w:keepNext/>
+      </w:pPr>
+      <w:bookmarkStart w:id="10" w:name="_Ref81784208"/>
+      <w:r>
+        <w:t xml:space="preserve">Tabelle </w:t>
+      </w:r>
+      <w:r>
+        <w:fldChar w:fldCharType="begin"/>
+      </w:r>
+      <w:r>
+        <w:instrText xml:space="preserve"> SEQ Tabelle \* ARABIC </w:instrText>
+      </w:r>
+      <w:r>
+        <w:fldChar w:fldCharType="separate"/>
+      </w:r>
+      <w:r>
+        <w:t>1</w:t>
+      </w:r>
+      <w:r>
+        <w:fldChar w:fldCharType="end"/>
+      </w:r>
+      <w:bookmarkEnd w:id="10"/>
+      <w:r>
+        <w:t xml:space="preserve">: </w:t>
+      </w:r>
+      <w:r>
+        <w:t>Meilensteine des Projekts.</w:t>
+      </w:r>
+    </w:p>
+    <w:tbl>
+      <w:tblPr>
+        <w:tblStyle w:val="Gitternetztabelle4Akzent2"/>
+        <w:tblW w:w="0" w:type="auto"/>
+        <w:tblLook w:val="04A0" w:firstRow="1" w:lastRow="0" w:firstColumn="1" w:lastColumn="0" w:noHBand="0" w:noVBand="1"/>
+      </w:tblPr>
+      <w:tblGrid>
+        <w:gridCol w:w="1306"/>
+        <w:gridCol w:w="4745"/>
+        <w:gridCol w:w="3009"/>
+      </w:tblGrid>
+      <w:tr>
+        <w:trPr>
+          <w:cnfStyle w:val="100000000000" w:firstRow="1" w:lastRow="0" w:firstColumn="0" w:lastColumn="0" w:oddVBand="0" w:evenVBand="0" w:oddHBand="0" w:evenHBand="0" w:firstRowFirstColumn="0" w:firstRowLastColumn="0" w:lastRowFirstColumn="0" w:lastRowLastColumn="0"/>
+        </w:trPr>
+        <w:tc>
+          <w:tcPr>
+            <w:cnfStyle w:val="001000000000" w:firstRow="0" w:lastRow="0" w:firstColumn="1" w:lastColumn="0" w:oddVBand="0" w:evenVBand="0" w:oddHBand="0" w:evenHBand="0" w:firstRowFirstColumn="0" w:firstRowLastColumn="0" w:lastRowFirstColumn="0" w:lastRowLastColumn="0"/>
+            <w:tcW w:w="1306" w:type="dxa"/>
+          </w:tcPr>
+          <w:p>
+            <w:r>
+              <w:t>Meilenstein</w:t>
+            </w:r>
+          </w:p>
+        </w:tc>
+        <w:tc>
+          <w:tcPr>
+            <w:tcW w:w="4745" w:type="dxa"/>
+          </w:tcPr>
+          <w:p>
+            <w:pPr>
+              <w:cnfStyle w:val="100000000000" w:firstRow="1" w:lastRow="0" w:firstColumn="0" w:lastColumn="0" w:oddVBand="0" w:evenVBand="0" w:oddHBand="0" w:evenHBand="0" w:firstRowFirstColumn="0" w:firstRowLastColumn="0" w:lastRowFirstColumn="0" w:lastRowLastColumn="0"/>
+            </w:pPr>
+            <w:r>
+              <w:t>Auftrag</w:t>
+            </w:r>
+          </w:p>
+        </w:tc>
+        <w:tc>
+          <w:tcPr>
+            <w:tcW w:w="3009" w:type="dxa"/>
+          </w:tcPr>
+          <w:p>
+            <w:pPr>
+              <w:cnfStyle w:val="100000000000" w:firstRow="1" w:lastRow="0" w:firstColumn="0" w:lastColumn="0" w:oddVBand="0" w:evenVBand="0" w:oddHBand="0" w:evenHBand="0" w:firstRowFirstColumn="0" w:firstRowLastColumn="0" w:lastRowFirstColumn="0" w:lastRowLastColumn="0"/>
+            </w:pPr>
+            <w:r>
+              <w:t>Datum</w:t>
+            </w:r>
+          </w:p>
+        </w:tc>
+      </w:tr>
+      <w:tr>
+        <w:trPr>
+          <w:cnfStyle w:val="000000100000" w:firstRow="0" w:lastRow="0" w:firstColumn="0" w:lastColumn="0" w:oddVBand="0" w:evenVBand="0" w:oddHBand="1" w:evenHBand="0" w:firstRowFirstColumn="0" w:firstRowLastColumn="0" w:lastRowFirstColumn="0" w:lastRowLastColumn="0"/>
+        </w:trPr>
+        <w:tc>
+          <w:tcPr>
+            <w:cnfStyle w:val="001000000000" w:firstRow="0" w:lastRow="0" w:firstColumn="1" w:lastColumn="0" w:oddVBand="0" w:evenVBand="0" w:oddHBand="0" w:evenHBand="0" w:firstRowFirstColumn="0" w:firstRowLastColumn="0" w:lastRowFirstColumn="0" w:lastRowLastColumn="0"/>
+            <w:tcW w:w="1306" w:type="dxa"/>
+          </w:tcPr>
+          <w:p>
+            <w:r>
+              <w:t>1</w:t>
+            </w:r>
+          </w:p>
+        </w:tc>
+        <w:tc>
+          <w:tcPr>
+            <w:tcW w:w="4745" w:type="dxa"/>
+          </w:tcPr>
+          <w:p>
+            <w:pPr>
+              <w:cnfStyle w:val="000000100000" w:firstRow="0" w:lastRow="0" w:firstColumn="0" w:lastColumn="0" w:oddVBand="0" w:evenVBand="0" w:oddHBand="1" w:evenHBand="0" w:firstRowFirstColumn="0" w:firstRowLastColumn="0" w:lastRowFirstColumn="0" w:lastRowLastColumn="0"/>
+            </w:pPr>
+            <w:r>
+              <w:t>Projektstruktur</w:t>
+            </w:r>
+          </w:p>
+        </w:tc>
+        <w:tc>
+          <w:tcPr>
+            <w:tcW w:w="3009" w:type="dxa"/>
+          </w:tcPr>
+          <w:p>
+            <w:pPr>
+              <w:cnfStyle w:val="000000100000" w:firstRow="0" w:lastRow="0" w:firstColumn="0" w:lastColumn="0" w:oddVBand="0" w:evenVBand="0" w:oddHBand="1" w:evenHBand="0" w:firstRowFirstColumn="0" w:firstRowLastColumn="0" w:lastRowFirstColumn="0" w:lastRowLastColumn="0"/>
+            </w:pPr>
+            <w:r>
+              <w:t>05.09.2021</w:t>
+            </w:r>
+          </w:p>
+        </w:tc>
+      </w:tr>
+      <w:tr>
+        <w:tc>
+          <w:tcPr>
+            <w:cnfStyle w:val="001000000000" w:firstRow="0" w:lastRow="0" w:firstColumn="1" w:lastColumn="0" w:oddVBand="0" w:evenVBand="0" w:oddHBand="0" w:evenHBand="0" w:firstRowFirstColumn="0" w:firstRowLastColumn="0" w:lastRowFirstColumn="0" w:lastRowLastColumn="0"/>
+            <w:tcW w:w="1306" w:type="dxa"/>
+          </w:tcPr>
+          <w:p>
+            <w:r>
+              <w:t>2</w:t>
+            </w:r>
+          </w:p>
+        </w:tc>
+        <w:tc>
+          <w:tcPr>
+            <w:tcW w:w="4745" w:type="dxa"/>
+          </w:tcPr>
+          <w:p>
+            <w:pPr>
+              <w:cnfStyle w:val="000000000000" w:firstRow="0" w:lastRow="0" w:firstColumn="0" w:lastColumn="0" w:oddVBand="0" w:evenVBand="0" w:oddHBand="0" w:evenHBand="0" w:firstRowFirstColumn="0" w:firstRowLastColumn="0" w:lastRowFirstColumn="0" w:lastRowLastColumn="0"/>
+            </w:pPr>
+            <w:r>
+              <w:t>Service Architektur</w:t>
+            </w:r>
+          </w:p>
+        </w:tc>
+        <w:tc>
+          <w:tcPr>
+            <w:tcW w:w="3009" w:type="dxa"/>
+          </w:tcPr>
+          <w:p>
+            <w:pPr>
+              <w:cnfStyle w:val="000000000000" w:firstRow="0" w:lastRow="0" w:firstColumn="0" w:lastColumn="0" w:oddVBand="0" w:evenVBand="0" w:oddHBand="0" w:evenHBand="0" w:firstRowFirstColumn="0" w:firstRowLastColumn="0" w:lastRowFirstColumn="0" w:lastRowLastColumn="0"/>
+            </w:pPr>
+            <w:r>
+              <w:t>03.10.2021</w:t>
+            </w:r>
+          </w:p>
+        </w:tc>
+      </w:tr>
+      <w:tr>
+        <w:trPr>
+          <w:cnfStyle w:val="000000100000" w:firstRow="0" w:lastRow="0" w:firstColumn="0" w:lastColumn="0" w:oddVBand="0" w:evenVBand="0" w:oddHBand="1" w:evenHBand="0" w:firstRowFirstColumn="0" w:firstRowLastColumn="0" w:lastRowFirstColumn="0" w:lastRowLastColumn="0"/>
+        </w:trPr>
+        <w:tc>
+          <w:tcPr>
+            <w:cnfStyle w:val="001000000000" w:firstRow="0" w:lastRow="0" w:firstColumn="1" w:lastColumn="0" w:oddVBand="0" w:evenVBand="0" w:oddHBand="0" w:evenHBand="0" w:firstRowFirstColumn="0" w:firstRowLastColumn="0" w:lastRowFirstColumn="0" w:lastRowLastColumn="0"/>
+            <w:tcW w:w="1306" w:type="dxa"/>
+          </w:tcPr>
+          <w:p>
+            <w:r>
+              <w:t>3</w:t>
+            </w:r>
+          </w:p>
+        </w:tc>
+        <w:tc>
+          <w:tcPr>
+            <w:tcW w:w="4745" w:type="dxa"/>
+          </w:tcPr>
+          <w:p>
+            <w:pPr>
+              <w:cnfStyle w:val="000000100000" w:firstRow="0" w:lastRow="0" w:firstColumn="0" w:lastColumn="0" w:oddVBand="0" w:evenVBand="0" w:oddHBand="1" w:evenHBand="0" w:firstRowFirstColumn="0" w:firstRowLastColumn="0" w:lastRowFirstColumn="0" w:lastRowLastColumn="0"/>
+            </w:pPr>
+            <w:r>
+              <w:t>Deployment- und Testkonzept</w:t>
+            </w:r>
+          </w:p>
+        </w:tc>
+        <w:tc>
+          <w:tcPr>
+            <w:tcW w:w="3009" w:type="dxa"/>
+          </w:tcPr>
+          <w:p>
+            <w:pPr>
+              <w:cnfStyle w:val="000000100000" w:firstRow="0" w:lastRow="0" w:firstColumn="0" w:lastColumn="0" w:oddVBand="0" w:evenVBand="0" w:oddHBand="1" w:evenHBand="0" w:firstRowFirstColumn="0" w:firstRowLastColumn="0" w:lastRowFirstColumn="0" w:lastRowLastColumn="0"/>
+            </w:pPr>
+            <w:r>
+              <w:t>31.10.2021</w:t>
+            </w:r>
+          </w:p>
+        </w:tc>
+      </w:tr>
+      <w:tr>
+        <w:tc>
+          <w:tcPr>
+            <w:cnfStyle w:val="001000000000" w:firstRow="0" w:lastRow="0" w:firstColumn="1" w:lastColumn="0" w:oddVBand="0" w:evenVBand="0" w:oddHBand="0" w:evenHBand="0" w:firstRowFirstColumn="0" w:firstRowLastColumn="0" w:lastRowFirstColumn="0" w:lastRowLastColumn="0"/>
+            <w:tcW w:w="1306" w:type="dxa"/>
+          </w:tcPr>
+          <w:p>
+            <w:r>
+              <w:t>4</w:t>
+            </w:r>
+          </w:p>
+        </w:tc>
+        <w:tc>
+          <w:tcPr>
+            <w:tcW w:w="4745" w:type="dxa"/>
+          </w:tcPr>
+          <w:p>
+            <w:pPr>
+              <w:cnfStyle w:val="000000000000" w:firstRow="0" w:lastRow="0" w:firstColumn="0" w:lastColumn="0" w:oddVBand="0" w:evenVBand="0" w:oddHBand="0" w:evenHBand="0" w:firstRowFirstColumn="0" w:firstRowLastColumn="0" w:lastRowFirstColumn="0" w:lastRowLastColumn="0"/>
+            </w:pPr>
+            <w:r>
+              <w:t>Monitoring- und Security-Konzept</w:t>
+            </w:r>
+          </w:p>
+        </w:tc>
+        <w:tc>
+          <w:tcPr>
+            <w:tcW w:w="3009" w:type="dxa"/>
+          </w:tcPr>
+          <w:p>
+            <w:pPr>
+              <w:cnfStyle w:val="000000000000" w:firstRow="0" w:lastRow="0" w:firstColumn="0" w:lastColumn="0" w:oddVBand="0" w:evenVBand="0" w:oddHBand="0" w:evenHBand="0" w:firstRowFirstColumn="0" w:firstRowLastColumn="0" w:lastRowFirstColumn="0" w:lastRowLastColumn="0"/>
+            </w:pPr>
+            <w:r>
+              <w:t>26.11.2021</w:t>
+            </w:r>
+          </w:p>
+        </w:tc>
+      </w:tr>
+      <w:tr>
+        <w:trPr>
+          <w:cnfStyle w:val="000000100000" w:firstRow="0" w:lastRow="0" w:firstColumn="0" w:lastColumn="0" w:oddVBand="0" w:evenVBand="0" w:oddHBand="1" w:evenHBand="0" w:firstRowFirstColumn="0" w:firstRowLastColumn="0" w:lastRowFirstColumn="0" w:lastRowLastColumn="0"/>
+        </w:trPr>
+        <w:tc>
+          <w:tcPr>
+            <w:cnfStyle w:val="001000000000" w:firstRow="0" w:lastRow="0" w:firstColumn="1" w:lastColumn="0" w:oddVBand="0" w:evenVBand="0" w:oddHBand="0" w:evenHBand="0" w:firstRowFirstColumn="0" w:firstRowLastColumn="0" w:lastRowFirstColumn="0" w:lastRowLastColumn="0"/>
+            <w:tcW w:w="1306" w:type="dxa"/>
+          </w:tcPr>
+          <w:p>
+            <w:r>
+              <w:t>5</w:t>
+            </w:r>
+          </w:p>
+        </w:tc>
+        <w:tc>
+          <w:tcPr>
+            <w:tcW w:w="4745" w:type="dxa"/>
+          </w:tcPr>
+          <w:p>
+            <w:pPr>
+              <w:cnfStyle w:val="000000100000" w:firstRow="0" w:lastRow="0" w:firstColumn="0" w:lastColumn="0" w:oddVBand="0" w:evenVBand="0" w:oddHBand="1" w:evenHBand="0" w:firstRowFirstColumn="0" w:firstRowLastColumn="0" w:lastRowFirstColumn="0" w:lastRowLastColumn="0"/>
+            </w:pPr>
+            <w:r>
+              <w:t>Projektabgabe</w:t>
+            </w:r>
+          </w:p>
+        </w:tc>
+        <w:tc>
+          <w:tcPr>
+            <w:tcW w:w="3009" w:type="dxa"/>
+          </w:tcPr>
+          <w:p>
+            <w:pPr>
+              <w:cnfStyle w:val="000000100000" w:firstRow="0" w:lastRow="0" w:firstColumn="0" w:lastColumn="0" w:oddVBand="0" w:evenVBand="0" w:oddHBand="1" w:evenHBand="0" w:firstRowFirstColumn="0" w:firstRowLastColumn="0" w:lastRowFirstColumn="0" w:lastRowLastColumn="0"/>
+            </w:pPr>
+            <w:r>
+              <w:t>24.12.2021</w:t>
+            </w:r>
+          </w:p>
+        </w:tc>
+      </w:tr>
+    </w:tbl>
+    <w:p/>
+    <w:p>
+      <w:pPr>
         <w:spacing w:after="160" w:line="259" w:lineRule="auto"/>
       </w:pPr>
       <w:r>
@@ -1865,11 +2353,11 @@
       <w:pPr>
         <w:pStyle w:val="GliederungNummerierung"/>
       </w:pPr>
-      <w:bookmarkStart w:id="10" w:name="_Toc81605597"/>
+      <w:bookmarkStart w:id="11" w:name="_Toc81784358"/>
       <w:r>
         <w:t>Abgabe Teil 2</w:t>
       </w:r>
-      <w:bookmarkEnd w:id="10"/>
+      <w:bookmarkEnd w:id="11"/>
     </w:p>
     <w:p/>
     <w:p/>
@@ -1886,11 +2374,11 @@
       <w:pPr>
         <w:pStyle w:val="GliederungNummerierung"/>
       </w:pPr>
-      <w:bookmarkStart w:id="11" w:name="_Toc81605598"/>
+      <w:bookmarkStart w:id="12" w:name="_Toc81784359"/>
       <w:r>
         <w:t>Abgabe Teil 3</w:t>
       </w:r>
-      <w:bookmarkEnd w:id="11"/>
+      <w:bookmarkEnd w:id="12"/>
     </w:p>
     <w:p/>
     <w:p>
@@ -1906,30 +2394,9 @@
       <w:pPr>
         <w:pStyle w:val="GliederungNummerierung"/>
       </w:pPr>
-      <w:bookmarkStart w:id="12" w:name="_Toc81605599"/>
+      <w:bookmarkStart w:id="13" w:name="_Toc81784360"/>
       <w:r>
         <w:t>Abgabe Teil 4</w:t>
-      </w:r>
-      <w:bookmarkEnd w:id="12"/>
-    </w:p>
-    <w:p/>
-    <w:p/>
-    <w:p>
-      <w:pPr>
-        <w:spacing w:after="160" w:line="259" w:lineRule="auto"/>
-      </w:pPr>
-      <w:r>
-        <w:br w:type="page"/>
-      </w:r>
-    </w:p>
-    <w:p/>
-    <w:p>
-      <w:pPr>
-        <w:pStyle w:val="GliederungNummerierung"/>
-      </w:pPr>
-      <w:bookmarkStart w:id="13" w:name="_Toc81605600"/>
-      <w:r>
-        <w:t>Abgabe Teil 5</w:t>
       </w:r>
       <w:bookmarkEnd w:id="13"/>
     </w:p>
@@ -1944,6 +2411,37 @@
       </w:r>
     </w:p>
     <w:p/>
+    <w:p>
+      <w:pPr>
+        <w:pStyle w:val="GliederungNummerierung"/>
+      </w:pPr>
+      <w:bookmarkStart w:id="14" w:name="_Toc81784361"/>
+      <w:r>
+        <w:t>Abgabe Teil 5</w:t>
+      </w:r>
+      <w:bookmarkEnd w:id="14"/>
+    </w:p>
+    <w:p/>
+    <w:p/>
+    <w:p>
+      <w:pPr>
+        <w:spacing w:after="160" w:line="259" w:lineRule="auto"/>
+      </w:pPr>
+      <w:r>
+        <w:br w:type="page"/>
+      </w:r>
+    </w:p>
+    <w:p>
+      <w:pPr>
+        <w:pStyle w:val="GliederungNummerierung"/>
+      </w:pPr>
+      <w:bookmarkStart w:id="15" w:name="_Toc81784362"/>
+      <w:r>
+        <w:lastRenderedPageBreak/>
+        <w:t>Literaturverzeichnis</w:t>
+      </w:r>
+      <w:bookmarkEnd w:id="15"/>
+    </w:p>
     <w:p>
       <w:pPr>
         <w:pStyle w:val="Literaturverzeichnis"/>
@@ -1963,6 +2461,44 @@
         <w:fldChar w:fldCharType="separate"/>
       </w:r>
       <w:r>
+        <w:t xml:space="preserve">Meister, S., &amp; Plüss, T. (05. 09 2021). </w:t>
+      </w:r>
+      <w:r>
+        <w:rPr>
+          <w:i/>
+          <w:iCs/>
+        </w:rPr>
+        <w:t>1stthomas / ffhs-soa-work</w:t>
+      </w:r>
+      <w:r>
+        <w:t>. Abgerufen am 05. 09 2021 von GitHub: https://github.com/1stthomas/ffhs-soa-work</w:t>
+      </w:r>
+    </w:p>
+    <w:p>
+      <w:pPr>
+        <w:pStyle w:val="Literaturverzeichnis"/>
+        <w:ind w:left="720" w:hanging="720"/>
+      </w:pPr>
+      <w:r>
+        <w:t xml:space="preserve">Meister, S., &amp; Plüss, T. (05. 09 2021). </w:t>
+      </w:r>
+      <w:r>
+        <w:rPr>
+          <w:i/>
+          <w:iCs/>
+        </w:rPr>
+        <w:t>PVA 1 - KickOff</w:t>
+      </w:r>
+      <w:r>
+        <w:t>. Abgerufen am 05. 09 2021 von GitHub: https://github.com/1stthomas/ffhs-soa-work/projects/1</w:t>
+      </w:r>
+    </w:p>
+    <w:p>
+      <w:pPr>
+        <w:pStyle w:val="Literaturverzeichnis"/>
+        <w:ind w:left="720" w:hanging="720"/>
+      </w:pPr>
+      <w:r>
         <w:t xml:space="preserve">PortlandLabs. (2. 9 2021). </w:t>
       </w:r>
       <w:r>
@@ -1983,6 +2519,9 @@
     </w:p>
     <w:p/>
     <w:sectPr>
+      <w:headerReference w:type="default" r:id="rId15"/>
+      <w:footerReference w:type="even" r:id="rId16"/>
+      <w:footerReference w:type="default" r:id="rId17"/>
       <w:pgSz w:w="11906" w:h="16838"/>
       <w:pgMar w:top="2299" w:right="1418" w:bottom="1134" w:left="1418" w:header="709" w:footer="757" w:gutter="0"/>
       <w:cols w:space="708"/>
@@ -2229,7 +2768,7 @@
         <w:sz w:val="16"/>
         <w:szCs w:val="16"/>
       </w:rPr>
-      <w:t>3. September 2021</w:t>
+      <w:t>5. September 2021</w:t>
     </w:r>
     <w:r>
       <w:rPr>
@@ -2428,6 +2967,25 @@
     </w:p>
   </w:footnote>
   <w:footnote w:id="2">
+    <w:p>
+      <w:pPr>
+        <w:pStyle w:val="Funotentext"/>
+      </w:pPr>
+      <w:r>
+        <w:rPr>
+          <w:rStyle w:val="Funotenzeichen"/>
+        </w:rPr>
+        <w:footnoteRef/>
+      </w:r>
+      <w:r>
+        <w:t xml:space="preserve"> Die vom zusätzlichen Service benötigte Oberfläche kann auch, anders als hier im </w:t>
+      </w:r>
+      <w:r>
+        <w:t>Beispiel dargestellt, vom Service selbst angeboten werden.</w:t>
+      </w:r>
+    </w:p>
+  </w:footnote>
+  <w:footnote w:id="3">
     <w:p>
       <w:pPr>
         <w:pStyle w:val="Funotentext"/>
@@ -4339,6 +4897,82 @@
       <w:szCs w:val="18"/>
     </w:rPr>
   </w:style>
+  <w:style w:type="table" w:styleId="Gitternetztabelle4Akzent1">
+    <w:name w:val="Grid Table 4 Accent 1"/>
+    <w:basedOn w:val="NormaleTabelle"/>
+    <w:uiPriority w:val="49"/>
+    <w:rsid w:val="00E30E52"/>
+    <w:pPr>
+      <w:spacing w:after="0" w:line="240" w:lineRule="auto"/>
+    </w:pPr>
+    <w:tblPr>
+      <w:tblStyleRowBandSize w:val="1"/>
+      <w:tblStyleColBandSize w:val="1"/>
+      <w:tblBorders>
+        <w:top w:val="single" w:sz="4" w:space="0" w:color="FF4C51" w:themeColor="accent1" w:themeTint="99"/>
+        <w:left w:val="single" w:sz="4" w:space="0" w:color="FF4C51" w:themeColor="accent1" w:themeTint="99"/>
+        <w:bottom w:val="single" w:sz="4" w:space="0" w:color="FF4C51" w:themeColor="accent1" w:themeTint="99"/>
+        <w:right w:val="single" w:sz="4" w:space="0" w:color="FF4C51" w:themeColor="accent1" w:themeTint="99"/>
+        <w:insideH w:val="single" w:sz="4" w:space="0" w:color="FF4C51" w:themeColor="accent1" w:themeTint="99"/>
+        <w:insideV w:val="single" w:sz="4" w:space="0" w:color="FF4C51" w:themeColor="accent1" w:themeTint="99"/>
+      </w:tblBorders>
+    </w:tblPr>
+    <w:tblStylePr w:type="firstRow">
+      <w:rPr>
+        <w:b/>
+        <w:bCs/>
+        <w:color w:val="FFFFFF" w:themeColor="background1"/>
+      </w:rPr>
+      <w:tblPr/>
+      <w:tcPr>
+        <w:tcBorders>
+          <w:top w:val="single" w:sz="4" w:space="0" w:color="D50006" w:themeColor="accent1"/>
+          <w:left w:val="single" w:sz="4" w:space="0" w:color="D50006" w:themeColor="accent1"/>
+          <w:bottom w:val="single" w:sz="4" w:space="0" w:color="D50006" w:themeColor="accent1"/>
+          <w:right w:val="single" w:sz="4" w:space="0" w:color="D50006" w:themeColor="accent1"/>
+          <w:insideH w:val="nil"/>
+          <w:insideV w:val="nil"/>
+        </w:tcBorders>
+        <w:shd w:val="clear" w:color="auto" w:fill="D50006" w:themeFill="accent1"/>
+      </w:tcPr>
+    </w:tblStylePr>
+    <w:tblStylePr w:type="lastRow">
+      <w:rPr>
+        <w:b/>
+        <w:bCs/>
+      </w:rPr>
+      <w:tblPr/>
+      <w:tcPr>
+        <w:tcBorders>
+          <w:top w:val="double" w:sz="4" w:space="0" w:color="D50006" w:themeColor="accent1"/>
+        </w:tcBorders>
+      </w:tcPr>
+    </w:tblStylePr>
+    <w:tblStylePr w:type="firstCol">
+      <w:rPr>
+        <w:b/>
+        <w:bCs/>
+      </w:rPr>
+    </w:tblStylePr>
+    <w:tblStylePr w:type="lastCol">
+      <w:rPr>
+        <w:b/>
+        <w:bCs/>
+      </w:rPr>
+    </w:tblStylePr>
+    <w:tblStylePr w:type="band1Vert">
+      <w:tblPr/>
+      <w:tcPr>
+        <w:shd w:val="clear" w:color="auto" w:fill="FFC3C4" w:themeFill="accent1" w:themeFillTint="33"/>
+      </w:tcPr>
+    </w:tblStylePr>
+    <w:tblStylePr w:type="band1Horz">
+      <w:tblPr/>
+      <w:tcPr>
+        <w:shd w:val="clear" w:color="auto" w:fill="FFC3C4" w:themeFill="accent1" w:themeFillTint="33"/>
+      </w:tcPr>
+    </w:tblStylePr>
+  </w:style>
 </w:styles>
 </file>
 
@@ -4624,39 +5258,9 @@
 </file>
 
 <file path=customXml/item1.xml><?xml version="1.0" encoding="utf-8"?>
-<b:Sources xmlns:b="http://schemas.openxmlformats.org/officeDocument/2006/bibliography" xmlns="http://schemas.openxmlformats.org/officeDocument/2006/bibliography" SelectedStyle="\APASixthEditionOfficeOnline.xsl" StyleName="APA" Version="6">
-  <b:Source>
-    <b:Tag>Por21</b:Tag>
-    <b:SourceType>InternetSite</b:SourceType>
-    <b:Guid>{95289551-7C97-4357-92FD-52B1268B0255}</b:Guid>
-    <b:Title>Open Source Content Management System for Teams</b:Title>
-    <b:InternetSiteTitle>concretecms.com</b:InternetSiteTitle>
-    <b:Year>2021</b:Year>
-    <b:Month>9</b:Month>
-    <b:Day>2</b:Day>
-    <b:URL>https://www.concretecms.com/</b:URL>
-    <b:Author>
-      <b:Author>
-        <b:NameList>
-          <b:Person>
-            <b:Last>PortlandLabs</b:Last>
-          </b:Person>
-        </b:NameList>
-      </b:Author>
-      <b:Editor>
-        <b:NameList>
-          <b:Person>
-            <b:Last>PortlandLabs</b:Last>
-          </b:Person>
-        </b:NameList>
-      </b:Editor>
-    </b:Author>
-    <b:YearAccessed>2021</b:YearAccessed>
-    <b:MonthAccessed>9</b:MonthAccessed>
-    <b:DayAccessed>2</b:DayAccessed>
-    <b:RefOrder>1</b:RefOrder>
-  </b:Source>
-</b:Sources>
+<p:properties xmlns:p="http://schemas.microsoft.com/office/2006/metadata/properties" xmlns:xsi="http://www.w3.org/2001/XMLSchema-instance" xmlns:pc="http://schemas.microsoft.com/office/infopath/2007/PartnerControls">
+  <documentManagement/>
+</p:properties>
 </file>
 
 <file path=customXml/item2.xml><?xml version="1.0" encoding="utf-8"?>
@@ -4863,12 +5467,6 @@
 </file>
 
 <file path=customXml/item3.xml><?xml version="1.0" encoding="utf-8"?>
-<p:properties xmlns:p="http://schemas.microsoft.com/office/2006/metadata/properties" xmlns:xsi="http://www.w3.org/2001/XMLSchema-instance" xmlns:pc="http://schemas.microsoft.com/office/infopath/2007/PartnerControls">
-  <documentManagement/>
-</p:properties>
-</file>
-
-<file path=customXml/item4.xml><?xml version="1.0" encoding="utf-8"?>
 <?mso-contentType ?>
 <FormTemplates xmlns="http://schemas.microsoft.com/sharepoint/v3/contenttype/forms">
   <Display>DocumentLibraryForm</Display>
@@ -4877,10 +5475,105 @@
 </FormTemplates>
 </file>
 
+<file path=customXml/item4.xml><?xml version="1.0" encoding="utf-8"?>
+<b:Sources xmlns:b="http://schemas.openxmlformats.org/officeDocument/2006/bibliography" xmlns="http://schemas.openxmlformats.org/officeDocument/2006/bibliography" SelectedStyle="\APASixthEditionOfficeOnline.xsl" StyleName="APA" Version="6">
+  <b:Source>
+    <b:Tag>Por21</b:Tag>
+    <b:SourceType>InternetSite</b:SourceType>
+    <b:Guid>{95289551-7C97-4357-92FD-52B1268B0255}</b:Guid>
+    <b:Title>Open Source Content Management System for Teams</b:Title>
+    <b:InternetSiteTitle>concretecms.com</b:InternetSiteTitle>
+    <b:Year>2021</b:Year>
+    <b:Month>9</b:Month>
+    <b:Day>2</b:Day>
+    <b:URL>https://www.concretecms.com/</b:URL>
+    <b:Author>
+      <b:Author>
+        <b:NameList>
+          <b:Person>
+            <b:Last>PortlandLabs</b:Last>
+          </b:Person>
+        </b:NameList>
+      </b:Author>
+      <b:Editor>
+        <b:NameList>
+          <b:Person>
+            <b:Last>PortlandLabs</b:Last>
+          </b:Person>
+        </b:NameList>
+      </b:Editor>
+    </b:Author>
+    <b:YearAccessed>2021</b:YearAccessed>
+    <b:MonthAccessed>9</b:MonthAccessed>
+    <b:DayAccessed>2</b:DayAccessed>
+    <b:RefOrder>1</b:RefOrder>
+  </b:Source>
+  <b:Source>
+    <b:Tag>Mei21</b:Tag>
+    <b:SourceType>InternetSite</b:SourceType>
+    <b:Guid>{64FDE98A-D242-4944-BBBB-89DFBDABEF18}</b:Guid>
+    <b:Title>1stthomas / ffhs-soa-work</b:Title>
+    <b:InternetSiteTitle>GitHub</b:InternetSiteTitle>
+    <b:Year>2021</b:Year>
+    <b:Month>09</b:Month>
+    <b:Day>05</b:Day>
+    <b:URL>https://github.com/1stthomas/ffhs-soa-work</b:URL>
+    <b:Author>
+      <b:Author>
+        <b:NameList>
+          <b:Person>
+            <b:Last>Meister</b:Last>
+            <b:First>Simon</b:First>
+          </b:Person>
+          <b:Person>
+            <b:Last>Plüss</b:Last>
+            <b:First>Thomas</b:First>
+          </b:Person>
+        </b:NameList>
+      </b:Author>
+    </b:Author>
+    <b:YearAccessed>2021</b:YearAccessed>
+    <b:MonthAccessed>09</b:MonthAccessed>
+    <b:DayAccessed>05</b:DayAccessed>
+    <b:RefOrder>2</b:RefOrder>
+  </b:Source>
+  <b:Source>
+    <b:Tag>Mei211</b:Tag>
+    <b:SourceType>InternetSite</b:SourceType>
+    <b:Guid>{CF5737D7-C7B2-40EB-95E3-7E5F99DBC2F7}</b:Guid>
+    <b:Title>PVA 1 - KickOff</b:Title>
+    <b:InternetSiteTitle>GitHub</b:InternetSiteTitle>
+    <b:Year>2021</b:Year>
+    <b:Month>09</b:Month>
+    <b:Day>05</b:Day>
+    <b:URL>https://github.com/1stthomas/ffhs-soa-work/projects/1</b:URL>
+    <b:Author>
+      <b:Author>
+        <b:NameList>
+          <b:Person>
+            <b:Last>Meister</b:Last>
+            <b:First>Simon</b:First>
+          </b:Person>
+          <b:Person>
+            <b:Last>Plüss</b:Last>
+            <b:First>Thomas</b:First>
+          </b:Person>
+        </b:NameList>
+      </b:Author>
+    </b:Author>
+    <b:YearAccessed>2021</b:YearAccessed>
+    <b:MonthAccessed>09</b:MonthAccessed>
+    <b:DayAccessed>05</b:DayAccessed>
+    <b:RefOrder>3</b:RefOrder>
+  </b:Source>
+</b:Sources>
+</file>
+
 <file path=customXml/itemProps1.xml><?xml version="1.0" encoding="utf-8"?>
-<ds:datastoreItem xmlns:ds="http://schemas.openxmlformats.org/officeDocument/2006/customXml" ds:itemID="{F2ACE23C-C74B-41F4-B3EB-70366D3BA113}">
+<ds:datastoreItem xmlns:ds="http://schemas.openxmlformats.org/officeDocument/2006/customXml" ds:itemID="{7B28ACCE-F272-4D13-89A2-DE3B7E98227E}">
   <ds:schemaRefs>
-    <ds:schemaRef ds:uri="http://schemas.openxmlformats.org/officeDocument/2006/bibliography"/>
+    <ds:schemaRef ds:uri="http://schemas.microsoft.com/office/2006/metadata/properties"/>
+    <ds:schemaRef ds:uri="http://schemas.microsoft.com/office/infopath/2007/PartnerControls"/>
   </ds:schemaRefs>
 </ds:datastoreItem>
 </file>
@@ -4905,18 +5598,17 @@
 </file>
 
 <file path=customXml/itemProps3.xml><?xml version="1.0" encoding="utf-8"?>
-<ds:datastoreItem xmlns:ds="http://schemas.openxmlformats.org/officeDocument/2006/customXml" ds:itemID="{7B28ACCE-F272-4D13-89A2-DE3B7E98227E}">
+<ds:datastoreItem xmlns:ds="http://schemas.openxmlformats.org/officeDocument/2006/customXml" ds:itemID="{16A0D960-A9BE-4CC1-905B-03BCE7D3F53E}">
   <ds:schemaRefs>
-    <ds:schemaRef ds:uri="http://schemas.microsoft.com/office/2006/metadata/properties"/>
-    <ds:schemaRef ds:uri="http://schemas.microsoft.com/office/infopath/2007/PartnerControls"/>
+    <ds:schemaRef ds:uri="http://schemas.microsoft.com/sharepoint/v3/contenttype/forms"/>
   </ds:schemaRefs>
 </ds:datastoreItem>
 </file>
 
 <file path=customXml/itemProps4.xml><?xml version="1.0" encoding="utf-8"?>
-<ds:datastoreItem xmlns:ds="http://schemas.openxmlformats.org/officeDocument/2006/customXml" ds:itemID="{16A0D960-A9BE-4CC1-905B-03BCE7D3F53E}">
+<ds:datastoreItem xmlns:ds="http://schemas.openxmlformats.org/officeDocument/2006/customXml" ds:itemID="{97FB165E-35D5-4EEC-AE21-22EC13A2028C}">
   <ds:schemaRefs>
-    <ds:schemaRef ds:uri="http://schemas.microsoft.com/sharepoint/v3/contenttype/forms"/>
+    <ds:schemaRef ds:uri="http://schemas.openxmlformats.org/officeDocument/2006/bibliography"/>
   </ds:schemaRefs>
 </ds:datastoreItem>
 </file>
</xml_diff>

<commit_message>
#8 some minor fixtures from review
</commit_message>
<xml_diff>
--- a/semesterarbeit.docx
+++ b/semesterarbeit.docx
@@ -14,31 +14,9 @@
         <w:rPr>
           <w:rFonts w:cs="Arial"/>
         </w:rPr>
-        <w:t xml:space="preserve">Refactoring eines Newsletter </w:t>
-      </w:r>
-      <w:proofErr w:type="spellStart"/>
-      <w:r>
-        <w:rPr>
-          <w:rFonts w:cs="Arial"/>
-        </w:rPr>
-        <w:t>Addons</w:t>
-      </w:r>
-      <w:proofErr w:type="spellEnd"/>
-      <w:r>
-        <w:rPr>
-          <w:rFonts w:cs="Arial"/>
-        </w:rPr>
-        <w:t xml:space="preserve"> von </w:t>
-      </w:r>
-      <w:proofErr w:type="spellStart"/>
-      <w:r>
-        <w:rPr>
-          <w:rFonts w:cs="Arial"/>
-        </w:rPr>
-        <w:t>ConcreteCMS</w:t>
+        <w:t>Refactoring eines Newsletter Addons von ConcreteCMS</w:t>
       </w:r>
       <w:bookmarkEnd w:id="0"/>
-      <w:proofErr w:type="spellEnd"/>
     </w:p>
     <w:p>
       <w:pPr>
@@ -3946,13 +3924,8 @@
     </w:p>
     <w:p>
       <w:r>
-        <w:t xml:space="preserve">Das Content Management System (CMS) </w:t>
-      </w:r>
-      <w:proofErr w:type="spellStart"/>
-      <w:r>
-        <w:t>ConcreteCMS</w:t>
-      </w:r>
-      <w:proofErr w:type="spellEnd"/>
+        <w:t>Das Content Management System (CMS) ConcreteCMS</w:t>
+      </w:r>
       <w:r>
         <w:rPr>
           <w:rStyle w:val="Funotenzeichen"/>
@@ -4010,23 +3983,7 @@
         <w:t xml:space="preserve">ipt geschrieben ist. </w:t>
       </w:r>
       <w:r>
-        <w:t xml:space="preserve">Wie es bei solchen Systemen üblich ist, ist auch c5 durch </w:t>
-      </w:r>
-      <w:proofErr w:type="spellStart"/>
-      <w:r>
-        <w:t>Addons</w:t>
-      </w:r>
-      <w:proofErr w:type="spellEnd"/>
-      <w:r>
-        <w:t xml:space="preserve"> (Packages), erweiterbar. Diese Packages sind in der Regel so geschrieben, dass der ganze benötigte Code mitgeliefert wird, womit die Last der Server mit jedem installierten </w:t>
-      </w:r>
-      <w:proofErr w:type="spellStart"/>
-      <w:r>
-        <w:t>Addon</w:t>
-      </w:r>
-      <w:proofErr w:type="spellEnd"/>
-      <w:r>
-        <w:t xml:space="preserve"> zunimmt. Dies kann im schlimmsten Fall zu Ausfällen der </w:t>
+        <w:t xml:space="preserve">Wie es bei solchen Systemen üblich ist, ist auch c5 durch Addons (Packages), erweiterbar. Diese Packages sind in der Regel so geschrieben, dass der ganze benötigte Code mitgeliefert wird, womit die Last der Server mit jedem installierten Addon zunimmt. Dies kann im schlimmsten Fall zu Ausfällen der </w:t>
       </w:r>
       <w:r>
         <w:t>Website</w:t>
@@ -4037,15 +3994,7 @@
     </w:p>
     <w:p>
       <w:r>
-        <w:t xml:space="preserve">Ein weiterer Nachteil kann sein, dass z.B. Konfigurationsdaten für den Zugriff auf eine externe Ressource auf jedem Hosting einzeln angepasst werden müssen. Im speziellen bietet sich hier das von </w:t>
-      </w:r>
-      <w:proofErr w:type="spellStart"/>
-      <w:r>
-        <w:t>Mesch</w:t>
-      </w:r>
-      <w:proofErr w:type="spellEnd"/>
-      <w:r>
-        <w:t xml:space="preserve"> betriebene Newsletter-Package an</w:t>
+        <w:t>Ein weiterer Nachteil kann sein, dass z.B. Konfigurationsdaten für den Zugriff auf eine externe Ressource auf jedem Hosting einzeln angepasst werden müssen. Im speziellen bietet sich hier das von Mesch betriebene Newsletter-Package an</w:t>
       </w:r>
       <w:r>
         <w:t xml:space="preserve">. Mit diesem Package können versionierte Newsletter erstellt und versendet werden, wobei der Versand über einen firmeneigenen E-Mail-Server abgewickelt wird. Wird nun eine Änderung des Ports nötig, über den die Versand-Aufträge von den Hostings auf E-Mail-Server laufen, so muss entweder direkt auf der Datenbank des jeweiligen Hostings oder aber im CMS-Dashboard die Änderung nachgetragen werden. </w:t>
@@ -4153,49 +4102,23 @@
       <w:r>
         <w:t xml:space="preserve">Abbildung </w:t>
       </w:r>
-      <w:r>
-        <w:fldChar w:fldCharType="begin"/>
-      </w:r>
-      <w:r>
-        <w:instrText xml:space="preserve"> SEQ Abbildung \* ARABIC </w:instrText>
-      </w:r>
-      <w:r>
-        <w:fldChar w:fldCharType="separate"/>
-      </w:r>
-      <w:r>
-        <w:rPr>
-          <w:noProof/>
-        </w:rPr>
-        <w:t>1</w:t>
-      </w:r>
-      <w:r>
-        <w:fldChar w:fldCharType="end"/>
-      </w:r>
-      <w:r>
-        <w:t xml:space="preserve">: CMS wie </w:t>
-      </w:r>
-      <w:proofErr w:type="spellStart"/>
-      <w:r>
-        <w:t>ConcreteCMS</w:t>
-      </w:r>
-      <w:proofErr w:type="spellEnd"/>
-      <w:r>
-        <w:t xml:space="preserve"> bearbeiten sehr oft auch Anfragen, die Rechner intensiv sein können, aber mit den Kernaufgaben nichts zu tun haben.</w:t>
+      <w:fldSimple w:instr=" SEQ Abbildung \* ARABIC ">
+        <w:r>
+          <w:rPr>
+            <w:noProof/>
+          </w:rPr>
+          <w:t>1</w:t>
+        </w:r>
+      </w:fldSimple>
+      <w:r>
+        <w:t>: CMS wie ConcreteCMS bearbeiten sehr oft auch Anfragen, die Rechner intensiv sein können, aber mit den Kernaufgaben nichts zu tun haben.</w:t>
       </w:r>
       <w:bookmarkEnd w:id="3"/>
     </w:p>
     <w:p>
       <w:r>
         <w:lastRenderedPageBreak/>
-        <w:t xml:space="preserve">Werden nun die </w:t>
-      </w:r>
-      <w:proofErr w:type="spellStart"/>
-      <w:r>
-        <w:t>Newsletterfunktionen</w:t>
-      </w:r>
-      <w:proofErr w:type="spellEnd"/>
-      <w:r>
-        <w:t xml:space="preserve"> in einen separaten Service ausgegliedert, so sendet, wie in </w:t>
+        <w:t xml:space="preserve">Werden nun die Newsletterfunktionen in einen separaten Service ausgegliedert, so sendet, wie in </w:t>
       </w:r>
       <w:r>
         <w:fldChar w:fldCharType="begin"/>
@@ -4286,24 +4209,14 @@
       <w:r>
         <w:t xml:space="preserve">Abbildung </w:t>
       </w:r>
-      <w:r>
-        <w:fldChar w:fldCharType="begin"/>
-      </w:r>
-      <w:r>
-        <w:instrText xml:space="preserve"> SEQ Abbildung \* ARABIC </w:instrText>
-      </w:r>
-      <w:r>
-        <w:fldChar w:fldCharType="separate"/>
-      </w:r>
-      <w:r>
-        <w:rPr>
-          <w:noProof/>
-        </w:rPr>
-        <w:t>2</w:t>
-      </w:r>
-      <w:r>
-        <w:fldChar w:fldCharType="end"/>
-      </w:r>
+      <w:fldSimple w:instr=" SEQ Abbildung \* ARABIC ">
+        <w:r>
+          <w:rPr>
+            <w:noProof/>
+          </w:rPr>
+          <w:t>2</w:t>
+        </w:r>
+      </w:fldSimple>
       <w:bookmarkEnd w:id="4"/>
       <w:r>
         <w:t>: Ausgliederung der Newsletter Funktionen in einen eigenen Service</w:t>
@@ -4517,37 +4430,13 @@
     </w:p>
     <w:p>
       <w:r>
-        <w:t xml:space="preserve">Ziel dieses Projekts ist es, die Business Logik des Newsletter Packages von </w:t>
-      </w:r>
-      <w:proofErr w:type="spellStart"/>
-      <w:r>
-        <w:t>Mesch</w:t>
-      </w:r>
-      <w:proofErr w:type="spellEnd"/>
-      <w:r>
-        <w:t xml:space="preserve"> für c5 in einen Service auszulagern, der den bekannten SOA Pattern folgt. Das umgebaute Package soll mittels </w:t>
-      </w:r>
-      <w:proofErr w:type="spellStart"/>
-      <w:r>
-        <w:t>REST</w:t>
-      </w:r>
-      <w:r>
-        <w:t>ful</w:t>
-      </w:r>
-      <w:proofErr w:type="spellEnd"/>
-      <w:r>
-        <w:t>-</w:t>
-      </w:r>
-      <w:r>
-        <w:t xml:space="preserve">API </w:t>
-      </w:r>
-      <w:proofErr w:type="spellStart"/>
-      <w:r>
-        <w:t>Requests</w:t>
-      </w:r>
-      <w:proofErr w:type="spellEnd"/>
-      <w:r>
-        <w:t xml:space="preserve"> auf diesen Service zugreifen</w:t>
+        <w:t>Ziel dieses Projekts ist es, die Business Logik des Newsletter Packages von Mesch für c5 in einen Service auszulagern, der den bekannten SOA Pattern folgt. Das umgebaute Package soll mittels REST</w:t>
+      </w:r>
+      <w:r>
+        <w:t>ful-</w:t>
+      </w:r>
+      <w:r>
+        <w:t>API Requests auf diesen Service zugreifen</w:t>
       </w:r>
       <w:r>
         <w:rPr>
@@ -4568,23 +4457,7 @@
         <w:t>die Services</w:t>
       </w:r>
       <w:r>
-        <w:t xml:space="preserve"> ermöglichen, wobei deren Zugriff ebenfalls mittels </w:t>
-      </w:r>
-      <w:proofErr w:type="spellStart"/>
-      <w:r>
-        <w:t>RESTful</w:t>
-      </w:r>
-      <w:proofErr w:type="spellEnd"/>
-      <w:r>
-        <w:t xml:space="preserve"> API </w:t>
-      </w:r>
-      <w:proofErr w:type="spellStart"/>
-      <w:r>
-        <w:t>Requests</w:t>
-      </w:r>
-      <w:proofErr w:type="spellEnd"/>
-      <w:r>
-        <w:t xml:space="preserve"> ablaufen muss.</w:t>
+        <w:t xml:space="preserve"> ermöglichen, wobei deren Zugriff ebenfalls mittels RESTful API Requests ablaufen muss.</w:t>
       </w:r>
     </w:p>
     <w:p/>
@@ -4712,21 +4585,8 @@
               <w:cnfStyle w:val="000000100000" w:firstRow="0" w:lastRow="0" w:firstColumn="0" w:lastColumn="0" w:oddVBand="0" w:evenVBand="0" w:oddHBand="1" w:evenHBand="0" w:firstRowFirstColumn="0" w:firstRowLastColumn="0" w:lastRowFirstColumn="0" w:lastRowLastColumn="0"/>
             </w:pPr>
             <w:r>
-              <w:t xml:space="preserve">Versand neu mittels </w:t>
-            </w:r>
-            <w:proofErr w:type="spellStart"/>
-            <w:r>
-              <w:t>RESTful</w:t>
-            </w:r>
-            <w:proofErr w:type="spellEnd"/>
-            <w:r>
-              <w:t xml:space="preserve"> API </w:t>
-            </w:r>
-            <w:proofErr w:type="spellStart"/>
-            <w:r>
-              <w:t>Requests</w:t>
-            </w:r>
-            <w:proofErr w:type="spellEnd"/>
+              <w:t>Versand neu mittels RESTful API Requests</w:t>
+            </w:r>
           </w:p>
           <w:p>
             <w:pPr>
@@ -4742,21 +4602,8 @@
               <w:t>Statistik</w:t>
             </w:r>
             <w:r>
-              <w:t xml:space="preserve"> neu über </w:t>
-            </w:r>
-            <w:proofErr w:type="spellStart"/>
-            <w:r>
-              <w:t>RESTful</w:t>
-            </w:r>
-            <w:proofErr w:type="spellEnd"/>
-            <w:r>
-              <w:t xml:space="preserve"> API </w:t>
-            </w:r>
-            <w:proofErr w:type="spellStart"/>
-            <w:r>
-              <w:t>Requests</w:t>
-            </w:r>
-            <w:proofErr w:type="spellEnd"/>
+              <w:t xml:space="preserve"> neu über RESTful API Requests</w:t>
+            </w:r>
           </w:p>
         </w:tc>
       </w:tr>
@@ -4800,13 +4647,8 @@
               <w:cnfStyle w:val="000000000000" w:firstRow="0" w:lastRow="0" w:firstColumn="0" w:lastColumn="0" w:oddVBand="0" w:evenVBand="0" w:oddHBand="0" w:evenHBand="0" w:firstRowFirstColumn="0" w:firstRowLastColumn="0" w:lastRowFirstColumn="0" w:lastRowLastColumn="0"/>
             </w:pPr>
             <w:r>
-              <w:t xml:space="preserve">Infos der Newsletter mittels REST </w:t>
-            </w:r>
-            <w:proofErr w:type="spellStart"/>
-            <w:r>
-              <w:t>Requests</w:t>
-            </w:r>
-            <w:proofErr w:type="spellEnd"/>
+              <w:t>Infos der Newsletter mittels REST Requests</w:t>
+            </w:r>
           </w:p>
           <w:p>
             <w:pPr>
@@ -4819,13 +4661,8 @@
               <w:cnfStyle w:val="000000000000" w:firstRow="0" w:lastRow="0" w:firstColumn="0" w:lastColumn="0" w:oddVBand="0" w:evenVBand="0" w:oddHBand="0" w:evenHBand="0" w:firstRowFirstColumn="0" w:firstRowLastColumn="0" w:lastRowFirstColumn="0" w:lastRowLastColumn="0"/>
             </w:pPr>
             <w:r>
-              <w:t xml:space="preserve">An-/Abmeldungen über REST </w:t>
-            </w:r>
-            <w:proofErr w:type="spellStart"/>
-            <w:r>
-              <w:t>Requests</w:t>
-            </w:r>
-            <w:proofErr w:type="spellEnd"/>
+              <w:t>An-/Abmeldungen über REST Requests</w:t>
+            </w:r>
           </w:p>
         </w:tc>
       </w:tr>
@@ -4872,15 +4709,7 @@
               <w:cnfStyle w:val="000000100000" w:firstRow="0" w:lastRow="0" w:firstColumn="0" w:lastColumn="0" w:oddVBand="0" w:evenVBand="0" w:oddHBand="1" w:evenHBand="0" w:firstRowFirstColumn="0" w:firstRowLastColumn="0" w:lastRowFirstColumn="0" w:lastRowLastColumn="0"/>
             </w:pPr>
             <w:r>
-              <w:t xml:space="preserve">Aufbau der </w:t>
-            </w:r>
-            <w:proofErr w:type="spellStart"/>
-            <w:r>
-              <w:t>RESTful</w:t>
-            </w:r>
-            <w:proofErr w:type="spellEnd"/>
-            <w:r>
-              <w:t xml:space="preserve"> API</w:t>
+              <w:t>Aufbau der RESTful API</w:t>
             </w:r>
             <w:r>
               <w:t>-</w:t>
@@ -5147,24 +4976,14 @@
       <w:r>
         <w:t xml:space="preserve">Tabelle </w:t>
       </w:r>
-      <w:r>
-        <w:fldChar w:fldCharType="begin"/>
-      </w:r>
-      <w:r>
-        <w:instrText xml:space="preserve"> SEQ Tabelle \* ARABIC </w:instrText>
-      </w:r>
-      <w:r>
-        <w:fldChar w:fldCharType="separate"/>
-      </w:r>
-      <w:r>
-        <w:rPr>
-          <w:noProof/>
-        </w:rPr>
-        <w:t>1</w:t>
-      </w:r>
-      <w:r>
-        <w:fldChar w:fldCharType="end"/>
-      </w:r>
+      <w:fldSimple w:instr=" SEQ Tabelle \* ARABIC ">
+        <w:r>
+          <w:rPr>
+            <w:noProof/>
+          </w:rPr>
+          <w:t>1</w:t>
+        </w:r>
+      </w:fldSimple>
       <w:bookmarkEnd w:id="12"/>
       <w:r>
         <w:t xml:space="preserve">: </w:t>
@@ -5548,24 +5367,14 @@
       <w:r>
         <w:t xml:space="preserve">Tabelle </w:t>
       </w:r>
-      <w:r>
-        <w:fldChar w:fldCharType="begin"/>
-      </w:r>
-      <w:r>
-        <w:instrText xml:space="preserve"> SEQ Tabelle \* ARABIC </w:instrText>
-      </w:r>
-      <w:r>
-        <w:fldChar w:fldCharType="separate"/>
-      </w:r>
-      <w:r>
-        <w:rPr>
-          <w:noProof/>
-        </w:rPr>
-        <w:t>2</w:t>
-      </w:r>
-      <w:r>
-        <w:fldChar w:fldCharType="end"/>
-      </w:r>
+      <w:fldSimple w:instr=" SEQ Tabelle \* ARABIC ">
+        <w:r>
+          <w:rPr>
+            <w:noProof/>
+          </w:rPr>
+          <w:t>2</w:t>
+        </w:r>
+      </w:fldSimple>
       <w:bookmarkEnd w:id="19"/>
       <w:r>
         <w:t>: Hauptentitäten der Newsletter-Anwendung.</w:t>
@@ -5648,14 +5457,12 @@
             <w:pPr>
               <w:cnfStyle w:val="000000100000" w:firstRow="0" w:lastRow="0" w:firstColumn="0" w:lastColumn="0" w:oddVBand="0" w:evenVBand="0" w:oddHBand="1" w:evenHBand="0" w:firstRowFirstColumn="0" w:firstRowLastColumn="0" w:lastRowFirstColumn="0" w:lastRowLastColumn="0"/>
             </w:pPr>
-            <w:proofErr w:type="spellStart"/>
             <w:r>
               <w:t>Newsletter</w:t>
             </w:r>
             <w:r>
               <w:t>Set</w:t>
             </w:r>
-            <w:proofErr w:type="spellEnd"/>
           </w:p>
         </w:tc>
         <w:tc>
@@ -5959,14 +5766,42 @@
       <w:r>
         <w:t xml:space="preserve">Abbildung </w:t>
       </w:r>
+      <w:fldSimple w:instr=" SEQ Abbildung \* ARABIC ">
+        <w:r>
+          <w:rPr>
+            <w:noProof/>
+          </w:rPr>
+          <w:t>3</w:t>
+        </w:r>
+      </w:fldSimple>
+      <w:bookmarkEnd w:id="21"/>
+      <w:r>
+        <w:t>: Die Hauptentitäten der Newsletter-Anwendung</w:t>
+      </w:r>
+      <w:r>
+        <w:t xml:space="preserve"> und ihre Beziehungen zueinander</w:t>
+      </w:r>
+      <w:r>
+        <w:t>. Die Log Entität findet sich hier nicht, da sie keine Beziehung zu einer anderen hat.</w:t>
+      </w:r>
+      <w:bookmarkEnd w:id="22"/>
+    </w:p>
+    <w:p/>
+    <w:p>
+      <w:r>
+        <w:t xml:space="preserve">Werden die Anwendungsfälle der Newsletter-Anwendung als Nanoservice betrachtet und ihnen die Service-Typen gegenübergestellt (s. </w:t>
+      </w:r>
       <w:r>
         <w:fldChar w:fldCharType="begin"/>
       </w:r>
       <w:r>
-        <w:instrText xml:space="preserve"> SEQ Abbildung \* ARABIC </w:instrText>
+        <w:instrText xml:space="preserve"> REF _Ref84188215 \h </w:instrText>
       </w:r>
       <w:r>
         <w:fldChar w:fldCharType="separate"/>
+      </w:r>
+      <w:r>
+        <w:t xml:space="preserve">Tabelle </w:t>
       </w:r>
       <w:r>
         <w:rPr>
@@ -5977,62 +5812,24 @@
       <w:r>
         <w:fldChar w:fldCharType="end"/>
       </w:r>
-      <w:bookmarkEnd w:id="21"/>
-      <w:r>
-        <w:t>: Die Hauptentitäten der Newsletter-Anwendung</w:t>
-      </w:r>
-      <w:r>
-        <w:t xml:space="preserve"> und ihre Beziehungen zueinander</w:t>
-      </w:r>
-      <w:r>
-        <w:t>. Die Log Entität findet sich hier nicht, da sie keine Beziehung zu einer anderen hat.</w:t>
-      </w:r>
-      <w:bookmarkEnd w:id="22"/>
+      <w:r>
+        <w:t xml:space="preserve">), kann </w:t>
+      </w:r>
+      <w:r>
+        <w:t xml:space="preserve">dies als </w:t>
+      </w:r>
+      <w:r>
+        <w:t xml:space="preserve">Grundlage für die Einteilung in einzelne Services </w:t>
+      </w:r>
+      <w:r>
+        <w:t>verwendet</w:t>
+      </w:r>
+      <w:r>
+        <w:t xml:space="preserve"> werden.</w:t>
+      </w:r>
     </w:p>
     <w:p/>
     <w:p>
-      <w:r>
-        <w:t xml:space="preserve">Werden die Anwendungsfälle der Newsletter-Anwendung als Nanoservice betrachtet und ihnen die Service-Typen gegenübergestellt (s. </w:t>
-      </w:r>
-      <w:r>
-        <w:fldChar w:fldCharType="begin"/>
-      </w:r>
-      <w:r>
-        <w:instrText xml:space="preserve"> REF _Ref84188215 \h </w:instrText>
-      </w:r>
-      <w:r>
-        <w:fldChar w:fldCharType="separate"/>
-      </w:r>
-      <w:r>
-        <w:t xml:space="preserve">Tabelle </w:t>
-      </w:r>
-      <w:r>
-        <w:rPr>
-          <w:noProof/>
-        </w:rPr>
-        <w:t>3</w:t>
-      </w:r>
-      <w:r>
-        <w:fldChar w:fldCharType="end"/>
-      </w:r>
-      <w:r>
-        <w:t xml:space="preserve">), kann </w:t>
-      </w:r>
-      <w:r>
-        <w:t xml:space="preserve">dies als </w:t>
-      </w:r>
-      <w:r>
-        <w:t xml:space="preserve">Grundlage für die Einteilung in einzelne Services </w:t>
-      </w:r>
-      <w:r>
-        <w:t>verwendet</w:t>
-      </w:r>
-      <w:r>
-        <w:t xml:space="preserve"> werden.</w:t>
-      </w:r>
-    </w:p>
-    <w:p/>
-    <w:p>
       <w:pPr>
         <w:pStyle w:val="Beschriftung"/>
         <w:keepNext/>
@@ -6043,24 +5840,14 @@
         <w:lastRenderedPageBreak/>
         <w:t xml:space="preserve">Tabelle </w:t>
       </w:r>
-      <w:r>
-        <w:fldChar w:fldCharType="begin"/>
-      </w:r>
-      <w:r>
-        <w:instrText xml:space="preserve"> SEQ Tabelle \* ARABIC </w:instrText>
-      </w:r>
-      <w:r>
-        <w:fldChar w:fldCharType="separate"/>
-      </w:r>
-      <w:r>
-        <w:rPr>
-          <w:noProof/>
-        </w:rPr>
-        <w:t>3</w:t>
-      </w:r>
-      <w:r>
-        <w:fldChar w:fldCharType="end"/>
-      </w:r>
+      <w:fldSimple w:instr=" SEQ Tabelle \* ARABIC ">
+        <w:r>
+          <w:rPr>
+            <w:noProof/>
+          </w:rPr>
+          <w:t>3</w:t>
+        </w:r>
+      </w:fldSimple>
       <w:bookmarkEnd w:id="23"/>
       <w:r>
         <w:t xml:space="preserve">: </w:t>
@@ -6069,15 +5856,7 @@
         <w:t>E</w:t>
       </w:r>
       <w:r>
-        <w:t xml:space="preserve">inzelnen </w:t>
-      </w:r>
-      <w:proofErr w:type="spellStart"/>
-      <w:r>
-        <w:t>Tätitgkeiten</w:t>
-      </w:r>
-      <w:proofErr w:type="spellEnd"/>
-      <w:r>
-        <w:t xml:space="preserve"> der Newsletter-Anwendung.</w:t>
+        <w:t>inzelnen Tätitgkeiten der Newsletter-Anwendung.</w:t>
       </w:r>
       <w:bookmarkEnd w:id="24"/>
     </w:p>
@@ -6204,16 +5983,11 @@
               <w:cnfStyle w:val="000000100000" w:firstRow="0" w:lastRow="0" w:firstColumn="0" w:lastColumn="0" w:oddVBand="0" w:evenVBand="0" w:oddHBand="1" w:evenHBand="0" w:firstRowFirstColumn="0" w:firstRowLastColumn="0" w:lastRowFirstColumn="0" w:lastRowLastColumn="0"/>
             </w:pPr>
             <w:r>
-              <w:t xml:space="preserve">Anmelden an </w:t>
-            </w:r>
-            <w:proofErr w:type="spellStart"/>
-            <w:r>
-              <w:t>Newsletter</w:t>
+              <w:t>Anmelden an Newsletter</w:t>
             </w:r>
             <w:r>
               <w:t>Set</w:t>
             </w:r>
-            <w:proofErr w:type="spellEnd"/>
           </w:p>
         </w:tc>
         <w:tc>
@@ -6239,11 +6013,9 @@
               <w:keepNext/>
               <w:cnfStyle w:val="000000100000" w:firstRow="0" w:lastRow="0" w:firstColumn="0" w:lastColumn="0" w:oddVBand="0" w:evenVBand="0" w:oddHBand="1" w:evenHBand="0" w:firstRowFirstColumn="0" w:firstRowLastColumn="0" w:lastRowFirstColumn="0" w:lastRowLastColumn="0"/>
             </w:pPr>
-            <w:proofErr w:type="spellStart"/>
             <w:r>
               <w:t>Subscription</w:t>
             </w:r>
-            <w:proofErr w:type="spellEnd"/>
           </w:p>
         </w:tc>
         <w:tc>
@@ -6296,16 +6068,11 @@
               <w:t>von</w:t>
             </w:r>
             <w:r>
-              <w:t xml:space="preserve"> </w:t>
-            </w:r>
-            <w:proofErr w:type="spellStart"/>
-            <w:r>
-              <w:t>Newsletter</w:t>
+              <w:t xml:space="preserve"> Newsletter</w:t>
             </w:r>
             <w:r>
               <w:t>Set</w:t>
             </w:r>
-            <w:proofErr w:type="spellEnd"/>
           </w:p>
         </w:tc>
         <w:tc>
@@ -6331,11 +6098,9 @@
               <w:keepNext/>
               <w:cnfStyle w:val="000000000000" w:firstRow="0" w:lastRow="0" w:firstColumn="0" w:lastColumn="0" w:oddVBand="0" w:evenVBand="0" w:oddHBand="0" w:evenHBand="0" w:firstRowFirstColumn="0" w:firstRowLastColumn="0" w:lastRowFirstColumn="0" w:lastRowLastColumn="0"/>
             </w:pPr>
-            <w:proofErr w:type="spellStart"/>
             <w:r>
               <w:t>Subscription</w:t>
             </w:r>
-            <w:proofErr w:type="spellEnd"/>
           </w:p>
         </w:tc>
         <w:tc>
@@ -6382,13 +6147,8 @@
               <w:keepNext/>
               <w:cnfStyle w:val="000000100000" w:firstRow="0" w:lastRow="0" w:firstColumn="0" w:lastColumn="0" w:oddVBand="0" w:evenVBand="0" w:oddHBand="1" w:evenHBand="0" w:firstRowFirstColumn="0" w:firstRowLastColumn="0" w:lastRowFirstColumn="0" w:lastRowLastColumn="0"/>
             </w:pPr>
-            <w:proofErr w:type="spellStart"/>
-            <w:r>
-              <w:t>Newsletterset</w:t>
-            </w:r>
-            <w:proofErr w:type="spellEnd"/>
-            <w:r>
-              <w:t xml:space="preserve"> erstellen</w:t>
+            <w:r>
+              <w:t>Newsletterset erstellen</w:t>
             </w:r>
           </w:p>
         </w:tc>
@@ -6415,11 +6175,9 @@
               <w:keepNext/>
               <w:cnfStyle w:val="000000100000" w:firstRow="0" w:lastRow="0" w:firstColumn="0" w:lastColumn="0" w:oddVBand="0" w:evenVBand="0" w:oddHBand="1" w:evenHBand="0" w:firstRowFirstColumn="0" w:firstRowLastColumn="0" w:lastRowFirstColumn="0" w:lastRowLastColumn="0"/>
             </w:pPr>
-            <w:proofErr w:type="spellStart"/>
             <w:r>
               <w:t>NewsletterSet</w:t>
             </w:r>
-            <w:proofErr w:type="spellEnd"/>
           </w:p>
         </w:tc>
         <w:tc>
@@ -6465,13 +6223,8 @@
               <w:keepNext/>
               <w:cnfStyle w:val="000000000000" w:firstRow="0" w:lastRow="0" w:firstColumn="0" w:lastColumn="0" w:oddVBand="0" w:evenVBand="0" w:oddHBand="0" w:evenHBand="0" w:firstRowFirstColumn="0" w:firstRowLastColumn="0" w:lastRowFirstColumn="0" w:lastRowLastColumn="0"/>
             </w:pPr>
-            <w:proofErr w:type="spellStart"/>
-            <w:r>
-              <w:t>Newsletterset</w:t>
-            </w:r>
-            <w:proofErr w:type="spellEnd"/>
-            <w:r>
-              <w:t xml:space="preserve"> bearbeiten</w:t>
+            <w:r>
+              <w:t>Newsletterset bearbeiten</w:t>
             </w:r>
           </w:p>
         </w:tc>
@@ -6498,11 +6251,9 @@
               <w:keepNext/>
               <w:cnfStyle w:val="000000000000" w:firstRow="0" w:lastRow="0" w:firstColumn="0" w:lastColumn="0" w:oddVBand="0" w:evenVBand="0" w:oddHBand="0" w:evenHBand="0" w:firstRowFirstColumn="0" w:firstRowLastColumn="0" w:lastRowFirstColumn="0" w:lastRowLastColumn="0"/>
             </w:pPr>
-            <w:proofErr w:type="spellStart"/>
             <w:r>
               <w:t>NewsletterSet</w:t>
             </w:r>
-            <w:proofErr w:type="spellEnd"/>
           </w:p>
         </w:tc>
         <w:tc>
@@ -6549,44 +6300,37 @@
               <w:keepNext/>
               <w:cnfStyle w:val="000000100000" w:firstRow="0" w:lastRow="0" w:firstColumn="0" w:lastColumn="0" w:oddVBand="0" w:evenVBand="0" w:oddHBand="1" w:evenHBand="0" w:firstRowFirstColumn="0" w:firstRowLastColumn="0" w:lastRowFirstColumn="0" w:lastRowLastColumn="0"/>
             </w:pPr>
-            <w:proofErr w:type="spellStart"/>
+            <w:r>
+              <w:t>NewsletterSet löschen</w:t>
+            </w:r>
+          </w:p>
+        </w:tc>
+        <w:tc>
+          <w:tcPr>
+            <w:tcW w:w="1530" w:type="dxa"/>
+          </w:tcPr>
+          <w:p>
+            <w:pPr>
+              <w:keepNext/>
+              <w:cnfStyle w:val="000000100000" w:firstRow="0" w:lastRow="0" w:firstColumn="0" w:lastColumn="0" w:oddVBand="0" w:evenVBand="0" w:oddHBand="1" w:evenHBand="0" w:firstRowFirstColumn="0" w:firstRowLastColumn="0" w:lastRowFirstColumn="0" w:lastRowLastColumn="0"/>
+            </w:pPr>
+            <w:r>
+              <w:t>Entity Service</w:t>
+            </w:r>
+          </w:p>
+        </w:tc>
+        <w:tc>
+          <w:tcPr>
+            <w:tcW w:w="2225" w:type="dxa"/>
+          </w:tcPr>
+          <w:p>
+            <w:pPr>
+              <w:keepNext/>
+              <w:cnfStyle w:val="000000100000" w:firstRow="0" w:lastRow="0" w:firstColumn="0" w:lastColumn="0" w:oddVBand="0" w:evenVBand="0" w:oddHBand="1" w:evenHBand="0" w:firstRowFirstColumn="0" w:firstRowLastColumn="0" w:lastRowFirstColumn="0" w:lastRowLastColumn="0"/>
+            </w:pPr>
             <w:r>
               <w:t>NewsletterSet</w:t>
             </w:r>
-            <w:proofErr w:type="spellEnd"/>
-            <w:r>
-              <w:t xml:space="preserve"> löschen</w:t>
-            </w:r>
-          </w:p>
-        </w:tc>
-        <w:tc>
-          <w:tcPr>
-            <w:tcW w:w="1530" w:type="dxa"/>
-          </w:tcPr>
-          <w:p>
-            <w:pPr>
-              <w:keepNext/>
-              <w:cnfStyle w:val="000000100000" w:firstRow="0" w:lastRow="0" w:firstColumn="0" w:lastColumn="0" w:oddVBand="0" w:evenVBand="0" w:oddHBand="1" w:evenHBand="0" w:firstRowFirstColumn="0" w:firstRowLastColumn="0" w:lastRowFirstColumn="0" w:lastRowLastColumn="0"/>
-            </w:pPr>
-            <w:r>
-              <w:t>Entity Service</w:t>
-            </w:r>
-          </w:p>
-        </w:tc>
-        <w:tc>
-          <w:tcPr>
-            <w:tcW w:w="2225" w:type="dxa"/>
-          </w:tcPr>
-          <w:p>
-            <w:pPr>
-              <w:keepNext/>
-              <w:cnfStyle w:val="000000100000" w:firstRow="0" w:lastRow="0" w:firstColumn="0" w:lastColumn="0" w:oddVBand="0" w:evenVBand="0" w:oddHBand="1" w:evenHBand="0" w:firstRowFirstColumn="0" w:firstRowLastColumn="0" w:lastRowFirstColumn="0" w:lastRowLastColumn="0"/>
-            </w:pPr>
-            <w:proofErr w:type="spellStart"/>
-            <w:r>
-              <w:t>NewsletterSet</w:t>
-            </w:r>
-            <w:proofErr w:type="spellEnd"/>
           </w:p>
         </w:tc>
         <w:tc>
@@ -6890,11 +6634,9 @@
               <w:keepNext/>
               <w:cnfStyle w:val="000000100000" w:firstRow="0" w:lastRow="0" w:firstColumn="0" w:lastColumn="0" w:oddVBand="0" w:evenVBand="0" w:oddHBand="1" w:evenHBand="0" w:firstRowFirstColumn="0" w:firstRowLastColumn="0" w:lastRowFirstColumn="0" w:lastRowLastColumn="0"/>
             </w:pPr>
-            <w:proofErr w:type="spellStart"/>
             <w:r>
               <w:t>Subscription</w:t>
             </w:r>
-            <w:proofErr w:type="spellEnd"/>
           </w:p>
         </w:tc>
         <w:tc>
@@ -6968,11 +6710,9 @@
               <w:keepNext/>
               <w:cnfStyle w:val="000000000000" w:firstRow="0" w:lastRow="0" w:firstColumn="0" w:lastColumn="0" w:oddVBand="0" w:evenVBand="0" w:oddHBand="0" w:evenHBand="0" w:firstRowFirstColumn="0" w:firstRowLastColumn="0" w:lastRowFirstColumn="0" w:lastRowLastColumn="0"/>
             </w:pPr>
-            <w:proofErr w:type="spellStart"/>
             <w:r>
               <w:t>Subscription</w:t>
             </w:r>
-            <w:proofErr w:type="spellEnd"/>
           </w:p>
         </w:tc>
         <w:tc>
@@ -7017,13 +6757,8 @@
               <w:cnfStyle w:val="000000100000" w:firstRow="0" w:lastRow="0" w:firstColumn="0" w:lastColumn="0" w:oddVBand="0" w:evenVBand="0" w:oddHBand="1" w:evenHBand="0" w:firstRowFirstColumn="0" w:firstRowLastColumn="0" w:lastRowFirstColumn="0" w:lastRowLastColumn="0"/>
             </w:pPr>
             <w:r>
-              <w:t xml:space="preserve">Newsletter </w:t>
-            </w:r>
-            <w:proofErr w:type="spellStart"/>
-            <w:r>
-              <w:t>Config</w:t>
-            </w:r>
-            <w:proofErr w:type="spellEnd"/>
+              <w:t>Newsletter Config</w:t>
+            </w:r>
           </w:p>
         </w:tc>
         <w:tc>
@@ -7123,13 +6858,8 @@
               <w:cnfStyle w:val="000000000000" w:firstRow="0" w:lastRow="0" w:firstColumn="0" w:lastColumn="0" w:oddVBand="0" w:evenVBand="0" w:oddHBand="0" w:evenHBand="0" w:firstRowFirstColumn="0" w:firstRowLastColumn="0" w:lastRowFirstColumn="0" w:lastRowLastColumn="0"/>
             </w:pPr>
             <w:r>
-              <w:t xml:space="preserve">Account, </w:t>
-            </w:r>
-            <w:proofErr w:type="spellStart"/>
-            <w:r>
-              <w:t>Subscription</w:t>
-            </w:r>
-            <w:proofErr w:type="spellEnd"/>
+              <w:t>Account, Subscription</w:t>
+            </w:r>
           </w:p>
         </w:tc>
         <w:tc>
@@ -7202,13 +6932,8 @@
               <w:cnfStyle w:val="000000100000" w:firstRow="0" w:lastRow="0" w:firstColumn="0" w:lastColumn="0" w:oddVBand="0" w:evenVBand="0" w:oddHBand="1" w:evenHBand="0" w:firstRowFirstColumn="0" w:firstRowLastColumn="0" w:lastRowFirstColumn="0" w:lastRowLastColumn="0"/>
             </w:pPr>
             <w:r>
-              <w:t xml:space="preserve">User, </w:t>
-            </w:r>
-            <w:proofErr w:type="spellStart"/>
-            <w:r>
-              <w:t>Subscription</w:t>
-            </w:r>
-            <w:proofErr w:type="spellEnd"/>
+              <w:t>User, Subscription</w:t>
+            </w:r>
           </w:p>
         </w:tc>
         <w:tc>
@@ -7255,13 +6980,8 @@
               <w:cnfStyle w:val="000000000000" w:firstRow="0" w:lastRow="0" w:firstColumn="0" w:lastColumn="0" w:oddVBand="0" w:evenVBand="0" w:oddHBand="0" w:evenHBand="0" w:firstRowFirstColumn="0" w:firstRowLastColumn="0" w:lastRowFirstColumn="0" w:lastRowLastColumn="0"/>
             </w:pPr>
             <w:r>
-              <w:t xml:space="preserve">Services </w:t>
-            </w:r>
-            <w:proofErr w:type="spellStart"/>
-            <w:r>
-              <w:t>Config</w:t>
-            </w:r>
-            <w:proofErr w:type="spellEnd"/>
+              <w:t>Services Config</w:t>
+            </w:r>
           </w:p>
         </w:tc>
         <w:tc>
@@ -7334,13 +7054,8 @@
               <w:cnfStyle w:val="000000100000" w:firstRow="0" w:lastRow="0" w:firstColumn="0" w:lastColumn="0" w:oddVBand="0" w:evenVBand="0" w:oddHBand="1" w:evenHBand="0" w:firstRowFirstColumn="0" w:firstRowLastColumn="0" w:lastRowFirstColumn="0" w:lastRowLastColumn="0"/>
             </w:pPr>
             <w:r>
-              <w:t xml:space="preserve">Newsletter </w:t>
-            </w:r>
-            <w:proofErr w:type="spellStart"/>
-            <w:r>
-              <w:t>Logging</w:t>
-            </w:r>
-            <w:proofErr w:type="spellEnd"/>
+              <w:t>Newsletter Logging</w:t>
+            </w:r>
           </w:p>
         </w:tc>
         <w:tc>
@@ -7367,13 +7082,8 @@
               <w:cnfStyle w:val="000000100000" w:firstRow="0" w:lastRow="0" w:firstColumn="0" w:lastColumn="0" w:oddVBand="0" w:evenVBand="0" w:oddHBand="1" w:evenHBand="0" w:firstRowFirstColumn="0" w:firstRowLastColumn="0" w:lastRowFirstColumn="0" w:lastRowLastColumn="0"/>
             </w:pPr>
             <w:r>
-              <w:t xml:space="preserve">Account, </w:t>
-            </w:r>
-            <w:proofErr w:type="spellStart"/>
-            <w:r>
-              <w:t>Subscription</w:t>
-            </w:r>
-            <w:proofErr w:type="spellEnd"/>
+              <w:t>Account, Subscription</w:t>
+            </w:r>
           </w:p>
         </w:tc>
         <w:tc>
@@ -7537,28 +7247,15 @@
         <w:pStyle w:val="berschrift4"/>
       </w:pPr>
       <w:bookmarkStart w:id="25" w:name="_Toc86527101"/>
-      <w:proofErr w:type="spellStart"/>
       <w:r>
         <w:lastRenderedPageBreak/>
-        <w:t>Subscribe</w:t>
-      </w:r>
-      <w:proofErr w:type="spellEnd"/>
-      <w:r>
-        <w:t xml:space="preserve"> Service</w:t>
+        <w:t>Subscribe Service</w:t>
       </w:r>
       <w:bookmarkEnd w:id="25"/>
     </w:p>
     <w:p>
       <w:r>
-        <w:t xml:space="preserve">Somit werden die Grenzen der Typen durchbrochen werden müssen. Eine Möglichkeit stellt ein </w:t>
-      </w:r>
-      <w:proofErr w:type="spellStart"/>
-      <w:r>
-        <w:t>Subscribe</w:t>
-      </w:r>
-      <w:proofErr w:type="spellEnd"/>
-      <w:r>
-        <w:t xml:space="preserve"> Service dar, der nur für An- und Abmeldungen zuständig ist. Eine Zuteilung, die diese Art von Service verwendet, findet sich in der nachfolgenden Tabelle.</w:t>
+        <w:t>Somit werden die Grenzen der Typen durchbrochen werden müssen. Eine Möglichkeit stellt ein Subscribe Service dar, der nur für An- und Abmeldungen zuständig ist. Eine Zuteilung, die diese Art von Service verwendet, findet sich in der nachfolgenden Tabelle.</w:t>
       </w:r>
     </w:p>
     <w:p/>
@@ -7571,34 +7268,16 @@
       <w:r>
         <w:t xml:space="preserve">Tabelle </w:t>
       </w:r>
-      <w:r>
-        <w:fldChar w:fldCharType="begin"/>
-      </w:r>
-      <w:r>
-        <w:instrText xml:space="preserve"> SEQ Tabelle \* ARABIC </w:instrText>
-      </w:r>
-      <w:r>
-        <w:fldChar w:fldCharType="separate"/>
-      </w:r>
-      <w:r>
-        <w:rPr>
-          <w:noProof/>
-        </w:rPr>
-        <w:t>4</w:t>
-      </w:r>
-      <w:r>
-        <w:fldChar w:fldCharType="end"/>
-      </w:r>
-      <w:r>
-        <w:t xml:space="preserve">: Einteilung unter Verwendung eines </w:t>
-      </w:r>
-      <w:proofErr w:type="spellStart"/>
-      <w:r>
-        <w:t>Subscribe</w:t>
-      </w:r>
-      <w:proofErr w:type="spellEnd"/>
-      <w:r>
-        <w:t xml:space="preserve"> Services.</w:t>
+      <w:fldSimple w:instr=" SEQ Tabelle \* ARABIC ">
+        <w:r>
+          <w:rPr>
+            <w:noProof/>
+          </w:rPr>
+          <w:t>4</w:t>
+        </w:r>
+      </w:fldSimple>
+      <w:r>
+        <w:t>: Einteilung unter Verwendung eines Subscribe Services.</w:t>
       </w:r>
       <w:bookmarkEnd w:id="26"/>
     </w:p>
@@ -7674,11 +7353,9 @@
             <w:pPr>
               <w:keepNext/>
             </w:pPr>
-            <w:proofErr w:type="spellStart"/>
             <w:r>
               <w:t>Subscribe</w:t>
             </w:r>
-            <w:proofErr w:type="spellEnd"/>
           </w:p>
         </w:tc>
         <w:tc>
@@ -7706,16 +7383,11 @@
               <w:cnfStyle w:val="000000100000" w:firstRow="0" w:lastRow="0" w:firstColumn="0" w:lastColumn="0" w:oddVBand="0" w:evenVBand="0" w:oddHBand="1" w:evenHBand="0" w:firstRowFirstColumn="0" w:firstRowLastColumn="0" w:lastRowFirstColumn="0" w:lastRowLastColumn="0"/>
             </w:pPr>
             <w:r>
-              <w:t xml:space="preserve">Anmelden an </w:t>
-            </w:r>
-            <w:proofErr w:type="spellStart"/>
-            <w:r>
-              <w:t>Newsletter</w:t>
+              <w:t>Anmelden an Newsletter</w:t>
             </w:r>
             <w:r>
               <w:t>Set</w:t>
             </w:r>
-            <w:proofErr w:type="spellEnd"/>
           </w:p>
         </w:tc>
       </w:tr>
@@ -7766,16 +7438,11 @@
               <w:t>von</w:t>
             </w:r>
             <w:r>
-              <w:t xml:space="preserve"> </w:t>
-            </w:r>
-            <w:proofErr w:type="spellStart"/>
-            <w:r>
-              <w:t>Newsletter</w:t>
+              <w:t xml:space="preserve"> Newsletter</w:t>
             </w:r>
             <w:r>
               <w:t>Set</w:t>
             </w:r>
-            <w:proofErr w:type="spellEnd"/>
           </w:p>
         </w:tc>
       </w:tr>
@@ -7823,13 +7490,8 @@
               <w:keepNext/>
               <w:cnfStyle w:val="000000100000" w:firstRow="0" w:lastRow="0" w:firstColumn="0" w:lastColumn="0" w:oddVBand="0" w:evenVBand="0" w:oddHBand="1" w:evenHBand="0" w:firstRowFirstColumn="0" w:firstRowLastColumn="0" w:lastRowFirstColumn="0" w:lastRowLastColumn="0"/>
             </w:pPr>
-            <w:proofErr w:type="spellStart"/>
-            <w:r>
-              <w:t>Newsletterset</w:t>
-            </w:r>
-            <w:proofErr w:type="spellEnd"/>
-            <w:r>
-              <w:t xml:space="preserve"> erstellen</w:t>
+            <w:r>
+              <w:t>Newsletterset erstellen</w:t>
             </w:r>
           </w:p>
         </w:tc>
@@ -7874,13 +7536,8 @@
               <w:keepNext/>
               <w:cnfStyle w:val="000000000000" w:firstRow="0" w:lastRow="0" w:firstColumn="0" w:lastColumn="0" w:oddVBand="0" w:evenVBand="0" w:oddHBand="0" w:evenHBand="0" w:firstRowFirstColumn="0" w:firstRowLastColumn="0" w:lastRowFirstColumn="0" w:lastRowLastColumn="0"/>
             </w:pPr>
-            <w:proofErr w:type="spellStart"/>
-            <w:r>
-              <w:t>Newsletterset</w:t>
-            </w:r>
-            <w:proofErr w:type="spellEnd"/>
-            <w:r>
-              <w:t xml:space="preserve"> bearbeiten</w:t>
+            <w:r>
+              <w:t>Newsletterset bearbeiten</w:t>
             </w:r>
           </w:p>
         </w:tc>
@@ -7926,13 +7583,8 @@
               <w:keepNext/>
               <w:cnfStyle w:val="000000100000" w:firstRow="0" w:lastRow="0" w:firstColumn="0" w:lastColumn="0" w:oddVBand="0" w:evenVBand="0" w:oddHBand="1" w:evenHBand="0" w:firstRowFirstColumn="0" w:firstRowLastColumn="0" w:lastRowFirstColumn="0" w:lastRowLastColumn="0"/>
             </w:pPr>
-            <w:proofErr w:type="spellStart"/>
-            <w:r>
-              <w:t>NewsletterSet</w:t>
-            </w:r>
-            <w:proofErr w:type="spellEnd"/>
-            <w:r>
-              <w:t xml:space="preserve"> löschen</w:t>
+            <w:r>
+              <w:t>NewsletterSet löschen</w:t>
             </w:r>
           </w:p>
         </w:tc>
@@ -8118,13 +7770,8 @@
               <w:cnfStyle w:val="000000100000" w:firstRow="0" w:lastRow="0" w:firstColumn="0" w:lastColumn="0" w:oddVBand="0" w:evenVBand="0" w:oddHBand="1" w:evenHBand="0" w:firstRowFirstColumn="0" w:firstRowLastColumn="0" w:lastRowFirstColumn="0" w:lastRowLastColumn="0"/>
             </w:pPr>
             <w:r>
-              <w:t xml:space="preserve">Newsletter </w:t>
-            </w:r>
-            <w:proofErr w:type="spellStart"/>
-            <w:r>
-              <w:t>Config</w:t>
-            </w:r>
-            <w:proofErr w:type="spellEnd"/>
+              <w:t>Newsletter Config</w:t>
+            </w:r>
           </w:p>
         </w:tc>
       </w:tr>
@@ -8216,13 +7863,8 @@
               <w:cnfStyle w:val="000000100000" w:firstRow="0" w:lastRow="0" w:firstColumn="0" w:lastColumn="0" w:oddVBand="0" w:evenVBand="0" w:oddHBand="1" w:evenHBand="0" w:firstRowFirstColumn="0" w:firstRowLastColumn="0" w:lastRowFirstColumn="0" w:lastRowLastColumn="0"/>
             </w:pPr>
             <w:r>
-              <w:t xml:space="preserve">Services </w:t>
-            </w:r>
-            <w:proofErr w:type="spellStart"/>
-            <w:r>
-              <w:t>Config</w:t>
-            </w:r>
-            <w:proofErr w:type="spellEnd"/>
+              <w:t>Services Config</w:t>
+            </w:r>
           </w:p>
         </w:tc>
       </w:tr>
@@ -8363,13 +8005,8 @@
               <w:cnfStyle w:val="000000000000" w:firstRow="0" w:lastRow="0" w:firstColumn="0" w:lastColumn="0" w:oddVBand="0" w:evenVBand="0" w:oddHBand="0" w:evenHBand="0" w:firstRowFirstColumn="0" w:firstRowLastColumn="0" w:lastRowFirstColumn="0" w:lastRowLastColumn="0"/>
             </w:pPr>
             <w:r>
-              <w:t xml:space="preserve">Newsletter </w:t>
-            </w:r>
-            <w:proofErr w:type="spellStart"/>
-            <w:r>
-              <w:t>Logging</w:t>
-            </w:r>
-            <w:proofErr w:type="spellEnd"/>
+              <w:t>Newsletter Logging</w:t>
+            </w:r>
           </w:p>
         </w:tc>
       </w:tr>
@@ -8430,15 +8067,7 @@
         <w:t>grosses</w:t>
       </w:r>
       <w:r>
-        <w:t xml:space="preserve"> Aufkommen an </w:t>
-      </w:r>
-      <w:proofErr w:type="spellStart"/>
-      <w:r>
-        <w:t>An</w:t>
-      </w:r>
-      <w:proofErr w:type="spellEnd"/>
-      <w:r>
-        <w:t xml:space="preserve">- und Abmeldungen zu erwarten ist und eine sehr gute Skalierung gewährleistet werden muss. Dieses Bedürfnis kann einerseits von einer hohen Verwendung dieser Newsletter-Anwendung oder von einer weiteren Verwendung für andere Anwendungen kommen. Da beide Punkte bei diesem Projekt in nächster Zeit nicht eintreten dürften, wird eine Aufteilung, wie in </w:t>
+        <w:t xml:space="preserve"> Aufkommen an An- und Abmeldungen zu erwarten ist und eine sehr gute Skalierung gewährleistet werden muss. Dieses Bedürfnis kann einerseits von einer hohen Verwendung dieser Newsletter-Anwendung oder von einer weiteren Verwendung für andere Anwendungen kommen. Da beide Punkte bei diesem Projekt in nächster Zeit nicht eintreten dürften, wird eine Aufteilung, wie in </w:t>
       </w:r>
       <w:r>
         <w:fldChar w:fldCharType="begin"/>
@@ -8495,24 +8124,14 @@
       <w:r>
         <w:t xml:space="preserve">Tabelle </w:t>
       </w:r>
-      <w:r>
-        <w:fldChar w:fldCharType="begin"/>
-      </w:r>
-      <w:r>
-        <w:instrText xml:space="preserve"> SEQ Tabelle \* ARABIC </w:instrText>
-      </w:r>
-      <w:r>
-        <w:fldChar w:fldCharType="separate"/>
-      </w:r>
-      <w:r>
-        <w:rPr>
-          <w:noProof/>
-        </w:rPr>
-        <w:t>5</w:t>
-      </w:r>
-      <w:r>
-        <w:fldChar w:fldCharType="end"/>
-      </w:r>
+      <w:fldSimple w:instr=" SEQ Tabelle \* ARABIC ">
+        <w:r>
+          <w:rPr>
+            <w:noProof/>
+          </w:rPr>
+          <w:t>5</w:t>
+        </w:r>
+      </w:fldSimple>
       <w:bookmarkEnd w:id="28"/>
       <w:r>
         <w:t xml:space="preserve">: Die </w:t>
@@ -8607,13 +8226,8 @@
               <w:t>Newsletter</w:t>
             </w:r>
             <w:r>
-              <w:t>-</w:t>
-            </w:r>
-            <w:proofErr w:type="spellStart"/>
-            <w:r>
-              <w:t>Operations</w:t>
-            </w:r>
-            <w:proofErr w:type="spellEnd"/>
+              <w:t>-Operations</w:t>
+            </w:r>
           </w:p>
         </w:tc>
         <w:tc>
@@ -8641,16 +8255,11 @@
               <w:cnfStyle w:val="000000100000" w:firstRow="0" w:lastRow="0" w:firstColumn="0" w:lastColumn="0" w:oddVBand="0" w:evenVBand="0" w:oddHBand="1" w:evenHBand="0" w:firstRowFirstColumn="0" w:firstRowLastColumn="0" w:lastRowFirstColumn="0" w:lastRowLastColumn="0"/>
             </w:pPr>
             <w:r>
-              <w:t xml:space="preserve">Anmelden an </w:t>
-            </w:r>
-            <w:proofErr w:type="spellStart"/>
-            <w:r>
-              <w:t>Newsletter</w:t>
+              <w:t>Anmelden an Newsletter</w:t>
             </w:r>
             <w:r>
               <w:t>Set</w:t>
             </w:r>
-            <w:proofErr w:type="spellEnd"/>
           </w:p>
         </w:tc>
       </w:tr>
@@ -8701,16 +8310,11 @@
               <w:t>von</w:t>
             </w:r>
             <w:r>
-              <w:t xml:space="preserve"> </w:t>
-            </w:r>
-            <w:proofErr w:type="spellStart"/>
-            <w:r>
-              <w:t>Newsletter</w:t>
+              <w:t xml:space="preserve"> Newsletter</w:t>
             </w:r>
             <w:r>
               <w:t>Set</w:t>
             </w:r>
-            <w:proofErr w:type="spellEnd"/>
           </w:p>
         </w:tc>
       </w:tr>
@@ -8755,13 +8359,8 @@
               <w:keepNext/>
               <w:cnfStyle w:val="000000100000" w:firstRow="0" w:lastRow="0" w:firstColumn="0" w:lastColumn="0" w:oddVBand="0" w:evenVBand="0" w:oddHBand="1" w:evenHBand="0" w:firstRowFirstColumn="0" w:firstRowLastColumn="0" w:lastRowFirstColumn="0" w:lastRowLastColumn="0"/>
             </w:pPr>
-            <w:proofErr w:type="spellStart"/>
-            <w:r>
-              <w:t>Newsletterset</w:t>
-            </w:r>
-            <w:proofErr w:type="spellEnd"/>
-            <w:r>
-              <w:t xml:space="preserve"> erstellen</w:t>
+            <w:r>
+              <w:t>Newsletterset erstellen</w:t>
             </w:r>
           </w:p>
         </w:tc>
@@ -8806,13 +8405,8 @@
               <w:keepNext/>
               <w:cnfStyle w:val="000000000000" w:firstRow="0" w:lastRow="0" w:firstColumn="0" w:lastColumn="0" w:oddVBand="0" w:evenVBand="0" w:oddHBand="0" w:evenHBand="0" w:firstRowFirstColumn="0" w:firstRowLastColumn="0" w:lastRowFirstColumn="0" w:lastRowLastColumn="0"/>
             </w:pPr>
-            <w:proofErr w:type="spellStart"/>
-            <w:r>
-              <w:t>Newsletterset</w:t>
-            </w:r>
-            <w:proofErr w:type="spellEnd"/>
-            <w:r>
-              <w:t xml:space="preserve"> bearbeiten</w:t>
+            <w:r>
+              <w:t>Newsletterset bearbeiten</w:t>
             </w:r>
           </w:p>
         </w:tc>
@@ -8858,7 +8452,6 @@
               <w:keepNext/>
               <w:cnfStyle w:val="000000100000" w:firstRow="0" w:lastRow="0" w:firstColumn="0" w:lastColumn="0" w:oddVBand="0" w:evenVBand="0" w:oddHBand="1" w:evenHBand="0" w:firstRowFirstColumn="0" w:firstRowLastColumn="0" w:lastRowFirstColumn="0" w:lastRowLastColumn="0"/>
             </w:pPr>
-            <w:proofErr w:type="spellStart"/>
             <w:r>
               <w:t>Newsletter</w:t>
             </w:r>
@@ -8866,11 +8459,7 @@
               <w:t>s</w:t>
             </w:r>
             <w:r>
-              <w:t>et</w:t>
-            </w:r>
-            <w:proofErr w:type="spellEnd"/>
-            <w:r>
-              <w:t xml:space="preserve"> löschen</w:t>
+              <w:t>et löschen</w:t>
             </w:r>
           </w:p>
         </w:tc>
@@ -9105,13 +8694,8 @@
               <w:cnfStyle w:val="000000000000" w:firstRow="0" w:lastRow="0" w:firstColumn="0" w:lastColumn="0" w:oddVBand="0" w:evenVBand="0" w:oddHBand="0" w:evenHBand="0" w:firstRowFirstColumn="0" w:firstRowLastColumn="0" w:lastRowFirstColumn="0" w:lastRowLastColumn="0"/>
             </w:pPr>
             <w:r>
-              <w:t xml:space="preserve">Newsletter </w:t>
-            </w:r>
-            <w:proofErr w:type="spellStart"/>
-            <w:r>
-              <w:t>Config</w:t>
-            </w:r>
-            <w:proofErr w:type="spellEnd"/>
+              <w:t>Newsletter Config</w:t>
+            </w:r>
           </w:p>
         </w:tc>
       </w:tr>
@@ -9203,13 +8787,8 @@
               <w:cnfStyle w:val="000000000000" w:firstRow="0" w:lastRow="0" w:firstColumn="0" w:lastColumn="0" w:oddVBand="0" w:evenVBand="0" w:oddHBand="0" w:evenHBand="0" w:firstRowFirstColumn="0" w:firstRowLastColumn="0" w:lastRowFirstColumn="0" w:lastRowLastColumn="0"/>
             </w:pPr>
             <w:r>
-              <w:t xml:space="preserve">Services </w:t>
-            </w:r>
-            <w:proofErr w:type="spellStart"/>
-            <w:r>
-              <w:t>Config</w:t>
-            </w:r>
-            <w:proofErr w:type="spellEnd"/>
+              <w:t>Services Config</w:t>
+            </w:r>
           </w:p>
         </w:tc>
       </w:tr>
@@ -9397,13 +8976,8 @@
               <w:cnfStyle w:val="000000000000" w:firstRow="0" w:lastRow="0" w:firstColumn="0" w:lastColumn="0" w:oddVBand="0" w:evenVBand="0" w:oddHBand="0" w:evenHBand="0" w:firstRowFirstColumn="0" w:firstRowLastColumn="0" w:lastRowFirstColumn="0" w:lastRowLastColumn="0"/>
             </w:pPr>
             <w:r>
-              <w:t xml:space="preserve">Newsletter </w:t>
-            </w:r>
-            <w:proofErr w:type="spellStart"/>
-            <w:r>
-              <w:t>Logging</w:t>
-            </w:r>
-            <w:proofErr w:type="spellEnd"/>
+              <w:t>Newsletter Logging</w:t>
+            </w:r>
           </w:p>
         </w:tc>
       </w:tr>
@@ -9459,16 +9033,8 @@
         <w:rPr>
           <w:rFonts w:cs="Arial"/>
         </w:rPr>
-        <w:t>-</w:t>
-      </w:r>
-      <w:proofErr w:type="spellStart"/>
-      <w:r>
-        <w:rPr>
-          <w:rFonts w:cs="Arial"/>
-        </w:rPr>
-        <w:t>Operations</w:t>
-      </w:r>
-      <w:proofErr w:type="spellEnd"/>
+        <w:t>-Operations</w:t>
+      </w:r>
       <w:r>
         <w:rPr>
           <w:rFonts w:cs="Arial"/>
@@ -9485,14 +9051,7 @@
         <w:rPr>
           <w:rFonts w:cs="Arial"/>
         </w:rPr>
-        <w:t xml:space="preserve">, der die Newsletter und </w:t>
-      </w:r>
-      <w:proofErr w:type="spellStart"/>
-      <w:r>
-        <w:rPr>
-          <w:rFonts w:cs="Arial"/>
-        </w:rPr>
-        <w:t>Newsletter</w:t>
+        <w:t>, der die Newsletter und Newsletter</w:t>
       </w:r>
       <w:r>
         <w:rPr>
@@ -9504,14 +9063,7 @@
         <w:rPr>
           <w:rFonts w:cs="Arial"/>
         </w:rPr>
-        <w:t>et</w:t>
-      </w:r>
-      <w:proofErr w:type="spellEnd"/>
-      <w:r>
-        <w:rPr>
-          <w:rFonts w:cs="Arial"/>
-        </w:rPr>
-        <w:t xml:space="preserve"> Entitäten liest und schreibt</w:t>
+        <w:t>et Entitäten liest und schreibt</w:t>
       </w:r>
     </w:p>
     <w:p>
@@ -9576,11 +9128,6 @@
     </w:p>
     <w:p/>
     <w:p>
-      <w:pPr>
-        <w:rPr>
-          <w:lang/>
-        </w:rPr>
-      </w:pPr>
       <w:r>
         <w:t xml:space="preserve">Die Zuordnung Service &lt;-&gt; Entität ist in </w:t>
       </w:r>
@@ -9674,24 +9221,14 @@
       <w:r>
         <w:t xml:space="preserve">Abbildung </w:t>
       </w:r>
-      <w:r>
-        <w:fldChar w:fldCharType="begin"/>
-      </w:r>
-      <w:r>
-        <w:instrText xml:space="preserve"> SEQ Abbildung \* ARABIC </w:instrText>
-      </w:r>
-      <w:r>
-        <w:fldChar w:fldCharType="separate"/>
-      </w:r>
-      <w:r>
-        <w:rPr>
-          <w:noProof/>
-        </w:rPr>
-        <w:t>4</w:t>
-      </w:r>
-      <w:r>
-        <w:fldChar w:fldCharType="end"/>
-      </w:r>
+      <w:fldSimple w:instr=" SEQ Abbildung \* ARABIC ">
+        <w:r>
+          <w:rPr>
+            <w:noProof/>
+          </w:rPr>
+          <w:t>4</w:t>
+        </w:r>
+      </w:fldSimple>
       <w:bookmarkEnd w:id="30"/>
       <w:r>
         <w:t>: Zuordnung der Entitäten zu den Services.</w:t>
@@ -9719,39 +9256,7 @@
     </w:p>
     <w:p>
       <w:r>
-        <w:t xml:space="preserve">Im Folgenden werden die Designs für einzelne Entitäten aufgeführt. Dabei bedeutet die Aktion </w:t>
-      </w:r>
-      <w:proofErr w:type="spellStart"/>
-      <w:r>
-        <w:t>create</w:t>
-      </w:r>
-      <w:proofErr w:type="spellEnd"/>
-      <w:r>
-        <w:t xml:space="preserve"> ein Erstellen einer Entität, ein update ein Aktualisieren, ein </w:t>
-      </w:r>
-      <w:proofErr w:type="spellStart"/>
-      <w:r>
-        <w:t>get</w:t>
-      </w:r>
-      <w:proofErr w:type="spellEnd"/>
-      <w:r>
-        <w:t xml:space="preserve"> entweder der Erhalt einer oder mehrerer Entitäten. Schlussendlich wird mit einem </w:t>
-      </w:r>
-      <w:proofErr w:type="spellStart"/>
-      <w:r>
-        <w:t>delete</w:t>
-      </w:r>
-      <w:proofErr w:type="spellEnd"/>
-      <w:r>
-        <w:t xml:space="preserve"> eine Entität gelöscht. Mit {</w:t>
-      </w:r>
-      <w:proofErr w:type="spellStart"/>
-      <w:r>
-        <w:t>id</w:t>
-      </w:r>
-      <w:proofErr w:type="spellEnd"/>
-      <w:r>
-        <w:t>} wird jeweils angedeutet, dass der Identifier der gewünschten Entität mitgegeben werden muss.</w:t>
+        <w:t>Im Folgenden werden die Designs für einzelne Entitäten aufgeführt. Dabei bedeutet die Aktion create ein Erstellen einer Entität, ein update ein Aktualisieren, ein get entweder der Erhalt einer oder mehrerer Entitäten. Schlussendlich wird mit einem delete eine Entität gelöscht. Mit {id} wird jeweils angedeutet, dass der Identifier der gewünschten Entität mitgegeben werden muss.</w:t>
       </w:r>
     </w:p>
     <w:p/>
@@ -9780,24 +9285,14 @@
       <w:r>
         <w:t xml:space="preserve">Tabelle </w:t>
       </w:r>
-      <w:r>
-        <w:fldChar w:fldCharType="begin"/>
-      </w:r>
-      <w:r>
-        <w:instrText xml:space="preserve"> SEQ Tabelle \* ARABIC </w:instrText>
-      </w:r>
-      <w:r>
-        <w:fldChar w:fldCharType="separate"/>
-      </w:r>
-      <w:r>
-        <w:rPr>
-          <w:noProof/>
-        </w:rPr>
-        <w:t>6</w:t>
-      </w:r>
-      <w:r>
-        <w:fldChar w:fldCharType="end"/>
-      </w:r>
+      <w:fldSimple w:instr=" SEQ Tabelle \* ARABIC ">
+        <w:r>
+          <w:rPr>
+            <w:noProof/>
+          </w:rPr>
+          <w:t>6</w:t>
+        </w:r>
+      </w:fldSimple>
       <w:r>
         <w:t>: URI-Design für die Newsletter-Alben</w:t>
       </w:r>
@@ -9903,13 +9398,8 @@
               <w:cnfStyle w:val="100000000000" w:firstRow="1" w:lastRow="0" w:firstColumn="0" w:lastColumn="0" w:oddVBand="0" w:evenVBand="0" w:oddHBand="0" w:evenHBand="0" w:firstRowFirstColumn="0" w:firstRowLastColumn="0" w:lastRowFirstColumn="0" w:lastRowLastColumn="0"/>
             </w:pPr>
             <w:r>
-              <w:t xml:space="preserve">Response </w:t>
-            </w:r>
-            <w:proofErr w:type="spellStart"/>
-            <w:r>
-              <w:t>nOK</w:t>
-            </w:r>
-            <w:proofErr w:type="spellEnd"/>
+              <w:t>Response nOK</w:t>
+            </w:r>
           </w:p>
         </w:tc>
       </w:tr>
@@ -9950,15 +9440,7 @@
               <w:cnfStyle w:val="000000100000" w:firstRow="0" w:lastRow="0" w:firstColumn="0" w:lastColumn="0" w:oddVBand="0" w:evenVBand="0" w:oddHBand="1" w:evenHBand="0" w:firstRowFirstColumn="0" w:firstRowLastColumn="0" w:lastRowFirstColumn="0" w:lastRowLastColumn="0"/>
             </w:pPr>
             <w:r>
-              <w:t>/v1/</w:t>
-            </w:r>
-            <w:proofErr w:type="spellStart"/>
-            <w:r>
-              <w:t>newsletter</w:t>
-            </w:r>
-            <w:proofErr w:type="spellEnd"/>
-            <w:r>
-              <w:t>-sets/</w:t>
+              <w:t>/v1/newsletter-sets/</w:t>
             </w:r>
           </w:p>
         </w:tc>
@@ -9971,11 +9453,9 @@
               <w:keepNext/>
               <w:cnfStyle w:val="000000100000" w:firstRow="0" w:lastRow="0" w:firstColumn="0" w:lastColumn="0" w:oddVBand="0" w:evenVBand="0" w:oddHBand="1" w:evenHBand="0" w:firstRowFirstColumn="0" w:firstRowLastColumn="0" w:lastRowFirstColumn="0" w:lastRowLastColumn="0"/>
             </w:pPr>
-            <w:proofErr w:type="spellStart"/>
             <w:r>
               <w:t>create</w:t>
             </w:r>
-            <w:proofErr w:type="spellEnd"/>
           </w:p>
         </w:tc>
         <w:tc>
@@ -10045,23 +9525,7 @@
               <w:cnfStyle w:val="000000000000" w:firstRow="0" w:lastRow="0" w:firstColumn="0" w:lastColumn="0" w:oddVBand="0" w:evenVBand="0" w:oddHBand="0" w:evenHBand="0" w:firstRowFirstColumn="0" w:firstRowLastColumn="0" w:lastRowFirstColumn="0" w:lastRowLastColumn="0"/>
             </w:pPr>
             <w:r>
-              <w:t>/v1/</w:t>
-            </w:r>
-            <w:proofErr w:type="spellStart"/>
-            <w:r>
-              <w:t>newsletter</w:t>
-            </w:r>
-            <w:proofErr w:type="spellEnd"/>
-            <w:r>
-              <w:t>-sets/{</w:t>
-            </w:r>
-            <w:proofErr w:type="spellStart"/>
-            <w:r>
-              <w:t>id</w:t>
-            </w:r>
-            <w:proofErr w:type="spellEnd"/>
-            <w:r>
-              <w:t>}</w:t>
+              <w:t>/v1/newsletter-sets/{id}</w:t>
             </w:r>
           </w:p>
         </w:tc>
@@ -10147,23 +9611,7 @@
               <w:cnfStyle w:val="000000100000" w:firstRow="0" w:lastRow="0" w:firstColumn="0" w:lastColumn="0" w:oddVBand="0" w:evenVBand="0" w:oddHBand="1" w:evenHBand="0" w:firstRowFirstColumn="0" w:firstRowLastColumn="0" w:lastRowFirstColumn="0" w:lastRowLastColumn="0"/>
             </w:pPr>
             <w:r>
-              <w:t>/v1/</w:t>
-            </w:r>
-            <w:proofErr w:type="spellStart"/>
-            <w:r>
-              <w:t>newsletter</w:t>
-            </w:r>
-            <w:proofErr w:type="spellEnd"/>
-            <w:r>
-              <w:t>-sets/{</w:t>
-            </w:r>
-            <w:proofErr w:type="spellStart"/>
-            <w:r>
-              <w:t>id</w:t>
-            </w:r>
-            <w:proofErr w:type="spellEnd"/>
-            <w:r>
-              <w:t>}</w:t>
+              <w:t>/v1/newsletter-sets/{id}</w:t>
             </w:r>
           </w:p>
         </w:tc>
@@ -10176,11 +9624,9 @@
               <w:keepNext/>
               <w:cnfStyle w:val="000000100000" w:firstRow="0" w:lastRow="0" w:firstColumn="0" w:lastColumn="0" w:oddVBand="0" w:evenVBand="0" w:oddHBand="1" w:evenHBand="0" w:firstRowFirstColumn="0" w:firstRowLastColumn="0" w:lastRowFirstColumn="0" w:lastRowLastColumn="0"/>
             </w:pPr>
-            <w:proofErr w:type="spellStart"/>
             <w:r>
               <w:t>get</w:t>
             </w:r>
-            <w:proofErr w:type="spellEnd"/>
           </w:p>
         </w:tc>
         <w:tc>
@@ -10250,15 +9696,7 @@
               <w:cnfStyle w:val="000000000000" w:firstRow="0" w:lastRow="0" w:firstColumn="0" w:lastColumn="0" w:oddVBand="0" w:evenVBand="0" w:oddHBand="0" w:evenHBand="0" w:firstRowFirstColumn="0" w:firstRowLastColumn="0" w:lastRowFirstColumn="0" w:lastRowLastColumn="0"/>
             </w:pPr>
             <w:r>
-              <w:t>/v1/</w:t>
-            </w:r>
-            <w:proofErr w:type="spellStart"/>
-            <w:r>
-              <w:t>newsletter</w:t>
-            </w:r>
-            <w:proofErr w:type="spellEnd"/>
-            <w:r>
-              <w:t>-sets/</w:t>
+              <w:t>/v1/newsletter-sets/</w:t>
             </w:r>
           </w:p>
         </w:tc>
@@ -10271,11 +9709,9 @@
               <w:keepNext/>
               <w:cnfStyle w:val="000000000000" w:firstRow="0" w:lastRow="0" w:firstColumn="0" w:lastColumn="0" w:oddVBand="0" w:evenVBand="0" w:oddHBand="0" w:evenHBand="0" w:firstRowFirstColumn="0" w:firstRowLastColumn="0" w:lastRowFirstColumn="0" w:lastRowLastColumn="0"/>
             </w:pPr>
-            <w:proofErr w:type="spellStart"/>
             <w:r>
               <w:t>get</w:t>
             </w:r>
-            <w:proofErr w:type="spellEnd"/>
           </w:p>
         </w:tc>
         <w:tc>
@@ -10346,23 +9782,7 @@
               <w:cnfStyle w:val="000000100000" w:firstRow="0" w:lastRow="0" w:firstColumn="0" w:lastColumn="0" w:oddVBand="0" w:evenVBand="0" w:oddHBand="1" w:evenHBand="0" w:firstRowFirstColumn="0" w:firstRowLastColumn="0" w:lastRowFirstColumn="0" w:lastRowLastColumn="0"/>
             </w:pPr>
             <w:r>
-              <w:t>/v1/</w:t>
-            </w:r>
-            <w:proofErr w:type="spellStart"/>
-            <w:r>
-              <w:t>newsletter</w:t>
-            </w:r>
-            <w:proofErr w:type="spellEnd"/>
-            <w:r>
-              <w:t>-sets/{</w:t>
-            </w:r>
-            <w:proofErr w:type="spellStart"/>
-            <w:r>
-              <w:t>id</w:t>
-            </w:r>
-            <w:proofErr w:type="spellEnd"/>
-            <w:r>
-              <w:t>}</w:t>
+              <w:t>/v1/newsletter-sets/{id}</w:t>
             </w:r>
           </w:p>
         </w:tc>
@@ -10375,11 +9795,9 @@
               <w:keepNext/>
               <w:cnfStyle w:val="000000100000" w:firstRow="0" w:lastRow="0" w:firstColumn="0" w:lastColumn="0" w:oddVBand="0" w:evenVBand="0" w:oddHBand="1" w:evenHBand="0" w:firstRowFirstColumn="0" w:firstRowLastColumn="0" w:lastRowFirstColumn="0" w:lastRowLastColumn="0"/>
             </w:pPr>
-            <w:proofErr w:type="spellStart"/>
             <w:r>
               <w:t>delete</w:t>
             </w:r>
-            <w:proofErr w:type="spellEnd"/>
           </w:p>
         </w:tc>
         <w:tc>
@@ -10417,15 +9835,7 @@
     <w:p/>
     <w:p>
       <w:r>
-        <w:t xml:space="preserve">Es wird darauf verzichtet, bei Anfragen einer </w:t>
-      </w:r>
-      <w:proofErr w:type="spellStart"/>
-      <w:r>
-        <w:t>id</w:t>
-      </w:r>
-      <w:proofErr w:type="spellEnd"/>
-      <w:r>
-        <w:t>, für die keine Berechtigung besteht, einen 403 Response Code zurückzugeben. Dies um keine unnötige (oder je nachdem gefährliche) Informationen mitzuteilen.</w:t>
+        <w:t>Es wird darauf verzichtet, bei Anfragen einer id, für die keine Berechtigung besteht, einen 403 Response Code zurückzugeben. Dies um keine unnötige (oder je nachdem gefährliche) Informationen mitzuteilen.</w:t>
       </w:r>
     </w:p>
     <w:p/>
@@ -10459,24 +9869,14 @@
       <w:r>
         <w:t xml:space="preserve">Tabelle </w:t>
       </w:r>
-      <w:r>
-        <w:fldChar w:fldCharType="begin"/>
-      </w:r>
-      <w:r>
-        <w:instrText xml:space="preserve"> SEQ Tabelle \* ARABIC </w:instrText>
-      </w:r>
-      <w:r>
-        <w:fldChar w:fldCharType="separate"/>
-      </w:r>
-      <w:r>
-        <w:rPr>
-          <w:noProof/>
-        </w:rPr>
-        <w:t>7</w:t>
-      </w:r>
-      <w:r>
-        <w:fldChar w:fldCharType="end"/>
-      </w:r>
+      <w:fldSimple w:instr=" SEQ Tabelle \* ARABIC ">
+        <w:r>
+          <w:rPr>
+            <w:noProof/>
+          </w:rPr>
+          <w:t>7</w:t>
+        </w:r>
+      </w:fldSimple>
       <w:r>
         <w:t xml:space="preserve">: </w:t>
       </w:r>
@@ -10585,13 +9985,8 @@
               <w:cnfStyle w:val="100000000000" w:firstRow="1" w:lastRow="0" w:firstColumn="0" w:lastColumn="0" w:oddVBand="0" w:evenVBand="0" w:oddHBand="0" w:evenHBand="0" w:firstRowFirstColumn="0" w:firstRowLastColumn="0" w:lastRowFirstColumn="0" w:lastRowLastColumn="0"/>
             </w:pPr>
             <w:r>
-              <w:t xml:space="preserve">Response </w:t>
-            </w:r>
-            <w:proofErr w:type="spellStart"/>
-            <w:r>
-              <w:t>nOK</w:t>
-            </w:r>
-            <w:proofErr w:type="spellEnd"/>
+              <w:t>Response nOK</w:t>
+            </w:r>
           </w:p>
         </w:tc>
       </w:tr>
@@ -10632,15 +10027,7 @@
               <w:cnfStyle w:val="000000100000" w:firstRow="0" w:lastRow="0" w:firstColumn="0" w:lastColumn="0" w:oddVBand="0" w:evenVBand="0" w:oddHBand="1" w:evenHBand="0" w:firstRowFirstColumn="0" w:firstRowLastColumn="0" w:lastRowFirstColumn="0" w:lastRowLastColumn="0"/>
             </w:pPr>
             <w:r>
-              <w:t>/v1/</w:t>
-            </w:r>
-            <w:proofErr w:type="spellStart"/>
-            <w:r>
-              <w:t>newsletter</w:t>
-            </w:r>
-            <w:proofErr w:type="spellEnd"/>
-            <w:r>
-              <w:t>/</w:t>
+              <w:t>/v1/newsletter/</w:t>
             </w:r>
           </w:p>
         </w:tc>
@@ -10653,11 +10040,9 @@
               <w:keepNext/>
               <w:cnfStyle w:val="000000100000" w:firstRow="0" w:lastRow="0" w:firstColumn="0" w:lastColumn="0" w:oddVBand="0" w:evenVBand="0" w:oddHBand="1" w:evenHBand="0" w:firstRowFirstColumn="0" w:firstRowLastColumn="0" w:lastRowFirstColumn="0" w:lastRowLastColumn="0"/>
             </w:pPr>
-            <w:proofErr w:type="spellStart"/>
             <w:r>
               <w:t>create</w:t>
             </w:r>
-            <w:proofErr w:type="spellEnd"/>
           </w:p>
         </w:tc>
         <w:tc>
@@ -10727,23 +10112,7 @@
               <w:cnfStyle w:val="000000000000" w:firstRow="0" w:lastRow="0" w:firstColumn="0" w:lastColumn="0" w:oddVBand="0" w:evenVBand="0" w:oddHBand="0" w:evenHBand="0" w:firstRowFirstColumn="0" w:firstRowLastColumn="0" w:lastRowFirstColumn="0" w:lastRowLastColumn="0"/>
             </w:pPr>
             <w:r>
-              <w:t>/v1/</w:t>
-            </w:r>
-            <w:proofErr w:type="spellStart"/>
-            <w:r>
-              <w:t>newsletter</w:t>
-            </w:r>
-            <w:proofErr w:type="spellEnd"/>
-            <w:r>
-              <w:t>/{</w:t>
-            </w:r>
-            <w:proofErr w:type="spellStart"/>
-            <w:r>
-              <w:t>id</w:t>
-            </w:r>
-            <w:proofErr w:type="spellEnd"/>
-            <w:r>
-              <w:t>}</w:t>
+              <w:t>/v1/newsletter/{id}</w:t>
             </w:r>
           </w:p>
         </w:tc>
@@ -10829,23 +10198,7 @@
               <w:cnfStyle w:val="000000100000" w:firstRow="0" w:lastRow="0" w:firstColumn="0" w:lastColumn="0" w:oddVBand="0" w:evenVBand="0" w:oddHBand="1" w:evenHBand="0" w:firstRowFirstColumn="0" w:firstRowLastColumn="0" w:lastRowFirstColumn="0" w:lastRowLastColumn="0"/>
             </w:pPr>
             <w:r>
-              <w:t>/v1/</w:t>
-            </w:r>
-            <w:proofErr w:type="spellStart"/>
-            <w:r>
-              <w:t>newsletter</w:t>
-            </w:r>
-            <w:proofErr w:type="spellEnd"/>
-            <w:r>
-              <w:t>/{</w:t>
-            </w:r>
-            <w:proofErr w:type="spellStart"/>
-            <w:r>
-              <w:t>id</w:t>
-            </w:r>
-            <w:proofErr w:type="spellEnd"/>
-            <w:r>
-              <w:t>}</w:t>
+              <w:t>/v1/newsletter/{id}</w:t>
             </w:r>
           </w:p>
         </w:tc>
@@ -10858,11 +10211,9 @@
               <w:keepNext/>
               <w:cnfStyle w:val="000000100000" w:firstRow="0" w:lastRow="0" w:firstColumn="0" w:lastColumn="0" w:oddVBand="0" w:evenVBand="0" w:oddHBand="1" w:evenHBand="0" w:firstRowFirstColumn="0" w:firstRowLastColumn="0" w:lastRowFirstColumn="0" w:lastRowLastColumn="0"/>
             </w:pPr>
-            <w:proofErr w:type="spellStart"/>
             <w:r>
               <w:t>get</w:t>
             </w:r>
-            <w:proofErr w:type="spellEnd"/>
           </w:p>
         </w:tc>
         <w:tc>
@@ -10932,15 +10283,7 @@
               <w:cnfStyle w:val="000000000000" w:firstRow="0" w:lastRow="0" w:firstColumn="0" w:lastColumn="0" w:oddVBand="0" w:evenVBand="0" w:oddHBand="0" w:evenHBand="0" w:firstRowFirstColumn="0" w:firstRowLastColumn="0" w:lastRowFirstColumn="0" w:lastRowLastColumn="0"/>
             </w:pPr>
             <w:r>
-              <w:t>/v1/</w:t>
-            </w:r>
-            <w:proofErr w:type="spellStart"/>
-            <w:r>
-              <w:t>newsletter</w:t>
-            </w:r>
-            <w:proofErr w:type="spellEnd"/>
-            <w:r>
-              <w:t>/</w:t>
+              <w:t>/v1/newsletter/</w:t>
             </w:r>
           </w:p>
         </w:tc>
@@ -10953,11 +10296,9 @@
               <w:keepNext/>
               <w:cnfStyle w:val="000000000000" w:firstRow="0" w:lastRow="0" w:firstColumn="0" w:lastColumn="0" w:oddVBand="0" w:evenVBand="0" w:oddHBand="0" w:evenHBand="0" w:firstRowFirstColumn="0" w:firstRowLastColumn="0" w:lastRowFirstColumn="0" w:lastRowLastColumn="0"/>
             </w:pPr>
-            <w:proofErr w:type="spellStart"/>
             <w:r>
               <w:t>get</w:t>
             </w:r>
-            <w:proofErr w:type="spellEnd"/>
           </w:p>
         </w:tc>
         <w:tc>
@@ -11028,23 +10369,7 @@
               <w:cnfStyle w:val="000000100000" w:firstRow="0" w:lastRow="0" w:firstColumn="0" w:lastColumn="0" w:oddVBand="0" w:evenVBand="0" w:oddHBand="1" w:evenHBand="0" w:firstRowFirstColumn="0" w:firstRowLastColumn="0" w:lastRowFirstColumn="0" w:lastRowLastColumn="0"/>
             </w:pPr>
             <w:r>
-              <w:t>/v1/</w:t>
-            </w:r>
-            <w:proofErr w:type="spellStart"/>
-            <w:r>
-              <w:t>newsletter</w:t>
-            </w:r>
-            <w:proofErr w:type="spellEnd"/>
-            <w:r>
-              <w:t>/{</w:t>
-            </w:r>
-            <w:proofErr w:type="spellStart"/>
-            <w:r>
-              <w:t>id</w:t>
-            </w:r>
-            <w:proofErr w:type="spellEnd"/>
-            <w:r>
-              <w:t>}</w:t>
+              <w:t>/v1/newsletter/{id}</w:t>
             </w:r>
           </w:p>
         </w:tc>
@@ -11057,11 +10382,9 @@
               <w:keepNext/>
               <w:cnfStyle w:val="000000100000" w:firstRow="0" w:lastRow="0" w:firstColumn="0" w:lastColumn="0" w:oddVBand="0" w:evenVBand="0" w:oddHBand="1" w:evenHBand="0" w:firstRowFirstColumn="0" w:firstRowLastColumn="0" w:lastRowFirstColumn="0" w:lastRowLastColumn="0"/>
             </w:pPr>
-            <w:proofErr w:type="spellStart"/>
             <w:r>
               <w:t>delete</w:t>
             </w:r>
-            <w:proofErr w:type="spellEnd"/>
           </w:p>
         </w:tc>
         <w:tc>
@@ -11537,15 +10860,7 @@
               <w:cnfStyle w:val="000000000000" w:firstRow="0" w:lastRow="0" w:firstColumn="0" w:lastColumn="0" w:oddVBand="0" w:evenVBand="0" w:oddHBand="0" w:evenHBand="0" w:firstRowFirstColumn="0" w:firstRowLastColumn="0" w:lastRowFirstColumn="0" w:lastRowLastColumn="0"/>
             </w:pPr>
             <w:r>
-              <w:t xml:space="preserve">Zu viele </w:t>
-            </w:r>
-            <w:proofErr w:type="spellStart"/>
-            <w:r>
-              <w:t>Requests</w:t>
-            </w:r>
-            <w:proofErr w:type="spellEnd"/>
-            <w:r>
-              <w:t xml:space="preserve"> gesendet</w:t>
+              <w:t>Zu viele Requests gesendet</w:t>
             </w:r>
           </w:p>
         </w:tc>
@@ -11592,7 +10907,7 @@
     <w:p/>
     <w:p>
       <w:pPr>
-        <w:pStyle w:val="berschrift3"/>
+        <w:pStyle w:val="berschrift2"/>
       </w:pPr>
       <w:bookmarkStart w:id="39" w:name="_Toc86527107"/>
       <w:r>
@@ -11602,11 +10917,6 @@
     </w:p>
     <w:p>
       <w:pPr>
-        <w:pStyle w:val="Untertitel"/>
-      </w:pPr>
-    </w:p>
-    <w:p>
-      <w:pPr>
         <w:pStyle w:val="berschrift4"/>
       </w:pPr>
       <w:bookmarkStart w:id="40" w:name="_Toc86527108"/>
@@ -11617,13 +10927,20 @@
     </w:p>
     <w:p>
       <w:r>
-        <w:t xml:space="preserve">Mit diesem Beispiel </w:t>
-      </w:r>
-      <w:proofErr w:type="gramStart"/>
+        <w:t xml:space="preserve">Mit </w:t>
+      </w:r>
+      <w:r>
+        <w:t xml:space="preserve">der in </w:t>
+      </w:r>
+      <w:r>
+        <w:t xml:space="preserve">diesem Beispiel </w:t>
+      </w:r>
+      <w:r>
+        <w:t xml:space="preserve">gezeigten Abfrage </w:t>
+      </w:r>
       <w:r>
         <w:t>werden</w:t>
       </w:r>
-      <w:proofErr w:type="gramEnd"/>
       <w:r>
         <w:t xml:space="preserve"> alle Newsletter-Alben des verbundenen Accounts aufgelistet.</w:t>
       </w:r>
@@ -11638,24 +10955,14 @@
       <w:r>
         <w:t xml:space="preserve">Tabelle </w:t>
       </w:r>
-      <w:r>
-        <w:fldChar w:fldCharType="begin"/>
-      </w:r>
-      <w:r>
-        <w:instrText xml:space="preserve"> SEQ Tabelle \* ARABIC </w:instrText>
-      </w:r>
-      <w:r>
-        <w:fldChar w:fldCharType="separate"/>
-      </w:r>
-      <w:r>
-        <w:rPr>
-          <w:noProof/>
-        </w:rPr>
-        <w:t>8</w:t>
-      </w:r>
-      <w:r>
-        <w:fldChar w:fldCharType="end"/>
-      </w:r>
+      <w:fldSimple w:instr=" SEQ Tabelle \* ARABIC ">
+        <w:r>
+          <w:rPr>
+            <w:noProof/>
+          </w:rPr>
+          <w:t>8</w:t>
+        </w:r>
+      </w:fldSimple>
       <w:r>
         <w:t>: Request Informationen</w:t>
       </w:r>
@@ -11805,24 +11112,14 @@
       <w:r>
         <w:t xml:space="preserve">Tabelle </w:t>
       </w:r>
-      <w:r>
-        <w:fldChar w:fldCharType="begin"/>
-      </w:r>
-      <w:r>
-        <w:instrText xml:space="preserve"> SEQ Tabelle \* ARABIC </w:instrText>
-      </w:r>
-      <w:r>
-        <w:fldChar w:fldCharType="separate"/>
-      </w:r>
-      <w:r>
-        <w:rPr>
-          <w:noProof/>
-        </w:rPr>
-        <w:t>9</w:t>
-      </w:r>
-      <w:r>
-        <w:fldChar w:fldCharType="end"/>
-      </w:r>
+      <w:fldSimple w:instr=" SEQ Tabelle \* ARABIC ">
+        <w:r>
+          <w:rPr>
+            <w:noProof/>
+          </w:rPr>
+          <w:t>9</w:t>
+        </w:r>
+      </w:fldSimple>
       <w:r>
         <w:t>: Response Informationen</w:t>
       </w:r>
@@ -11949,15 +11246,7 @@
               <w:cnfStyle w:val="000000000000" w:firstRow="0" w:lastRow="0" w:firstColumn="0" w:lastColumn="0" w:oddVBand="0" w:evenVBand="0" w:oddHBand="0" w:evenHBand="0" w:firstRowFirstColumn="0" w:firstRowLastColumn="0" w:lastRowFirstColumn="0" w:lastRowLastColumn="0"/>
             </w:pPr>
             <w:r>
-              <w:t xml:space="preserve">  "</w:t>
-            </w:r>
-            <w:proofErr w:type="spellStart"/>
-            <w:r>
-              <w:t>newsletter_sets</w:t>
-            </w:r>
-            <w:proofErr w:type="spellEnd"/>
-            <w:r>
-              <w:t>":</w:t>
+              <w:t xml:space="preserve">  "newsletter_sets":</w:t>
             </w:r>
           </w:p>
           <w:p>
@@ -11984,62 +11273,44 @@
               <w:cnfStyle w:val="000000000000" w:firstRow="0" w:lastRow="0" w:firstColumn="0" w:lastColumn="0" w:oddVBand="0" w:evenVBand="0" w:oddHBand="0" w:evenHBand="0" w:firstRowFirstColumn="0" w:firstRowLastColumn="0" w:lastRowFirstColumn="0" w:lastRowLastColumn="0"/>
             </w:pPr>
             <w:r>
+              <w:t xml:space="preserve">      "id": 1,</w:t>
+            </w:r>
+          </w:p>
+          <w:p>
+            <w:pPr>
+              <w:keepNext/>
+              <w:cnfStyle w:val="000000000000" w:firstRow="0" w:lastRow="0" w:firstColumn="0" w:lastColumn="0" w:oddVBand="0" w:evenVBand="0" w:oddHBand="0" w:evenHBand="0" w:firstRowFirstColumn="0" w:firstRowLastColumn="0" w:lastRowFirstColumn="0" w:lastRowLastColumn="0"/>
+            </w:pPr>
+            <w:r>
+              <w:t xml:space="preserve">      "name": "Set 1",</w:t>
+            </w:r>
+          </w:p>
+          <w:p>
+            <w:pPr>
+              <w:keepNext/>
+              <w:cnfStyle w:val="000000000000" w:firstRow="0" w:lastRow="0" w:firstColumn="0" w:lastColumn="0" w:oddVBand="0" w:evenVBand="0" w:oddHBand="0" w:evenHBand="0" w:firstRowFirstColumn="0" w:firstRowLastColumn="0" w:lastRowFirstColumn="0" w:lastRowLastColumn="0"/>
+            </w:pPr>
+            <w:r>
+              <w:t xml:space="preserve">      "createdAt":</w:t>
+            </w:r>
+            <w:r>
+              <w:t>"2021-06-13 04:02:04"</w:t>
+            </w:r>
+            <w:r>
+              <w:t>,</w:t>
+            </w:r>
+          </w:p>
+          <w:p>
+            <w:pPr>
+              <w:keepNext/>
+              <w:cnfStyle w:val="000000000000" w:firstRow="0" w:lastRow="0" w:firstColumn="0" w:lastColumn="0" w:oddVBand="0" w:evenVBand="0" w:oddHBand="0" w:evenHBand="0" w:firstRowFirstColumn="0" w:firstRowLastColumn="0" w:lastRowFirstColumn="0" w:lastRowLastColumn="0"/>
+            </w:pPr>
+            <w:r>
               <w:t xml:space="preserve">      "</w:t>
             </w:r>
-            <w:proofErr w:type="spellStart"/>
-            <w:r>
-              <w:t>id</w:t>
-            </w:r>
-            <w:proofErr w:type="spellEnd"/>
-            <w:r>
-              <w:t>": 1,</w:t>
-            </w:r>
-          </w:p>
-          <w:p>
-            <w:pPr>
-              <w:keepNext/>
-              <w:cnfStyle w:val="000000000000" w:firstRow="0" w:lastRow="0" w:firstColumn="0" w:lastColumn="0" w:oddVBand="0" w:evenVBand="0" w:oddHBand="0" w:evenHBand="0" w:firstRowFirstColumn="0" w:firstRowLastColumn="0" w:lastRowFirstColumn="0" w:lastRowLastColumn="0"/>
-            </w:pPr>
-            <w:r>
-              <w:t xml:space="preserve">      "</w:t>
-            </w:r>
-            <w:proofErr w:type="spellStart"/>
-            <w:r>
-              <w:t>name</w:t>
-            </w:r>
-            <w:proofErr w:type="spellEnd"/>
-            <w:r>
-              <w:t>": "Set 1",</w:t>
-            </w:r>
-          </w:p>
-          <w:p>
-            <w:pPr>
-              <w:keepNext/>
-              <w:cnfStyle w:val="000000000000" w:firstRow="0" w:lastRow="0" w:firstColumn="0" w:lastColumn="0" w:oddVBand="0" w:evenVBand="0" w:oddHBand="0" w:evenHBand="0" w:firstRowFirstColumn="0" w:firstRowLastColumn="0" w:lastRowFirstColumn="0" w:lastRowLastColumn="0"/>
-            </w:pPr>
-            <w:r>
-              <w:t xml:space="preserve">      "createdAt":</w:t>
-            </w:r>
-            <w:r>
-              <w:t>"2021-06-13 04:02:04"</w:t>
-            </w:r>
-            <w:r>
-              <w:t>,</w:t>
-            </w:r>
-          </w:p>
-          <w:p>
-            <w:pPr>
-              <w:keepNext/>
-              <w:cnfStyle w:val="000000000000" w:firstRow="0" w:lastRow="0" w:firstColumn="0" w:lastColumn="0" w:oddVBand="0" w:evenVBand="0" w:oddHBand="0" w:evenHBand="0" w:firstRowFirstColumn="0" w:firstRowLastColumn="0" w:lastRowFirstColumn="0" w:lastRowLastColumn="0"/>
-            </w:pPr>
-            <w:r>
-              <w:t xml:space="preserve">      "</w:t>
-            </w:r>
-            <w:proofErr w:type="spellStart"/>
             <w:r>
               <w:t>updatedAt</w:t>
             </w:r>
-            <w:proofErr w:type="spellEnd"/>
             <w:r>
               <w:t xml:space="preserve">": </w:t>
             </w:r>
@@ -12143,34 +11414,10 @@
         <w:t>Mit diesem Beispiel wird das Newsletter-Album</w:t>
       </w:r>
       <w:r>
-        <w:t xml:space="preserve"> mit der </w:t>
-      </w:r>
-      <w:proofErr w:type="spellStart"/>
-      <w:r>
-        <w:t>id</w:t>
-      </w:r>
-      <w:proofErr w:type="spellEnd"/>
-      <w:r>
-        <w:t xml:space="preserve"> 1</w:t>
-      </w:r>
-      <w:r>
-        <w:t xml:space="preserve"> von «Set 1» auf «</w:t>
-      </w:r>
-      <w:proofErr w:type="spellStart"/>
-      <w:r>
-        <w:t>wonderful</w:t>
-      </w:r>
-      <w:proofErr w:type="spellEnd"/>
-      <w:r>
-        <w:t xml:space="preserve"> </w:t>
-      </w:r>
-      <w:proofErr w:type="spellStart"/>
-      <w:r>
-        <w:t>set</w:t>
-      </w:r>
-      <w:proofErr w:type="spellEnd"/>
-      <w:r>
-        <w:t>» umbenannt.</w:t>
+        <w:t xml:space="preserve"> mit der id 1</w:t>
+      </w:r>
+      <w:r>
+        <w:t xml:space="preserve"> von «Set 1» auf «wonderful set» umbenannt.</w:t>
       </w:r>
     </w:p>
     <w:p/>
@@ -12183,24 +11430,14 @@
       <w:r>
         <w:t xml:space="preserve">Tabelle </w:t>
       </w:r>
-      <w:r>
-        <w:fldChar w:fldCharType="begin"/>
-      </w:r>
-      <w:r>
-        <w:instrText xml:space="preserve"> SEQ Tabelle \* ARABIC </w:instrText>
-      </w:r>
-      <w:r>
-        <w:fldChar w:fldCharType="separate"/>
-      </w:r>
-      <w:r>
-        <w:rPr>
-          <w:noProof/>
-        </w:rPr>
-        <w:t>10</w:t>
-      </w:r>
-      <w:r>
-        <w:fldChar w:fldCharType="end"/>
-      </w:r>
+      <w:fldSimple w:instr=" SEQ Tabelle \* ARABIC ">
+        <w:r>
+          <w:rPr>
+            <w:noProof/>
+          </w:rPr>
+          <w:t>10</w:t>
+        </w:r>
+      </w:fldSimple>
       <w:r>
         <w:t>: Request Informationen für das Newsletter-Album Update.</w:t>
       </w:r>
@@ -12379,31 +11616,7 @@
               <w:cnfStyle w:val="000000000000" w:firstRow="0" w:lastRow="0" w:firstColumn="0" w:lastColumn="0" w:oddVBand="0" w:evenVBand="0" w:oddHBand="0" w:evenHBand="0" w:firstRowFirstColumn="0" w:firstRowLastColumn="0" w:lastRowFirstColumn="0" w:lastRowLastColumn="0"/>
             </w:pPr>
             <w:r>
-              <w:t>[</w:t>
-            </w:r>
-            <w:proofErr w:type="spellStart"/>
-            <w:r>
-              <w:t>name</w:t>
-            </w:r>
-            <w:proofErr w:type="spellEnd"/>
-            <w:r>
-              <w:t>="</w:t>
-            </w:r>
-            <w:proofErr w:type="spellStart"/>
-            <w:r>
-              <w:t>wonderful</w:t>
-            </w:r>
-            <w:proofErr w:type="spellEnd"/>
-            <w:r>
-              <w:t xml:space="preserve"> </w:t>
-            </w:r>
-            <w:proofErr w:type="spellStart"/>
-            <w:r>
-              <w:t>set</w:t>
-            </w:r>
-            <w:proofErr w:type="spellEnd"/>
-            <w:r>
-              <w:t>"]</w:t>
+              <w:t>[name="wonderful set"]</w:t>
             </w:r>
           </w:p>
         </w:tc>
@@ -12421,24 +11634,14 @@
         <w:lastRenderedPageBreak/>
         <w:t xml:space="preserve">Tabelle </w:t>
       </w:r>
-      <w:r>
-        <w:fldChar w:fldCharType="begin"/>
-      </w:r>
-      <w:r>
-        <w:instrText xml:space="preserve"> SEQ Tabelle \* ARABIC </w:instrText>
-      </w:r>
-      <w:r>
-        <w:fldChar w:fldCharType="separate"/>
-      </w:r>
-      <w:r>
-        <w:rPr>
-          <w:noProof/>
-        </w:rPr>
-        <w:t>11</w:t>
-      </w:r>
-      <w:r>
-        <w:fldChar w:fldCharType="end"/>
-      </w:r>
+      <w:fldSimple w:instr=" SEQ Tabelle \* ARABIC ">
+        <w:r>
+          <w:rPr>
+            <w:noProof/>
+          </w:rPr>
+          <w:t>11</w:t>
+        </w:r>
+      </w:fldSimple>
       <w:r>
         <w:t>: Response Informationen für das Newsletter-Album Update.</w:t>
       </w:r>
@@ -12569,15 +11772,7 @@
     </w:p>
     <w:p>
       <w:r>
-        <w:t xml:space="preserve">Die Abfrage aus diesem Beispiel löscht den Newsletter mit der </w:t>
-      </w:r>
-      <w:proofErr w:type="spellStart"/>
-      <w:r>
-        <w:t>id</w:t>
-      </w:r>
-      <w:proofErr w:type="spellEnd"/>
-      <w:r>
-        <w:t xml:space="preserve"> 1 mit all seinen Verbindungen.</w:t>
+        <w:t>Die Abfrage aus diesem Beispiel löscht den Newsletter mit der id 1 mit all seinen Verbindungen.</w:t>
       </w:r>
     </w:p>
     <w:p/>
@@ -12590,24 +11785,14 @@
       <w:r>
         <w:t xml:space="preserve">Tabelle </w:t>
       </w:r>
-      <w:r>
-        <w:fldChar w:fldCharType="begin"/>
-      </w:r>
-      <w:r>
-        <w:instrText xml:space="preserve"> SEQ Tabelle \* ARABIC </w:instrText>
-      </w:r>
-      <w:r>
-        <w:fldChar w:fldCharType="separate"/>
-      </w:r>
-      <w:r>
-        <w:rPr>
-          <w:noProof/>
-        </w:rPr>
-        <w:t>12</w:t>
-      </w:r>
-      <w:r>
-        <w:fldChar w:fldCharType="end"/>
-      </w:r>
+      <w:fldSimple w:instr=" SEQ Tabelle \* ARABIC ">
+        <w:r>
+          <w:rPr>
+            <w:noProof/>
+          </w:rPr>
+          <w:t>12</w:t>
+        </w:r>
+      </w:fldSimple>
       <w:r>
         <w:t>: Request Informationen für das Löschen eines Newsletters.</w:t>
       </w:r>
@@ -12770,24 +11955,14 @@
       <w:r>
         <w:t xml:space="preserve">Tabelle </w:t>
       </w:r>
-      <w:r>
-        <w:fldChar w:fldCharType="begin"/>
-      </w:r>
-      <w:r>
-        <w:instrText xml:space="preserve"> SEQ Tabelle \* ARABIC </w:instrText>
-      </w:r>
-      <w:r>
-        <w:fldChar w:fldCharType="separate"/>
-      </w:r>
-      <w:r>
-        <w:rPr>
-          <w:noProof/>
-        </w:rPr>
-        <w:t>13</w:t>
-      </w:r>
-      <w:r>
-        <w:fldChar w:fldCharType="end"/>
-      </w:r>
+      <w:fldSimple w:instr=" SEQ Tabelle \* ARABIC ">
+        <w:r>
+          <w:rPr>
+            <w:noProof/>
+          </w:rPr>
+          <w:t>13</w:t>
+        </w:r>
+      </w:fldSimple>
       <w:r>
         <w:t>: Response Informationen für das Newsletter-Album Update.</w:t>
       </w:r>
@@ -12919,36 +12094,12 @@
     </w:p>
     <w:p>
       <w:r>
-        <w:t xml:space="preserve">Jede Abfrage ist auf eine Rückgabe von 1000 Elementen limitiert. Dies </w:t>
-      </w:r>
-      <w:proofErr w:type="gramStart"/>
-      <w:r>
-        <w:t>heisst</w:t>
-      </w:r>
-      <w:proofErr w:type="gramEnd"/>
-      <w:r>
-        <w:t xml:space="preserve"> wenn eine Abfrage mehr als 1000 Elemente liefert, kommen trotzdem nur 1000 zurück. </w:t>
+        <w:t xml:space="preserve">Jede Abfrage ist auf eine Rückgabe von 1000 Elementen limitiert. Dies heisst wenn eine Abfrage mehr als 1000 Elemente liefert, kommen trotzdem nur 1000 zurück. </w:t>
       </w:r>
     </w:p>
     <w:p>
       <w:r>
-        <w:t>Wenn eine Abfrage trotzdem mehr Elemente liefern soll, kann dieser durch den Parameter ?</w:t>
-      </w:r>
-      <w:proofErr w:type="spellStart"/>
-      <w:r>
-        <w:t>limit</w:t>
-      </w:r>
-      <w:proofErr w:type="spellEnd"/>
-      <w:r>
-        <w:t>=2000 erweitert oder durch ?</w:t>
-      </w:r>
-      <w:proofErr w:type="spellStart"/>
-      <w:r>
-        <w:t>limit</w:t>
-      </w:r>
-      <w:proofErr w:type="spellEnd"/>
-      <w:r>
-        <w:t>=0 deaktiviert werden.</w:t>
+        <w:t>Wenn eine Abfrage trotzdem mehr Elemente liefern soll, kann dieser durch den Parameter ?limit=2000 erweitert oder durch ?limit=0 deaktiviert werden.</w:t>
       </w:r>
     </w:p>
     <w:p/>
@@ -12957,12 +12108,10 @@
         <w:pStyle w:val="berschrift3"/>
       </w:pPr>
       <w:bookmarkStart w:id="50" w:name="_Toc86527112"/>
-      <w:proofErr w:type="spellStart"/>
       <w:r>
         <w:t>Versionierungskonzept</w:t>
       </w:r>
       <w:bookmarkEnd w:id="50"/>
-      <w:proofErr w:type="spellEnd"/>
     </w:p>
     <w:p>
       <w:r>
@@ -13002,15 +12151,7 @@
         <w:t xml:space="preserve"> vorangestellt</w:t>
       </w:r>
       <w:r>
-        <w:t xml:space="preserve">, womit die jeweilige API-Version festgelegt wird. Damit die Versionen zentral verwaltet werden können, werden alle </w:t>
-      </w:r>
-      <w:proofErr w:type="spellStart"/>
-      <w:r>
-        <w:t>Requests</w:t>
-      </w:r>
-      <w:proofErr w:type="spellEnd"/>
-      <w:r>
-        <w:t>, bevor sie auf den jeweiligen Service treffen, über ein API Gateway geroutet.</w:t>
+        <w:t>, womit die jeweilige API-Version festgelegt wird. Damit die Versionen zentral verwaltet werden können, werden alle Requests, bevor sie auf den jeweiligen Service treffen, über ein API Gateway geroutet.</w:t>
       </w:r>
     </w:p>
     <w:p/>
@@ -13023,13 +12164,13 @@
         <w:br w:type="page"/>
       </w:r>
     </w:p>
-    <w:p/>
     <w:p>
       <w:pPr>
         <w:pStyle w:val="berschrift1"/>
       </w:pPr>
       <w:bookmarkStart w:id="51" w:name="_Toc86527113"/>
       <w:r>
+        <w:lastRenderedPageBreak/>
         <w:t>Abgabe</w:t>
       </w:r>
       <w:r>
@@ -13043,7 +12184,13 @@
       </w:pPr>
       <w:bookmarkStart w:id="52" w:name="_Toc86527114"/>
       <w:r>
-        <w:t>Vom Monol</w:t>
+        <w:t>Vo</w:t>
+      </w:r>
+      <w:r>
+        <w:t>n</w:t>
+      </w:r>
+      <w:r>
+        <w:t xml:space="preserve"> Monol</w:t>
       </w:r>
       <w:r>
         <w:t>i</w:t>
@@ -13055,34 +12202,28 @@
     </w:p>
     <w:p>
       <w:r>
-        <w:t xml:space="preserve">Wie bereits in der Einleitung beschrieben, die Ausgangslage des Monolithen ist das </w:t>
-      </w:r>
-      <w:proofErr w:type="spellStart"/>
-      <w:r>
-        <w:t>Concrete</w:t>
-      </w:r>
-      <w:proofErr w:type="spellEnd"/>
-      <w:r>
-        <w:t xml:space="preserve"> 5 CMS, ein modulbasiertes CMS. </w:t>
-      </w:r>
-      <w:r>
-        <w:t xml:space="preserve">In dieser Semesterarbeit liegt der </w:t>
-      </w:r>
-      <w:proofErr w:type="spellStart"/>
-      <w:r>
-        <w:t>Scope</w:t>
-      </w:r>
-      <w:proofErr w:type="spellEnd"/>
-      <w:r>
-        <w:t xml:space="preserve"> nur bei einem Modul, dem </w:t>
-      </w:r>
-      <w:proofErr w:type="spellStart"/>
-      <w:r>
-        <w:t>Newslettermodul</w:t>
-      </w:r>
-      <w:proofErr w:type="spellEnd"/>
-      <w:r>
-        <w:t xml:space="preserve">. Dieses wird wie bereits im Kapitel </w:t>
+        <w:t xml:space="preserve">Wie bereits in der Einleitung beschrieben, </w:t>
+      </w:r>
+      <w:r>
+        <w:t xml:space="preserve">ist </w:t>
+      </w:r>
+      <w:r>
+        <w:t xml:space="preserve">die Ausgangslage des Monolithen Concrete5, ein modulbasiertes CMS. </w:t>
+      </w:r>
+      <w:r>
+        <w:t>In dieser Semesterarbeit liegt der Scope nur bei einem Modul, dem Newslettermodul. Dieses wird</w:t>
+      </w:r>
+      <w:r>
+        <w:t>,</w:t>
+      </w:r>
+      <w:r>
+        <w:t xml:space="preserve"> wie bereits i</w:t>
+      </w:r>
+      <w:r>
+        <w:t>n</w:t>
+      </w:r>
+      <w:r>
+        <w:t xml:space="preserve"> Kapitel </w:t>
       </w:r>
       <w:r>
         <w:fldChar w:fldCharType="begin"/>
@@ -13100,7 +12241,13 @@
         <w:fldChar w:fldCharType="end"/>
       </w:r>
       <w:r>
-        <w:t xml:space="preserve"> beschrieben in Services zerlegt. Dies macht in dem Fall sicher Sinn.</w:t>
+        <w:t xml:space="preserve"> beschrieben</w:t>
+      </w:r>
+      <w:r>
+        <w:t>,</w:t>
+      </w:r>
+      <w:r>
+        <w:t xml:space="preserve"> in Services zerlegt. Dies macht in dem Fall sicher Sinn.</w:t>
       </w:r>
     </w:p>
     <w:p/>
@@ -13499,42 +12646,24 @@
       <w:r>
         <w:t xml:space="preserve">Abbildung </w:t>
       </w:r>
-      <w:r>
-        <w:fldChar w:fldCharType="begin"/>
-      </w:r>
-      <w:r>
-        <w:instrText xml:space="preserve"> SEQ Abbildung \* ARABIC </w:instrText>
-      </w:r>
-      <w:r>
-        <w:fldChar w:fldCharType="separate"/>
-      </w:r>
-      <w:r>
-        <w:rPr>
-          <w:noProof/>
-        </w:rPr>
-        <w:t>5</w:t>
-      </w:r>
-      <w:r>
-        <w:rPr>
-          <w:noProof/>
-        </w:rPr>
-        <w:fldChar w:fldCharType="end"/>
-      </w:r>
+      <w:fldSimple w:instr=" SEQ Abbildung \* ARABIC ">
+        <w:r>
+          <w:rPr>
+            <w:noProof/>
+          </w:rPr>
+          <w:t>5</w:t>
+        </w:r>
+      </w:fldSimple>
       <w:r>
         <w:t>: Monolith</w:t>
       </w:r>
       <w:r>
-        <w:t xml:space="preserve"> </w:t>
-      </w:r>
-      <w:proofErr w:type="spellStart"/>
-      <w:r>
-        <w:t>Concrete</w:t>
-      </w:r>
-      <w:proofErr w:type="spellEnd"/>
-      <w:r>
-        <w:t xml:space="preserve"> 5 CMS</w:t>
+        <w:t xml:space="preserve"> Concrete 5 CMS</w:t>
       </w:r>
       <w:bookmarkEnd w:id="53"/>
+      <w:r>
+        <w:t>. Im bisherigen Anwendungsfall ist das Newslettermodul eng mit dem CMS gekoppelt. Dies gilt es mit dieser Arbeit konzeptuell zu lösen.</w:t>
+      </w:r>
     </w:p>
     <w:p/>
     <w:p>
@@ -13562,13 +12691,8 @@
           <w:numId w:val="32"/>
         </w:numPr>
       </w:pPr>
-      <w:proofErr w:type="spellStart"/>
-      <w:r>
-        <w:t>Strangler</w:t>
-      </w:r>
-      <w:proofErr w:type="spellEnd"/>
-      <w:r>
-        <w:t xml:space="preserve"> Pattern</w:t>
+      <w:r>
+        <w:t>Strangler Pattern</w:t>
       </w:r>
       <w:r>
         <w:t xml:space="preserve"> (Teilerneuerung)</w:t>
@@ -13640,44 +12764,33 @@
       <w:r>
         <w:t xml:space="preserve">Abbildung </w:t>
       </w:r>
-      <w:r>
-        <w:fldChar w:fldCharType="begin"/>
-      </w:r>
-      <w:r>
-        <w:instrText xml:space="preserve"> SEQ Abbildung \* ARABIC </w:instrText>
-      </w:r>
-      <w:r>
-        <w:fldChar w:fldCharType="separate"/>
-      </w:r>
-      <w:r>
-        <w:rPr>
-          <w:noProof/>
-        </w:rPr>
-        <w:t>6</w:t>
-      </w:r>
-      <w:r>
-        <w:rPr>
-          <w:noProof/>
-        </w:rPr>
-        <w:fldChar w:fldCharType="end"/>
-      </w:r>
+      <w:fldSimple w:instr=" SEQ Abbildung \* ARABIC ">
+        <w:r>
+          <w:rPr>
+            <w:noProof/>
+          </w:rPr>
+          <w:t>6</w:t>
+        </w:r>
+      </w:fldSimple>
       <w:r>
         <w:t xml:space="preserve">: </w:t>
       </w:r>
-      <w:proofErr w:type="spellStart"/>
-      <w:r>
-        <w:t>Pipline</w:t>
-      </w:r>
-      <w:proofErr w:type="spellEnd"/>
-      <w:r>
-        <w:t xml:space="preserve"> </w:t>
-      </w:r>
-      <w:proofErr w:type="spellStart"/>
-      <w:r>
-        <w:t>stages</w:t>
+      <w:r>
+        <w:t xml:space="preserve">Die vier </w:t>
+      </w:r>
+      <w:r>
+        <w:t xml:space="preserve">Pipline </w:t>
+      </w:r>
+      <w:r>
+        <w:t>S</w:t>
+      </w:r>
+      <w:r>
+        <w:t>tages</w:t>
       </w:r>
       <w:bookmarkEnd w:id="55"/>
-      <w:proofErr w:type="spellEnd"/>
+      <w:r>
+        <w:t xml:space="preserve"> des Deployments.</w:t>
+      </w:r>
     </w:p>
     <w:p>
       <w:pPr>
@@ -13689,27 +12802,14 @@
         <w:lastRenderedPageBreak/>
         <w:t xml:space="preserve">Tabelle </w:t>
       </w:r>
-      <w:r>
-        <w:fldChar w:fldCharType="begin"/>
-      </w:r>
-      <w:r>
-        <w:instrText xml:space="preserve"> SEQ Tabelle \* ARABIC </w:instrText>
-      </w:r>
-      <w:r>
-        <w:fldChar w:fldCharType="separate"/>
-      </w:r>
-      <w:r>
-        <w:rPr>
-          <w:noProof/>
-        </w:rPr>
-        <w:t>14</w:t>
-      </w:r>
-      <w:r>
-        <w:rPr>
-          <w:noProof/>
-        </w:rPr>
-        <w:fldChar w:fldCharType="end"/>
-      </w:r>
+      <w:fldSimple w:instr=" SEQ Tabelle \* ARABIC ">
+        <w:r>
+          <w:rPr>
+            <w:noProof/>
+          </w:rPr>
+          <w:t>14</w:t>
+        </w:r>
+      </w:fldSimple>
       <w:r>
         <w:t>: Übersicht der CI / CD Stages</w:t>
       </w:r>
@@ -13773,13 +12873,8 @@
             <w:pPr>
               <w:keepNext/>
             </w:pPr>
-            <w:proofErr w:type="spellStart"/>
-            <w:r>
-              <w:t>Git</w:t>
-            </w:r>
-            <w:proofErr w:type="spellEnd"/>
-            <w:r>
-              <w:t xml:space="preserve"> Pull Request</w:t>
+            <w:r>
+              <w:t>Git Pull Request</w:t>
             </w:r>
           </w:p>
         </w:tc>
@@ -13793,34 +12888,10 @@
               <w:cnfStyle w:val="000000100000" w:firstRow="0" w:lastRow="0" w:firstColumn="0" w:lastColumn="0" w:oddVBand="0" w:evenVBand="0" w:oddHBand="1" w:evenHBand="0" w:firstRowFirstColumn="0" w:firstRowLastColumn="0" w:lastRowFirstColumn="0" w:lastRowLastColumn="0"/>
             </w:pPr>
             <w:r>
-              <w:t xml:space="preserve">Ein </w:t>
-            </w:r>
-            <w:proofErr w:type="spellStart"/>
-            <w:r>
-              <w:t>Git</w:t>
-            </w:r>
-            <w:proofErr w:type="spellEnd"/>
-            <w:r>
-              <w:t xml:space="preserve"> </w:t>
-            </w:r>
-            <w:proofErr w:type="spellStart"/>
-            <w:r>
-              <w:t>Pullrequest</w:t>
-            </w:r>
-            <w:proofErr w:type="spellEnd"/>
-            <w:r>
-              <w:t xml:space="preserve"> triggert die Pipeline</w:t>
-            </w:r>
-            <w:r>
-              <w:t xml:space="preserve">. Mittels </w:t>
-            </w:r>
-            <w:proofErr w:type="spellStart"/>
-            <w:r>
-              <w:t>SemVer</w:t>
-            </w:r>
-            <w:proofErr w:type="spellEnd"/>
-            <w:r>
-              <w:t xml:space="preserve"> wird versioniert. So kann gesteuert werden, welche Releases produktiv werden. </w:t>
+              <w:t>Ein Git Pullrequest triggert die Pipeline</w:t>
+            </w:r>
+            <w:r>
+              <w:t xml:space="preserve">. Mittels SemVer wird versioniert. So kann gesteuert werden, welche Releases produktiv werden. </w:t>
             </w:r>
           </w:p>
         </w:tc>
@@ -13838,11 +12909,9 @@
             <w:pPr>
               <w:keepNext/>
             </w:pPr>
-            <w:proofErr w:type="spellStart"/>
             <w:r>
               <w:t>Build</w:t>
             </w:r>
-            <w:proofErr w:type="spellEnd"/>
           </w:p>
         </w:tc>
         <w:tc>
@@ -13855,23 +12924,7 @@
               <w:cnfStyle w:val="000000000000" w:firstRow="0" w:lastRow="0" w:firstColumn="0" w:lastColumn="0" w:oddVBand="0" w:evenVBand="0" w:oddHBand="0" w:evenHBand="0" w:firstRowFirstColumn="0" w:firstRowLastColumn="0" w:lastRowFirstColumn="0" w:lastRowLastColumn="0"/>
             </w:pPr>
             <w:r>
-              <w:t xml:space="preserve">Im </w:t>
-            </w:r>
-            <w:proofErr w:type="spellStart"/>
-            <w:r>
-              <w:t>Build</w:t>
-            </w:r>
-            <w:proofErr w:type="spellEnd"/>
-            <w:r>
-              <w:t xml:space="preserve"> Stage wird der Code zusammen mit den notwendigen </w:t>
-            </w:r>
-            <w:proofErr w:type="spellStart"/>
-            <w:r>
-              <w:t>Artifacts</w:t>
-            </w:r>
-            <w:proofErr w:type="spellEnd"/>
-            <w:r>
-              <w:t xml:space="preserve"> in Container kopiert und das Container Setup anschliessend gestartet.</w:t>
+              <w:t>Im Build Stage wird der Code zusammen mit den notwendigen Artifacts in Container kopiert und das Container Setup anschliessend gestartet.</w:t>
             </w:r>
           </w:p>
         </w:tc>
@@ -13911,15 +12964,7 @@
               <w:t>Teststage</w:t>
             </w:r>
             <w:r>
-              <w:t xml:space="preserve"> werden statische Codetests, </w:t>
-            </w:r>
-            <w:proofErr w:type="spellStart"/>
-            <w:r>
-              <w:t>UnitTests</w:t>
-            </w:r>
-            <w:proofErr w:type="spellEnd"/>
-            <w:r>
-              <w:t xml:space="preserve"> sowie die API Integrationstests ausgeführt</w:t>
+              <w:t xml:space="preserve"> werden statische Codetests, UnitTests sowie die API Integrationstests ausgeführt</w:t>
             </w:r>
             <w:r>
               <w:t>.</w:t>
@@ -13955,15 +13000,7 @@
               <w:cnfStyle w:val="000000000000" w:firstRow="0" w:lastRow="0" w:firstColumn="0" w:lastColumn="0" w:oddVBand="0" w:evenVBand="0" w:oddHBand="0" w:evenHBand="0" w:firstRowFirstColumn="0" w:firstRowLastColumn="0" w:lastRowFirstColumn="0" w:lastRowLastColumn="0"/>
             </w:pPr>
             <w:r>
-              <w:t xml:space="preserve">Erst wenn alle Tests erfolgreich durchgelaufen sind, werden die Container mittels Blue / Green Deployment in die produktive Umgebung </w:t>
-            </w:r>
-            <w:proofErr w:type="spellStart"/>
-            <w:r>
-              <w:t>deployed</w:t>
-            </w:r>
-            <w:proofErr w:type="spellEnd"/>
-            <w:r>
-              <w:t xml:space="preserve">. </w:t>
+              <w:t xml:space="preserve">Erst wenn alle Tests erfolgreich durchgelaufen sind, werden die Container mittels Blue / Green Deployment in die produktive Umgebung deployed. </w:t>
             </w:r>
           </w:p>
         </w:tc>
@@ -13975,27 +13012,14 @@
         <w:pStyle w:val="berschrift3"/>
       </w:pPr>
       <w:bookmarkStart w:id="57" w:name="_Toc86527116"/>
-      <w:proofErr w:type="spellStart"/>
-      <w:r>
-        <w:t>Branching</w:t>
-      </w:r>
-      <w:proofErr w:type="spellEnd"/>
-      <w:r>
-        <w:t xml:space="preserve"> Strategie</w:t>
+      <w:r>
+        <w:t>Branching Strategie</w:t>
       </w:r>
       <w:bookmarkEnd w:id="57"/>
     </w:p>
     <w:p>
       <w:r>
-        <w:t xml:space="preserve">Bei diesem Projekt wird ein </w:t>
-      </w:r>
-      <w:proofErr w:type="spellStart"/>
-      <w:r>
-        <w:t>Git</w:t>
-      </w:r>
-      <w:proofErr w:type="spellEnd"/>
-      <w:r>
-        <w:t xml:space="preserve">-Repository mit </w:t>
+        <w:t xml:space="preserve">Bei diesem Projekt wird ein Git-Repository mit </w:t>
       </w:r>
       <w:r>
         <w:t>nur einem</w:t>
@@ -14025,23 +13049,10 @@
         <w:t>seine eigenen Feature</w:t>
       </w:r>
       <w:r>
-        <w:t xml:space="preserve"> </w:t>
-      </w:r>
-      <w:proofErr w:type="spellStart"/>
-      <w:r>
-        <w:t>Branches</w:t>
-      </w:r>
-      <w:proofErr w:type="spellEnd"/>
-      <w:r>
-        <w:t xml:space="preserve"> und </w:t>
-      </w:r>
-      <w:proofErr w:type="spellStart"/>
-      <w:r>
-        <w:t>merged</w:t>
-      </w:r>
-      <w:proofErr w:type="spellEnd"/>
-      <w:r>
-        <w:t xml:space="preserve"> diese dann in den Main Branch.</w:t>
+        <w:t xml:space="preserve"> Branches</w:t>
+      </w:r>
+      <w:r>
+        <w:t xml:space="preserve"> und merged diese dann in den Main Branch.</w:t>
       </w:r>
       <w:r>
         <w:t xml:space="preserve"> Zusätzlich hat jeder Entwickler die Möglichkeit sich aus seinem </w:t>
@@ -14053,23 +13064,7 @@
         <w:t xml:space="preserve"> Branch </w:t>
       </w:r>
       <w:r>
-        <w:t xml:space="preserve">mittels </w:t>
-      </w:r>
-      <w:proofErr w:type="spellStart"/>
-      <w:r>
-        <w:t>SemVer</w:t>
-      </w:r>
-      <w:proofErr w:type="spellEnd"/>
-      <w:r>
-        <w:t xml:space="preserve"> eine Testumgebung seines aktuellen Codes deployen zu lassen. Dabei werden alle Stages ausgeführt, auch alle Tests. Der Unterschied zur Produktion ist jedoch, dass auch bei fehlerhaften Tests </w:t>
-      </w:r>
-      <w:proofErr w:type="spellStart"/>
-      <w:r>
-        <w:t>deployed</w:t>
-      </w:r>
-      <w:proofErr w:type="spellEnd"/>
-      <w:r>
-        <w:t xml:space="preserve"> wird.</w:t>
+        <w:t>mittels SemVer eine Testumgebung seines aktuellen Codes deployen zu lassen. Dabei werden alle Stages ausgeführt, auch alle Tests. Der Unterschied zur Produktion ist jedoch, dass auch bei fehlerhaften Tests deployed wird.</w:t>
       </w:r>
     </w:p>
     <w:p/>
@@ -14082,36 +13077,18 @@
       <w:r>
         <w:t xml:space="preserve">Tabelle </w:t>
       </w:r>
-      <w:r>
-        <w:fldChar w:fldCharType="begin"/>
-      </w:r>
-      <w:r>
-        <w:instrText xml:space="preserve"> SEQ Tabelle \* ARABIC </w:instrText>
-      </w:r>
-      <w:r>
-        <w:fldChar w:fldCharType="separate"/>
-      </w:r>
-      <w:r>
-        <w:rPr>
-          <w:noProof/>
-        </w:rPr>
-        <w:t>15</w:t>
-      </w:r>
-      <w:r>
-        <w:rPr>
-          <w:noProof/>
-        </w:rPr>
-        <w:fldChar w:fldCharType="end"/>
-      </w:r>
-      <w:r>
-        <w:t xml:space="preserve">: Übersicht der </w:t>
-      </w:r>
-      <w:proofErr w:type="spellStart"/>
-      <w:r>
-        <w:t>Branches</w:t>
+      <w:fldSimple w:instr=" SEQ Tabelle \* ARABIC ">
+        <w:r>
+          <w:rPr>
+            <w:noProof/>
+          </w:rPr>
+          <w:t>15</w:t>
+        </w:r>
+      </w:fldSimple>
+      <w:r>
+        <w:t>: Übersicht der Branches</w:t>
       </w:r>
       <w:bookmarkEnd w:id="58"/>
-      <w:proofErr w:type="spellEnd"/>
     </w:p>
     <w:tbl>
       <w:tblPr>
@@ -14137,11 +13114,9 @@
             <w:pPr>
               <w:keepNext/>
             </w:pPr>
-            <w:proofErr w:type="spellStart"/>
             <w:r>
               <w:t>Branchname</w:t>
             </w:r>
-            <w:proofErr w:type="spellEnd"/>
           </w:p>
         </w:tc>
         <w:tc>
@@ -14187,13 +13162,8 @@
               <w:keepNext/>
               <w:cnfStyle w:val="000000100000" w:firstRow="0" w:lastRow="0" w:firstColumn="0" w:lastColumn="0" w:oddVBand="0" w:evenVBand="0" w:oddHBand="1" w:evenHBand="0" w:firstRowFirstColumn="0" w:firstRowLastColumn="0" w:lastRowFirstColumn="0" w:lastRowLastColumn="0"/>
             </w:pPr>
-            <w:proofErr w:type="spellStart"/>
-            <w:r>
-              <w:t>Git</w:t>
-            </w:r>
-            <w:proofErr w:type="spellEnd"/>
-            <w:r>
-              <w:t>-Branch für die produktiven Versionen.</w:t>
+            <w:r>
+              <w:t>Git-Branch für die produktiven Versionen.</w:t>
             </w:r>
           </w:p>
         </w:tc>
@@ -14211,19 +13181,9 @@
             <w:pPr>
               <w:keepNext/>
             </w:pPr>
-            <w:proofErr w:type="spellStart"/>
-            <w:r>
-              <w:t>Dev</w:t>
-            </w:r>
-            <w:proofErr w:type="spellEnd"/>
-            <w:r>
-              <w:t>-feature-</w:t>
-            </w:r>
-            <w:proofErr w:type="spellStart"/>
-            <w:r>
-              <w:t>xy</w:t>
-            </w:r>
-            <w:proofErr w:type="spellEnd"/>
+            <w:r>
+              <w:t>Dev-feature-xy</w:t>
+            </w:r>
           </w:p>
         </w:tc>
         <w:tc>
@@ -14236,23 +13196,7 @@
               <w:cnfStyle w:val="000000000000" w:firstRow="0" w:lastRow="0" w:firstColumn="0" w:lastColumn="0" w:oddVBand="0" w:evenVBand="0" w:oddHBand="0" w:evenHBand="0" w:firstRowFirstColumn="0" w:firstRowLastColumn="0" w:lastRowFirstColumn="0" w:lastRowLastColumn="0"/>
             </w:pPr>
             <w:r>
-              <w:t xml:space="preserve">Beginnt ein Branch mit </w:t>
-            </w:r>
-            <w:proofErr w:type="spellStart"/>
-            <w:r>
-              <w:t>dev</w:t>
-            </w:r>
-            <w:proofErr w:type="spellEnd"/>
-            <w:r>
-              <w:t xml:space="preserve">, wird das komplette Setup </w:t>
-            </w:r>
-            <w:proofErr w:type="spellStart"/>
-            <w:r>
-              <w:t>deployed</w:t>
-            </w:r>
-            <w:proofErr w:type="spellEnd"/>
-            <w:r>
-              <w:t>, jedoch ohne Abbruch bei fehlerhaften Tests.</w:t>
+              <w:t>Beginnt ein Branch mit dev, wird das komplette Setup deployed, jedoch ohne Abbruch bei fehlerhaften Tests.</w:t>
             </w:r>
           </w:p>
         </w:tc>
@@ -14264,51 +13208,20 @@
         <w:pStyle w:val="berschrift3"/>
       </w:pPr>
       <w:bookmarkStart w:id="59" w:name="_Toc86527117"/>
-      <w:proofErr w:type="spellStart"/>
       <w:r>
         <w:t>SemVer</w:t>
       </w:r>
       <w:bookmarkEnd w:id="59"/>
-      <w:proofErr w:type="spellEnd"/>
     </w:p>
     <w:p>
       <w:r>
-        <w:t xml:space="preserve">Mittels </w:t>
-      </w:r>
-      <w:proofErr w:type="spellStart"/>
-      <w:r>
-        <w:t>Semanti</w:t>
+        <w:t>Mittels Semanti</w:t>
       </w:r>
       <w:r>
         <w:t>c</w:t>
       </w:r>
-      <w:proofErr w:type="spellEnd"/>
-      <w:r>
-        <w:t xml:space="preserve"> </w:t>
-      </w:r>
-      <w:proofErr w:type="spellStart"/>
-      <w:r>
-        <w:t>Versioning</w:t>
-      </w:r>
-      <w:proofErr w:type="spellEnd"/>
-      <w:r>
-        <w:t xml:space="preserve"> wird gesteuert, welche Pull </w:t>
-      </w:r>
-      <w:proofErr w:type="spellStart"/>
-      <w:r>
-        <w:t>Requests</w:t>
-      </w:r>
-      <w:proofErr w:type="spellEnd"/>
-      <w:r>
-        <w:t xml:space="preserve"> auf die Produktion </w:t>
-      </w:r>
-      <w:proofErr w:type="spellStart"/>
-      <w:r>
-        <w:t>deployed</w:t>
-      </w:r>
-      <w:proofErr w:type="spellEnd"/>
-      <w:r>
-        <w:t xml:space="preserve"> werden und welche Releases nur Beta oder Alpha </w:t>
+      <w:r>
+        <w:t xml:space="preserve"> Versioning wird gesteuert, welche Pull Requests auf die Produktion deployed werden und welche Releases nur Beta oder Alpha </w:t>
       </w:r>
       <w:r>
         <w:t>Releases</w:t>
@@ -14334,37 +13247,16 @@
         <w:lastRenderedPageBreak/>
         <w:t xml:space="preserve">Tabelle </w:t>
       </w:r>
-      <w:r>
-        <w:fldChar w:fldCharType="begin"/>
-      </w:r>
-      <w:r>
-        <w:instrText xml:space="preserve"> SEQ Tabelle \* ARABIC </w:instrText>
-      </w:r>
-      <w:r>
-        <w:fldChar w:fldCharType="separate"/>
-      </w:r>
-      <w:r>
-        <w:rPr>
-          <w:noProof/>
-        </w:rPr>
-        <w:t>16</w:t>
-      </w:r>
-      <w:r>
-        <w:rPr>
-          <w:noProof/>
-        </w:rPr>
-        <w:fldChar w:fldCharType="end"/>
-      </w:r>
-      <w:r>
-        <w:t xml:space="preserve">: </w:t>
-      </w:r>
-      <w:proofErr w:type="spellStart"/>
-      <w:r>
-        <w:t>SemVer</w:t>
-      </w:r>
-      <w:proofErr w:type="spellEnd"/>
-      <w:r>
-        <w:t xml:space="preserve"> Keyword Übersicht</w:t>
+      <w:fldSimple w:instr=" SEQ Tabelle \* ARABIC ">
+        <w:r>
+          <w:rPr>
+            <w:noProof/>
+          </w:rPr>
+          <w:t>16</w:t>
+        </w:r>
+      </w:fldSimple>
+      <w:r>
+        <w:t>: SemVer Keyword Übersicht</w:t>
       </w:r>
       <w:bookmarkEnd w:id="60"/>
       <w:r>
@@ -14395,13 +13287,8 @@
             <w:pPr>
               <w:keepNext/>
             </w:pPr>
-            <w:proofErr w:type="spellStart"/>
-            <w:r>
-              <w:t>SemVer</w:t>
-            </w:r>
-            <w:proofErr w:type="spellEnd"/>
-            <w:r>
-              <w:t xml:space="preserve"> Keyword</w:t>
+            <w:r>
+              <w:t>SemVer Keyword</w:t>
             </w:r>
           </w:p>
         </w:tc>
@@ -14501,23 +13388,7 @@
               <w:cnfStyle w:val="000000100000" w:firstRow="0" w:lastRow="0" w:firstColumn="0" w:lastColumn="0" w:oddVBand="0" w:evenVBand="0" w:oddHBand="1" w:evenHBand="0" w:firstRowFirstColumn="0" w:firstRowLastColumn="0" w:lastRowFirstColumn="0" w:lastRowLastColumn="0"/>
             </w:pPr>
             <w:r>
-              <w:t xml:space="preserve">Beginnt ein </w:t>
-            </w:r>
-            <w:proofErr w:type="spellStart"/>
-            <w:r>
-              <w:t>Pullrequest</w:t>
-            </w:r>
-            <w:proofErr w:type="spellEnd"/>
-            <w:r>
-              <w:t xml:space="preserve"> mit </w:t>
-            </w:r>
-            <w:proofErr w:type="spellStart"/>
-            <w:r>
-              <w:t>Prod</w:t>
-            </w:r>
-            <w:proofErr w:type="spellEnd"/>
-            <w:r>
-              <w:t xml:space="preserve"> und wird der Main Branch als Ziel angegeben, werden die Änderungen in die Produktion eingespielt. Dabei wird auch die Versionierung mittels Tags automatisiert vorgenommen.</w:t>
+              <w:t>Beginnt ein Pullrequest mit Prod und wird der Main Branch als Ziel angegeben, werden die Änderungen in die Produktion eingespielt. Dabei wird auch die Versionierung mittels Tags automatisiert vorgenommen.</w:t>
             </w:r>
           </w:p>
           <w:p>
@@ -14583,15 +13454,7 @@
               <w:cnfStyle w:val="000000000000" w:firstRow="0" w:lastRow="0" w:firstColumn="0" w:lastColumn="0" w:oddVBand="0" w:evenVBand="0" w:oddHBand="0" w:evenHBand="0" w:firstRowFirstColumn="0" w:firstRowLastColumn="0" w:lastRowFirstColumn="0" w:lastRowLastColumn="0"/>
             </w:pPr>
             <w:r>
-              <w:t xml:space="preserve">Beginnt ein Commit mit </w:t>
-            </w:r>
-            <w:proofErr w:type="spellStart"/>
-            <w:r>
-              <w:t>Dev</w:t>
-            </w:r>
-            <w:proofErr w:type="spellEnd"/>
-            <w:r>
-              <w:t>, so wird</w:t>
+              <w:t>Beginnt ein Commit mit Dev, so wird</w:t>
             </w:r>
             <w:r>
               <w:t xml:space="preserve"> eine </w:t>
@@ -14615,15 +13478,43 @@
     <w:p/>
     <w:p>
       <w:r>
-        <w:t xml:space="preserve">Die Versionierung ist in diesem Projekt so definiert, dass Versionen in die Produktive Umgebung anders handhabt werden als Versionen in die «eigene» </w:t>
-      </w:r>
-      <w:proofErr w:type="spellStart"/>
-      <w:r>
-        <w:t>Dev</w:t>
-      </w:r>
-      <w:proofErr w:type="spellEnd"/>
-      <w:r>
-        <w:t xml:space="preserve"> Umgebung. </w:t>
+        <w:t xml:space="preserve">Die Versionierung ist in diesem Projekt so definiert, dass Versionen </w:t>
+      </w:r>
+      <w:r>
+        <w:t>der</w:t>
+      </w:r>
+      <w:r>
+        <w:t xml:space="preserve"> Produktive</w:t>
+      </w:r>
+      <w:r>
+        <w:t>n</w:t>
+      </w:r>
+      <w:r>
+        <w:t xml:space="preserve"> Umgebung anders </w:t>
+      </w:r>
+      <w:r>
+        <w:t>ge</w:t>
+      </w:r>
+      <w:r>
+        <w:t>handhabt werden</w:t>
+      </w:r>
+      <w:r>
+        <w:t>,</w:t>
+      </w:r>
+      <w:r>
+        <w:t xml:space="preserve"> als Versionen </w:t>
+      </w:r>
+      <w:r>
+        <w:t>der</w:t>
+      </w:r>
+      <w:r>
+        <w:t xml:space="preserve"> «eigene</w:t>
+      </w:r>
+      <w:r>
+        <w:t>n</w:t>
+      </w:r>
+      <w:r>
+        <w:t xml:space="preserve">» Dev Umgebung. </w:t>
       </w:r>
     </w:p>
     <w:p/>
@@ -14636,36 +13527,18 @@
       <w:r>
         <w:t xml:space="preserve">Tabelle </w:t>
       </w:r>
-      <w:r>
-        <w:fldChar w:fldCharType="begin"/>
-      </w:r>
-      <w:r>
-        <w:instrText xml:space="preserve"> SEQ Tabelle \* ARABIC </w:instrText>
-      </w:r>
-      <w:r>
-        <w:fldChar w:fldCharType="separate"/>
-      </w:r>
-      <w:r>
-        <w:rPr>
-          <w:noProof/>
-        </w:rPr>
-        <w:t>17</w:t>
-      </w:r>
-      <w:r>
-        <w:rPr>
-          <w:noProof/>
-        </w:rPr>
-        <w:fldChar w:fldCharType="end"/>
-      </w:r>
-      <w:r>
-        <w:t xml:space="preserve">: </w:t>
-      </w:r>
-      <w:proofErr w:type="spellStart"/>
-      <w:r>
-        <w:t>Versionierunsschema</w:t>
+      <w:fldSimple w:instr=" SEQ Tabelle \* ARABIC ">
+        <w:r>
+          <w:rPr>
+            <w:noProof/>
+          </w:rPr>
+          <w:t>17</w:t>
+        </w:r>
+      </w:fldSimple>
+      <w:r>
+        <w:t>: Versionierunsschema</w:t>
       </w:r>
       <w:bookmarkEnd w:id="61"/>
-      <w:proofErr w:type="spellEnd"/>
     </w:p>
     <w:tbl>
       <w:tblPr>
@@ -14706,11 +13579,9 @@
               <w:keepNext/>
               <w:cnfStyle w:val="100000000000" w:firstRow="1" w:lastRow="0" w:firstColumn="0" w:lastColumn="0" w:oddVBand="0" w:evenVBand="0" w:oddHBand="0" w:evenHBand="0" w:firstRowFirstColumn="0" w:firstRowLastColumn="0" w:lastRowFirstColumn="0" w:lastRowLastColumn="0"/>
             </w:pPr>
-            <w:proofErr w:type="spellStart"/>
             <w:r>
               <w:t>Versionierungsschema</w:t>
             </w:r>
-            <w:proofErr w:type="spellEnd"/>
           </w:p>
         </w:tc>
         <w:tc>
@@ -14781,7 +13652,34 @@
               <w:cnfStyle w:val="000000100000" w:firstRow="0" w:lastRow="0" w:firstColumn="0" w:lastColumn="0" w:oddVBand="0" w:evenVBand="0" w:oddHBand="1" w:evenHBand="0" w:firstRowFirstColumn="0" w:firstRowLastColumn="0" w:lastRowFirstColumn="0" w:lastRowLastColumn="0"/>
             </w:pPr>
             <w:r>
-              <w:t>Beim Beispiel links steht die 1 für Major, die 2 für Minor und die 3 für Patch. Je nach dem was ein Entwickler in den Pull-Request schreibt, wird die entsprechende Zahl um eins erhöht.</w:t>
+              <w:t xml:space="preserve">Beim Beispiel links steht die </w:t>
+            </w:r>
+            <w:r>
+              <w:rPr>
+                <w:rFonts w:ascii="Courier New" w:hAnsi="Courier New" w:cs="Courier New"/>
+              </w:rPr>
+              <w:t>1</w:t>
+            </w:r>
+            <w:r>
+              <w:t xml:space="preserve"> für Major, die </w:t>
+            </w:r>
+            <w:r>
+              <w:rPr>
+                <w:rFonts w:ascii="Courier New" w:hAnsi="Courier New" w:cs="Courier New"/>
+              </w:rPr>
+              <w:t>2</w:t>
+            </w:r>
+            <w:r>
+              <w:t xml:space="preserve"> für Minor und die </w:t>
+            </w:r>
+            <w:r>
+              <w:rPr>
+                <w:rFonts w:ascii="Courier New" w:hAnsi="Courier New" w:cs="Courier New"/>
+              </w:rPr>
+              <w:t>3</w:t>
+            </w:r>
+            <w:r>
+              <w:t xml:space="preserve"> für Patch. Je nach dem was ein Entwickler in den Pull-Request schreibt, wird die entsprechende Zahl um eins erhöht.</w:t>
             </w:r>
           </w:p>
         </w:tc>
@@ -14799,11 +13697,9 @@
             <w:pPr>
               <w:keepNext/>
             </w:pPr>
-            <w:proofErr w:type="spellStart"/>
             <w:r>
               <w:t>Dev</w:t>
             </w:r>
-            <w:proofErr w:type="spellEnd"/>
           </w:p>
         </w:tc>
         <w:tc>
@@ -14830,23 +13726,22 @@
               <w:cnfStyle w:val="000000000000" w:firstRow="0" w:lastRow="0" w:firstColumn="0" w:lastColumn="0" w:oddVBand="0" w:evenVBand="0" w:oddHBand="0" w:evenHBand="0" w:firstRowFirstColumn="0" w:firstRowLastColumn="0" w:lastRowFirstColumn="0" w:lastRowLastColumn="0"/>
             </w:pPr>
             <w:r>
-              <w:t xml:space="preserve">Bei den </w:t>
-            </w:r>
-            <w:proofErr w:type="spellStart"/>
-            <w:r>
-              <w:t>Dev</w:t>
-            </w:r>
-            <w:proofErr w:type="spellEnd"/>
-            <w:r>
-              <w:t xml:space="preserve"> </w:t>
-            </w:r>
-            <w:proofErr w:type="spellStart"/>
-            <w:r>
-              <w:t>Branches</w:t>
-            </w:r>
-            <w:proofErr w:type="spellEnd"/>
-            <w:r>
-              <w:t xml:space="preserve"> wird die jeweils aktuelle Version gewählt und danach ein -beta- und eine Zahl beginnend bei eins gewählt. Die Zahl wird jeweils bei jedem Commit um 1 erhöht. </w:t>
+              <w:t>Bei den Dev Branches wird die jeweils aktuelle Version gewählt</w:t>
+            </w:r>
+            <w:r>
+              <w:t>,</w:t>
+            </w:r>
+            <w:r>
+              <w:t xml:space="preserve"> danach ein </w:t>
+            </w:r>
+            <w:r>
+              <w:rPr>
+                <w:rFonts w:ascii="Courier New" w:hAnsi="Courier New" w:cs="Courier New"/>
+              </w:rPr>
+              <w:t>-beta-</w:t>
+            </w:r>
+            <w:r>
+              <w:t xml:space="preserve"> und eine Zahl beginnend bei eins gewählt. Die Zahl wird jeweils bei jedem Commit um 1 erhöht. </w:t>
             </w:r>
           </w:p>
         </w:tc>
@@ -14858,44 +13753,59 @@
         <w:pStyle w:val="berschrift3"/>
       </w:pPr>
       <w:bookmarkStart w:id="62" w:name="_Toc86527118"/>
-      <w:proofErr w:type="spellStart"/>
       <w:r>
         <w:t>Build</w:t>
       </w:r>
       <w:bookmarkEnd w:id="62"/>
-      <w:proofErr w:type="spellEnd"/>
     </w:p>
     <w:p>
       <w:r>
-        <w:t xml:space="preserve">Da für eine </w:t>
+        <w:t xml:space="preserve">Da </w:t>
+      </w:r>
+      <w:r>
+        <w:t>die Codebasis der vorliegenden</w:t>
+      </w:r>
+      <w:r>
+        <w:t xml:space="preserve"> </w:t>
       </w:r>
       <w:r>
         <w:t>Webapplikation</w:t>
       </w:r>
       <w:r>
-        <w:t xml:space="preserve"> kein eigentliches </w:t>
-      </w:r>
-      <w:proofErr w:type="spellStart"/>
-      <w:r>
-        <w:t>Build</w:t>
-      </w:r>
-      <w:proofErr w:type="spellEnd"/>
-      <w:r>
-        <w:t xml:space="preserve"> im Sinne von </w:t>
+        <w:t xml:space="preserve"> in PHP</w:t>
+      </w:r>
+      <w:r>
+        <w:t xml:space="preserve"> </w:t>
+      </w:r>
+      <w:r>
+        <w:t xml:space="preserve">geschrieben ist, ist </w:t>
+      </w:r>
+      <w:r>
+        <w:t>kein eigentliche</w:t>
+      </w:r>
+      <w:r>
+        <w:t>r</w:t>
+      </w:r>
+      <w:r>
+        <w:t xml:space="preserve"> Build im Sinne von </w:t>
       </w:r>
       <w:r>
         <w:t>kompilieren</w:t>
       </w:r>
       <w:r>
-        <w:t xml:space="preserve"> nötig ist, werden in diesem Stage alle externen Pakete heruntergeladen und im Artefakt Repository gespeichert. Mindestens die letzten 5 Versionen der Pakete bleiben dort verfügbar. Jedoch mindestens so lange wie sie von einem </w:t>
-      </w:r>
-      <w:proofErr w:type="spellStart"/>
-      <w:r>
-        <w:t>Build</w:t>
-      </w:r>
-      <w:proofErr w:type="spellEnd"/>
-      <w:r>
-        <w:t xml:space="preserve"> verwendet werden.</w:t>
+        <w:t xml:space="preserve"> nötig</w:t>
+      </w:r>
+      <w:r>
+        <w:t>. Stattdessen</w:t>
+      </w:r>
+      <w:r>
+        <w:t xml:space="preserve"> werden in diesem Stage alle externen Pakete heruntergeladen und im Artefakt Repository gespeichert. Mindestens die letzten 5 Versionen der Pakete bleiben dort verfügbar. Jedoch mindestens so lange</w:t>
+      </w:r>
+      <w:r>
+        <w:t>,</w:t>
+      </w:r>
+      <w:r>
+        <w:t xml:space="preserve"> wie sie von einem Build verwendet werden.</w:t>
       </w:r>
     </w:p>
     <w:p>
@@ -14906,7 +13816,19 @@
         <w:t>,</w:t>
       </w:r>
       <w:r>
-        <w:t xml:space="preserve"> in diese wird der Sourcecode und die entsprechenden Pakete gepackt.</w:t>
+        <w:t xml:space="preserve"> in </w:t>
+      </w:r>
+      <w:r>
+        <w:t xml:space="preserve">welche </w:t>
+      </w:r>
+      <w:r>
+        <w:t>der Sourcecode und die entsprechenden Pakete gepackt</w:t>
+      </w:r>
+      <w:r>
+        <w:t xml:space="preserve"> werden</w:t>
+      </w:r>
+      <w:r>
+        <w:t>.</w:t>
       </w:r>
     </w:p>
     <w:p/>
@@ -14922,78 +13844,49 @@
     </w:p>
     <w:p>
       <w:r>
-        <w:t xml:space="preserve">Das Deployment wird automatisch auf einem </w:t>
-      </w:r>
-      <w:proofErr w:type="spellStart"/>
-      <w:r>
-        <w:t>Kubernetes</w:t>
-      </w:r>
-      <w:proofErr w:type="spellEnd"/>
-      <w:r>
-        <w:t xml:space="preserve"> Cluster vorgenommen.</w:t>
+        <w:t>Das Deployment wird automatisch auf einem Kubernetes Cluster vorgenommen.</w:t>
       </w:r>
     </w:p>
     <w:p>
       <w:r>
-        <w:t xml:space="preserve">Jede Version, welche </w:t>
-      </w:r>
-      <w:proofErr w:type="spellStart"/>
-      <w:r>
-        <w:t>deployed</w:t>
-      </w:r>
-      <w:proofErr w:type="spellEnd"/>
-      <w:r>
-        <w:t xml:space="preserve"> wird, erstellt einen eigenen </w:t>
-      </w:r>
-      <w:proofErr w:type="spellStart"/>
-      <w:r>
-        <w:t>Pod</w:t>
-      </w:r>
-      <w:proofErr w:type="spellEnd"/>
-      <w:r>
-        <w:t xml:space="preserve">. Dies ermöglicht den Entwicklern auch ihre </w:t>
-      </w:r>
-      <w:proofErr w:type="spellStart"/>
-      <w:r>
-        <w:t>Dev</w:t>
-      </w:r>
-      <w:proofErr w:type="spellEnd"/>
-      <w:r>
-        <w:t xml:space="preserve"> (Beta) Versionen auch mit anderen Entwicklern zu teilen.</w:t>
+        <w:t>Jede Version, welche deployed wird, erstellt einen eigenen Pod. Dies ermöglicht den Entwicklern ihre Dev (Beta) Versionen auch mit anderen Entwicklern zu teilen.</w:t>
       </w:r>
     </w:p>
     <w:p>
       <w:r>
-        <w:t>und Transaktionen, welche noch auf der alten Instanz laufen, ohne Unterbruch zu Ende geführt werden.</w:t>
+        <w:lastRenderedPageBreak/>
+        <w:t>U</w:t>
+      </w:r>
+      <w:r>
+        <w:t xml:space="preserve">nd Transaktionen, welche noch auf der alten Instanz laufen, </w:t>
+      </w:r>
+      <w:r>
+        <w:t xml:space="preserve">können </w:t>
+      </w:r>
+      <w:r>
+        <w:t>ohne Unterbruch zu Ende geführt werden.</w:t>
       </w:r>
       <w:r>
         <w:t xml:space="preserve"> </w:t>
       </w:r>
       <w:r>
-        <w:t xml:space="preserve">Beim Deployment auf die Produktion wird mittels Blue / Green </w:t>
-      </w:r>
-      <w:proofErr w:type="spellStart"/>
-      <w:r>
-        <w:lastRenderedPageBreak/>
-        <w:t>deployment</w:t>
-      </w:r>
-      <w:proofErr w:type="spellEnd"/>
-      <w:r>
-        <w:t xml:space="preserve"> gearbeitet. Das heisst während dem Deployment gibt es ein Blue </w:t>
-      </w:r>
-      <w:proofErr w:type="spellStart"/>
-      <w:r>
-        <w:t>deployment</w:t>
-      </w:r>
-      <w:proofErr w:type="spellEnd"/>
-      <w:r>
-        <w:t xml:space="preserve"> sowie ein Green </w:t>
-      </w:r>
-      <w:proofErr w:type="spellStart"/>
-      <w:r>
-        <w:t>deployment</w:t>
-      </w:r>
-      <w:proofErr w:type="spellEnd"/>
+        <w:t>Beim Deployment auf die Produktion wird mittels Blue / Green deployment gearbeitet. Das heisst</w:t>
+      </w:r>
+      <w:r>
+        <w:t>, dass</w:t>
+      </w:r>
+      <w:r>
+        <w:t xml:space="preserve"> </w:t>
+      </w:r>
+      <w:r>
+        <w:t xml:space="preserve">es </w:t>
+      </w:r>
+      <w:r>
+        <w:t>während dem Deployment ein Blue deployment sowie ein Green deployment</w:t>
+      </w:r>
+      <w:r>
+        <w:t xml:space="preserve"> gibt</w:t>
+      </w:r>
       <w:r>
         <w:t xml:space="preserve">. Beide stehen hinter einem Loadbalancer. </w:t>
       </w:r>
@@ -15061,89 +13954,82 @@
       <w:r>
         <w:t xml:space="preserve">Abbildung </w:t>
       </w:r>
+      <w:fldSimple w:instr=" SEQ Abbildung \* ARABIC ">
+        <w:r>
+          <w:rPr>
+            <w:noProof/>
+          </w:rPr>
+          <w:t>7</w:t>
+        </w:r>
+      </w:fldSimple>
+      <w:r>
+        <w:t>: Blue green Deployment</w:t>
+      </w:r>
+      <w:bookmarkEnd w:id="64"/>
+    </w:p>
+    <w:p>
+      <w:r>
+        <w:t>Die neue Version wird parallel deployed und sobald diese lauffähig ist, leitet der Loadbalancer neue Sessions auf die neue Version um. So kann sichergestellt werden, dass alle Jobs und Prozesse noch vollständig zu Ende geführt werden und kein Datenverlust entsteht.</w:t>
+      </w:r>
+    </w:p>
+    <w:p>
+      <w:r>
+        <w:t xml:space="preserve">Der </w:t>
+      </w:r>
+      <w:r>
+        <w:t>Prozess</w:t>
+      </w:r>
+      <w:r>
+        <w:t xml:space="preserve"> </w:t>
+      </w:r>
+      <w:r>
+        <w:t>des</w:t>
+      </w:r>
+      <w:r>
+        <w:t xml:space="preserve"> Deployment ist </w:t>
+      </w:r>
+      <w:r>
+        <w:t xml:space="preserve">in </w:t>
+      </w:r>
       <w:r>
         <w:fldChar w:fldCharType="begin"/>
       </w:r>
       <w:r>
-        <w:instrText xml:space="preserve"> SEQ Abbildung \* ARABIC </w:instrText>
+        <w:instrText xml:space="preserve"> REF _Ref86529462 \h </w:instrText>
       </w:r>
       <w:r>
         <w:fldChar w:fldCharType="separate"/>
+      </w:r>
+      <w:r>
+        <w:t xml:space="preserve">Abbildung </w:t>
       </w:r>
       <w:r>
         <w:rPr>
           <w:noProof/>
         </w:rPr>
-        <w:t>7</w:t>
-      </w:r>
-      <w:r>
-        <w:rPr>
-          <w:noProof/>
-        </w:rPr>
+        <w:t>8</w:t>
+      </w:r>
+      <w:r>
         <w:fldChar w:fldCharType="end"/>
       </w:r>
       <w:r>
-        <w:t xml:space="preserve">: Blue </w:t>
-      </w:r>
-      <w:proofErr w:type="spellStart"/>
-      <w:r>
-        <w:t>green</w:t>
-      </w:r>
-      <w:proofErr w:type="spellEnd"/>
-      <w:r>
-        <w:t xml:space="preserve"> Deployment</w:t>
-      </w:r>
-      <w:bookmarkEnd w:id="64"/>
+        <w:t xml:space="preserve"> definiert.</w:t>
+      </w:r>
+      <w:r>
+        <w:t xml:space="preserve"> </w:t>
+      </w:r>
     </w:p>
     <w:p>
-      <w:r>
-        <w:t xml:space="preserve">Die neue Version wird parallel </w:t>
-      </w:r>
-      <w:proofErr w:type="spellStart"/>
-      <w:r>
-        <w:t>deployed</w:t>
-      </w:r>
-      <w:proofErr w:type="spellEnd"/>
-      <w:r>
-        <w:t xml:space="preserve"> und sobald diese lauffähig ist, leitet der Loadbalancer neue Sessions auf die neue Version um. So kann sichergestellt werden, dass alle Jobs und Prozesse noch vollständig zu Ende geführt werden und kein Datenverlust entsteht.</w:t>
-      </w:r>
+      <w:pPr>
+        <w:rPr>
+          <w:rFonts w:ascii="Times New Roman" w:hAnsi="Times New Roman"/>
+        </w:rPr>
+      </w:pPr>
     </w:p>
     <w:p>
-      <w:r>
-        <w:t xml:space="preserve">Der </w:t>
-      </w:r>
-      <w:r>
-        <w:t>Prozess</w:t>
-      </w:r>
-      <w:r>
-        <w:t xml:space="preserve"> </w:t>
-      </w:r>
-      <w:r>
-        <w:t>des</w:t>
-      </w:r>
-      <w:r>
-        <w:t xml:space="preserve"> Deployment ist wie folgt</w:t>
-      </w:r>
-      <w:r>
-        <w:t xml:space="preserve"> definiert.</w:t>
-      </w:r>
-      <w:r>
-        <w:t xml:space="preserve"> </w:t>
-      </w:r>
-    </w:p>
-    <w:p>
       <w:pPr>
         <w:rPr>
           <w:rFonts w:ascii="Times New Roman" w:hAnsi="Times New Roman"/>
-          <w:lang/>
-        </w:rPr>
-      </w:pPr>
-    </w:p>
-    <w:p>
-      <w:pPr>
-        <w:rPr>
-          <w:rFonts w:ascii="Times New Roman" w:hAnsi="Times New Roman"/>
-          <w:lang/>
         </w:rPr>
       </w:pPr>
       <w:r>
@@ -15206,60 +14092,72 @@
         <w:pStyle w:val="Beschriftung"/>
       </w:pPr>
       <w:bookmarkStart w:id="65" w:name="_Toc86527139"/>
+      <w:bookmarkStart w:id="66" w:name="_Ref86529462"/>
       <w:r>
         <w:t xml:space="preserve">Abbildung </w:t>
       </w:r>
+      <w:fldSimple w:instr=" SEQ Abbildung \* ARABIC ">
+        <w:r>
+          <w:rPr>
+            <w:noProof/>
+          </w:rPr>
+          <w:t>8</w:t>
+        </w:r>
+      </w:fldSimple>
+      <w:bookmarkEnd w:id="66"/>
+      <w:r>
+        <w:t>: Deployment Prozess</w:t>
+      </w:r>
+      <w:bookmarkEnd w:id="65"/>
+    </w:p>
+    <w:p/>
+    <w:p>
+      <w:pPr>
+        <w:pStyle w:val="berschrift2"/>
+      </w:pPr>
+      <w:bookmarkStart w:id="67" w:name="_Toc86527120"/>
+      <w:r>
+        <w:lastRenderedPageBreak/>
+        <w:t>Test</w:t>
+      </w:r>
+      <w:bookmarkEnd w:id="67"/>
+    </w:p>
+    <w:p>
+      <w:r>
+        <w:t>In diesem Projekt werden drei Arten von Tests durchgeführt.</w:t>
+      </w:r>
+      <w:r>
+        <w:t xml:space="preserve"> Nachfolgend sind diese in der Testpyramide abgebildet</w:t>
+      </w:r>
+      <w:r>
+        <w:t xml:space="preserve"> (</w:t>
+      </w:r>
       <w:r>
         <w:fldChar w:fldCharType="begin"/>
       </w:r>
       <w:r>
-        <w:instrText xml:space="preserve"> SEQ Abbildung \* ARABIC </w:instrText>
+        <w:instrText xml:space="preserve"> REF _Ref86529562 \h </w:instrText>
       </w:r>
       <w:r>
         <w:fldChar w:fldCharType="separate"/>
+      </w:r>
+      <w:r>
+        <w:t xml:space="preserve">Abbildung </w:t>
       </w:r>
       <w:r>
         <w:rPr>
           <w:noProof/>
         </w:rPr>
-        <w:t>8</w:t>
-      </w:r>
-      <w:r>
-        <w:rPr>
-          <w:noProof/>
-        </w:rPr>
+        <w:t>9</w:t>
+      </w:r>
+      <w:r>
         <w:fldChar w:fldCharType="end"/>
       </w:r>
       <w:r>
-        <w:t>: Deployment Prozess</w:t>
-      </w:r>
-      <w:bookmarkEnd w:id="65"/>
-    </w:p>
-    <w:p/>
-    <w:p/>
-    <w:p/>
-    <w:p/>
-    <w:p/>
-    <w:p/>
-    <w:p/>
-    <w:p/>
-    <w:p/>
-    <w:p>
-      <w:pPr>
-        <w:pStyle w:val="berschrift2"/>
-      </w:pPr>
-      <w:bookmarkStart w:id="66" w:name="_Toc86527120"/>
-      <w:r>
-        <w:t>Test</w:t>
-      </w:r>
-      <w:bookmarkEnd w:id="66"/>
-    </w:p>
-    <w:p>
-      <w:r>
-        <w:t>In diesem Projekt werden drei Arten von Tests durchgeführt.</w:t>
-      </w:r>
-      <w:r>
-        <w:t xml:space="preserve"> Nachfolgend sind diese in der Testpyramide abgebildet. Je höher sich ein Test in der Pyramide befindet, desto höher ist der Aufwand.</w:t>
+        <w:t>)</w:t>
+      </w:r>
+      <w:r>
+        <w:t>. Je höher sich ein Test in der Pyramide befindet, desto höher ist der Aufwand.</w:t>
       </w:r>
     </w:p>
     <w:p>
@@ -15746,116 +14644,108 @@
       <w:pPr>
         <w:pStyle w:val="Beschriftung"/>
       </w:pPr>
-      <w:bookmarkStart w:id="67" w:name="_Toc86527140"/>
+      <w:bookmarkStart w:id="68" w:name="_Toc86527140"/>
+      <w:bookmarkStart w:id="69" w:name="_Ref86529562"/>
       <w:r>
         <w:t xml:space="preserve">Abbildung </w:t>
       </w:r>
-      <w:r>
-        <w:fldChar w:fldCharType="begin"/>
-      </w:r>
-      <w:r>
-        <w:instrText xml:space="preserve"> SEQ Abbildung \* ARABIC </w:instrText>
-      </w:r>
-      <w:r>
-        <w:fldChar w:fldCharType="separate"/>
-      </w:r>
-      <w:r>
-        <w:rPr>
-          <w:noProof/>
-        </w:rPr>
-        <w:t>9</w:t>
-      </w:r>
-      <w:r>
-        <w:rPr>
-          <w:noProof/>
-        </w:rPr>
-        <w:fldChar w:fldCharType="end"/>
-      </w:r>
+      <w:fldSimple w:instr=" SEQ Abbildung \* ARABIC ">
+        <w:r>
+          <w:rPr>
+            <w:noProof/>
+          </w:rPr>
+          <w:t>9</w:t>
+        </w:r>
+      </w:fldSimple>
+      <w:bookmarkEnd w:id="69"/>
       <w:r>
         <w:t>: Testpyramide</w:t>
       </w:r>
-      <w:bookmarkEnd w:id="67"/>
-    </w:p>
-    <w:p>
-      <w:pPr>
-        <w:pStyle w:val="berschrift3"/>
-        <w:numPr>
-          <w:ilvl w:val="0"/>
-          <w:numId w:val="0"/>
-        </w:numPr>
-        <w:ind w:left="720"/>
-      </w:pPr>
-    </w:p>
-    <w:p>
-      <w:pPr>
-        <w:pStyle w:val="berschrift3"/>
-      </w:pPr>
-      <w:bookmarkStart w:id="68" w:name="_Toc86527121"/>
-      <w:r>
-        <w:t>Unittests</w:t>
-      </w:r>
       <w:bookmarkEnd w:id="68"/>
-    </w:p>
-    <w:p>
-      <w:r>
-        <w:t>Das Ziel ist es eine 100% Codeabdeckung mit Unit Tests abzudecken.</w:t>
-      </w:r>
-      <w:r>
-        <w:t xml:space="preserve"> Die Unittest Abdeckung wird im Tool </w:t>
-      </w:r>
-      <w:proofErr w:type="spellStart"/>
-      <w:r>
-        <w:t>Sonarqube</w:t>
-      </w:r>
-      <w:proofErr w:type="spellEnd"/>
-      <w:r>
-        <w:t xml:space="preserve"> </w:t>
-      </w:r>
-      <w:proofErr w:type="spellStart"/>
-      <w:r>
-        <w:t>reported</w:t>
-      </w:r>
-      <w:proofErr w:type="spellEnd"/>
-      <w:r>
-        <w:t xml:space="preserve">. Sinkt die Abdeckung unter 95% läuft die Pipeline nicht mehr durch. Dies zwingt die </w:t>
-      </w:r>
-      <w:r>
-        <w:t xml:space="preserve">Entwickler aktiv an einer 100% </w:t>
-      </w:r>
-      <w:r>
-        <w:t>Abdeckung</w:t>
-      </w:r>
-      <w:r>
-        <w:t xml:space="preserve"> zu arbeiten.</w:t>
-      </w:r>
-      <w:r>
-        <w:t xml:space="preserve"> Als Unit</w:t>
-      </w:r>
-      <w:r>
-        <w:t>- und Integrations</w:t>
-      </w:r>
-      <w:r>
-        <w:t xml:space="preserve">testframework wird </w:t>
-      </w:r>
-      <w:proofErr w:type="spellStart"/>
-      <w:r>
-        <w:t>PHPUnit</w:t>
-      </w:r>
-      <w:proofErr w:type="spellEnd"/>
-      <w:r>
-        <w:t xml:space="preserve"> verwendet.</w:t>
-      </w:r>
     </w:p>
     <w:p/>
     <w:p>
       <w:pPr>
         <w:pStyle w:val="berschrift3"/>
       </w:pPr>
-      <w:bookmarkStart w:id="69" w:name="_Toc86527122"/>
+      <w:bookmarkStart w:id="70" w:name="_Toc86527121"/>
+      <w:r>
+        <w:t>Unittests</w:t>
+      </w:r>
+      <w:bookmarkEnd w:id="70"/>
+    </w:p>
+    <w:p>
+      <w:r>
+        <w:t>Das Ziel ist eine 100% Codeabdeckung mit Unit Tests.</w:t>
+      </w:r>
+      <w:r>
+        <w:t xml:space="preserve"> Die Unittest Abdeckung wird </w:t>
+      </w:r>
+      <w:r>
+        <w:t>vom</w:t>
+      </w:r>
+      <w:r>
+        <w:t xml:space="preserve"> Tool Sonarqube </w:t>
+      </w:r>
+      <w:r>
+        <w:t>kontrolliert</w:t>
+      </w:r>
+      <w:r>
+        <w:t>. Sinkt die Abdeckung unter 95%</w:t>
+      </w:r>
+      <w:r>
+        <w:t>,</w:t>
+      </w:r>
+      <w:r>
+        <w:t xml:space="preserve"> </w:t>
+      </w:r>
+      <w:r>
+        <w:t>bricht</w:t>
+      </w:r>
+      <w:r>
+        <w:t xml:space="preserve"> die Pipeline </w:t>
+      </w:r>
+      <w:r>
+        <w:t>ab</w:t>
+      </w:r>
+      <w:r>
+        <w:t xml:space="preserve">. Dies zwingt die </w:t>
+      </w:r>
+      <w:r>
+        <w:t xml:space="preserve">Entwickler aktiv an einer 100% </w:t>
+      </w:r>
+      <w:r>
+        <w:t>Abdeckung</w:t>
+      </w:r>
+      <w:r>
+        <w:t xml:space="preserve"> zu arbeiten.</w:t>
+      </w:r>
+      <w:r>
+        <w:t xml:space="preserve"> Als Unit</w:t>
+      </w:r>
+      <w:r>
+        <w:t>- und Integrations</w:t>
+      </w:r>
+      <w:r>
+        <w:t xml:space="preserve">testframework wird </w:t>
+      </w:r>
+      <w:r>
+        <w:t>PHPUnit</w:t>
+      </w:r>
+      <w:r>
+        <w:t xml:space="preserve"> verwendet.</w:t>
+      </w:r>
+    </w:p>
+    <w:p/>
+    <w:p>
+      <w:pPr>
+        <w:pStyle w:val="berschrift3"/>
+      </w:pPr>
+      <w:bookmarkStart w:id="71" w:name="_Toc86527122"/>
       <w:r>
         <w:t>API Integrationstests</w:t>
       </w:r>
-      <w:bookmarkEnd w:id="69"/>
+      <w:bookmarkEnd w:id="71"/>
     </w:p>
     <w:p>
       <w:pPr>
@@ -15987,55 +14877,61 @@
       <w:pPr>
         <w:pStyle w:val="berschrift3"/>
       </w:pPr>
-      <w:bookmarkStart w:id="70" w:name="_Toc86527123"/>
-      <w:r>
-        <w:lastRenderedPageBreak/>
+      <w:bookmarkStart w:id="72" w:name="_Toc86527123"/>
+      <w:r>
         <w:t xml:space="preserve">Statische </w:t>
       </w:r>
       <w:r>
         <w:t>Codetests</w:t>
       </w:r>
-      <w:bookmarkEnd w:id="70"/>
+      <w:bookmarkEnd w:id="72"/>
     </w:p>
     <w:p>
       <w:r>
-        <w:t xml:space="preserve">Für die Codetests wird </w:t>
-      </w:r>
-      <w:proofErr w:type="spellStart"/>
-      <w:r>
-        <w:t>Sonarqube</w:t>
-      </w:r>
-      <w:proofErr w:type="spellEnd"/>
-      <w:r>
-        <w:t xml:space="preserve"> verwendet.</w:t>
+        <w:t>Für die Codetests wird Sonarqube verwendet.</w:t>
+      </w:r>
+      <w:r>
+        <w:t xml:space="preserve"> Sonarqube arbeitet mit sogenannten Quality Gates. Diese können frei konfiguriert werden. Sinkt die Qualität eines Quality </w:t>
+      </w:r>
+      <w:r>
+        <w:lastRenderedPageBreak/>
+        <w:t>Gates unter einen bestimmten Wert</w:t>
+      </w:r>
+      <w:r>
+        <w:t xml:space="preserve">, </w:t>
+      </w:r>
+      <w:r>
+        <w:t>bricht</w:t>
+      </w:r>
+      <w:r>
+        <w:t xml:space="preserve"> die Pipeline ebenfalls </w:t>
+      </w:r>
+      <w:r>
+        <w:t>ab</w:t>
+      </w:r>
+      <w:r>
+        <w:t>,</w:t>
       </w:r>
       <w:r>
         <w:t xml:space="preserve"> </w:t>
       </w:r>
-      <w:proofErr w:type="spellStart"/>
-      <w:r>
-        <w:t>Sonarqube</w:t>
-      </w:r>
-      <w:proofErr w:type="spellEnd"/>
-      <w:r>
-        <w:t xml:space="preserve"> arbeitet mit sogenannten Quality Gates. Diese können frei konfiguriert werden. Sinkt die Qualität eines Quality Gates unter einen bestimmten Wert</w:t>
-      </w:r>
-      <w:r>
-        <w:t xml:space="preserve">, so läuft die Pipeline ebenfalls nicht mehr </w:t>
-      </w:r>
-      <w:r>
-        <w:t>durch,</w:t>
-      </w:r>
-      <w:r>
-        <w:t xml:space="preserve"> bis die jeweiligen Probleme im Code korrigiert wurden.</w:t>
-      </w:r>
-    </w:p>
-    <w:p>
-      <w:pPr>
-        <w:spacing w:after="160" w:line="259" w:lineRule="auto"/>
-      </w:pPr>
-      <w:r>
-        <w:br w:type="page"/>
+      <w:r>
+        <w:t xml:space="preserve">was </w:t>
+      </w:r>
+      <w:r>
+        <w:t xml:space="preserve">die </w:t>
+      </w:r>
+      <w:r>
+        <w:t xml:space="preserve">Behebung der </w:t>
+      </w:r>
+      <w:r>
+        <w:t xml:space="preserve">jeweiligen Probleme im Code </w:t>
+      </w:r>
+      <w:r>
+        <w:t>erfordert</w:t>
+      </w:r>
+      <w:r>
+        <w:t>.</w:t>
       </w:r>
     </w:p>
     <w:p/>
@@ -16043,41 +14939,75 @@
       <w:pPr>
         <w:pStyle w:val="berschrift3"/>
       </w:pPr>
-      <w:bookmarkStart w:id="71" w:name="_Toc86527124"/>
+      <w:bookmarkStart w:id="73" w:name="_Toc86527124"/>
       <w:r>
         <w:t>End 2 End Tests</w:t>
       </w:r>
-      <w:bookmarkEnd w:id="71"/>
+      <w:bookmarkEnd w:id="73"/>
     </w:p>
     <w:p>
       <w:r>
-        <w:t xml:space="preserve">Für End2End Tests wird </w:t>
+        <w:t>Für End2End Tests wird</w:t>
+      </w:r>
+      <w:r>
+        <w:t xml:space="preserve"> das</w:t>
+      </w:r>
+      <w:r>
+        <w:t xml:space="preserve"> </w:t>
       </w:r>
       <w:r>
         <w:t>Robot Framework</w:t>
       </w:r>
       <w:r>
-        <w:t xml:space="preserve"> eingesetzt. Robot Framework bietet eine</w:t>
+        <w:t xml:space="preserve"> eingesetzt.</w:t>
+      </w:r>
+      <w:r>
+        <w:t xml:space="preserve"> Das</w:t>
+      </w:r>
+      <w:r>
+        <w:t xml:space="preserve"> Robot Framework bietet eine</w:t>
       </w:r>
       <w:r>
         <w:t xml:space="preserve"> Art</w:t>
       </w:r>
       <w:r>
-        <w:t xml:space="preserve"> </w:t>
-      </w:r>
-      <w:proofErr w:type="spellStart"/>
-      <w:r>
-        <w:t>Abstraktionslayer</w:t>
-      </w:r>
-      <w:proofErr w:type="spellEnd"/>
-      <w:r>
-        <w:t xml:space="preserve"> für End 2 End Tools. Mit Robot Framework können </w:t>
+        <w:t xml:space="preserve"> Abstraktionslayer für End</w:t>
+      </w:r>
+      <w:r>
+        <w:t>-</w:t>
+      </w:r>
+      <w:r>
+        <w:t>2</w:t>
+      </w:r>
+      <w:r>
+        <w:t>-</w:t>
+      </w:r>
+      <w:r>
+        <w:t xml:space="preserve">End Tools. Mit </w:t>
+      </w:r>
+      <w:r>
+        <w:t xml:space="preserve">dem </w:t>
+      </w:r>
+      <w:r>
+        <w:t xml:space="preserve">Robot Framework können </w:t>
       </w:r>
       <w:r>
         <w:t>mit der gleichen Syntax</w:t>
       </w:r>
       <w:r>
-        <w:t xml:space="preserve"> die wichtigsten End 2 End Tools angesprochen werden. Zum Einsatz kommen folgende Tests:</w:t>
+        <w:t xml:space="preserve"> die wichtigsten End</w:t>
+      </w:r>
+      <w:r>
+        <w:t>-</w:t>
+      </w:r>
+      <w:r>
+        <w:t>2</w:t>
+      </w:r>
+      <w:r>
+        <w:t>-</w:t>
+      </w:r>
+      <w:r>
+        <w:t>End Tools angesprochen werden. Zum Einsatz kommen folgende Tests:</w:t>
       </w:r>
     </w:p>
     <w:p>
@@ -16090,35 +15020,22 @@
         <w:pStyle w:val="Beschriftung"/>
         <w:keepNext/>
       </w:pPr>
-      <w:bookmarkStart w:id="72" w:name="_Toc86527158"/>
+      <w:bookmarkStart w:id="74" w:name="_Toc86527158"/>
       <w:r>
         <w:t xml:space="preserve">Tabelle </w:t>
       </w:r>
-      <w:r>
-        <w:fldChar w:fldCharType="begin"/>
-      </w:r>
-      <w:r>
-        <w:instrText xml:space="preserve"> SEQ Tabelle \* ARABIC </w:instrText>
-      </w:r>
-      <w:r>
-        <w:fldChar w:fldCharType="separate"/>
-      </w:r>
-      <w:r>
-        <w:rPr>
-          <w:noProof/>
-        </w:rPr>
-        <w:t>18</w:t>
-      </w:r>
-      <w:r>
-        <w:rPr>
-          <w:noProof/>
-        </w:rPr>
-        <w:fldChar w:fldCharType="end"/>
-      </w:r>
+      <w:fldSimple w:instr=" SEQ Tabelle \* ARABIC ">
+        <w:r>
+          <w:rPr>
+            <w:noProof/>
+          </w:rPr>
+          <w:t>18</w:t>
+        </w:r>
+      </w:fldSimple>
       <w:r>
         <w:t>: Testliste der End 2 End Tests</w:t>
       </w:r>
-      <w:bookmarkEnd w:id="72"/>
+      <w:bookmarkEnd w:id="74"/>
     </w:p>
     <w:tbl>
       <w:tblPr>
@@ -16272,7 +15189,13 @@
               <w:cnfStyle w:val="000000100000" w:firstRow="0" w:lastRow="0" w:firstColumn="0" w:lastColumn="0" w:oddVBand="0" w:evenVBand="0" w:oddHBand="1" w:evenHBand="0" w:firstRowFirstColumn="0" w:firstRowLastColumn="0" w:lastRowFirstColumn="0" w:lastRowLastColumn="0"/>
             </w:pPr>
             <w:r>
-              <w:t xml:space="preserve">Der Test versendet ein Newsletter an eine Mailbox und </w:t>
+              <w:t>Der Test versendet ein</w:t>
+            </w:r>
+            <w:r>
+              <w:t>en</w:t>
+            </w:r>
+            <w:r>
+              <w:t xml:space="preserve"> Newsletter an eine Mailbox und </w:t>
             </w:r>
             <w:r>
               <w:t>prüft,</w:t>
@@ -16326,7 +15249,13 @@
     <w:p/>
     <w:p>
       <w:r>
-        <w:t>Natürlich könnte diese Liste noch endlos weitergetrieben werden, dies würde jedoch sehr viel mehr Zusatzaufwand bedeuten.</w:t>
+        <w:t xml:space="preserve">Natürlich könnte diese Liste noch endlos weitergetrieben werden, dies würde jedoch </w:t>
+      </w:r>
+      <w:r>
+        <w:t>Rahmen dieses Projekts sprengen</w:t>
+      </w:r>
+      <w:r>
+        <w:t>.</w:t>
       </w:r>
     </w:p>
     <w:p/>
@@ -16334,11 +15263,11 @@
       <w:pPr>
         <w:pStyle w:val="berschrift3"/>
       </w:pPr>
-      <w:bookmarkStart w:id="73" w:name="_Toc86527125"/>
+      <w:bookmarkStart w:id="75" w:name="_Toc86527125"/>
       <w:r>
         <w:t>Security Tests</w:t>
       </w:r>
-      <w:bookmarkEnd w:id="73"/>
+      <w:bookmarkEnd w:id="75"/>
     </w:p>
     <w:p>
       <w:r>
@@ -16348,7 +15277,36 @@
         <w:t>Proxy werden</w:t>
       </w:r>
       <w:r>
-        <w:t xml:space="preserve"> hauptsächlich die OWASP Top 10 getestet.</w:t>
+        <w:t xml:space="preserve"> hauptsächlich die OWASP Top 10 getestet</w:t>
+      </w:r>
+      <w:sdt>
+        <w:sdtPr>
+          <w:id w:val="-1693607164"/>
+          <w:citation/>
+        </w:sdtPr>
+        <w:sdtContent>
+          <w:r>
+            <w:fldChar w:fldCharType="begin"/>
+          </w:r>
+          <w:r>
+            <w:instrText xml:space="preserve"> CITATION OWA21 \l 2055 </w:instrText>
+          </w:r>
+          <w:r>
+            <w:fldChar w:fldCharType="separate"/>
+          </w:r>
+          <w:r>
+            <w:rPr>
+              <w:noProof/>
+            </w:rPr>
+            <w:t xml:space="preserve"> (OWASP, 2021)</w:t>
+          </w:r>
+          <w:r>
+            <w:fldChar w:fldCharType="end"/>
+          </w:r>
+        </w:sdtContent>
+      </w:sdt>
+      <w:r>
+        <w:t>.</w:t>
       </w:r>
     </w:p>
     <w:p/>
@@ -16356,93 +15314,71 @@
       <w:pPr>
         <w:pStyle w:val="berschrift3"/>
       </w:pPr>
-      <w:bookmarkStart w:id="74" w:name="_Toc86527126"/>
+      <w:bookmarkStart w:id="76" w:name="_Toc86527126"/>
       <w:r>
         <w:t>Performance und Betriebstests</w:t>
       </w:r>
-      <w:bookmarkEnd w:id="74"/>
+      <w:bookmarkEnd w:id="76"/>
     </w:p>
     <w:p>
       <w:r>
-        <w:t xml:space="preserve">Die REST-API jedes Service exponiert zusätzlich auch interne Performance Metriken des eigenen Services. </w:t>
+        <w:t>Die REST-API jedes Service</w:t>
+      </w:r>
+      <w:r>
+        <w:t>s</w:t>
+      </w:r>
+      <w:r>
+        <w:t xml:space="preserve"> exponiert zusätzlich auch interne Performance Metriken des eigenen Services. Diese Metriken werden anschliessend durch </w:t>
+      </w:r>
+      <w:r>
+        <w:t>Prometheus</w:t>
+      </w:r>
+      <w:r>
+        <w:t xml:space="preserve"> abgeholt</w:t>
+      </w:r>
+      <w:r>
+        <w:t xml:space="preserve"> und </w:t>
+      </w:r>
+      <w:r>
+        <w:t xml:space="preserve">in </w:t>
+      </w:r>
+      <w:r>
+        <w:t>Grafana</w:t>
+      </w:r>
+      <w:r>
+        <w:t xml:space="preserve"> dargestellt.</w:t>
       </w:r>
     </w:p>
     <w:p>
-      <w:r>
-        <w:t xml:space="preserve">Diese Metriken werden anschliessend durch </w:t>
-      </w:r>
-      <w:r>
-        <w:t>Prometheus</w:t>
-      </w:r>
-      <w:r>
-        <w:t xml:space="preserve"> abgeholt</w:t>
-      </w:r>
-      <w:r>
-        <w:t xml:space="preserve"> und </w:t>
-      </w:r>
-      <w:r>
-        <w:t xml:space="preserve">in </w:t>
-      </w:r>
-      <w:proofErr w:type="spellStart"/>
-      <w:r>
-        <w:t>Grafana</w:t>
-      </w:r>
-      <w:proofErr w:type="spellEnd"/>
-      <w:r>
-        <w:t xml:space="preserve"> dargestellt.</w:t>
+      <w:pPr>
+        <w:spacing w:after="160" w:line="259" w:lineRule="auto"/>
+      </w:pPr>
+      <w:r>
+        <w:br w:type="page"/>
       </w:r>
     </w:p>
     <w:p>
       <w:pPr>
-        <w:spacing w:after="160" w:line="259" w:lineRule="auto"/>
-      </w:pPr>
-      <w:r>
-        <w:br w:type="page"/>
-      </w:r>
-    </w:p>
-    <w:p>
-      <w:pPr>
         <w:pStyle w:val="Beschriftung"/>
         <w:keepNext/>
       </w:pPr>
-      <w:bookmarkStart w:id="75" w:name="_Toc86527159"/>
+      <w:bookmarkStart w:id="77" w:name="_Toc86527159"/>
       <w:r>
         <w:lastRenderedPageBreak/>
         <w:t xml:space="preserve">Tabelle </w:t>
       </w:r>
-      <w:r>
-        <w:fldChar w:fldCharType="begin"/>
-      </w:r>
-      <w:r>
-        <w:instrText xml:space="preserve"> SEQ Tabelle \* ARABIC </w:instrText>
-      </w:r>
-      <w:r>
-        <w:fldChar w:fldCharType="separate"/>
-      </w:r>
-      <w:r>
-        <w:rPr>
-          <w:noProof/>
-        </w:rPr>
-        <w:t>19</w:t>
-      </w:r>
-      <w:r>
-        <w:rPr>
-          <w:noProof/>
-        </w:rPr>
-        <w:fldChar w:fldCharType="end"/>
-      </w:r>
-      <w:r>
-        <w:t xml:space="preserve">: </w:t>
-      </w:r>
-      <w:proofErr w:type="spellStart"/>
-      <w:r>
-        <w:t>Abfragemetriken</w:t>
-      </w:r>
-      <w:proofErr w:type="spellEnd"/>
-      <w:r>
-        <w:t xml:space="preserve"> zur Überwachung der Applikation</w:t>
-      </w:r>
-      <w:bookmarkEnd w:id="75"/>
+      <w:fldSimple w:instr=" SEQ Tabelle \* ARABIC ">
+        <w:r>
+          <w:rPr>
+            <w:noProof/>
+          </w:rPr>
+          <w:t>19</w:t>
+        </w:r>
+      </w:fldSimple>
+      <w:r>
+        <w:t>: Abfragemetriken zur Überwachung der Applikation</w:t>
+      </w:r>
+      <w:bookmarkEnd w:id="77"/>
     </w:p>
     <w:tbl>
       <w:tblPr>
@@ -16684,15 +15620,7 @@
               <w:cnfStyle w:val="000000000000" w:firstRow="0" w:lastRow="0" w:firstColumn="0" w:lastColumn="0" w:oddVBand="0" w:evenVBand="0" w:oddHBand="0" w:evenHBand="0" w:firstRowFirstColumn="0" w:firstRowLastColumn="0" w:lastRowFirstColumn="0" w:lastRowLastColumn="0"/>
             </w:pPr>
             <w:r>
-              <w:t xml:space="preserve">Wie viel Traffic die </w:t>
-            </w:r>
-            <w:proofErr w:type="spellStart"/>
-            <w:r>
-              <w:t>Requests</w:t>
-            </w:r>
-            <w:proofErr w:type="spellEnd"/>
-            <w:r>
-              <w:t xml:space="preserve"> der Applikation generieren</w:t>
+              <w:t>Wie viel Traffic die Requests der Applikation generieren</w:t>
             </w:r>
           </w:p>
         </w:tc>
@@ -16848,11 +15776,9 @@
             <w:pPr>
               <w:keepNext/>
             </w:pPr>
-            <w:proofErr w:type="spellStart"/>
             <w:r>
               <w:t>LoadBalancer</w:t>
             </w:r>
-            <w:proofErr w:type="spellEnd"/>
           </w:p>
         </w:tc>
         <w:tc>
@@ -16865,15 +15791,7 @@
               <w:cnfStyle w:val="000000100000" w:firstRow="0" w:lastRow="0" w:firstColumn="0" w:lastColumn="0" w:oddVBand="0" w:evenVBand="0" w:oddHBand="1" w:evenHBand="0" w:firstRowFirstColumn="0" w:firstRowLastColumn="0" w:lastRowFirstColumn="0" w:lastRowLastColumn="0"/>
             </w:pPr>
             <w:r>
-              <w:t xml:space="preserve">Welches </w:t>
-            </w:r>
-            <w:proofErr w:type="spellStart"/>
-            <w:r>
-              <w:t>deployment</w:t>
-            </w:r>
-            <w:proofErr w:type="spellEnd"/>
-            <w:r>
-              <w:t xml:space="preserve"> auf dem Loadbalancer aktiv ist</w:t>
+              <w:t>Welches deployment auf dem Loadbalancer aktiv ist</w:t>
             </w:r>
           </w:p>
         </w:tc>
@@ -16940,15 +15858,7 @@
               <w:cnfStyle w:val="000000100000" w:firstRow="0" w:lastRow="0" w:firstColumn="0" w:lastColumn="0" w:oddVBand="0" w:evenVBand="0" w:oddHBand="1" w:evenHBand="0" w:firstRowFirstColumn="0" w:firstRowLastColumn="0" w:lastRowFirstColumn="0" w:lastRowLastColumn="0"/>
             </w:pPr>
             <w:r>
-              <w:t xml:space="preserve">Um zu erkennen, wenn </w:t>
-            </w:r>
-            <w:proofErr w:type="spellStart"/>
-            <w:r>
-              <w:t>Bruteforce</w:t>
-            </w:r>
-            <w:proofErr w:type="spellEnd"/>
-            <w:r>
-              <w:t xml:space="preserve"> Attacken stattfinden. Oder zum Nachvollziehen, wenn sich ein Benutzer falsch anmeldet</w:t>
+              <w:t>Um zu erkennen, wenn Bruteforce Attacken stattfinden. Oder zum Nachvollziehen, wenn sich ein Benutzer falsch anmeldet</w:t>
             </w:r>
           </w:p>
         </w:tc>
@@ -16979,12 +15889,12 @@
       <w:pPr>
         <w:pStyle w:val="berschrift1"/>
       </w:pPr>
-      <w:bookmarkStart w:id="76" w:name="_Toc86527127"/>
+      <w:bookmarkStart w:id="78" w:name="_Toc86527127"/>
       <w:r>
         <w:lastRenderedPageBreak/>
         <w:t>Abgabe Teil 4</w:t>
       </w:r>
-      <w:bookmarkEnd w:id="76"/>
+      <w:bookmarkEnd w:id="78"/>
     </w:p>
     <w:p/>
     <w:p/>
@@ -17001,11 +15911,11 @@
       <w:pPr>
         <w:pStyle w:val="berschrift1"/>
       </w:pPr>
-      <w:bookmarkStart w:id="77" w:name="_Toc86527128"/>
+      <w:bookmarkStart w:id="79" w:name="_Toc86527128"/>
       <w:r>
         <w:t>Abgabe Teil 5</w:t>
       </w:r>
-      <w:bookmarkEnd w:id="77"/>
+      <w:bookmarkEnd w:id="79"/>
     </w:p>
     <w:p/>
     <w:p/>
@@ -17021,12 +15931,12 @@
       <w:pPr>
         <w:pStyle w:val="berschrift1"/>
       </w:pPr>
-      <w:bookmarkStart w:id="78" w:name="_Toc86527129"/>
+      <w:bookmarkStart w:id="80" w:name="_Toc86527129"/>
       <w:r>
         <w:lastRenderedPageBreak/>
         <w:t>Literaturverzeichnis</w:t>
       </w:r>
-      <w:bookmarkEnd w:id="78"/>
+      <w:bookmarkEnd w:id="80"/>
     </w:p>
     <w:p>
       <w:pPr>
@@ -17162,11 +16072,11 @@
       <w:pPr>
         <w:pStyle w:val="berschrift1"/>
       </w:pPr>
-      <w:bookmarkStart w:id="79" w:name="_Toc86527130"/>
+      <w:bookmarkStart w:id="81" w:name="_Toc86527130"/>
       <w:r>
         <w:t>Abbildungsverzeichnis</w:t>
       </w:r>
-      <w:bookmarkEnd w:id="79"/>
+      <w:bookmarkEnd w:id="81"/>
     </w:p>
     <w:p>
       <w:pPr>
@@ -17834,11 +16744,11 @@
       <w:pPr>
         <w:pStyle w:val="berschrift1"/>
       </w:pPr>
-      <w:bookmarkStart w:id="80" w:name="_Toc86527131"/>
+      <w:bookmarkStart w:id="82" w:name="_Toc86527131"/>
       <w:r>
         <w:t>Tabellenverzeichnis</w:t>
       </w:r>
-      <w:bookmarkEnd w:id="80"/>
+      <w:bookmarkEnd w:id="82"/>
     </w:p>
     <w:p>
       <w:pPr>
@@ -19416,36 +18326,8 @@
         <w:sz w:val="16"/>
         <w:szCs w:val="16"/>
       </w:rPr>
-      <w:t xml:space="preserve">Refactoring eines Newsletter </w:t>
+      <w:t>Refactoring eines Newsletter Addons von ConcreteCMS</w:t>
     </w:r>
-    <w:proofErr w:type="spellStart"/>
-    <w:r>
-      <w:rPr>
-        <w:rFonts w:cs="Arial"/>
-        <w:sz w:val="16"/>
-        <w:szCs w:val="16"/>
-      </w:rPr>
-      <w:t>Addons</w:t>
-    </w:r>
-    <w:proofErr w:type="spellEnd"/>
-    <w:r>
-      <w:rPr>
-        <w:rFonts w:cs="Arial"/>
-        <w:sz w:val="16"/>
-        <w:szCs w:val="16"/>
-      </w:rPr>
-      <w:t xml:space="preserve"> von </w:t>
-    </w:r>
-    <w:proofErr w:type="spellStart"/>
-    <w:r>
-      <w:rPr>
-        <w:rFonts w:cs="Arial"/>
-        <w:sz w:val="16"/>
-        <w:szCs w:val="16"/>
-      </w:rPr>
-      <w:t>ConcreteCMS</w:t>
-    </w:r>
-    <w:proofErr w:type="spellEnd"/>
     <w:r>
       <w:rPr>
         <w:rFonts w:cs="Arial"/>
@@ -19695,23 +18577,7 @@
         <w:footnoteRef/>
       </w:r>
       <w:r>
-        <w:t xml:space="preserve"> In dieser Arbeit wird nur die </w:t>
-      </w:r>
-      <w:proofErr w:type="spellStart"/>
-      <w:r>
-        <w:t>RESTful</w:t>
-      </w:r>
-      <w:proofErr w:type="spellEnd"/>
-      <w:r>
-        <w:t xml:space="preserve"> API-Technologie verwendet, weshalb im weiteren Verlauf der Arbeit nur noch von REST </w:t>
-      </w:r>
-      <w:proofErr w:type="spellStart"/>
-      <w:r>
-        <w:t>Requests</w:t>
-      </w:r>
-      <w:proofErr w:type="spellEnd"/>
-      <w:r>
-        <w:t xml:space="preserve"> geschrieben wird.</w:t>
+        <w:t xml:space="preserve"> In dieser Arbeit wird nur die RESTful API-Technologie verwendet, weshalb im weiteren Verlauf der Arbeit nur noch von REST Requests geschrieben wird.</w:t>
       </w:r>
     </w:p>
   </w:footnote>
@@ -26036,6 +24902,15 @@
 </file>
 
 <file path=customXml/item2.xml><?xml version="1.0" encoding="utf-8"?>
+<?mso-contentType ?>
+<FormTemplates xmlns="http://schemas.microsoft.com/sharepoint/v3/contenttype/forms">
+  <Display>DocumentLibraryForm</Display>
+  <Edit>DocumentLibraryForm</Edit>
+  <New>DocumentLibraryForm</New>
+</FormTemplates>
+</file>
+
+<file path=customXml/item3.xml><?xml version="1.0" encoding="utf-8"?>
 <ct:contentTypeSchema xmlns:ct="http://schemas.microsoft.com/office/2006/metadata/contentType" xmlns:ma="http://schemas.microsoft.com/office/2006/metadata/properties/metaAttributes" ct:_="" ma:_="" ma:contentTypeName="Dokument" ma:contentTypeID="0x01010029BB8C76EE6BBB4A921D393E6336E877" ma:contentTypeVersion="10" ma:contentTypeDescription="Ein neues Dokument erstellen." ma:contentTypeScope="" ma:versionID="24d20afd6a0f7543b4b0434b0d86d74a">
   <xsd:schema xmlns:xsd="http://www.w3.org/2001/XMLSchema" xmlns:xs="http://www.w3.org/2001/XMLSchema" xmlns:p="http://schemas.microsoft.com/office/2006/metadata/properties" xmlns:ns2="c3a65647-9327-4fff-b3fd-02f86f78a62b" xmlns:ns3="7a9f2cd2-5d24-4f2b-91d4-0c393d391bab" targetNamespace="http://schemas.microsoft.com/office/2006/metadata/properties" ma:root="true" ma:fieldsID="12913835af19ef4e5225f4868a815d8e" ns2:_="" ns3:_="">
     <xsd:import namespace="c3a65647-9327-4fff-b3fd-02f86f78a62b"/>
@@ -26238,15 +25113,6 @@
 </ct:contentTypeSchema>
 </file>
 
-<file path=customXml/item3.xml><?xml version="1.0" encoding="utf-8"?>
-<?mso-contentType ?>
-<FormTemplates xmlns="http://schemas.microsoft.com/sharepoint/v3/contenttype/forms">
-  <Display>DocumentLibraryForm</Display>
-  <Edit>DocumentLibraryForm</Edit>
-  <New>DocumentLibraryForm</New>
-</FormTemplates>
-</file>
-
 <file path=customXml/item4.xml><?xml version="1.0" encoding="utf-8"?>
 <b:Sources xmlns:b="http://schemas.openxmlformats.org/officeDocument/2006/bibliography" xmlns="http://schemas.openxmlformats.org/officeDocument/2006/bibliography" SelectedStyle="\APASixthEditionOfficeOnline.xsl" StyleName="APA" Version="6">
   <b:Source>
@@ -26372,6 +25238,24 @@
     <b:BookTitle>SOA Patterns</b:BookTitle>
     <b:RefOrder>4</b:RefOrder>
   </b:Source>
+  <b:Source>
+    <b:Tag>OWA21</b:Tag>
+    <b:SourceType>InternetSite</b:SourceType>
+    <b:Guid>{C0D24AC4-3880-4B6C-80AF-254AC082B2DC}</b:Guid>
+    <b:Title>Welcome to the OWASP Top 10 - 2021</b:Title>
+    <b:Year>2021</b:Year>
+    <b:Author>
+      <b:Author>
+        <b:Corporate>OWASP</b:Corporate>
+      </b:Author>
+    </b:Author>
+    <b:InternetSiteTitle>OWASP Top 10</b:InternetSiteTitle>
+    <b:URL>https://owasp.org/Top10/</b:URL>
+    <b:YearAccessed>2021</b:YearAccessed>
+    <b:MonthAccessed>10</b:MonthAccessed>
+    <b:DayAccessed>30</b:DayAccessed>
+    <b:RefOrder>5</b:RefOrder>
+  </b:Source>
 </b:Sources>
 </file>
 
@@ -26385,6 +25269,14 @@
 </file>
 
 <file path=customXml/itemProps2.xml><?xml version="1.0" encoding="utf-8"?>
+<ds:datastoreItem xmlns:ds="http://schemas.openxmlformats.org/officeDocument/2006/customXml" ds:itemID="{16A0D960-A9BE-4CC1-905B-03BCE7D3F53E}">
+  <ds:schemaRefs>
+    <ds:schemaRef ds:uri="http://schemas.microsoft.com/sharepoint/v3/contenttype/forms"/>
+  </ds:schemaRefs>
+</ds:datastoreItem>
+</file>
+
+<file path=customXml/itemProps3.xml><?xml version="1.0" encoding="utf-8"?>
 <ds:datastoreItem xmlns:ds="http://schemas.openxmlformats.org/officeDocument/2006/customXml" ds:itemID="{73B24DD7-AD2E-4FFB-B395-FBD2FB33445B}">
   <ds:schemaRefs>
     <ds:schemaRef ds:uri="http://schemas.microsoft.com/office/2006/metadata/contentType"/>
@@ -26403,16 +25295,8 @@
 </ds:datastoreItem>
 </file>
 
-<file path=customXml/itemProps3.xml><?xml version="1.0" encoding="utf-8"?>
-<ds:datastoreItem xmlns:ds="http://schemas.openxmlformats.org/officeDocument/2006/customXml" ds:itemID="{16A0D960-A9BE-4CC1-905B-03BCE7D3F53E}">
-  <ds:schemaRefs>
-    <ds:schemaRef ds:uri="http://schemas.microsoft.com/sharepoint/v3/contenttype/forms"/>
-  </ds:schemaRefs>
-</ds:datastoreItem>
-</file>
-
 <file path=customXml/itemProps4.xml><?xml version="1.0" encoding="utf-8"?>
-<ds:datastoreItem xmlns:ds="http://schemas.openxmlformats.org/officeDocument/2006/customXml" ds:itemID="{CCF647EF-439F-4DAE-A744-3A21D6AF6FE6}">
+<ds:datastoreItem xmlns:ds="http://schemas.openxmlformats.org/officeDocument/2006/customXml" ds:itemID="{6E718CAE-C167-455D-BC01-983496182930}">
   <ds:schemaRefs>
     <ds:schemaRef ds:uri="http://schemas.openxmlformats.org/officeDocument/2006/bibliography"/>
   </ds:schemaRefs>

</xml_diff>

<commit_message>
#10 weitere codes hinzugefügt
</commit_message>
<xml_diff>
--- a/semesterarbeit.docx
+++ b/semesterarbeit.docx
@@ -14,9 +14,31 @@
         <w:rPr>
           <w:rFonts w:cs="Arial"/>
         </w:rPr>
-        <w:t>Refactoring eines Newsletter Addons von ConcreteCMS</w:t>
+        <w:t xml:space="preserve">Refactoring eines Newsletter </w:t>
+      </w:r>
+      <w:proofErr w:type="spellStart"/>
+      <w:r>
+        <w:rPr>
+          <w:rFonts w:cs="Arial"/>
+        </w:rPr>
+        <w:t>Addons</w:t>
+      </w:r>
+      <w:proofErr w:type="spellEnd"/>
+      <w:r>
+        <w:rPr>
+          <w:rFonts w:cs="Arial"/>
+        </w:rPr>
+        <w:t xml:space="preserve"> von </w:t>
+      </w:r>
+      <w:proofErr w:type="spellStart"/>
+      <w:r>
+        <w:rPr>
+          <w:rFonts w:cs="Arial"/>
+        </w:rPr>
+        <w:t>ConcreteCMS</w:t>
       </w:r>
       <w:bookmarkEnd w:id="0"/>
+      <w:proofErr w:type="spellEnd"/>
     </w:p>
     <w:p>
       <w:pPr>
@@ -3924,8 +3946,13 @@
     </w:p>
     <w:p>
       <w:r>
-        <w:t>Das Content Management System (CMS) ConcreteCMS</w:t>
-      </w:r>
+        <w:t xml:space="preserve">Das Content Management System (CMS) </w:t>
+      </w:r>
+      <w:proofErr w:type="spellStart"/>
+      <w:r>
+        <w:t>ConcreteCMS</w:t>
+      </w:r>
+      <w:proofErr w:type="spellEnd"/>
       <w:r>
         <w:rPr>
           <w:rStyle w:val="Funotenzeichen"/>
@@ -3983,7 +4010,23 @@
         <w:t xml:space="preserve">ipt geschrieben ist. </w:t>
       </w:r>
       <w:r>
-        <w:t xml:space="preserve">Wie es bei solchen Systemen üblich ist, ist auch c5 durch Addons (Packages), erweiterbar. Diese Packages sind in der Regel so geschrieben, dass der ganze benötigte Code mitgeliefert wird, womit die Last der Server mit jedem installierten Addon zunimmt. Dies kann im schlimmsten Fall zu Ausfällen der </w:t>
+        <w:t xml:space="preserve">Wie es bei solchen Systemen üblich ist, ist auch c5 durch </w:t>
+      </w:r>
+      <w:proofErr w:type="spellStart"/>
+      <w:r>
+        <w:t>Addons</w:t>
+      </w:r>
+      <w:proofErr w:type="spellEnd"/>
+      <w:r>
+        <w:t xml:space="preserve"> (Packages), erweiterbar. Diese Packages sind in der Regel so geschrieben, dass der ganze benötigte Code mitgeliefert wird, womit die Last der Server mit jedem installierten </w:t>
+      </w:r>
+      <w:proofErr w:type="spellStart"/>
+      <w:r>
+        <w:t>Addon</w:t>
+      </w:r>
+      <w:proofErr w:type="spellEnd"/>
+      <w:r>
+        <w:t xml:space="preserve"> zunimmt. Dies kann im schlimmsten Fall zu Ausfällen der </w:t>
       </w:r>
       <w:r>
         <w:t>Website</w:t>
@@ -3994,7 +4037,15 @@
     </w:p>
     <w:p>
       <w:r>
-        <w:t>Ein weiterer Nachteil kann sein, dass z.B. Konfigurationsdaten für den Zugriff auf eine externe Ressource auf jedem Hosting einzeln angepasst werden müssen. Im speziellen bietet sich hier das von Mesch betriebene Newsletter-Package an</w:t>
+        <w:t xml:space="preserve">Ein weiterer Nachteil kann sein, dass z.B. Konfigurationsdaten für den Zugriff auf eine externe Ressource auf jedem Hosting einzeln angepasst werden müssen. Im speziellen bietet sich hier das von </w:t>
+      </w:r>
+      <w:proofErr w:type="spellStart"/>
+      <w:r>
+        <w:t>Mesch</w:t>
+      </w:r>
+      <w:proofErr w:type="spellEnd"/>
+      <w:r>
+        <w:t xml:space="preserve"> betriebene Newsletter-Package an</w:t>
       </w:r>
       <w:r>
         <w:t xml:space="preserve">. Mit diesem Package können versionierte Newsletter erstellt und versendet werden, wobei der Versand über einen firmeneigenen E-Mail-Server abgewickelt wird. Wird nun eine Änderung des Ports nötig, über den die Versand-Aufträge von den Hostings auf E-Mail-Server laufen, so muss entweder direkt auf der Datenbank des jeweiligen Hostings oder aber im CMS-Dashboard die Änderung nachgetragen werden. </w:t>
@@ -4111,14 +4162,30 @@
         </w:r>
       </w:fldSimple>
       <w:r>
-        <w:t>: CMS wie ConcreteCMS bearbeiten sehr oft auch Anfragen, die Rechner intensiv sein können, aber mit den Kernaufgaben nichts zu tun haben.</w:t>
+        <w:t xml:space="preserve">: CMS wie </w:t>
+      </w:r>
+      <w:proofErr w:type="spellStart"/>
+      <w:r>
+        <w:t>ConcreteCMS</w:t>
+      </w:r>
+      <w:proofErr w:type="spellEnd"/>
+      <w:r>
+        <w:t xml:space="preserve"> bearbeiten sehr oft auch Anfragen, die Rechner intensiv sein können, aber mit den Kernaufgaben nichts zu tun haben.</w:t>
       </w:r>
       <w:bookmarkEnd w:id="3"/>
     </w:p>
     <w:p>
       <w:r>
         <w:lastRenderedPageBreak/>
-        <w:t xml:space="preserve">Werden nun die Newsletterfunktionen in einen separaten Service ausgegliedert, so sendet, wie in </w:t>
+        <w:t xml:space="preserve">Werden nun die </w:t>
+      </w:r>
+      <w:proofErr w:type="spellStart"/>
+      <w:r>
+        <w:t>Newsletterfunktionen</w:t>
+      </w:r>
+      <w:proofErr w:type="spellEnd"/>
+      <w:r>
+        <w:t xml:space="preserve"> in einen separaten Service ausgegliedert, so sendet, wie in </w:t>
       </w:r>
       <w:r>
         <w:fldChar w:fldCharType="begin"/>
@@ -4430,13 +4497,37 @@
     </w:p>
     <w:p>
       <w:r>
-        <w:t>Ziel dieses Projekts ist es, die Business Logik des Newsletter Packages von Mesch für c5 in einen Service auszulagern, der den bekannten SOA Pattern folgt. Das umgebaute Package soll mittels REST</w:t>
-      </w:r>
-      <w:r>
-        <w:t>ful-</w:t>
-      </w:r>
-      <w:r>
-        <w:t>API Requests auf diesen Service zugreifen</w:t>
+        <w:t xml:space="preserve">Ziel dieses Projekts ist es, die Business Logik des Newsletter Packages von </w:t>
+      </w:r>
+      <w:proofErr w:type="spellStart"/>
+      <w:r>
+        <w:t>Mesch</w:t>
+      </w:r>
+      <w:proofErr w:type="spellEnd"/>
+      <w:r>
+        <w:t xml:space="preserve"> für c5 in einen Service auszulagern, der den bekannten SOA Pattern folgt. Das umgebaute Package soll mittels </w:t>
+      </w:r>
+      <w:proofErr w:type="spellStart"/>
+      <w:r>
+        <w:t>REST</w:t>
+      </w:r>
+      <w:r>
+        <w:t>ful</w:t>
+      </w:r>
+      <w:proofErr w:type="spellEnd"/>
+      <w:r>
+        <w:t>-</w:t>
+      </w:r>
+      <w:r>
+        <w:t xml:space="preserve">API </w:t>
+      </w:r>
+      <w:proofErr w:type="spellStart"/>
+      <w:r>
+        <w:t>Requests</w:t>
+      </w:r>
+      <w:proofErr w:type="spellEnd"/>
+      <w:r>
+        <w:t xml:space="preserve"> auf diesen Service zugreifen</w:t>
       </w:r>
       <w:r>
         <w:rPr>
@@ -4457,7 +4548,23 @@
         <w:t>die Services</w:t>
       </w:r>
       <w:r>
-        <w:t xml:space="preserve"> ermöglichen, wobei deren Zugriff ebenfalls mittels RESTful API Requests ablaufen muss.</w:t>
+        <w:t xml:space="preserve"> ermöglichen, wobei deren Zugriff ebenfalls mittels </w:t>
+      </w:r>
+      <w:proofErr w:type="spellStart"/>
+      <w:r>
+        <w:t>RESTful</w:t>
+      </w:r>
+      <w:proofErr w:type="spellEnd"/>
+      <w:r>
+        <w:t xml:space="preserve"> API </w:t>
+      </w:r>
+      <w:proofErr w:type="spellStart"/>
+      <w:r>
+        <w:t>Requests</w:t>
+      </w:r>
+      <w:proofErr w:type="spellEnd"/>
+      <w:r>
+        <w:t xml:space="preserve"> ablaufen muss.</w:t>
       </w:r>
     </w:p>
     <w:p/>
@@ -4585,8 +4692,21 @@
               <w:cnfStyle w:val="000000100000" w:firstRow="0" w:lastRow="0" w:firstColumn="0" w:lastColumn="0" w:oddVBand="0" w:evenVBand="0" w:oddHBand="1" w:evenHBand="0" w:firstRowFirstColumn="0" w:firstRowLastColumn="0" w:lastRowFirstColumn="0" w:lastRowLastColumn="0"/>
             </w:pPr>
             <w:r>
-              <w:t>Versand neu mittels RESTful API Requests</w:t>
-            </w:r>
+              <w:t xml:space="preserve">Versand neu mittels </w:t>
+            </w:r>
+            <w:proofErr w:type="spellStart"/>
+            <w:r>
+              <w:t>RESTful</w:t>
+            </w:r>
+            <w:proofErr w:type="spellEnd"/>
+            <w:r>
+              <w:t xml:space="preserve"> API </w:t>
+            </w:r>
+            <w:proofErr w:type="spellStart"/>
+            <w:r>
+              <w:t>Requests</w:t>
+            </w:r>
+            <w:proofErr w:type="spellEnd"/>
           </w:p>
           <w:p>
             <w:pPr>
@@ -4602,8 +4722,21 @@
               <w:t>Statistik</w:t>
             </w:r>
             <w:r>
-              <w:t xml:space="preserve"> neu über RESTful API Requests</w:t>
-            </w:r>
+              <w:t xml:space="preserve"> neu über </w:t>
+            </w:r>
+            <w:proofErr w:type="spellStart"/>
+            <w:r>
+              <w:t>RESTful</w:t>
+            </w:r>
+            <w:proofErr w:type="spellEnd"/>
+            <w:r>
+              <w:t xml:space="preserve"> API </w:t>
+            </w:r>
+            <w:proofErr w:type="spellStart"/>
+            <w:r>
+              <w:t>Requests</w:t>
+            </w:r>
+            <w:proofErr w:type="spellEnd"/>
           </w:p>
         </w:tc>
       </w:tr>
@@ -4647,8 +4780,13 @@
               <w:cnfStyle w:val="000000000000" w:firstRow="0" w:lastRow="0" w:firstColumn="0" w:lastColumn="0" w:oddVBand="0" w:evenVBand="0" w:oddHBand="0" w:evenHBand="0" w:firstRowFirstColumn="0" w:firstRowLastColumn="0" w:lastRowFirstColumn="0" w:lastRowLastColumn="0"/>
             </w:pPr>
             <w:r>
-              <w:t>Infos der Newsletter mittels REST Requests</w:t>
-            </w:r>
+              <w:t xml:space="preserve">Infos der Newsletter mittels REST </w:t>
+            </w:r>
+            <w:proofErr w:type="spellStart"/>
+            <w:r>
+              <w:t>Requests</w:t>
+            </w:r>
+            <w:proofErr w:type="spellEnd"/>
           </w:p>
           <w:p>
             <w:pPr>
@@ -4661,8 +4799,13 @@
               <w:cnfStyle w:val="000000000000" w:firstRow="0" w:lastRow="0" w:firstColumn="0" w:lastColumn="0" w:oddVBand="0" w:evenVBand="0" w:oddHBand="0" w:evenHBand="0" w:firstRowFirstColumn="0" w:firstRowLastColumn="0" w:lastRowFirstColumn="0" w:lastRowLastColumn="0"/>
             </w:pPr>
             <w:r>
-              <w:t>An-/Abmeldungen über REST Requests</w:t>
-            </w:r>
+              <w:t xml:space="preserve">An-/Abmeldungen über REST </w:t>
+            </w:r>
+            <w:proofErr w:type="spellStart"/>
+            <w:r>
+              <w:t>Requests</w:t>
+            </w:r>
+            <w:proofErr w:type="spellEnd"/>
           </w:p>
         </w:tc>
       </w:tr>
@@ -4709,7 +4852,15 @@
               <w:cnfStyle w:val="000000100000" w:firstRow="0" w:lastRow="0" w:firstColumn="0" w:lastColumn="0" w:oddVBand="0" w:evenVBand="0" w:oddHBand="1" w:evenHBand="0" w:firstRowFirstColumn="0" w:firstRowLastColumn="0" w:lastRowFirstColumn="0" w:lastRowLastColumn="0"/>
             </w:pPr>
             <w:r>
-              <w:t>Aufbau der RESTful API</w:t>
+              <w:t xml:space="preserve">Aufbau der </w:t>
+            </w:r>
+            <w:proofErr w:type="spellStart"/>
+            <w:r>
+              <w:t>RESTful</w:t>
+            </w:r>
+            <w:proofErr w:type="spellEnd"/>
+            <w:r>
+              <w:t xml:space="preserve"> API</w:t>
             </w:r>
             <w:r>
               <w:t>-</w:t>
@@ -5457,12 +5608,14 @@
             <w:pPr>
               <w:cnfStyle w:val="000000100000" w:firstRow="0" w:lastRow="0" w:firstColumn="0" w:lastColumn="0" w:oddVBand="0" w:evenVBand="0" w:oddHBand="1" w:evenHBand="0" w:firstRowFirstColumn="0" w:firstRowLastColumn="0" w:lastRowFirstColumn="0" w:lastRowLastColumn="0"/>
             </w:pPr>
+            <w:proofErr w:type="spellStart"/>
             <w:r>
               <w:t>Newsletter</w:t>
             </w:r>
             <w:r>
               <w:t>Set</w:t>
             </w:r>
+            <w:proofErr w:type="spellEnd"/>
           </w:p>
         </w:tc>
         <w:tc>
@@ -5856,7 +6009,15 @@
         <w:t>E</w:t>
       </w:r>
       <w:r>
-        <w:t>inzelnen Tätitgkeiten der Newsletter-Anwendung.</w:t>
+        <w:t xml:space="preserve">inzelnen </w:t>
+      </w:r>
+      <w:proofErr w:type="spellStart"/>
+      <w:r>
+        <w:t>Tätitgkeiten</w:t>
+      </w:r>
+      <w:proofErr w:type="spellEnd"/>
+      <w:r>
+        <w:t xml:space="preserve"> der Newsletter-Anwendung.</w:t>
       </w:r>
       <w:bookmarkEnd w:id="24"/>
     </w:p>
@@ -5983,11 +6144,16 @@
               <w:cnfStyle w:val="000000100000" w:firstRow="0" w:lastRow="0" w:firstColumn="0" w:lastColumn="0" w:oddVBand="0" w:evenVBand="0" w:oddHBand="1" w:evenHBand="0" w:firstRowFirstColumn="0" w:firstRowLastColumn="0" w:lastRowFirstColumn="0" w:lastRowLastColumn="0"/>
             </w:pPr>
             <w:r>
-              <w:t>Anmelden an Newsletter</w:t>
+              <w:t xml:space="preserve">Anmelden an </w:t>
+            </w:r>
+            <w:proofErr w:type="spellStart"/>
+            <w:r>
+              <w:t>Newsletter</w:t>
             </w:r>
             <w:r>
               <w:t>Set</w:t>
             </w:r>
+            <w:proofErr w:type="spellEnd"/>
           </w:p>
         </w:tc>
         <w:tc>
@@ -6013,9 +6179,11 @@
               <w:keepNext/>
               <w:cnfStyle w:val="000000100000" w:firstRow="0" w:lastRow="0" w:firstColumn="0" w:lastColumn="0" w:oddVBand="0" w:evenVBand="0" w:oddHBand="1" w:evenHBand="0" w:firstRowFirstColumn="0" w:firstRowLastColumn="0" w:lastRowFirstColumn="0" w:lastRowLastColumn="0"/>
             </w:pPr>
+            <w:proofErr w:type="spellStart"/>
             <w:r>
               <w:t>Subscription</w:t>
             </w:r>
+            <w:proofErr w:type="spellEnd"/>
           </w:p>
         </w:tc>
         <w:tc>
@@ -6068,11 +6236,16 @@
               <w:t>von</w:t>
             </w:r>
             <w:r>
-              <w:t xml:space="preserve"> Newsletter</w:t>
+              <w:t xml:space="preserve"> </w:t>
+            </w:r>
+            <w:proofErr w:type="spellStart"/>
+            <w:r>
+              <w:t>Newsletter</w:t>
             </w:r>
             <w:r>
               <w:t>Set</w:t>
             </w:r>
+            <w:proofErr w:type="spellEnd"/>
           </w:p>
         </w:tc>
         <w:tc>
@@ -6098,9 +6271,11 @@
               <w:keepNext/>
               <w:cnfStyle w:val="000000000000" w:firstRow="0" w:lastRow="0" w:firstColumn="0" w:lastColumn="0" w:oddVBand="0" w:evenVBand="0" w:oddHBand="0" w:evenHBand="0" w:firstRowFirstColumn="0" w:firstRowLastColumn="0" w:lastRowFirstColumn="0" w:lastRowLastColumn="0"/>
             </w:pPr>
+            <w:proofErr w:type="spellStart"/>
             <w:r>
               <w:t>Subscription</w:t>
             </w:r>
+            <w:proofErr w:type="spellEnd"/>
           </w:p>
         </w:tc>
         <w:tc>
@@ -6147,8 +6322,13 @@
               <w:keepNext/>
               <w:cnfStyle w:val="000000100000" w:firstRow="0" w:lastRow="0" w:firstColumn="0" w:lastColumn="0" w:oddVBand="0" w:evenVBand="0" w:oddHBand="1" w:evenHBand="0" w:firstRowFirstColumn="0" w:firstRowLastColumn="0" w:lastRowFirstColumn="0" w:lastRowLastColumn="0"/>
             </w:pPr>
-            <w:r>
-              <w:t>Newsletterset erstellen</w:t>
+            <w:proofErr w:type="spellStart"/>
+            <w:r>
+              <w:t>Newsletterset</w:t>
+            </w:r>
+            <w:proofErr w:type="spellEnd"/>
+            <w:r>
+              <w:t xml:space="preserve"> erstellen</w:t>
             </w:r>
           </w:p>
         </w:tc>
@@ -6175,9 +6355,11 @@
               <w:keepNext/>
               <w:cnfStyle w:val="000000100000" w:firstRow="0" w:lastRow="0" w:firstColumn="0" w:lastColumn="0" w:oddVBand="0" w:evenVBand="0" w:oddHBand="1" w:evenHBand="0" w:firstRowFirstColumn="0" w:firstRowLastColumn="0" w:lastRowFirstColumn="0" w:lastRowLastColumn="0"/>
             </w:pPr>
+            <w:proofErr w:type="spellStart"/>
             <w:r>
               <w:t>NewsletterSet</w:t>
             </w:r>
+            <w:proofErr w:type="spellEnd"/>
           </w:p>
         </w:tc>
         <w:tc>
@@ -6223,8 +6405,13 @@
               <w:keepNext/>
               <w:cnfStyle w:val="000000000000" w:firstRow="0" w:lastRow="0" w:firstColumn="0" w:lastColumn="0" w:oddVBand="0" w:evenVBand="0" w:oddHBand="0" w:evenHBand="0" w:firstRowFirstColumn="0" w:firstRowLastColumn="0" w:lastRowFirstColumn="0" w:lastRowLastColumn="0"/>
             </w:pPr>
-            <w:r>
-              <w:t>Newsletterset bearbeiten</w:t>
+            <w:proofErr w:type="spellStart"/>
+            <w:r>
+              <w:t>Newsletterset</w:t>
+            </w:r>
+            <w:proofErr w:type="spellEnd"/>
+            <w:r>
+              <w:t xml:space="preserve"> bearbeiten</w:t>
             </w:r>
           </w:p>
         </w:tc>
@@ -6251,9 +6438,11 @@
               <w:keepNext/>
               <w:cnfStyle w:val="000000000000" w:firstRow="0" w:lastRow="0" w:firstColumn="0" w:lastColumn="0" w:oddVBand="0" w:evenVBand="0" w:oddHBand="0" w:evenHBand="0" w:firstRowFirstColumn="0" w:firstRowLastColumn="0" w:lastRowFirstColumn="0" w:lastRowLastColumn="0"/>
             </w:pPr>
+            <w:proofErr w:type="spellStart"/>
             <w:r>
               <w:t>NewsletterSet</w:t>
             </w:r>
+            <w:proofErr w:type="spellEnd"/>
           </w:p>
         </w:tc>
         <w:tc>
@@ -6300,8 +6489,13 @@
               <w:keepNext/>
               <w:cnfStyle w:val="000000100000" w:firstRow="0" w:lastRow="0" w:firstColumn="0" w:lastColumn="0" w:oddVBand="0" w:evenVBand="0" w:oddHBand="1" w:evenHBand="0" w:firstRowFirstColumn="0" w:firstRowLastColumn="0" w:lastRowFirstColumn="0" w:lastRowLastColumn="0"/>
             </w:pPr>
-            <w:r>
-              <w:t>NewsletterSet löschen</w:t>
+            <w:proofErr w:type="spellStart"/>
+            <w:r>
+              <w:t>NewsletterSet</w:t>
+            </w:r>
+            <w:proofErr w:type="spellEnd"/>
+            <w:r>
+              <w:t xml:space="preserve"> löschen</w:t>
             </w:r>
           </w:p>
         </w:tc>
@@ -6328,9 +6522,11 @@
               <w:keepNext/>
               <w:cnfStyle w:val="000000100000" w:firstRow="0" w:lastRow="0" w:firstColumn="0" w:lastColumn="0" w:oddVBand="0" w:evenVBand="0" w:oddHBand="1" w:evenHBand="0" w:firstRowFirstColumn="0" w:firstRowLastColumn="0" w:lastRowFirstColumn="0" w:lastRowLastColumn="0"/>
             </w:pPr>
+            <w:proofErr w:type="spellStart"/>
             <w:r>
               <w:t>NewsletterSet</w:t>
             </w:r>
+            <w:proofErr w:type="spellEnd"/>
           </w:p>
         </w:tc>
         <w:tc>
@@ -6634,9 +6830,11 @@
               <w:keepNext/>
               <w:cnfStyle w:val="000000100000" w:firstRow="0" w:lastRow="0" w:firstColumn="0" w:lastColumn="0" w:oddVBand="0" w:evenVBand="0" w:oddHBand="1" w:evenHBand="0" w:firstRowFirstColumn="0" w:firstRowLastColumn="0" w:lastRowFirstColumn="0" w:lastRowLastColumn="0"/>
             </w:pPr>
+            <w:proofErr w:type="spellStart"/>
             <w:r>
               <w:t>Subscription</w:t>
             </w:r>
+            <w:proofErr w:type="spellEnd"/>
           </w:p>
         </w:tc>
         <w:tc>
@@ -6710,9 +6908,11 @@
               <w:keepNext/>
               <w:cnfStyle w:val="000000000000" w:firstRow="0" w:lastRow="0" w:firstColumn="0" w:lastColumn="0" w:oddVBand="0" w:evenVBand="0" w:oddHBand="0" w:evenHBand="0" w:firstRowFirstColumn="0" w:firstRowLastColumn="0" w:lastRowFirstColumn="0" w:lastRowLastColumn="0"/>
             </w:pPr>
+            <w:proofErr w:type="spellStart"/>
             <w:r>
               <w:t>Subscription</w:t>
             </w:r>
+            <w:proofErr w:type="spellEnd"/>
           </w:p>
         </w:tc>
         <w:tc>
@@ -6757,8 +6957,13 @@
               <w:cnfStyle w:val="000000100000" w:firstRow="0" w:lastRow="0" w:firstColumn="0" w:lastColumn="0" w:oddVBand="0" w:evenVBand="0" w:oddHBand="1" w:evenHBand="0" w:firstRowFirstColumn="0" w:firstRowLastColumn="0" w:lastRowFirstColumn="0" w:lastRowLastColumn="0"/>
             </w:pPr>
             <w:r>
-              <w:t>Newsletter Config</w:t>
-            </w:r>
+              <w:t xml:space="preserve">Newsletter </w:t>
+            </w:r>
+            <w:proofErr w:type="spellStart"/>
+            <w:r>
+              <w:t>Config</w:t>
+            </w:r>
+            <w:proofErr w:type="spellEnd"/>
           </w:p>
         </w:tc>
         <w:tc>
@@ -6858,8 +7063,13 @@
               <w:cnfStyle w:val="000000000000" w:firstRow="0" w:lastRow="0" w:firstColumn="0" w:lastColumn="0" w:oddVBand="0" w:evenVBand="0" w:oddHBand="0" w:evenHBand="0" w:firstRowFirstColumn="0" w:firstRowLastColumn="0" w:lastRowFirstColumn="0" w:lastRowLastColumn="0"/>
             </w:pPr>
             <w:r>
-              <w:t>Account, Subscription</w:t>
-            </w:r>
+              <w:t xml:space="preserve">Account, </w:t>
+            </w:r>
+            <w:proofErr w:type="spellStart"/>
+            <w:r>
+              <w:t>Subscription</w:t>
+            </w:r>
+            <w:proofErr w:type="spellEnd"/>
           </w:p>
         </w:tc>
         <w:tc>
@@ -6932,8 +7142,13 @@
               <w:cnfStyle w:val="000000100000" w:firstRow="0" w:lastRow="0" w:firstColumn="0" w:lastColumn="0" w:oddVBand="0" w:evenVBand="0" w:oddHBand="1" w:evenHBand="0" w:firstRowFirstColumn="0" w:firstRowLastColumn="0" w:lastRowFirstColumn="0" w:lastRowLastColumn="0"/>
             </w:pPr>
             <w:r>
-              <w:t>User, Subscription</w:t>
-            </w:r>
+              <w:t xml:space="preserve">User, </w:t>
+            </w:r>
+            <w:proofErr w:type="spellStart"/>
+            <w:r>
+              <w:t>Subscription</w:t>
+            </w:r>
+            <w:proofErr w:type="spellEnd"/>
           </w:p>
         </w:tc>
         <w:tc>
@@ -6980,8 +7195,13 @@
               <w:cnfStyle w:val="000000000000" w:firstRow="0" w:lastRow="0" w:firstColumn="0" w:lastColumn="0" w:oddVBand="0" w:evenVBand="0" w:oddHBand="0" w:evenHBand="0" w:firstRowFirstColumn="0" w:firstRowLastColumn="0" w:lastRowFirstColumn="0" w:lastRowLastColumn="0"/>
             </w:pPr>
             <w:r>
-              <w:t>Services Config</w:t>
-            </w:r>
+              <w:t xml:space="preserve">Services </w:t>
+            </w:r>
+            <w:proofErr w:type="spellStart"/>
+            <w:r>
+              <w:t>Config</w:t>
+            </w:r>
+            <w:proofErr w:type="spellEnd"/>
           </w:p>
         </w:tc>
         <w:tc>
@@ -7054,8 +7274,13 @@
               <w:cnfStyle w:val="000000100000" w:firstRow="0" w:lastRow="0" w:firstColumn="0" w:lastColumn="0" w:oddVBand="0" w:evenVBand="0" w:oddHBand="1" w:evenHBand="0" w:firstRowFirstColumn="0" w:firstRowLastColumn="0" w:lastRowFirstColumn="0" w:lastRowLastColumn="0"/>
             </w:pPr>
             <w:r>
-              <w:t>Newsletter Logging</w:t>
-            </w:r>
+              <w:t xml:space="preserve">Newsletter </w:t>
+            </w:r>
+            <w:proofErr w:type="spellStart"/>
+            <w:r>
+              <w:t>Logging</w:t>
+            </w:r>
+            <w:proofErr w:type="spellEnd"/>
           </w:p>
         </w:tc>
         <w:tc>
@@ -7082,8 +7307,13 @@
               <w:cnfStyle w:val="000000100000" w:firstRow="0" w:lastRow="0" w:firstColumn="0" w:lastColumn="0" w:oddVBand="0" w:evenVBand="0" w:oddHBand="1" w:evenHBand="0" w:firstRowFirstColumn="0" w:firstRowLastColumn="0" w:lastRowFirstColumn="0" w:lastRowLastColumn="0"/>
             </w:pPr>
             <w:r>
-              <w:t>Account, Subscription</w:t>
-            </w:r>
+              <w:t xml:space="preserve">Account, </w:t>
+            </w:r>
+            <w:proofErr w:type="spellStart"/>
+            <w:r>
+              <w:t>Subscription</w:t>
+            </w:r>
+            <w:proofErr w:type="spellEnd"/>
           </w:p>
         </w:tc>
         <w:tc>
@@ -7247,15 +7477,28 @@
         <w:pStyle w:val="berschrift4"/>
       </w:pPr>
       <w:bookmarkStart w:id="25" w:name="_Toc86527101"/>
+      <w:proofErr w:type="spellStart"/>
       <w:r>
         <w:lastRenderedPageBreak/>
-        <w:t>Subscribe Service</w:t>
+        <w:t>Subscribe</w:t>
+      </w:r>
+      <w:proofErr w:type="spellEnd"/>
+      <w:r>
+        <w:t xml:space="preserve"> Service</w:t>
       </w:r>
       <w:bookmarkEnd w:id="25"/>
     </w:p>
     <w:p>
       <w:r>
-        <w:t>Somit werden die Grenzen der Typen durchbrochen werden müssen. Eine Möglichkeit stellt ein Subscribe Service dar, der nur für An- und Abmeldungen zuständig ist. Eine Zuteilung, die diese Art von Service verwendet, findet sich in der nachfolgenden Tabelle.</w:t>
+        <w:t xml:space="preserve">Somit werden die Grenzen der Typen durchbrochen werden müssen. Eine Möglichkeit stellt ein </w:t>
+      </w:r>
+      <w:proofErr w:type="spellStart"/>
+      <w:r>
+        <w:t>Subscribe</w:t>
+      </w:r>
+      <w:proofErr w:type="spellEnd"/>
+      <w:r>
+        <w:t xml:space="preserve"> Service dar, der nur für An- und Abmeldungen zuständig ist. Eine Zuteilung, die diese Art von Service verwendet, findet sich in der nachfolgenden Tabelle.</w:t>
       </w:r>
     </w:p>
     <w:p/>
@@ -7277,7 +7520,15 @@
         </w:r>
       </w:fldSimple>
       <w:r>
-        <w:t>: Einteilung unter Verwendung eines Subscribe Services.</w:t>
+        <w:t xml:space="preserve">: Einteilung unter Verwendung eines </w:t>
+      </w:r>
+      <w:proofErr w:type="spellStart"/>
+      <w:r>
+        <w:t>Subscribe</w:t>
+      </w:r>
+      <w:proofErr w:type="spellEnd"/>
+      <w:r>
+        <w:t xml:space="preserve"> Services.</w:t>
       </w:r>
       <w:bookmarkEnd w:id="26"/>
     </w:p>
@@ -7353,9 +7604,11 @@
             <w:pPr>
               <w:keepNext/>
             </w:pPr>
+            <w:proofErr w:type="spellStart"/>
             <w:r>
               <w:t>Subscribe</w:t>
             </w:r>
+            <w:proofErr w:type="spellEnd"/>
           </w:p>
         </w:tc>
         <w:tc>
@@ -7383,11 +7636,16 @@
               <w:cnfStyle w:val="000000100000" w:firstRow="0" w:lastRow="0" w:firstColumn="0" w:lastColumn="0" w:oddVBand="0" w:evenVBand="0" w:oddHBand="1" w:evenHBand="0" w:firstRowFirstColumn="0" w:firstRowLastColumn="0" w:lastRowFirstColumn="0" w:lastRowLastColumn="0"/>
             </w:pPr>
             <w:r>
-              <w:t>Anmelden an Newsletter</w:t>
+              <w:t xml:space="preserve">Anmelden an </w:t>
+            </w:r>
+            <w:proofErr w:type="spellStart"/>
+            <w:r>
+              <w:t>Newsletter</w:t>
             </w:r>
             <w:r>
               <w:t>Set</w:t>
             </w:r>
+            <w:proofErr w:type="spellEnd"/>
           </w:p>
         </w:tc>
       </w:tr>
@@ -7438,11 +7696,16 @@
               <w:t>von</w:t>
             </w:r>
             <w:r>
-              <w:t xml:space="preserve"> Newsletter</w:t>
+              <w:t xml:space="preserve"> </w:t>
+            </w:r>
+            <w:proofErr w:type="spellStart"/>
+            <w:r>
+              <w:t>Newsletter</w:t>
             </w:r>
             <w:r>
               <w:t>Set</w:t>
             </w:r>
+            <w:proofErr w:type="spellEnd"/>
           </w:p>
         </w:tc>
       </w:tr>
@@ -7490,8 +7753,13 @@
               <w:keepNext/>
               <w:cnfStyle w:val="000000100000" w:firstRow="0" w:lastRow="0" w:firstColumn="0" w:lastColumn="0" w:oddVBand="0" w:evenVBand="0" w:oddHBand="1" w:evenHBand="0" w:firstRowFirstColumn="0" w:firstRowLastColumn="0" w:lastRowFirstColumn="0" w:lastRowLastColumn="0"/>
             </w:pPr>
-            <w:r>
-              <w:t>Newsletterset erstellen</w:t>
+            <w:proofErr w:type="spellStart"/>
+            <w:r>
+              <w:t>Newsletterset</w:t>
+            </w:r>
+            <w:proofErr w:type="spellEnd"/>
+            <w:r>
+              <w:t xml:space="preserve"> erstellen</w:t>
             </w:r>
           </w:p>
         </w:tc>
@@ -7536,8 +7804,13 @@
               <w:keepNext/>
               <w:cnfStyle w:val="000000000000" w:firstRow="0" w:lastRow="0" w:firstColumn="0" w:lastColumn="0" w:oddVBand="0" w:evenVBand="0" w:oddHBand="0" w:evenHBand="0" w:firstRowFirstColumn="0" w:firstRowLastColumn="0" w:lastRowFirstColumn="0" w:lastRowLastColumn="0"/>
             </w:pPr>
-            <w:r>
-              <w:t>Newsletterset bearbeiten</w:t>
+            <w:proofErr w:type="spellStart"/>
+            <w:r>
+              <w:t>Newsletterset</w:t>
+            </w:r>
+            <w:proofErr w:type="spellEnd"/>
+            <w:r>
+              <w:t xml:space="preserve"> bearbeiten</w:t>
             </w:r>
           </w:p>
         </w:tc>
@@ -7583,8 +7856,13 @@
               <w:keepNext/>
               <w:cnfStyle w:val="000000100000" w:firstRow="0" w:lastRow="0" w:firstColumn="0" w:lastColumn="0" w:oddVBand="0" w:evenVBand="0" w:oddHBand="1" w:evenHBand="0" w:firstRowFirstColumn="0" w:firstRowLastColumn="0" w:lastRowFirstColumn="0" w:lastRowLastColumn="0"/>
             </w:pPr>
-            <w:r>
-              <w:t>NewsletterSet löschen</w:t>
+            <w:proofErr w:type="spellStart"/>
+            <w:r>
+              <w:t>NewsletterSet</w:t>
+            </w:r>
+            <w:proofErr w:type="spellEnd"/>
+            <w:r>
+              <w:t xml:space="preserve"> löschen</w:t>
             </w:r>
           </w:p>
         </w:tc>
@@ -7770,8 +8048,13 @@
               <w:cnfStyle w:val="000000100000" w:firstRow="0" w:lastRow="0" w:firstColumn="0" w:lastColumn="0" w:oddVBand="0" w:evenVBand="0" w:oddHBand="1" w:evenHBand="0" w:firstRowFirstColumn="0" w:firstRowLastColumn="0" w:lastRowFirstColumn="0" w:lastRowLastColumn="0"/>
             </w:pPr>
             <w:r>
-              <w:t>Newsletter Config</w:t>
-            </w:r>
+              <w:t xml:space="preserve">Newsletter </w:t>
+            </w:r>
+            <w:proofErr w:type="spellStart"/>
+            <w:r>
+              <w:t>Config</w:t>
+            </w:r>
+            <w:proofErr w:type="spellEnd"/>
           </w:p>
         </w:tc>
       </w:tr>
@@ -7863,8 +8146,13 @@
               <w:cnfStyle w:val="000000100000" w:firstRow="0" w:lastRow="0" w:firstColumn="0" w:lastColumn="0" w:oddVBand="0" w:evenVBand="0" w:oddHBand="1" w:evenHBand="0" w:firstRowFirstColumn="0" w:firstRowLastColumn="0" w:lastRowFirstColumn="0" w:lastRowLastColumn="0"/>
             </w:pPr>
             <w:r>
-              <w:t>Services Config</w:t>
-            </w:r>
+              <w:t xml:space="preserve">Services </w:t>
+            </w:r>
+            <w:proofErr w:type="spellStart"/>
+            <w:r>
+              <w:t>Config</w:t>
+            </w:r>
+            <w:proofErr w:type="spellEnd"/>
           </w:p>
         </w:tc>
       </w:tr>
@@ -8005,8 +8293,13 @@
               <w:cnfStyle w:val="000000000000" w:firstRow="0" w:lastRow="0" w:firstColumn="0" w:lastColumn="0" w:oddVBand="0" w:evenVBand="0" w:oddHBand="0" w:evenHBand="0" w:firstRowFirstColumn="0" w:firstRowLastColumn="0" w:lastRowFirstColumn="0" w:lastRowLastColumn="0"/>
             </w:pPr>
             <w:r>
-              <w:t>Newsletter Logging</w:t>
-            </w:r>
+              <w:t xml:space="preserve">Newsletter </w:t>
+            </w:r>
+            <w:proofErr w:type="spellStart"/>
+            <w:r>
+              <w:t>Logging</w:t>
+            </w:r>
+            <w:proofErr w:type="spellEnd"/>
           </w:p>
         </w:tc>
       </w:tr>
@@ -8067,7 +8360,15 @@
         <w:t>grosses</w:t>
       </w:r>
       <w:r>
-        <w:t xml:space="preserve"> Aufkommen an An- und Abmeldungen zu erwarten ist und eine sehr gute Skalierung gewährleistet werden muss. Dieses Bedürfnis kann einerseits von einer hohen Verwendung dieser Newsletter-Anwendung oder von einer weiteren Verwendung für andere Anwendungen kommen. Da beide Punkte bei diesem Projekt in nächster Zeit nicht eintreten dürften, wird eine Aufteilung, wie in </w:t>
+        <w:t xml:space="preserve"> Aufkommen an </w:t>
+      </w:r>
+      <w:proofErr w:type="spellStart"/>
+      <w:r>
+        <w:t>An</w:t>
+      </w:r>
+      <w:proofErr w:type="spellEnd"/>
+      <w:r>
+        <w:t xml:space="preserve">- und Abmeldungen zu erwarten ist und eine sehr gute Skalierung gewährleistet werden muss. Dieses Bedürfnis kann einerseits von einer hohen Verwendung dieser Newsletter-Anwendung oder von einer weiteren Verwendung für andere Anwendungen kommen. Da beide Punkte bei diesem Projekt in nächster Zeit nicht eintreten dürften, wird eine Aufteilung, wie in </w:t>
       </w:r>
       <w:r>
         <w:fldChar w:fldCharType="begin"/>
@@ -8226,8 +8527,13 @@
               <w:t>Newsletter</w:t>
             </w:r>
             <w:r>
-              <w:t>-Operations</w:t>
-            </w:r>
+              <w:t>-</w:t>
+            </w:r>
+            <w:proofErr w:type="spellStart"/>
+            <w:r>
+              <w:t>Operations</w:t>
+            </w:r>
+            <w:proofErr w:type="spellEnd"/>
           </w:p>
         </w:tc>
         <w:tc>
@@ -8255,11 +8561,16 @@
               <w:cnfStyle w:val="000000100000" w:firstRow="0" w:lastRow="0" w:firstColumn="0" w:lastColumn="0" w:oddVBand="0" w:evenVBand="0" w:oddHBand="1" w:evenHBand="0" w:firstRowFirstColumn="0" w:firstRowLastColumn="0" w:lastRowFirstColumn="0" w:lastRowLastColumn="0"/>
             </w:pPr>
             <w:r>
-              <w:t>Anmelden an Newsletter</w:t>
+              <w:t xml:space="preserve">Anmelden an </w:t>
+            </w:r>
+            <w:proofErr w:type="spellStart"/>
+            <w:r>
+              <w:t>Newsletter</w:t>
             </w:r>
             <w:r>
               <w:t>Set</w:t>
             </w:r>
+            <w:proofErr w:type="spellEnd"/>
           </w:p>
         </w:tc>
       </w:tr>
@@ -8310,11 +8621,16 @@
               <w:t>von</w:t>
             </w:r>
             <w:r>
-              <w:t xml:space="preserve"> Newsletter</w:t>
+              <w:t xml:space="preserve"> </w:t>
+            </w:r>
+            <w:proofErr w:type="spellStart"/>
+            <w:r>
+              <w:t>Newsletter</w:t>
             </w:r>
             <w:r>
               <w:t>Set</w:t>
             </w:r>
+            <w:proofErr w:type="spellEnd"/>
           </w:p>
         </w:tc>
       </w:tr>
@@ -8359,8 +8675,13 @@
               <w:keepNext/>
               <w:cnfStyle w:val="000000100000" w:firstRow="0" w:lastRow="0" w:firstColumn="0" w:lastColumn="0" w:oddVBand="0" w:evenVBand="0" w:oddHBand="1" w:evenHBand="0" w:firstRowFirstColumn="0" w:firstRowLastColumn="0" w:lastRowFirstColumn="0" w:lastRowLastColumn="0"/>
             </w:pPr>
-            <w:r>
-              <w:t>Newsletterset erstellen</w:t>
+            <w:proofErr w:type="spellStart"/>
+            <w:r>
+              <w:t>Newsletterset</w:t>
+            </w:r>
+            <w:proofErr w:type="spellEnd"/>
+            <w:r>
+              <w:t xml:space="preserve"> erstellen</w:t>
             </w:r>
           </w:p>
         </w:tc>
@@ -8405,8 +8726,13 @@
               <w:keepNext/>
               <w:cnfStyle w:val="000000000000" w:firstRow="0" w:lastRow="0" w:firstColumn="0" w:lastColumn="0" w:oddVBand="0" w:evenVBand="0" w:oddHBand="0" w:evenHBand="0" w:firstRowFirstColumn="0" w:firstRowLastColumn="0" w:lastRowFirstColumn="0" w:lastRowLastColumn="0"/>
             </w:pPr>
-            <w:r>
-              <w:t>Newsletterset bearbeiten</w:t>
+            <w:proofErr w:type="spellStart"/>
+            <w:r>
+              <w:t>Newsletterset</w:t>
+            </w:r>
+            <w:proofErr w:type="spellEnd"/>
+            <w:r>
+              <w:t xml:space="preserve"> bearbeiten</w:t>
             </w:r>
           </w:p>
         </w:tc>
@@ -8452,6 +8778,7 @@
               <w:keepNext/>
               <w:cnfStyle w:val="000000100000" w:firstRow="0" w:lastRow="0" w:firstColumn="0" w:lastColumn="0" w:oddVBand="0" w:evenVBand="0" w:oddHBand="1" w:evenHBand="0" w:firstRowFirstColumn="0" w:firstRowLastColumn="0" w:lastRowFirstColumn="0" w:lastRowLastColumn="0"/>
             </w:pPr>
+            <w:proofErr w:type="spellStart"/>
             <w:r>
               <w:t>Newsletter</w:t>
             </w:r>
@@ -8459,7 +8786,11 @@
               <w:t>s</w:t>
             </w:r>
             <w:r>
-              <w:t>et löschen</w:t>
+              <w:t>et</w:t>
+            </w:r>
+            <w:proofErr w:type="spellEnd"/>
+            <w:r>
+              <w:t xml:space="preserve"> löschen</w:t>
             </w:r>
           </w:p>
         </w:tc>
@@ -8694,8 +9025,13 @@
               <w:cnfStyle w:val="000000000000" w:firstRow="0" w:lastRow="0" w:firstColumn="0" w:lastColumn="0" w:oddVBand="0" w:evenVBand="0" w:oddHBand="0" w:evenHBand="0" w:firstRowFirstColumn="0" w:firstRowLastColumn="0" w:lastRowFirstColumn="0" w:lastRowLastColumn="0"/>
             </w:pPr>
             <w:r>
-              <w:t>Newsletter Config</w:t>
-            </w:r>
+              <w:t xml:space="preserve">Newsletter </w:t>
+            </w:r>
+            <w:proofErr w:type="spellStart"/>
+            <w:r>
+              <w:t>Config</w:t>
+            </w:r>
+            <w:proofErr w:type="spellEnd"/>
           </w:p>
         </w:tc>
       </w:tr>
@@ -8787,8 +9123,13 @@
               <w:cnfStyle w:val="000000000000" w:firstRow="0" w:lastRow="0" w:firstColumn="0" w:lastColumn="0" w:oddVBand="0" w:evenVBand="0" w:oddHBand="0" w:evenHBand="0" w:firstRowFirstColumn="0" w:firstRowLastColumn="0" w:lastRowFirstColumn="0" w:lastRowLastColumn="0"/>
             </w:pPr>
             <w:r>
-              <w:t>Services Config</w:t>
-            </w:r>
+              <w:t xml:space="preserve">Services </w:t>
+            </w:r>
+            <w:proofErr w:type="spellStart"/>
+            <w:r>
+              <w:t>Config</w:t>
+            </w:r>
+            <w:proofErr w:type="spellEnd"/>
           </w:p>
         </w:tc>
       </w:tr>
@@ -8976,8 +9317,13 @@
               <w:cnfStyle w:val="000000000000" w:firstRow="0" w:lastRow="0" w:firstColumn="0" w:lastColumn="0" w:oddVBand="0" w:evenVBand="0" w:oddHBand="0" w:evenHBand="0" w:firstRowFirstColumn="0" w:firstRowLastColumn="0" w:lastRowFirstColumn="0" w:lastRowLastColumn="0"/>
             </w:pPr>
             <w:r>
-              <w:t>Newsletter Logging</w:t>
-            </w:r>
+              <w:t xml:space="preserve">Newsletter </w:t>
+            </w:r>
+            <w:proofErr w:type="spellStart"/>
+            <w:r>
+              <w:t>Logging</w:t>
+            </w:r>
+            <w:proofErr w:type="spellEnd"/>
           </w:p>
         </w:tc>
       </w:tr>
@@ -9033,8 +9379,16 @@
         <w:rPr>
           <w:rFonts w:cs="Arial"/>
         </w:rPr>
-        <w:t>-Operations</w:t>
-      </w:r>
+        <w:t>-</w:t>
+      </w:r>
+      <w:proofErr w:type="spellStart"/>
+      <w:r>
+        <w:rPr>
+          <w:rFonts w:cs="Arial"/>
+        </w:rPr>
+        <w:t>Operations</w:t>
+      </w:r>
+      <w:proofErr w:type="spellEnd"/>
       <w:r>
         <w:rPr>
           <w:rFonts w:cs="Arial"/>
@@ -9051,7 +9405,14 @@
         <w:rPr>
           <w:rFonts w:cs="Arial"/>
         </w:rPr>
-        <w:t>, der die Newsletter und Newsletter</w:t>
+        <w:t xml:space="preserve">, der die Newsletter und </w:t>
+      </w:r>
+      <w:proofErr w:type="spellStart"/>
+      <w:r>
+        <w:rPr>
+          <w:rFonts w:cs="Arial"/>
+        </w:rPr>
+        <w:t>Newsletter</w:t>
       </w:r>
       <w:r>
         <w:rPr>
@@ -9063,7 +9424,14 @@
         <w:rPr>
           <w:rFonts w:cs="Arial"/>
         </w:rPr>
-        <w:t>et Entitäten liest und schreibt</w:t>
+        <w:t>et</w:t>
+      </w:r>
+      <w:proofErr w:type="spellEnd"/>
+      <w:r>
+        <w:rPr>
+          <w:rFonts w:cs="Arial"/>
+        </w:rPr>
+        <w:t xml:space="preserve"> Entitäten liest und schreibt</w:t>
       </w:r>
     </w:p>
     <w:p>
@@ -9256,7 +9624,39 @@
     </w:p>
     <w:p>
       <w:r>
-        <w:t>Im Folgenden werden die Designs für einzelne Entitäten aufgeführt. Dabei bedeutet die Aktion create ein Erstellen einer Entität, ein update ein Aktualisieren, ein get entweder der Erhalt einer oder mehrerer Entitäten. Schlussendlich wird mit einem delete eine Entität gelöscht. Mit {id} wird jeweils angedeutet, dass der Identifier der gewünschten Entität mitgegeben werden muss.</w:t>
+        <w:t xml:space="preserve">Im Folgenden werden die Designs für einzelne Entitäten aufgeführt. Dabei bedeutet die Aktion </w:t>
+      </w:r>
+      <w:proofErr w:type="spellStart"/>
+      <w:r>
+        <w:t>create</w:t>
+      </w:r>
+      <w:proofErr w:type="spellEnd"/>
+      <w:r>
+        <w:t xml:space="preserve"> ein Erstellen einer Entität, ein update ein Aktualisieren, ein </w:t>
+      </w:r>
+      <w:proofErr w:type="spellStart"/>
+      <w:r>
+        <w:t>get</w:t>
+      </w:r>
+      <w:proofErr w:type="spellEnd"/>
+      <w:r>
+        <w:t xml:space="preserve"> entweder der Erhalt einer oder mehrerer Entitäten. Schlussendlich wird mit einem </w:t>
+      </w:r>
+      <w:proofErr w:type="spellStart"/>
+      <w:r>
+        <w:t>delete</w:t>
+      </w:r>
+      <w:proofErr w:type="spellEnd"/>
+      <w:r>
+        <w:t xml:space="preserve"> eine Entität gelöscht. Mit {</w:t>
+      </w:r>
+      <w:proofErr w:type="spellStart"/>
+      <w:r>
+        <w:t>id</w:t>
+      </w:r>
+      <w:proofErr w:type="spellEnd"/>
+      <w:r>
+        <w:t>} wird jeweils angedeutet, dass der Identifier der gewünschten Entität mitgegeben werden muss.</w:t>
       </w:r>
     </w:p>
     <w:p/>
@@ -9398,8 +9798,13 @@
               <w:cnfStyle w:val="100000000000" w:firstRow="1" w:lastRow="0" w:firstColumn="0" w:lastColumn="0" w:oddVBand="0" w:evenVBand="0" w:oddHBand="0" w:evenHBand="0" w:firstRowFirstColumn="0" w:firstRowLastColumn="0" w:lastRowFirstColumn="0" w:lastRowLastColumn="0"/>
             </w:pPr>
             <w:r>
-              <w:t>Response nOK</w:t>
-            </w:r>
+              <w:t xml:space="preserve">Response </w:t>
+            </w:r>
+            <w:proofErr w:type="spellStart"/>
+            <w:r>
+              <w:t>nOK</w:t>
+            </w:r>
+            <w:proofErr w:type="spellEnd"/>
           </w:p>
         </w:tc>
       </w:tr>
@@ -9440,7 +9845,15 @@
               <w:cnfStyle w:val="000000100000" w:firstRow="0" w:lastRow="0" w:firstColumn="0" w:lastColumn="0" w:oddVBand="0" w:evenVBand="0" w:oddHBand="1" w:evenHBand="0" w:firstRowFirstColumn="0" w:firstRowLastColumn="0" w:lastRowFirstColumn="0" w:lastRowLastColumn="0"/>
             </w:pPr>
             <w:r>
-              <w:t>/v1/newsletter-sets/</w:t>
+              <w:t>/v1/</w:t>
+            </w:r>
+            <w:proofErr w:type="spellStart"/>
+            <w:r>
+              <w:t>newsletter</w:t>
+            </w:r>
+            <w:proofErr w:type="spellEnd"/>
+            <w:r>
+              <w:t>-sets/</w:t>
             </w:r>
           </w:p>
         </w:tc>
@@ -9453,9 +9866,11 @@
               <w:keepNext/>
               <w:cnfStyle w:val="000000100000" w:firstRow="0" w:lastRow="0" w:firstColumn="0" w:lastColumn="0" w:oddVBand="0" w:evenVBand="0" w:oddHBand="1" w:evenHBand="0" w:firstRowFirstColumn="0" w:firstRowLastColumn="0" w:lastRowFirstColumn="0" w:lastRowLastColumn="0"/>
             </w:pPr>
+            <w:proofErr w:type="spellStart"/>
             <w:r>
               <w:t>create</w:t>
             </w:r>
+            <w:proofErr w:type="spellEnd"/>
           </w:p>
         </w:tc>
         <w:tc>
@@ -9525,7 +9940,23 @@
               <w:cnfStyle w:val="000000000000" w:firstRow="0" w:lastRow="0" w:firstColumn="0" w:lastColumn="0" w:oddVBand="0" w:evenVBand="0" w:oddHBand="0" w:evenHBand="0" w:firstRowFirstColumn="0" w:firstRowLastColumn="0" w:lastRowFirstColumn="0" w:lastRowLastColumn="0"/>
             </w:pPr>
             <w:r>
-              <w:t>/v1/newsletter-sets/{id}</w:t>
+              <w:t>/v1/</w:t>
+            </w:r>
+            <w:proofErr w:type="spellStart"/>
+            <w:r>
+              <w:t>newsletter</w:t>
+            </w:r>
+            <w:proofErr w:type="spellEnd"/>
+            <w:r>
+              <w:t>-sets/{</w:t>
+            </w:r>
+            <w:proofErr w:type="spellStart"/>
+            <w:r>
+              <w:t>id</w:t>
+            </w:r>
+            <w:proofErr w:type="spellEnd"/>
+            <w:r>
+              <w:t>}</w:t>
             </w:r>
           </w:p>
         </w:tc>
@@ -9611,7 +10042,23 @@
               <w:cnfStyle w:val="000000100000" w:firstRow="0" w:lastRow="0" w:firstColumn="0" w:lastColumn="0" w:oddVBand="0" w:evenVBand="0" w:oddHBand="1" w:evenHBand="0" w:firstRowFirstColumn="0" w:firstRowLastColumn="0" w:lastRowFirstColumn="0" w:lastRowLastColumn="0"/>
             </w:pPr>
             <w:r>
-              <w:t>/v1/newsletter-sets/{id}</w:t>
+              <w:t>/v1/</w:t>
+            </w:r>
+            <w:proofErr w:type="spellStart"/>
+            <w:r>
+              <w:t>newsletter</w:t>
+            </w:r>
+            <w:proofErr w:type="spellEnd"/>
+            <w:r>
+              <w:t>-sets/{</w:t>
+            </w:r>
+            <w:proofErr w:type="spellStart"/>
+            <w:r>
+              <w:t>id</w:t>
+            </w:r>
+            <w:proofErr w:type="spellEnd"/>
+            <w:r>
+              <w:t>}</w:t>
             </w:r>
           </w:p>
         </w:tc>
@@ -9624,9 +10071,11 @@
               <w:keepNext/>
               <w:cnfStyle w:val="000000100000" w:firstRow="0" w:lastRow="0" w:firstColumn="0" w:lastColumn="0" w:oddVBand="0" w:evenVBand="0" w:oddHBand="1" w:evenHBand="0" w:firstRowFirstColumn="0" w:firstRowLastColumn="0" w:lastRowFirstColumn="0" w:lastRowLastColumn="0"/>
             </w:pPr>
+            <w:proofErr w:type="spellStart"/>
             <w:r>
               <w:t>get</w:t>
             </w:r>
+            <w:proofErr w:type="spellEnd"/>
           </w:p>
         </w:tc>
         <w:tc>
@@ -9696,7 +10145,15 @@
               <w:cnfStyle w:val="000000000000" w:firstRow="0" w:lastRow="0" w:firstColumn="0" w:lastColumn="0" w:oddVBand="0" w:evenVBand="0" w:oddHBand="0" w:evenHBand="0" w:firstRowFirstColumn="0" w:firstRowLastColumn="0" w:lastRowFirstColumn="0" w:lastRowLastColumn="0"/>
             </w:pPr>
             <w:r>
-              <w:t>/v1/newsletter-sets/</w:t>
+              <w:t>/v1/</w:t>
+            </w:r>
+            <w:proofErr w:type="spellStart"/>
+            <w:r>
+              <w:t>newsletter</w:t>
+            </w:r>
+            <w:proofErr w:type="spellEnd"/>
+            <w:r>
+              <w:t>-sets/</w:t>
             </w:r>
           </w:p>
         </w:tc>
@@ -9709,9 +10166,11 @@
               <w:keepNext/>
               <w:cnfStyle w:val="000000000000" w:firstRow="0" w:lastRow="0" w:firstColumn="0" w:lastColumn="0" w:oddVBand="0" w:evenVBand="0" w:oddHBand="0" w:evenHBand="0" w:firstRowFirstColumn="0" w:firstRowLastColumn="0" w:lastRowFirstColumn="0" w:lastRowLastColumn="0"/>
             </w:pPr>
+            <w:proofErr w:type="spellStart"/>
             <w:r>
               <w:t>get</w:t>
             </w:r>
+            <w:proofErr w:type="spellEnd"/>
           </w:p>
         </w:tc>
         <w:tc>
@@ -9782,7 +10241,23 @@
               <w:cnfStyle w:val="000000100000" w:firstRow="0" w:lastRow="0" w:firstColumn="0" w:lastColumn="0" w:oddVBand="0" w:evenVBand="0" w:oddHBand="1" w:evenHBand="0" w:firstRowFirstColumn="0" w:firstRowLastColumn="0" w:lastRowFirstColumn="0" w:lastRowLastColumn="0"/>
             </w:pPr>
             <w:r>
-              <w:t>/v1/newsletter-sets/{id}</w:t>
+              <w:t>/v1/</w:t>
+            </w:r>
+            <w:proofErr w:type="spellStart"/>
+            <w:r>
+              <w:t>newsletter</w:t>
+            </w:r>
+            <w:proofErr w:type="spellEnd"/>
+            <w:r>
+              <w:t>-sets/{</w:t>
+            </w:r>
+            <w:proofErr w:type="spellStart"/>
+            <w:r>
+              <w:t>id</w:t>
+            </w:r>
+            <w:proofErr w:type="spellEnd"/>
+            <w:r>
+              <w:t>}</w:t>
             </w:r>
           </w:p>
         </w:tc>
@@ -9795,9 +10270,11 @@
               <w:keepNext/>
               <w:cnfStyle w:val="000000100000" w:firstRow="0" w:lastRow="0" w:firstColumn="0" w:lastColumn="0" w:oddVBand="0" w:evenVBand="0" w:oddHBand="1" w:evenHBand="0" w:firstRowFirstColumn="0" w:firstRowLastColumn="0" w:lastRowFirstColumn="0" w:lastRowLastColumn="0"/>
             </w:pPr>
+            <w:proofErr w:type="spellStart"/>
             <w:r>
               <w:t>delete</w:t>
             </w:r>
+            <w:proofErr w:type="spellEnd"/>
           </w:p>
         </w:tc>
         <w:tc>
@@ -9835,7 +10312,15 @@
     <w:p/>
     <w:p>
       <w:r>
-        <w:t>Es wird darauf verzichtet, bei Anfragen einer id, für die keine Berechtigung besteht, einen 403 Response Code zurückzugeben. Dies um keine unnötige (oder je nachdem gefährliche) Informationen mitzuteilen.</w:t>
+        <w:t xml:space="preserve">Es wird darauf verzichtet, bei Anfragen einer </w:t>
+      </w:r>
+      <w:proofErr w:type="spellStart"/>
+      <w:r>
+        <w:t>id</w:t>
+      </w:r>
+      <w:proofErr w:type="spellEnd"/>
+      <w:r>
+        <w:t>, für die keine Berechtigung besteht, einen 403 Response Code zurückzugeben. Dies um keine unnötige (oder je nachdem gefährliche) Informationen mitzuteilen.</w:t>
       </w:r>
     </w:p>
     <w:p/>
@@ -9985,8 +10470,13 @@
               <w:cnfStyle w:val="100000000000" w:firstRow="1" w:lastRow="0" w:firstColumn="0" w:lastColumn="0" w:oddVBand="0" w:evenVBand="0" w:oddHBand="0" w:evenHBand="0" w:firstRowFirstColumn="0" w:firstRowLastColumn="0" w:lastRowFirstColumn="0" w:lastRowLastColumn="0"/>
             </w:pPr>
             <w:r>
-              <w:t>Response nOK</w:t>
-            </w:r>
+              <w:t xml:space="preserve">Response </w:t>
+            </w:r>
+            <w:proofErr w:type="spellStart"/>
+            <w:r>
+              <w:t>nOK</w:t>
+            </w:r>
+            <w:proofErr w:type="spellEnd"/>
           </w:p>
         </w:tc>
       </w:tr>
@@ -10027,7 +10517,15 @@
               <w:cnfStyle w:val="000000100000" w:firstRow="0" w:lastRow="0" w:firstColumn="0" w:lastColumn="0" w:oddVBand="0" w:evenVBand="0" w:oddHBand="1" w:evenHBand="0" w:firstRowFirstColumn="0" w:firstRowLastColumn="0" w:lastRowFirstColumn="0" w:lastRowLastColumn="0"/>
             </w:pPr>
             <w:r>
-              <w:t>/v1/newsletter/</w:t>
+              <w:t>/v1/</w:t>
+            </w:r>
+            <w:proofErr w:type="spellStart"/>
+            <w:r>
+              <w:t>newsletter</w:t>
+            </w:r>
+            <w:proofErr w:type="spellEnd"/>
+            <w:r>
+              <w:t>/</w:t>
             </w:r>
           </w:p>
         </w:tc>
@@ -10040,9 +10538,11 @@
               <w:keepNext/>
               <w:cnfStyle w:val="000000100000" w:firstRow="0" w:lastRow="0" w:firstColumn="0" w:lastColumn="0" w:oddVBand="0" w:evenVBand="0" w:oddHBand="1" w:evenHBand="0" w:firstRowFirstColumn="0" w:firstRowLastColumn="0" w:lastRowFirstColumn="0" w:lastRowLastColumn="0"/>
             </w:pPr>
+            <w:proofErr w:type="spellStart"/>
             <w:r>
               <w:t>create</w:t>
             </w:r>
+            <w:proofErr w:type="spellEnd"/>
           </w:p>
         </w:tc>
         <w:tc>
@@ -10112,7 +10612,23 @@
               <w:cnfStyle w:val="000000000000" w:firstRow="0" w:lastRow="0" w:firstColumn="0" w:lastColumn="0" w:oddVBand="0" w:evenVBand="0" w:oddHBand="0" w:evenHBand="0" w:firstRowFirstColumn="0" w:firstRowLastColumn="0" w:lastRowFirstColumn="0" w:lastRowLastColumn="0"/>
             </w:pPr>
             <w:r>
-              <w:t>/v1/newsletter/{id}</w:t>
+              <w:t>/v1/</w:t>
+            </w:r>
+            <w:proofErr w:type="spellStart"/>
+            <w:r>
+              <w:t>newsletter</w:t>
+            </w:r>
+            <w:proofErr w:type="spellEnd"/>
+            <w:r>
+              <w:t>/{</w:t>
+            </w:r>
+            <w:proofErr w:type="spellStart"/>
+            <w:r>
+              <w:t>id</w:t>
+            </w:r>
+            <w:proofErr w:type="spellEnd"/>
+            <w:r>
+              <w:t>}</w:t>
             </w:r>
           </w:p>
         </w:tc>
@@ -10198,7 +10714,23 @@
               <w:cnfStyle w:val="000000100000" w:firstRow="0" w:lastRow="0" w:firstColumn="0" w:lastColumn="0" w:oddVBand="0" w:evenVBand="0" w:oddHBand="1" w:evenHBand="0" w:firstRowFirstColumn="0" w:firstRowLastColumn="0" w:lastRowFirstColumn="0" w:lastRowLastColumn="0"/>
             </w:pPr>
             <w:r>
-              <w:t>/v1/newsletter/{id}</w:t>
+              <w:t>/v1/</w:t>
+            </w:r>
+            <w:proofErr w:type="spellStart"/>
+            <w:r>
+              <w:t>newsletter</w:t>
+            </w:r>
+            <w:proofErr w:type="spellEnd"/>
+            <w:r>
+              <w:t>/{</w:t>
+            </w:r>
+            <w:proofErr w:type="spellStart"/>
+            <w:r>
+              <w:t>id</w:t>
+            </w:r>
+            <w:proofErr w:type="spellEnd"/>
+            <w:r>
+              <w:t>}</w:t>
             </w:r>
           </w:p>
         </w:tc>
@@ -10211,9 +10743,11 @@
               <w:keepNext/>
               <w:cnfStyle w:val="000000100000" w:firstRow="0" w:lastRow="0" w:firstColumn="0" w:lastColumn="0" w:oddVBand="0" w:evenVBand="0" w:oddHBand="1" w:evenHBand="0" w:firstRowFirstColumn="0" w:firstRowLastColumn="0" w:lastRowFirstColumn="0" w:lastRowLastColumn="0"/>
             </w:pPr>
+            <w:proofErr w:type="spellStart"/>
             <w:r>
               <w:t>get</w:t>
             </w:r>
+            <w:proofErr w:type="spellEnd"/>
           </w:p>
         </w:tc>
         <w:tc>
@@ -10283,7 +10817,15 @@
               <w:cnfStyle w:val="000000000000" w:firstRow="0" w:lastRow="0" w:firstColumn="0" w:lastColumn="0" w:oddVBand="0" w:evenVBand="0" w:oddHBand="0" w:evenHBand="0" w:firstRowFirstColumn="0" w:firstRowLastColumn="0" w:lastRowFirstColumn="0" w:lastRowLastColumn="0"/>
             </w:pPr>
             <w:r>
-              <w:t>/v1/newsletter/</w:t>
+              <w:t>/v1/</w:t>
+            </w:r>
+            <w:proofErr w:type="spellStart"/>
+            <w:r>
+              <w:t>newsletter</w:t>
+            </w:r>
+            <w:proofErr w:type="spellEnd"/>
+            <w:r>
+              <w:t>/</w:t>
             </w:r>
           </w:p>
         </w:tc>
@@ -10296,9 +10838,11 @@
               <w:keepNext/>
               <w:cnfStyle w:val="000000000000" w:firstRow="0" w:lastRow="0" w:firstColumn="0" w:lastColumn="0" w:oddVBand="0" w:evenVBand="0" w:oddHBand="0" w:evenHBand="0" w:firstRowFirstColumn="0" w:firstRowLastColumn="0" w:lastRowFirstColumn="0" w:lastRowLastColumn="0"/>
             </w:pPr>
+            <w:proofErr w:type="spellStart"/>
             <w:r>
               <w:t>get</w:t>
             </w:r>
+            <w:proofErr w:type="spellEnd"/>
           </w:p>
         </w:tc>
         <w:tc>
@@ -10369,7 +10913,23 @@
               <w:cnfStyle w:val="000000100000" w:firstRow="0" w:lastRow="0" w:firstColumn="0" w:lastColumn="0" w:oddVBand="0" w:evenVBand="0" w:oddHBand="1" w:evenHBand="0" w:firstRowFirstColumn="0" w:firstRowLastColumn="0" w:lastRowFirstColumn="0" w:lastRowLastColumn="0"/>
             </w:pPr>
             <w:r>
-              <w:t>/v1/newsletter/{id}</w:t>
+              <w:t>/v1/</w:t>
+            </w:r>
+            <w:proofErr w:type="spellStart"/>
+            <w:r>
+              <w:t>newsletter</w:t>
+            </w:r>
+            <w:proofErr w:type="spellEnd"/>
+            <w:r>
+              <w:t>/{</w:t>
+            </w:r>
+            <w:proofErr w:type="spellStart"/>
+            <w:r>
+              <w:t>id</w:t>
+            </w:r>
+            <w:proofErr w:type="spellEnd"/>
+            <w:r>
+              <w:t>}</w:t>
             </w:r>
           </w:p>
         </w:tc>
@@ -10382,9 +10942,11 @@
               <w:keepNext/>
               <w:cnfStyle w:val="000000100000" w:firstRow="0" w:lastRow="0" w:firstColumn="0" w:lastColumn="0" w:oddVBand="0" w:evenVBand="0" w:oddHBand="1" w:evenHBand="0" w:firstRowFirstColumn="0" w:firstRowLastColumn="0" w:lastRowFirstColumn="0" w:lastRowLastColumn="0"/>
             </w:pPr>
+            <w:proofErr w:type="spellStart"/>
             <w:r>
               <w:t>delete</w:t>
             </w:r>
+            <w:proofErr w:type="spellEnd"/>
           </w:p>
         </w:tc>
         <w:tc>
@@ -10560,7 +11122,7 @@
               <w:cnfStyle w:val="000000000000" w:firstRow="0" w:lastRow="0" w:firstColumn="0" w:lastColumn="0" w:oddVBand="0" w:evenVBand="0" w:oddHBand="0" w:evenHBand="0" w:firstRowFirstColumn="0" w:firstRowLastColumn="0" w:lastRowFirstColumn="0" w:lastRowLastColumn="0"/>
             </w:pPr>
             <w:r>
-              <w:t xml:space="preserve">Falls eine nicht Person auf einen nicht </w:t>
+              <w:t xml:space="preserve">Falls eine Person auf einen nicht </w:t>
             </w:r>
             <w:r>
               <w:t>autorisierten</w:t>
@@ -10860,7 +11422,15 @@
               <w:cnfStyle w:val="000000000000" w:firstRow="0" w:lastRow="0" w:firstColumn="0" w:lastColumn="0" w:oddVBand="0" w:evenVBand="0" w:oddHBand="0" w:evenHBand="0" w:firstRowFirstColumn="0" w:firstRowLastColumn="0" w:lastRowFirstColumn="0" w:lastRowLastColumn="0"/>
             </w:pPr>
             <w:r>
-              <w:t>Zu viele Requests gesendet</w:t>
+              <w:t xml:space="preserve">Zu viele </w:t>
+            </w:r>
+            <w:proofErr w:type="spellStart"/>
+            <w:r>
+              <w:t>Requests</w:t>
+            </w:r>
+            <w:proofErr w:type="spellEnd"/>
+            <w:r>
+              <w:t xml:space="preserve"> gesendet</w:t>
             </w:r>
           </w:p>
         </w:tc>
@@ -10903,6 +11473,149 @@
           </w:p>
         </w:tc>
       </w:tr>
+      <w:tr>
+        <w:trPr>
+          <w:cantSplit/>
+        </w:trPr>
+        <w:tc>
+          <w:tcPr>
+            <w:cnfStyle w:val="001000000000" w:firstRow="0" w:lastRow="0" w:firstColumn="1" w:lastColumn="0" w:oddVBand="0" w:evenVBand="0" w:oddHBand="0" w:evenHBand="0" w:firstRowFirstColumn="0" w:firstRowLastColumn="0" w:lastRowFirstColumn="0" w:lastRowLastColumn="0"/>
+            <w:tcW w:w="2405" w:type="dxa"/>
+          </w:tcPr>
+          <w:p>
+            <w:pPr>
+              <w:keepNext/>
+              <w:jc w:val="center"/>
+            </w:pPr>
+            <w:r>
+              <w:t>501</w:t>
+            </w:r>
+          </w:p>
+        </w:tc>
+        <w:tc>
+          <w:tcPr>
+            <w:tcW w:w="6655" w:type="dxa"/>
+          </w:tcPr>
+          <w:p>
+            <w:pPr>
+              <w:keepNext/>
+              <w:cnfStyle w:val="000000000000" w:firstRow="0" w:lastRow="0" w:firstColumn="0" w:lastColumn="0" w:oddVBand="0" w:evenVBand="0" w:oddHBand="0" w:evenHBand="0" w:firstRowFirstColumn="0" w:firstRowLastColumn="0" w:lastRowFirstColumn="0" w:lastRowLastColumn="0"/>
+            </w:pPr>
+            <w:r>
+              <w:t xml:space="preserve">Falls ein Filter angefragt wird, der für die betroffene Entität nicht implementiert </w:t>
+            </w:r>
+            <w:proofErr w:type="gramStart"/>
+            <w:r>
+              <w:t>ist</w:t>
+            </w:r>
+            <w:proofErr w:type="gramEnd"/>
+          </w:p>
+        </w:tc>
+      </w:tr>
+      <w:tr>
+        <w:trPr>
+          <w:cnfStyle w:val="000000100000" w:firstRow="0" w:lastRow="0" w:firstColumn="0" w:lastColumn="0" w:oddVBand="0" w:evenVBand="0" w:oddHBand="1" w:evenHBand="0" w:firstRowFirstColumn="0" w:firstRowLastColumn="0" w:lastRowFirstColumn="0" w:lastRowLastColumn="0"/>
+          <w:cantSplit/>
+        </w:trPr>
+        <w:tc>
+          <w:tcPr>
+            <w:cnfStyle w:val="001000000000" w:firstRow="0" w:lastRow="0" w:firstColumn="1" w:lastColumn="0" w:oddVBand="0" w:evenVBand="0" w:oddHBand="0" w:evenHBand="0" w:firstRowFirstColumn="0" w:firstRowLastColumn="0" w:lastRowFirstColumn="0" w:lastRowLastColumn="0"/>
+            <w:tcW w:w="2405" w:type="dxa"/>
+          </w:tcPr>
+          <w:p>
+            <w:pPr>
+              <w:keepNext/>
+              <w:jc w:val="center"/>
+            </w:pPr>
+            <w:r>
+              <w:t>502</w:t>
+            </w:r>
+          </w:p>
+        </w:tc>
+        <w:tc>
+          <w:tcPr>
+            <w:tcW w:w="6655" w:type="dxa"/>
+          </w:tcPr>
+          <w:p>
+            <w:pPr>
+              <w:keepNext/>
+              <w:cnfStyle w:val="000000100000" w:firstRow="0" w:lastRow="0" w:firstColumn="0" w:lastColumn="0" w:oddVBand="0" w:evenVBand="0" w:oddHBand="1" w:evenHBand="0" w:firstRowFirstColumn="0" w:firstRowLastColumn="0" w:lastRowFirstColumn="0" w:lastRowLastColumn="0"/>
+            </w:pPr>
+            <w:r>
+              <w:t>Falls externe Ressourcen einen invaliden Response senden</w:t>
+            </w:r>
+          </w:p>
+        </w:tc>
+      </w:tr>
+      <w:tr>
+        <w:trPr>
+          <w:cantSplit/>
+        </w:trPr>
+        <w:tc>
+          <w:tcPr>
+            <w:cnfStyle w:val="001000000000" w:firstRow="0" w:lastRow="0" w:firstColumn="1" w:lastColumn="0" w:oddVBand="0" w:evenVBand="0" w:oddHBand="0" w:evenHBand="0" w:firstRowFirstColumn="0" w:firstRowLastColumn="0" w:lastRowFirstColumn="0" w:lastRowLastColumn="0"/>
+            <w:tcW w:w="2405" w:type="dxa"/>
+          </w:tcPr>
+          <w:p>
+            <w:pPr>
+              <w:keepNext/>
+              <w:jc w:val="center"/>
+            </w:pPr>
+            <w:r>
+              <w:t>503</w:t>
+            </w:r>
+          </w:p>
+        </w:tc>
+        <w:tc>
+          <w:tcPr>
+            <w:tcW w:w="6655" w:type="dxa"/>
+          </w:tcPr>
+          <w:p>
+            <w:pPr>
+              <w:keepNext/>
+              <w:cnfStyle w:val="000000000000" w:firstRow="0" w:lastRow="0" w:firstColumn="0" w:lastColumn="0" w:oddVBand="0" w:evenVBand="0" w:oddHBand="0" w:evenHBand="0" w:firstRowFirstColumn="0" w:firstRowLastColumn="0" w:lastRowFirstColumn="0" w:lastRowLastColumn="0"/>
+            </w:pPr>
+            <w:r>
+              <w:t>Maintenance</w:t>
+            </w:r>
+          </w:p>
+        </w:tc>
+      </w:tr>
+      <w:tr>
+        <w:trPr>
+          <w:cnfStyle w:val="000000100000" w:firstRow="0" w:lastRow="0" w:firstColumn="0" w:lastColumn="0" w:oddVBand="0" w:evenVBand="0" w:oddHBand="1" w:evenHBand="0" w:firstRowFirstColumn="0" w:firstRowLastColumn="0" w:lastRowFirstColumn="0" w:lastRowLastColumn="0"/>
+          <w:cantSplit/>
+        </w:trPr>
+        <w:tc>
+          <w:tcPr>
+            <w:cnfStyle w:val="001000000000" w:firstRow="0" w:lastRow="0" w:firstColumn="1" w:lastColumn="0" w:oddVBand="0" w:evenVBand="0" w:oddHBand="0" w:evenHBand="0" w:firstRowFirstColumn="0" w:firstRowLastColumn="0" w:lastRowFirstColumn="0" w:lastRowLastColumn="0"/>
+            <w:tcW w:w="2405" w:type="dxa"/>
+          </w:tcPr>
+          <w:p>
+            <w:pPr>
+              <w:keepNext/>
+              <w:jc w:val="center"/>
+            </w:pPr>
+            <w:r>
+              <w:t>505</w:t>
+            </w:r>
+          </w:p>
+        </w:tc>
+        <w:tc>
+          <w:tcPr>
+            <w:tcW w:w="6655" w:type="dxa"/>
+          </w:tcPr>
+          <w:p>
+            <w:pPr>
+              <w:keepNext/>
+              <w:cnfStyle w:val="000000100000" w:firstRow="0" w:lastRow="0" w:firstColumn="0" w:lastColumn="0" w:oddVBand="0" w:evenVBand="0" w:oddHBand="1" w:evenHBand="0" w:firstRowFirstColumn="0" w:firstRowLastColumn="0" w:lastRowFirstColumn="0" w:lastRowLastColumn="0"/>
+            </w:pPr>
+            <w:r>
+              <w:t>Falls Abfrage mit HTTP1.0 oder HTTP1.1 eintreffen sollten</w:t>
+            </w:r>
+          </w:p>
+        </w:tc>
+      </w:tr>
     </w:tbl>
     <w:p/>
     <w:p>
@@ -10911,6 +11624,7 @@
       </w:pPr>
       <w:bookmarkStart w:id="39" w:name="_Toc86527107"/>
       <w:r>
+        <w:lastRenderedPageBreak/>
         <w:t>Abfrage-Beispiele</w:t>
       </w:r>
       <w:bookmarkEnd w:id="39"/>
@@ -11246,7 +11960,15 @@
               <w:cnfStyle w:val="000000000000" w:firstRow="0" w:lastRow="0" w:firstColumn="0" w:lastColumn="0" w:oddVBand="0" w:evenVBand="0" w:oddHBand="0" w:evenHBand="0" w:firstRowFirstColumn="0" w:firstRowLastColumn="0" w:lastRowFirstColumn="0" w:lastRowLastColumn="0"/>
             </w:pPr>
             <w:r>
-              <w:t xml:space="preserve">  "newsletter_sets":</w:t>
+              <w:t xml:space="preserve">  "</w:t>
+            </w:r>
+            <w:proofErr w:type="spellStart"/>
+            <w:r>
+              <w:t>newsletter_sets</w:t>
+            </w:r>
+            <w:proofErr w:type="spellEnd"/>
+            <w:r>
+              <w:t>":</w:t>
             </w:r>
           </w:p>
           <w:p>
@@ -11273,7 +11995,15 @@
               <w:cnfStyle w:val="000000000000" w:firstRow="0" w:lastRow="0" w:firstColumn="0" w:lastColumn="0" w:oddVBand="0" w:evenVBand="0" w:oddHBand="0" w:evenHBand="0" w:firstRowFirstColumn="0" w:firstRowLastColumn="0" w:lastRowFirstColumn="0" w:lastRowLastColumn="0"/>
             </w:pPr>
             <w:r>
-              <w:t xml:space="preserve">      "id": 1,</w:t>
+              <w:t xml:space="preserve">      "</w:t>
+            </w:r>
+            <w:proofErr w:type="spellStart"/>
+            <w:r>
+              <w:t>id</w:t>
+            </w:r>
+            <w:proofErr w:type="spellEnd"/>
+            <w:r>
+              <w:t>": 1,</w:t>
             </w:r>
           </w:p>
           <w:p>
@@ -11282,7 +12012,15 @@
               <w:cnfStyle w:val="000000000000" w:firstRow="0" w:lastRow="0" w:firstColumn="0" w:lastColumn="0" w:oddVBand="0" w:evenVBand="0" w:oddHBand="0" w:evenHBand="0" w:firstRowFirstColumn="0" w:firstRowLastColumn="0" w:lastRowFirstColumn="0" w:lastRowLastColumn="0"/>
             </w:pPr>
             <w:r>
-              <w:t xml:space="preserve">      "name": "Set 1",</w:t>
+              <w:t xml:space="preserve">      "</w:t>
+            </w:r>
+            <w:proofErr w:type="spellStart"/>
+            <w:r>
+              <w:t>name</w:t>
+            </w:r>
+            <w:proofErr w:type="spellEnd"/>
+            <w:r>
+              <w:t>": "Set 1",</w:t>
             </w:r>
           </w:p>
           <w:p>
@@ -11308,9 +12046,11 @@
             <w:r>
               <w:t xml:space="preserve">      "</w:t>
             </w:r>
+            <w:proofErr w:type="spellStart"/>
             <w:r>
               <w:t>updatedAt</w:t>
             </w:r>
+            <w:proofErr w:type="spellEnd"/>
             <w:r>
               <w:t xml:space="preserve">": </w:t>
             </w:r>
@@ -11414,10 +12154,34 @@
         <w:t>Mit diesem Beispiel wird das Newsletter-Album</w:t>
       </w:r>
       <w:r>
-        <w:t xml:space="preserve"> mit der id 1</w:t>
-      </w:r>
-      <w:r>
-        <w:t xml:space="preserve"> von «Set 1» auf «wonderful set» umbenannt.</w:t>
+        <w:t xml:space="preserve"> mit der </w:t>
+      </w:r>
+      <w:proofErr w:type="spellStart"/>
+      <w:r>
+        <w:t>id</w:t>
+      </w:r>
+      <w:proofErr w:type="spellEnd"/>
+      <w:r>
+        <w:t xml:space="preserve"> 1</w:t>
+      </w:r>
+      <w:r>
+        <w:t xml:space="preserve"> von «Set 1» auf «</w:t>
+      </w:r>
+      <w:proofErr w:type="spellStart"/>
+      <w:r>
+        <w:t>wonderful</w:t>
+      </w:r>
+      <w:proofErr w:type="spellEnd"/>
+      <w:r>
+        <w:t xml:space="preserve"> </w:t>
+      </w:r>
+      <w:proofErr w:type="spellStart"/>
+      <w:r>
+        <w:t>set</w:t>
+      </w:r>
+      <w:proofErr w:type="spellEnd"/>
+      <w:r>
+        <w:t>» umbenannt.</w:t>
       </w:r>
     </w:p>
     <w:p/>
@@ -11616,7 +12380,31 @@
               <w:cnfStyle w:val="000000000000" w:firstRow="0" w:lastRow="0" w:firstColumn="0" w:lastColumn="0" w:oddVBand="0" w:evenVBand="0" w:oddHBand="0" w:evenHBand="0" w:firstRowFirstColumn="0" w:firstRowLastColumn="0" w:lastRowFirstColumn="0" w:lastRowLastColumn="0"/>
             </w:pPr>
             <w:r>
-              <w:t>[name="wonderful set"]</w:t>
+              <w:t>[</w:t>
+            </w:r>
+            <w:proofErr w:type="spellStart"/>
+            <w:r>
+              <w:t>name</w:t>
+            </w:r>
+            <w:proofErr w:type="spellEnd"/>
+            <w:r>
+              <w:t>="</w:t>
+            </w:r>
+            <w:proofErr w:type="spellStart"/>
+            <w:r>
+              <w:t>wonderful</w:t>
+            </w:r>
+            <w:proofErr w:type="spellEnd"/>
+            <w:r>
+              <w:t xml:space="preserve"> </w:t>
+            </w:r>
+            <w:proofErr w:type="spellStart"/>
+            <w:r>
+              <w:t>set</w:t>
+            </w:r>
+            <w:proofErr w:type="spellEnd"/>
+            <w:r>
+              <w:t>"]</w:t>
             </w:r>
           </w:p>
         </w:tc>
@@ -11772,7 +12560,15 @@
     </w:p>
     <w:p>
       <w:r>
-        <w:t>Die Abfrage aus diesem Beispiel löscht den Newsletter mit der id 1 mit all seinen Verbindungen.</w:t>
+        <w:t xml:space="preserve">Die Abfrage aus diesem Beispiel löscht den Newsletter mit der </w:t>
+      </w:r>
+      <w:proofErr w:type="spellStart"/>
+      <w:r>
+        <w:t>id</w:t>
+      </w:r>
+      <w:proofErr w:type="spellEnd"/>
+      <w:r>
+        <w:t xml:space="preserve"> 1 mit all seinen Verbindungen.</w:t>
       </w:r>
     </w:p>
     <w:p/>
@@ -12094,12 +12890,36 @@
     </w:p>
     <w:p>
       <w:r>
-        <w:t xml:space="preserve">Jede Abfrage ist auf eine Rückgabe von 1000 Elementen limitiert. Dies heisst wenn eine Abfrage mehr als 1000 Elemente liefert, kommen trotzdem nur 1000 zurück. </w:t>
+        <w:t xml:space="preserve">Jede Abfrage ist auf eine Rückgabe von 1000 Elementen limitiert. Dies </w:t>
+      </w:r>
+      <w:proofErr w:type="gramStart"/>
+      <w:r>
+        <w:t>heisst</w:t>
+      </w:r>
+      <w:proofErr w:type="gramEnd"/>
+      <w:r>
+        <w:t xml:space="preserve"> wenn eine Abfrage mehr als 1000 Elemente liefert, kommen trotzdem nur 1000 zurück. </w:t>
       </w:r>
     </w:p>
     <w:p>
       <w:r>
-        <w:t>Wenn eine Abfrage trotzdem mehr Elemente liefern soll, kann dieser durch den Parameter ?limit=2000 erweitert oder durch ?limit=0 deaktiviert werden.</w:t>
+        <w:t>Wenn eine Abfrage trotzdem mehr Elemente liefern soll, kann dieser durch den Parameter ?</w:t>
+      </w:r>
+      <w:proofErr w:type="spellStart"/>
+      <w:r>
+        <w:t>limit</w:t>
+      </w:r>
+      <w:proofErr w:type="spellEnd"/>
+      <w:r>
+        <w:t>=2000 erweitert oder durch ?</w:t>
+      </w:r>
+      <w:proofErr w:type="spellStart"/>
+      <w:r>
+        <w:t>limit</w:t>
+      </w:r>
+      <w:proofErr w:type="spellEnd"/>
+      <w:r>
+        <w:t>=0 deaktiviert werden.</w:t>
       </w:r>
     </w:p>
     <w:p/>
@@ -12108,10 +12928,12 @@
         <w:pStyle w:val="berschrift3"/>
       </w:pPr>
       <w:bookmarkStart w:id="50" w:name="_Toc86527112"/>
+      <w:proofErr w:type="spellStart"/>
       <w:r>
         <w:t>Versionierungskonzept</w:t>
       </w:r>
       <w:bookmarkEnd w:id="50"/>
+      <w:proofErr w:type="spellEnd"/>
     </w:p>
     <w:p>
       <w:r>
@@ -12151,7 +12973,15 @@
         <w:t xml:space="preserve"> vorangestellt</w:t>
       </w:r>
       <w:r>
-        <w:t>, womit die jeweilige API-Version festgelegt wird. Damit die Versionen zentral verwaltet werden können, werden alle Requests, bevor sie auf den jeweiligen Service treffen, über ein API Gateway geroutet.</w:t>
+        <w:t xml:space="preserve">, womit die jeweilige API-Version festgelegt wird. Damit die Versionen zentral verwaltet werden können, werden alle </w:t>
+      </w:r>
+      <w:proofErr w:type="spellStart"/>
+      <w:r>
+        <w:t>Requests</w:t>
+      </w:r>
+      <w:proofErr w:type="spellEnd"/>
+      <w:r>
+        <w:t>, bevor sie auf den jeweiligen Service treffen, über ein API Gateway geroutet.</w:t>
       </w:r>
     </w:p>
     <w:p/>
@@ -12211,7 +13041,23 @@
         <w:t xml:space="preserve">die Ausgangslage des Monolithen Concrete5, ein modulbasiertes CMS. </w:t>
       </w:r>
       <w:r>
-        <w:t>In dieser Semesterarbeit liegt der Scope nur bei einem Modul, dem Newslettermodul. Dieses wird</w:t>
+        <w:t xml:space="preserve">In dieser Semesterarbeit liegt der </w:t>
+      </w:r>
+      <w:proofErr w:type="spellStart"/>
+      <w:r>
+        <w:t>Scope</w:t>
+      </w:r>
+      <w:proofErr w:type="spellEnd"/>
+      <w:r>
+        <w:t xml:space="preserve"> nur bei einem Modul, dem </w:t>
+      </w:r>
+      <w:proofErr w:type="spellStart"/>
+      <w:r>
+        <w:t>Newslettermodul</w:t>
+      </w:r>
+      <w:proofErr w:type="spellEnd"/>
+      <w:r>
+        <w:t>. Dieses wird</w:t>
       </w:r>
       <w:r>
         <w:t>,</w:t>
@@ -12658,11 +13504,27 @@
         <w:t>: Monolith</w:t>
       </w:r>
       <w:r>
-        <w:t xml:space="preserve"> Concrete 5 CMS</w:t>
+        <w:t xml:space="preserve"> </w:t>
+      </w:r>
+      <w:proofErr w:type="spellStart"/>
+      <w:r>
+        <w:t>Concrete</w:t>
+      </w:r>
+      <w:proofErr w:type="spellEnd"/>
+      <w:r>
+        <w:t xml:space="preserve"> 5 CMS</w:t>
       </w:r>
       <w:bookmarkEnd w:id="53"/>
       <w:r>
-        <w:t>. Im bisherigen Anwendungsfall ist das Newslettermodul eng mit dem CMS gekoppelt. Dies gilt es mit dieser Arbeit konzeptuell zu lösen.</w:t>
+        <w:t xml:space="preserve">. Im bisherigen Anwendungsfall ist das </w:t>
+      </w:r>
+      <w:proofErr w:type="spellStart"/>
+      <w:r>
+        <w:t>Newslettermodul</w:t>
+      </w:r>
+      <w:proofErr w:type="spellEnd"/>
+      <w:r>
+        <w:t xml:space="preserve"> eng mit dem CMS gekoppelt. Dies gilt es mit dieser Arbeit konzeptuell zu lösen.</w:t>
       </w:r>
     </w:p>
     <w:p/>
@@ -12691,8 +13553,13 @@
           <w:numId w:val="32"/>
         </w:numPr>
       </w:pPr>
-      <w:r>
-        <w:t>Strangler Pattern</w:t>
+      <w:proofErr w:type="spellStart"/>
+      <w:r>
+        <w:t>Strangler</w:t>
+      </w:r>
+      <w:proofErr w:type="spellEnd"/>
+      <w:r>
+        <w:t xml:space="preserve"> Pattern</w:t>
       </w:r>
       <w:r>
         <w:t xml:space="preserve"> (Teilerneuerung)</w:t>
@@ -12778,8 +13645,13 @@
       <w:r>
         <w:t xml:space="preserve">Die vier </w:t>
       </w:r>
-      <w:r>
-        <w:t xml:space="preserve">Pipline </w:t>
+      <w:proofErr w:type="spellStart"/>
+      <w:r>
+        <w:t>Pipline</w:t>
+      </w:r>
+      <w:proofErr w:type="spellEnd"/>
+      <w:r>
+        <w:t xml:space="preserve"> </w:t>
       </w:r>
       <w:r>
         <w:t>S</w:t>
@@ -12789,7 +13661,15 @@
       </w:r>
       <w:bookmarkEnd w:id="55"/>
       <w:r>
-        <w:t xml:space="preserve"> des Deployments.</w:t>
+        <w:t xml:space="preserve"> des </w:t>
+      </w:r>
+      <w:proofErr w:type="spellStart"/>
+      <w:r>
+        <w:t>Deployments</w:t>
+      </w:r>
+      <w:proofErr w:type="spellEnd"/>
+      <w:r>
+        <w:t>.</w:t>
       </w:r>
     </w:p>
     <w:p>
@@ -12873,8 +13753,13 @@
             <w:pPr>
               <w:keepNext/>
             </w:pPr>
-            <w:r>
-              <w:t>Git Pull Request</w:t>
+            <w:proofErr w:type="spellStart"/>
+            <w:r>
+              <w:t>Git</w:t>
+            </w:r>
+            <w:proofErr w:type="spellEnd"/>
+            <w:r>
+              <w:t xml:space="preserve"> Pull Request</w:t>
             </w:r>
           </w:p>
         </w:tc>
@@ -12888,10 +13773,34 @@
               <w:cnfStyle w:val="000000100000" w:firstRow="0" w:lastRow="0" w:firstColumn="0" w:lastColumn="0" w:oddVBand="0" w:evenVBand="0" w:oddHBand="1" w:evenHBand="0" w:firstRowFirstColumn="0" w:firstRowLastColumn="0" w:lastRowFirstColumn="0" w:lastRowLastColumn="0"/>
             </w:pPr>
             <w:r>
-              <w:t>Ein Git Pullrequest triggert die Pipeline</w:t>
-            </w:r>
-            <w:r>
-              <w:t xml:space="preserve">. Mittels SemVer wird versioniert. So kann gesteuert werden, welche Releases produktiv werden. </w:t>
+              <w:t xml:space="preserve">Ein </w:t>
+            </w:r>
+            <w:proofErr w:type="spellStart"/>
+            <w:r>
+              <w:t>Git</w:t>
+            </w:r>
+            <w:proofErr w:type="spellEnd"/>
+            <w:r>
+              <w:t xml:space="preserve"> </w:t>
+            </w:r>
+            <w:proofErr w:type="spellStart"/>
+            <w:r>
+              <w:t>Pullrequest</w:t>
+            </w:r>
+            <w:proofErr w:type="spellEnd"/>
+            <w:r>
+              <w:t xml:space="preserve"> triggert die Pipeline</w:t>
+            </w:r>
+            <w:r>
+              <w:t xml:space="preserve">. Mittels </w:t>
+            </w:r>
+            <w:proofErr w:type="spellStart"/>
+            <w:r>
+              <w:t>SemVer</w:t>
+            </w:r>
+            <w:proofErr w:type="spellEnd"/>
+            <w:r>
+              <w:t xml:space="preserve"> wird versioniert. So kann gesteuert werden, welche Releases produktiv werden. </w:t>
             </w:r>
           </w:p>
         </w:tc>
@@ -12909,9 +13818,11 @@
             <w:pPr>
               <w:keepNext/>
             </w:pPr>
+            <w:proofErr w:type="spellStart"/>
             <w:r>
               <w:t>Build</w:t>
             </w:r>
+            <w:proofErr w:type="spellEnd"/>
           </w:p>
         </w:tc>
         <w:tc>
@@ -12924,7 +13835,23 @@
               <w:cnfStyle w:val="000000000000" w:firstRow="0" w:lastRow="0" w:firstColumn="0" w:lastColumn="0" w:oddVBand="0" w:evenVBand="0" w:oddHBand="0" w:evenHBand="0" w:firstRowFirstColumn="0" w:firstRowLastColumn="0" w:lastRowFirstColumn="0" w:lastRowLastColumn="0"/>
             </w:pPr>
             <w:r>
-              <w:t>Im Build Stage wird der Code zusammen mit den notwendigen Artifacts in Container kopiert und das Container Setup anschliessend gestartet.</w:t>
+              <w:t xml:space="preserve">Im </w:t>
+            </w:r>
+            <w:proofErr w:type="spellStart"/>
+            <w:r>
+              <w:t>Build</w:t>
+            </w:r>
+            <w:proofErr w:type="spellEnd"/>
+            <w:r>
+              <w:t xml:space="preserve"> Stage wird der Code zusammen mit den notwendigen </w:t>
+            </w:r>
+            <w:proofErr w:type="spellStart"/>
+            <w:r>
+              <w:t>Artifacts</w:t>
+            </w:r>
+            <w:proofErr w:type="spellEnd"/>
+            <w:r>
+              <w:t xml:space="preserve"> in Container kopiert und das Container Setup anschliessend gestartet.</w:t>
             </w:r>
           </w:p>
         </w:tc>
@@ -12964,7 +13891,15 @@
               <w:t>Teststage</w:t>
             </w:r>
             <w:r>
-              <w:t xml:space="preserve"> werden statische Codetests, UnitTests sowie die API Integrationstests ausgeführt</w:t>
+              <w:t xml:space="preserve"> werden statische Codetests, </w:t>
+            </w:r>
+            <w:proofErr w:type="spellStart"/>
+            <w:r>
+              <w:t>UnitTests</w:t>
+            </w:r>
+            <w:proofErr w:type="spellEnd"/>
+            <w:r>
+              <w:t xml:space="preserve"> sowie die API Integrationstests ausgeführt</w:t>
             </w:r>
             <w:r>
               <w:t>.</w:t>
@@ -13000,7 +13935,15 @@
               <w:cnfStyle w:val="000000000000" w:firstRow="0" w:lastRow="0" w:firstColumn="0" w:lastColumn="0" w:oddVBand="0" w:evenVBand="0" w:oddHBand="0" w:evenHBand="0" w:firstRowFirstColumn="0" w:firstRowLastColumn="0" w:lastRowFirstColumn="0" w:lastRowLastColumn="0"/>
             </w:pPr>
             <w:r>
-              <w:t xml:space="preserve">Erst wenn alle Tests erfolgreich durchgelaufen sind, werden die Container mittels Blue / Green Deployment in die produktive Umgebung deployed. </w:t>
+              <w:t xml:space="preserve">Erst wenn alle Tests erfolgreich durchgelaufen sind, werden die Container mittels Blue / Green Deployment in die produktive Umgebung </w:t>
+            </w:r>
+            <w:proofErr w:type="spellStart"/>
+            <w:r>
+              <w:t>deployed</w:t>
+            </w:r>
+            <w:proofErr w:type="spellEnd"/>
+            <w:r>
+              <w:t xml:space="preserve">. </w:t>
             </w:r>
           </w:p>
         </w:tc>
@@ -13012,14 +13955,27 @@
         <w:pStyle w:val="berschrift3"/>
       </w:pPr>
       <w:bookmarkStart w:id="57" w:name="_Toc86527116"/>
-      <w:r>
-        <w:t>Branching Strategie</w:t>
+      <w:proofErr w:type="spellStart"/>
+      <w:r>
+        <w:t>Branching</w:t>
+      </w:r>
+      <w:proofErr w:type="spellEnd"/>
+      <w:r>
+        <w:t xml:space="preserve"> Strategie</w:t>
       </w:r>
       <w:bookmarkEnd w:id="57"/>
     </w:p>
     <w:p>
       <w:r>
-        <w:t xml:space="preserve">Bei diesem Projekt wird ein Git-Repository mit </w:t>
+        <w:t xml:space="preserve">Bei diesem Projekt wird ein </w:t>
+      </w:r>
+      <w:proofErr w:type="spellStart"/>
+      <w:r>
+        <w:t>Git</w:t>
+      </w:r>
+      <w:proofErr w:type="spellEnd"/>
+      <w:r>
+        <w:t xml:space="preserve">-Repository mit </w:t>
       </w:r>
       <w:r>
         <w:t>nur einem</w:t>
@@ -13049,10 +14005,23 @@
         <w:t>seine eigenen Feature</w:t>
       </w:r>
       <w:r>
-        <w:t xml:space="preserve"> Branches</w:t>
-      </w:r>
-      <w:r>
-        <w:t xml:space="preserve"> und merged diese dann in den Main Branch.</w:t>
+        <w:t xml:space="preserve"> </w:t>
+      </w:r>
+      <w:proofErr w:type="spellStart"/>
+      <w:r>
+        <w:t>Branches</w:t>
+      </w:r>
+      <w:proofErr w:type="spellEnd"/>
+      <w:r>
+        <w:t xml:space="preserve"> und </w:t>
+      </w:r>
+      <w:proofErr w:type="spellStart"/>
+      <w:r>
+        <w:t>merged</w:t>
+      </w:r>
+      <w:proofErr w:type="spellEnd"/>
+      <w:r>
+        <w:t xml:space="preserve"> diese dann in den Main Branch.</w:t>
       </w:r>
       <w:r>
         <w:t xml:space="preserve"> Zusätzlich hat jeder Entwickler die Möglichkeit sich aus seinem </w:t>
@@ -13064,7 +14033,23 @@
         <w:t xml:space="preserve"> Branch </w:t>
       </w:r>
       <w:r>
-        <w:t>mittels SemVer eine Testumgebung seines aktuellen Codes deployen zu lassen. Dabei werden alle Stages ausgeführt, auch alle Tests. Der Unterschied zur Produktion ist jedoch, dass auch bei fehlerhaften Tests deployed wird.</w:t>
+        <w:t xml:space="preserve">mittels </w:t>
+      </w:r>
+      <w:proofErr w:type="spellStart"/>
+      <w:r>
+        <w:t>SemVer</w:t>
+      </w:r>
+      <w:proofErr w:type="spellEnd"/>
+      <w:r>
+        <w:t xml:space="preserve"> eine Testumgebung seines aktuellen Codes deployen zu lassen. Dabei werden alle Stages ausgeführt, auch alle Tests. Der Unterschied zur Produktion ist jedoch, dass auch bei fehlerhaften Tests </w:t>
+      </w:r>
+      <w:proofErr w:type="spellStart"/>
+      <w:r>
+        <w:t>deployed</w:t>
+      </w:r>
+      <w:proofErr w:type="spellEnd"/>
+      <w:r>
+        <w:t xml:space="preserve"> wird.</w:t>
       </w:r>
     </w:p>
     <w:p/>
@@ -13086,9 +14071,14 @@
         </w:r>
       </w:fldSimple>
       <w:r>
-        <w:t>: Übersicht der Branches</w:t>
+        <w:t xml:space="preserve">: Übersicht der </w:t>
+      </w:r>
+      <w:proofErr w:type="spellStart"/>
+      <w:r>
+        <w:t>Branches</w:t>
       </w:r>
       <w:bookmarkEnd w:id="58"/>
+      <w:proofErr w:type="spellEnd"/>
     </w:p>
     <w:tbl>
       <w:tblPr>
@@ -13114,9 +14104,11 @@
             <w:pPr>
               <w:keepNext/>
             </w:pPr>
+            <w:proofErr w:type="spellStart"/>
             <w:r>
               <w:t>Branchname</w:t>
             </w:r>
+            <w:proofErr w:type="spellEnd"/>
           </w:p>
         </w:tc>
         <w:tc>
@@ -13162,8 +14154,13 @@
               <w:keepNext/>
               <w:cnfStyle w:val="000000100000" w:firstRow="0" w:lastRow="0" w:firstColumn="0" w:lastColumn="0" w:oddVBand="0" w:evenVBand="0" w:oddHBand="1" w:evenHBand="0" w:firstRowFirstColumn="0" w:firstRowLastColumn="0" w:lastRowFirstColumn="0" w:lastRowLastColumn="0"/>
             </w:pPr>
-            <w:r>
-              <w:t>Git-Branch für die produktiven Versionen.</w:t>
+            <w:proofErr w:type="spellStart"/>
+            <w:r>
+              <w:t>Git</w:t>
+            </w:r>
+            <w:proofErr w:type="spellEnd"/>
+            <w:r>
+              <w:t>-Branch für die produktiven Versionen.</w:t>
             </w:r>
           </w:p>
         </w:tc>
@@ -13181,9 +14178,19 @@
             <w:pPr>
               <w:keepNext/>
             </w:pPr>
-            <w:r>
-              <w:t>Dev-feature-xy</w:t>
-            </w:r>
+            <w:proofErr w:type="spellStart"/>
+            <w:r>
+              <w:t>Dev</w:t>
+            </w:r>
+            <w:proofErr w:type="spellEnd"/>
+            <w:r>
+              <w:t>-feature-</w:t>
+            </w:r>
+            <w:proofErr w:type="spellStart"/>
+            <w:r>
+              <w:t>xy</w:t>
+            </w:r>
+            <w:proofErr w:type="spellEnd"/>
           </w:p>
         </w:tc>
         <w:tc>
@@ -13196,7 +14203,23 @@
               <w:cnfStyle w:val="000000000000" w:firstRow="0" w:lastRow="0" w:firstColumn="0" w:lastColumn="0" w:oddVBand="0" w:evenVBand="0" w:oddHBand="0" w:evenHBand="0" w:firstRowFirstColumn="0" w:firstRowLastColumn="0" w:lastRowFirstColumn="0" w:lastRowLastColumn="0"/>
             </w:pPr>
             <w:r>
-              <w:t>Beginnt ein Branch mit dev, wird das komplette Setup deployed, jedoch ohne Abbruch bei fehlerhaften Tests.</w:t>
+              <w:t xml:space="preserve">Beginnt ein Branch mit </w:t>
+            </w:r>
+            <w:proofErr w:type="spellStart"/>
+            <w:r>
+              <w:t>dev</w:t>
+            </w:r>
+            <w:proofErr w:type="spellEnd"/>
+            <w:r>
+              <w:t xml:space="preserve">, wird das komplette Setup </w:t>
+            </w:r>
+            <w:proofErr w:type="spellStart"/>
+            <w:r>
+              <w:t>deployed</w:t>
+            </w:r>
+            <w:proofErr w:type="spellEnd"/>
+            <w:r>
+              <w:t>, jedoch ohne Abbruch bei fehlerhaften Tests.</w:t>
             </w:r>
           </w:p>
         </w:tc>
@@ -13208,20 +14231,51 @@
         <w:pStyle w:val="berschrift3"/>
       </w:pPr>
       <w:bookmarkStart w:id="59" w:name="_Toc86527117"/>
+      <w:proofErr w:type="spellStart"/>
       <w:r>
         <w:t>SemVer</w:t>
       </w:r>
       <w:bookmarkEnd w:id="59"/>
+      <w:proofErr w:type="spellEnd"/>
     </w:p>
     <w:p>
       <w:r>
-        <w:t>Mittels Semanti</w:t>
+        <w:t xml:space="preserve">Mittels </w:t>
+      </w:r>
+      <w:proofErr w:type="spellStart"/>
+      <w:r>
+        <w:t>Semanti</w:t>
       </w:r>
       <w:r>
         <w:t>c</w:t>
       </w:r>
-      <w:r>
-        <w:t xml:space="preserve"> Versioning wird gesteuert, welche Pull Requests auf die Produktion deployed werden und welche Releases nur Beta oder Alpha </w:t>
+      <w:proofErr w:type="spellEnd"/>
+      <w:r>
+        <w:t xml:space="preserve"> </w:t>
+      </w:r>
+      <w:proofErr w:type="spellStart"/>
+      <w:r>
+        <w:t>Versioning</w:t>
+      </w:r>
+      <w:proofErr w:type="spellEnd"/>
+      <w:r>
+        <w:t xml:space="preserve"> wird gesteuert, welche Pull </w:t>
+      </w:r>
+      <w:proofErr w:type="spellStart"/>
+      <w:r>
+        <w:t>Requests</w:t>
+      </w:r>
+      <w:proofErr w:type="spellEnd"/>
+      <w:r>
+        <w:t xml:space="preserve"> auf die Produktion </w:t>
+      </w:r>
+      <w:proofErr w:type="spellStart"/>
+      <w:r>
+        <w:t>deployed</w:t>
+      </w:r>
+      <w:proofErr w:type="spellEnd"/>
+      <w:r>
+        <w:t xml:space="preserve"> werden und welche Releases nur Beta oder Alpha </w:t>
       </w:r>
       <w:r>
         <w:t>Releases</w:t>
@@ -13256,7 +14310,15 @@
         </w:r>
       </w:fldSimple>
       <w:r>
-        <w:t>: SemVer Keyword Übersicht</w:t>
+        <w:t xml:space="preserve">: </w:t>
+      </w:r>
+      <w:proofErr w:type="spellStart"/>
+      <w:r>
+        <w:t>SemVer</w:t>
+      </w:r>
+      <w:proofErr w:type="spellEnd"/>
+      <w:r>
+        <w:t xml:space="preserve"> Keyword Übersicht</w:t>
       </w:r>
       <w:bookmarkEnd w:id="60"/>
       <w:r>
@@ -13287,8 +14349,13 @@
             <w:pPr>
               <w:keepNext/>
             </w:pPr>
-            <w:r>
-              <w:t>SemVer Keyword</w:t>
+            <w:proofErr w:type="spellStart"/>
+            <w:r>
+              <w:t>SemVer</w:t>
+            </w:r>
+            <w:proofErr w:type="spellEnd"/>
+            <w:r>
+              <w:t xml:space="preserve"> Keyword</w:t>
             </w:r>
           </w:p>
         </w:tc>
@@ -13388,7 +14455,23 @@
               <w:cnfStyle w:val="000000100000" w:firstRow="0" w:lastRow="0" w:firstColumn="0" w:lastColumn="0" w:oddVBand="0" w:evenVBand="0" w:oddHBand="1" w:evenHBand="0" w:firstRowFirstColumn="0" w:firstRowLastColumn="0" w:lastRowFirstColumn="0" w:lastRowLastColumn="0"/>
             </w:pPr>
             <w:r>
-              <w:t>Beginnt ein Pullrequest mit Prod und wird der Main Branch als Ziel angegeben, werden die Änderungen in die Produktion eingespielt. Dabei wird auch die Versionierung mittels Tags automatisiert vorgenommen.</w:t>
+              <w:t xml:space="preserve">Beginnt ein </w:t>
+            </w:r>
+            <w:proofErr w:type="spellStart"/>
+            <w:r>
+              <w:t>Pullrequest</w:t>
+            </w:r>
+            <w:proofErr w:type="spellEnd"/>
+            <w:r>
+              <w:t xml:space="preserve"> mit </w:t>
+            </w:r>
+            <w:proofErr w:type="spellStart"/>
+            <w:r>
+              <w:t>Prod</w:t>
+            </w:r>
+            <w:proofErr w:type="spellEnd"/>
+            <w:r>
+              <w:t xml:space="preserve"> und wird der Main Branch als Ziel angegeben, werden die Änderungen in die Produktion eingespielt. Dabei wird auch die Versionierung mittels Tags automatisiert vorgenommen.</w:t>
             </w:r>
           </w:p>
           <w:p>
@@ -13454,7 +14537,15 @@
               <w:cnfStyle w:val="000000000000" w:firstRow="0" w:lastRow="0" w:firstColumn="0" w:lastColumn="0" w:oddVBand="0" w:evenVBand="0" w:oddHBand="0" w:evenHBand="0" w:firstRowFirstColumn="0" w:firstRowLastColumn="0" w:lastRowFirstColumn="0" w:lastRowLastColumn="0"/>
             </w:pPr>
             <w:r>
-              <w:t>Beginnt ein Commit mit Dev, so wird</w:t>
+              <w:t xml:space="preserve">Beginnt ein Commit mit </w:t>
+            </w:r>
+            <w:proofErr w:type="spellStart"/>
+            <w:r>
+              <w:t>Dev</w:t>
+            </w:r>
+            <w:proofErr w:type="spellEnd"/>
+            <w:r>
+              <w:t>, so wird</w:t>
             </w:r>
             <w:r>
               <w:t xml:space="preserve"> eine </w:t>
@@ -13496,11 +14587,16 @@
         <w:t>ge</w:t>
       </w:r>
       <w:r>
-        <w:t>handhabt werden</w:t>
+        <w:t xml:space="preserve">handhabt </w:t>
+      </w:r>
+      <w:proofErr w:type="gramStart"/>
+      <w:r>
+        <w:t>werden</w:t>
       </w:r>
       <w:r>
         <w:t>,</w:t>
       </w:r>
+      <w:proofErr w:type="gramEnd"/>
       <w:r>
         <w:t xml:space="preserve"> als Versionen </w:t>
       </w:r>
@@ -13514,7 +14610,15 @@
         <w:t>n</w:t>
       </w:r>
       <w:r>
-        <w:t xml:space="preserve">» Dev Umgebung. </w:t>
+        <w:t xml:space="preserve">» </w:t>
+      </w:r>
+      <w:proofErr w:type="spellStart"/>
+      <w:r>
+        <w:t>Dev</w:t>
+      </w:r>
+      <w:proofErr w:type="spellEnd"/>
+      <w:r>
+        <w:t xml:space="preserve"> Umgebung. </w:t>
       </w:r>
     </w:p>
     <w:p/>
@@ -13536,9 +14640,14 @@
         </w:r>
       </w:fldSimple>
       <w:r>
-        <w:t>: Versionierunsschema</w:t>
+        <w:t xml:space="preserve">: </w:t>
+      </w:r>
+      <w:proofErr w:type="spellStart"/>
+      <w:r>
+        <w:t>Versionierunsschema</w:t>
       </w:r>
       <w:bookmarkEnd w:id="61"/>
+      <w:proofErr w:type="spellEnd"/>
     </w:p>
     <w:tbl>
       <w:tblPr>
@@ -13579,9 +14688,11 @@
               <w:keepNext/>
               <w:cnfStyle w:val="100000000000" w:firstRow="1" w:lastRow="0" w:firstColumn="0" w:lastColumn="0" w:oddVBand="0" w:evenVBand="0" w:oddHBand="0" w:evenHBand="0" w:firstRowFirstColumn="0" w:firstRowLastColumn="0" w:lastRowFirstColumn="0" w:lastRowLastColumn="0"/>
             </w:pPr>
+            <w:proofErr w:type="spellStart"/>
             <w:r>
               <w:t>Versionierungsschema</w:t>
             </w:r>
+            <w:proofErr w:type="spellEnd"/>
           </w:p>
         </w:tc>
         <w:tc>
@@ -13697,9 +14808,11 @@
             <w:pPr>
               <w:keepNext/>
             </w:pPr>
+            <w:proofErr w:type="spellStart"/>
             <w:r>
               <w:t>Dev</w:t>
             </w:r>
+            <w:proofErr w:type="spellEnd"/>
           </w:p>
         </w:tc>
         <w:tc>
@@ -13726,7 +14839,23 @@
               <w:cnfStyle w:val="000000000000" w:firstRow="0" w:lastRow="0" w:firstColumn="0" w:lastColumn="0" w:oddVBand="0" w:evenVBand="0" w:oddHBand="0" w:evenHBand="0" w:firstRowFirstColumn="0" w:firstRowLastColumn="0" w:lastRowFirstColumn="0" w:lastRowLastColumn="0"/>
             </w:pPr>
             <w:r>
-              <w:t>Bei den Dev Branches wird die jeweils aktuelle Version gewählt</w:t>
+              <w:t xml:space="preserve">Bei den </w:t>
+            </w:r>
+            <w:proofErr w:type="spellStart"/>
+            <w:r>
+              <w:t>Dev</w:t>
+            </w:r>
+            <w:proofErr w:type="spellEnd"/>
+            <w:r>
+              <w:t xml:space="preserve"> </w:t>
+            </w:r>
+            <w:proofErr w:type="spellStart"/>
+            <w:r>
+              <w:t>Branches</w:t>
+            </w:r>
+            <w:proofErr w:type="spellEnd"/>
+            <w:r>
+              <w:t xml:space="preserve"> wird die jeweils aktuelle Version gewählt</w:t>
             </w:r>
             <w:r>
               <w:t>,</w:t>
@@ -13753,10 +14882,12 @@
         <w:pStyle w:val="berschrift3"/>
       </w:pPr>
       <w:bookmarkStart w:id="62" w:name="_Toc86527118"/>
+      <w:proofErr w:type="spellStart"/>
       <w:r>
         <w:t>Build</w:t>
       </w:r>
       <w:bookmarkEnd w:id="62"/>
+      <w:proofErr w:type="spellEnd"/>
     </w:p>
     <w:p>
       <w:r>
@@ -13787,7 +14918,15 @@
         <w:t>r</w:t>
       </w:r>
       <w:r>
-        <w:t xml:space="preserve"> Build im Sinne von </w:t>
+        <w:t xml:space="preserve"> </w:t>
+      </w:r>
+      <w:proofErr w:type="spellStart"/>
+      <w:r>
+        <w:t>Build</w:t>
+      </w:r>
+      <w:proofErr w:type="spellEnd"/>
+      <w:r>
+        <w:t xml:space="preserve"> im Sinne von </w:t>
       </w:r>
       <w:r>
         <w:t>kompilieren</w:t>
@@ -13805,7 +14944,15 @@
         <w:t>,</w:t>
       </w:r>
       <w:r>
-        <w:t xml:space="preserve"> wie sie von einem Build verwendet werden.</w:t>
+        <w:t xml:space="preserve"> wie sie von einem </w:t>
+      </w:r>
+      <w:proofErr w:type="spellStart"/>
+      <w:r>
+        <w:t>Build</w:t>
+      </w:r>
+      <w:proofErr w:type="spellEnd"/>
+      <w:r>
+        <w:t xml:space="preserve"> verwendet werden.</w:t>
       </w:r>
     </w:p>
     <w:p>
@@ -13844,12 +14991,44 @@
     </w:p>
     <w:p>
       <w:r>
-        <w:t>Das Deployment wird automatisch auf einem Kubernetes Cluster vorgenommen.</w:t>
+        <w:t xml:space="preserve">Das Deployment wird automatisch auf einem </w:t>
+      </w:r>
+      <w:proofErr w:type="spellStart"/>
+      <w:r>
+        <w:t>Kubernetes</w:t>
+      </w:r>
+      <w:proofErr w:type="spellEnd"/>
+      <w:r>
+        <w:t xml:space="preserve"> Cluster vorgenommen.</w:t>
       </w:r>
     </w:p>
     <w:p>
       <w:r>
-        <w:t>Jede Version, welche deployed wird, erstellt einen eigenen Pod. Dies ermöglicht den Entwicklern ihre Dev (Beta) Versionen auch mit anderen Entwicklern zu teilen.</w:t>
+        <w:t xml:space="preserve">Jede Version, welche </w:t>
+      </w:r>
+      <w:proofErr w:type="spellStart"/>
+      <w:r>
+        <w:t>deployed</w:t>
+      </w:r>
+      <w:proofErr w:type="spellEnd"/>
+      <w:r>
+        <w:t xml:space="preserve"> wird, erstellt einen eigenen </w:t>
+      </w:r>
+      <w:proofErr w:type="spellStart"/>
+      <w:r>
+        <w:t>Pod</w:t>
+      </w:r>
+      <w:proofErr w:type="spellEnd"/>
+      <w:r>
+        <w:t xml:space="preserve">. Dies ermöglicht den Entwicklern ihre </w:t>
+      </w:r>
+      <w:proofErr w:type="spellStart"/>
+      <w:r>
+        <w:t>Dev</w:t>
+      </w:r>
+      <w:proofErr w:type="spellEnd"/>
+      <w:r>
+        <w:t xml:space="preserve"> (Beta) Versionen auch mit anderen Entwicklern zu teilen.</w:t>
       </w:r>
     </w:p>
     <w:p>
@@ -13870,7 +15049,15 @@
         <w:t xml:space="preserve"> </w:t>
       </w:r>
       <w:r>
-        <w:t>Beim Deployment auf die Produktion wird mittels Blue / Green deployment gearbeitet. Das heisst</w:t>
+        <w:t xml:space="preserve">Beim Deployment auf die Produktion wird mittels Blue / Green </w:t>
+      </w:r>
+      <w:proofErr w:type="spellStart"/>
+      <w:r>
+        <w:t>deployment</w:t>
+      </w:r>
+      <w:proofErr w:type="spellEnd"/>
+      <w:r>
+        <w:t xml:space="preserve"> gearbeitet. Das heisst</w:t>
       </w:r>
       <w:r>
         <w:t>, dass</w:t>
@@ -13882,8 +15069,21 @@
         <w:t xml:space="preserve">es </w:t>
       </w:r>
       <w:r>
-        <w:t>während dem Deployment ein Blue deployment sowie ein Green deployment</w:t>
-      </w:r>
+        <w:t xml:space="preserve">während dem Deployment ein Blue </w:t>
+      </w:r>
+      <w:proofErr w:type="spellStart"/>
+      <w:r>
+        <w:t>deployment</w:t>
+      </w:r>
+      <w:proofErr w:type="spellEnd"/>
+      <w:r>
+        <w:t xml:space="preserve"> sowie ein Green </w:t>
+      </w:r>
+      <w:proofErr w:type="spellStart"/>
+      <w:r>
+        <w:t>deployment</w:t>
+      </w:r>
+      <w:proofErr w:type="spellEnd"/>
       <w:r>
         <w:t xml:space="preserve"> gibt</w:t>
       </w:r>
@@ -13963,13 +15163,29 @@
         </w:r>
       </w:fldSimple>
       <w:r>
-        <w:t>: Blue green Deployment</w:t>
+        <w:t xml:space="preserve">: Blue </w:t>
+      </w:r>
+      <w:proofErr w:type="spellStart"/>
+      <w:r>
+        <w:t>green</w:t>
+      </w:r>
+      <w:proofErr w:type="spellEnd"/>
+      <w:r>
+        <w:t xml:space="preserve"> Deployment</w:t>
       </w:r>
       <w:bookmarkEnd w:id="64"/>
     </w:p>
     <w:p>
       <w:r>
-        <w:t>Die neue Version wird parallel deployed und sobald diese lauffähig ist, leitet der Loadbalancer neue Sessions auf die neue Version um. So kann sichergestellt werden, dass alle Jobs und Prozesse noch vollständig zu Ende geführt werden und kein Datenverlust entsteht.</w:t>
+        <w:t xml:space="preserve">Die neue Version wird parallel </w:t>
+      </w:r>
+      <w:proofErr w:type="spellStart"/>
+      <w:r>
+        <w:t>deployed</w:t>
+      </w:r>
+      <w:proofErr w:type="spellEnd"/>
+      <w:r>
+        <w:t xml:space="preserve"> und sobald diese lauffähig ist, leitet der Loadbalancer neue Sessions auf die neue Version um. So kann sichergestellt werden, dass alle Jobs und Prozesse noch vollständig zu Ende geführt werden und kein Datenverlust entsteht.</w:t>
       </w:r>
     </w:p>
     <w:p>
@@ -14971,7 +16187,15 @@
         <w:t xml:space="preserve"> Art</w:t>
       </w:r>
       <w:r>
-        <w:t xml:space="preserve"> Abstraktionslayer für End</w:t>
+        <w:t xml:space="preserve"> </w:t>
+      </w:r>
+      <w:proofErr w:type="spellStart"/>
+      <w:r>
+        <w:t>Abstraktionslayer</w:t>
+      </w:r>
+      <w:proofErr w:type="spellEnd"/>
+      <w:r>
+        <w:t xml:space="preserve"> für End</w:t>
       </w:r>
       <w:r>
         <w:t>-</w:t>
@@ -15342,9 +16566,11 @@
       <w:r>
         <w:t xml:space="preserve">in </w:t>
       </w:r>
+      <w:proofErr w:type="spellStart"/>
       <w:r>
         <w:t>Grafana</w:t>
       </w:r>
+      <w:proofErr w:type="spellEnd"/>
       <w:r>
         <w:t xml:space="preserve"> dargestellt.</w:t>
       </w:r>
@@ -15376,7 +16602,15 @@
         </w:r>
       </w:fldSimple>
       <w:r>
-        <w:t>: Abfragemetriken zur Überwachung der Applikation</w:t>
+        <w:t xml:space="preserve">: </w:t>
+      </w:r>
+      <w:proofErr w:type="spellStart"/>
+      <w:r>
+        <w:t>Abfragemetriken</w:t>
+      </w:r>
+      <w:proofErr w:type="spellEnd"/>
+      <w:r>
+        <w:t xml:space="preserve"> zur Überwachung der Applikation</w:t>
       </w:r>
       <w:bookmarkEnd w:id="77"/>
     </w:p>
@@ -15620,7 +16854,15 @@
               <w:cnfStyle w:val="000000000000" w:firstRow="0" w:lastRow="0" w:firstColumn="0" w:lastColumn="0" w:oddVBand="0" w:evenVBand="0" w:oddHBand="0" w:evenHBand="0" w:firstRowFirstColumn="0" w:firstRowLastColumn="0" w:lastRowFirstColumn="0" w:lastRowLastColumn="0"/>
             </w:pPr>
             <w:r>
-              <w:t>Wie viel Traffic die Requests der Applikation generieren</w:t>
+              <w:t xml:space="preserve">Wie viel Traffic die </w:t>
+            </w:r>
+            <w:proofErr w:type="spellStart"/>
+            <w:r>
+              <w:t>Requests</w:t>
+            </w:r>
+            <w:proofErr w:type="spellEnd"/>
+            <w:r>
+              <w:t xml:space="preserve"> der Applikation generieren</w:t>
             </w:r>
           </w:p>
         </w:tc>
@@ -15776,9 +17018,11 @@
             <w:pPr>
               <w:keepNext/>
             </w:pPr>
+            <w:proofErr w:type="spellStart"/>
             <w:r>
               <w:t>LoadBalancer</w:t>
             </w:r>
+            <w:proofErr w:type="spellEnd"/>
           </w:p>
         </w:tc>
         <w:tc>
@@ -15791,7 +17035,15 @@
               <w:cnfStyle w:val="000000100000" w:firstRow="0" w:lastRow="0" w:firstColumn="0" w:lastColumn="0" w:oddVBand="0" w:evenVBand="0" w:oddHBand="1" w:evenHBand="0" w:firstRowFirstColumn="0" w:firstRowLastColumn="0" w:lastRowFirstColumn="0" w:lastRowLastColumn="0"/>
             </w:pPr>
             <w:r>
-              <w:t>Welches deployment auf dem Loadbalancer aktiv ist</w:t>
+              <w:t xml:space="preserve">Welches </w:t>
+            </w:r>
+            <w:proofErr w:type="spellStart"/>
+            <w:r>
+              <w:t>deployment</w:t>
+            </w:r>
+            <w:proofErr w:type="spellEnd"/>
+            <w:r>
+              <w:t xml:space="preserve"> auf dem Loadbalancer aktiv ist</w:t>
             </w:r>
           </w:p>
         </w:tc>
@@ -15858,7 +17110,15 @@
               <w:cnfStyle w:val="000000100000" w:firstRow="0" w:lastRow="0" w:firstColumn="0" w:lastColumn="0" w:oddVBand="0" w:evenVBand="0" w:oddHBand="1" w:evenHBand="0" w:firstRowFirstColumn="0" w:firstRowLastColumn="0" w:lastRowFirstColumn="0" w:lastRowLastColumn="0"/>
             </w:pPr>
             <w:r>
-              <w:t>Um zu erkennen, wenn Bruteforce Attacken stattfinden. Oder zum Nachvollziehen, wenn sich ein Benutzer falsch anmeldet</w:t>
+              <w:t xml:space="preserve">Um zu erkennen, wenn </w:t>
+            </w:r>
+            <w:proofErr w:type="spellStart"/>
+            <w:r>
+              <w:t>Bruteforce</w:t>
+            </w:r>
+            <w:proofErr w:type="spellEnd"/>
+            <w:r>
+              <w:t xml:space="preserve"> Attacken stattfinden. Oder zum Nachvollziehen, wenn sich ein Benutzer falsch anmeldet</w:t>
             </w:r>
           </w:p>
         </w:tc>
@@ -18326,8 +19586,36 @@
         <w:sz w:val="16"/>
         <w:szCs w:val="16"/>
       </w:rPr>
-      <w:t>Refactoring eines Newsletter Addons von ConcreteCMS</w:t>
+      <w:t xml:space="preserve">Refactoring eines Newsletter </w:t>
     </w:r>
+    <w:proofErr w:type="spellStart"/>
+    <w:r>
+      <w:rPr>
+        <w:rFonts w:cs="Arial"/>
+        <w:sz w:val="16"/>
+        <w:szCs w:val="16"/>
+      </w:rPr>
+      <w:t>Addons</w:t>
+    </w:r>
+    <w:proofErr w:type="spellEnd"/>
+    <w:r>
+      <w:rPr>
+        <w:rFonts w:cs="Arial"/>
+        <w:sz w:val="16"/>
+        <w:szCs w:val="16"/>
+      </w:rPr>
+      <w:t xml:space="preserve"> von </w:t>
+    </w:r>
+    <w:proofErr w:type="spellStart"/>
+    <w:r>
+      <w:rPr>
+        <w:rFonts w:cs="Arial"/>
+        <w:sz w:val="16"/>
+        <w:szCs w:val="16"/>
+      </w:rPr>
+      <w:t>ConcreteCMS</w:t>
+    </w:r>
+    <w:proofErr w:type="spellEnd"/>
     <w:r>
       <w:rPr>
         <w:rFonts w:cs="Arial"/>
@@ -18577,7 +19865,23 @@
         <w:footnoteRef/>
       </w:r>
       <w:r>
-        <w:t xml:space="preserve"> In dieser Arbeit wird nur die RESTful API-Technologie verwendet, weshalb im weiteren Verlauf der Arbeit nur noch von REST Requests geschrieben wird.</w:t>
+        <w:t xml:space="preserve"> In dieser Arbeit wird nur die </w:t>
+      </w:r>
+      <w:proofErr w:type="spellStart"/>
+      <w:r>
+        <w:t>RESTful</w:t>
+      </w:r>
+      <w:proofErr w:type="spellEnd"/>
+      <w:r>
+        <w:t xml:space="preserve"> API-Technologie verwendet, weshalb im weiteren Verlauf der Arbeit nur noch von REST </w:t>
+      </w:r>
+      <w:proofErr w:type="spellStart"/>
+      <w:r>
+        <w:t>Requests</w:t>
+      </w:r>
+      <w:proofErr w:type="spellEnd"/>
+      <w:r>
+        <w:t xml:space="preserve"> geschrieben wird.</w:t>
       </w:r>
     </w:p>
   </w:footnote>

</xml_diff>